<commit_message>
Adicionado as figuras dos diagramas de atividade
</commit_message>
<xml_diff>
--- a/SISTEMA DE CONDOMINIO TCC FACET -.docx
+++ b/SISTEMA DE CONDOMINIO TCC FACET -.docx
@@ -23696,13 +23696,282 @@
     </w:p>
     <w:p>
       <w:pPr>
+        <w:pStyle w:val="PargrafodaLista"/>
+        <w:rPr>
+          <w:rFonts w:ascii="Arial" w:hAnsi="Arial" w:cs="Arial"/>
+          <w:bCs/>
+        </w:rPr>
+      </w:pPr>
+    </w:p>
+    <w:p>
+      <w:pPr>
+        <w:pStyle w:val="PargrafodaLista"/>
+        <w:rPr>
+          <w:rFonts w:ascii="Arial" w:hAnsi="Arial" w:cs="Arial"/>
+          <w:bCs/>
+        </w:rPr>
+      </w:pPr>
+    </w:p>
+    <w:p>
+      <w:pPr>
+        <w:pStyle w:val="PargrafodaLista"/>
+        <w:rPr>
+          <w:rFonts w:ascii="Arial" w:hAnsi="Arial" w:cs="Arial"/>
+          <w:bCs/>
+        </w:rPr>
+      </w:pPr>
+    </w:p>
+    <w:p>
+      <w:pPr>
+        <w:pStyle w:val="PargrafodaLista"/>
+        <w:rPr>
+          <w:rFonts w:ascii="Arial" w:hAnsi="Arial" w:cs="Arial"/>
+          <w:bCs/>
+        </w:rPr>
+      </w:pPr>
+    </w:p>
+    <w:p>
+      <w:pPr>
+        <w:pStyle w:val="PargrafodaLista"/>
+        <w:rPr>
+          <w:rFonts w:ascii="Arial" w:hAnsi="Arial" w:cs="Arial"/>
+          <w:bCs/>
+        </w:rPr>
+      </w:pPr>
+    </w:p>
+    <w:p>
+      <w:pPr>
+        <w:pStyle w:val="PargrafodaLista"/>
+        <w:rPr>
+          <w:rFonts w:ascii="Arial" w:hAnsi="Arial" w:cs="Arial"/>
+          <w:bCs/>
+        </w:rPr>
+      </w:pPr>
+    </w:p>
+    <w:p>
+      <w:pPr>
+        <w:pStyle w:val="PargrafodaLista"/>
+        <w:rPr>
+          <w:rFonts w:ascii="Arial" w:hAnsi="Arial" w:cs="Arial"/>
+          <w:bCs/>
+        </w:rPr>
+      </w:pPr>
+    </w:p>
+    <w:p>
+      <w:pPr>
+        <w:pStyle w:val="PargrafodaLista"/>
+        <w:rPr>
+          <w:rFonts w:ascii="Arial" w:hAnsi="Arial" w:cs="Arial"/>
+          <w:bCs/>
+        </w:rPr>
+      </w:pPr>
+    </w:p>
+    <w:p>
+      <w:pPr>
+        <w:pStyle w:val="PargrafodaLista"/>
+        <w:rPr>
+          <w:rFonts w:ascii="Arial" w:hAnsi="Arial" w:cs="Arial"/>
+          <w:bCs/>
+        </w:rPr>
+      </w:pPr>
+    </w:p>
+    <w:p>
+      <w:pPr>
+        <w:pStyle w:val="PargrafodaLista"/>
+        <w:rPr>
+          <w:rFonts w:ascii="Arial" w:hAnsi="Arial" w:cs="Arial"/>
+          <w:bCs/>
+        </w:rPr>
+      </w:pPr>
+    </w:p>
+    <w:p>
+      <w:pPr>
+        <w:pStyle w:val="PargrafodaLista"/>
+        <w:rPr>
+          <w:rFonts w:ascii="Arial" w:hAnsi="Arial" w:cs="Arial"/>
+          <w:bCs/>
+        </w:rPr>
+      </w:pPr>
+    </w:p>
+    <w:p>
+      <w:pPr>
+        <w:pStyle w:val="PargrafodaLista"/>
+        <w:rPr>
+          <w:rFonts w:ascii="Arial" w:hAnsi="Arial" w:cs="Arial"/>
+          <w:bCs/>
+        </w:rPr>
+      </w:pPr>
+    </w:p>
+    <w:p>
+      <w:pPr>
+        <w:pStyle w:val="PargrafodaLista"/>
+        <w:rPr>
+          <w:rFonts w:ascii="Arial" w:hAnsi="Arial" w:cs="Arial"/>
+          <w:bCs/>
+        </w:rPr>
+      </w:pPr>
+    </w:p>
+    <w:p>
+      <w:pPr>
+        <w:pStyle w:val="PargrafodaLista"/>
+        <w:rPr>
+          <w:rFonts w:ascii="Arial" w:hAnsi="Arial" w:cs="Arial"/>
+          <w:bCs/>
+        </w:rPr>
+      </w:pPr>
+    </w:p>
+    <w:p>
+      <w:pPr>
+        <w:pStyle w:val="PargrafodaLista"/>
+        <w:rPr>
+          <w:rFonts w:ascii="Arial" w:hAnsi="Arial" w:cs="Arial"/>
+          <w:bCs/>
+        </w:rPr>
+      </w:pPr>
+    </w:p>
+    <w:p>
+      <w:pPr>
+        <w:pStyle w:val="PargrafodaLista"/>
+        <w:rPr>
+          <w:rFonts w:ascii="Arial" w:hAnsi="Arial" w:cs="Arial"/>
+          <w:bCs/>
+        </w:rPr>
+      </w:pPr>
+    </w:p>
+    <w:p>
+      <w:pPr>
+        <w:pStyle w:val="PargrafodaLista"/>
+        <w:rPr>
+          <w:rFonts w:ascii="Arial" w:hAnsi="Arial" w:cs="Arial"/>
+          <w:bCs/>
+        </w:rPr>
+      </w:pPr>
+    </w:p>
+    <w:p>
+      <w:pPr>
+        <w:pStyle w:val="PargrafodaLista"/>
+        <w:rPr>
+          <w:rFonts w:ascii="Arial" w:hAnsi="Arial" w:cs="Arial"/>
+          <w:bCs/>
+        </w:rPr>
+      </w:pPr>
+    </w:p>
+    <w:p>
+      <w:pPr>
+        <w:pStyle w:val="PargrafodaLista"/>
+        <w:rPr>
+          <w:rFonts w:ascii="Arial" w:hAnsi="Arial" w:cs="Arial"/>
+          <w:bCs/>
+        </w:rPr>
+      </w:pPr>
+    </w:p>
+    <w:p>
+      <w:pPr>
+        <w:pStyle w:val="PargrafodaLista"/>
+        <w:rPr>
+          <w:rFonts w:ascii="Arial" w:hAnsi="Arial" w:cs="Arial"/>
+          <w:bCs/>
+        </w:rPr>
+      </w:pPr>
+    </w:p>
+    <w:p>
+      <w:pPr>
         <w:pStyle w:val="Ttulo3"/>
       </w:pPr>
       <w:bookmarkStart w:id="139" w:name="_Toc39592462"/>
       <w:r>
+        <w:lastRenderedPageBreak/>
         <w:t>Diagrama de atividade ou de sequência</w:t>
       </w:r>
       <w:bookmarkEnd w:id="139"/>
+    </w:p>
+    <w:p>
+      <w:pPr>
+        <w:pStyle w:val="Texto"/>
+      </w:pPr>
+      <w:r>
+        <w:t xml:space="preserve">Diagrama de atividade relacionado ao </w:t>
+      </w:r>
+      <w:r>
+        <w:t>C</w:t>
+      </w:r>
+      <w:r>
+        <w:t xml:space="preserve">aso de </w:t>
+      </w:r>
+      <w:r>
+        <w:t>U</w:t>
+      </w:r>
+      <w:r>
+        <w:t>so</w:t>
+      </w:r>
+      <w:r>
+        <w:t xml:space="preserve"> 1 – Efetuar Login</w:t>
+      </w:r>
+      <w:r>
+        <w:t xml:space="preserve">, onde o </w:t>
+      </w:r>
+      <w:r>
+        <w:tab/>
+        <w:t>usuário faz a autenticação no sistema:</w:t>
+      </w:r>
+    </w:p>
+    <w:p>
+      <w:pPr>
+        <w:pStyle w:val="Texto"/>
+      </w:pPr>
+      <w:r>
+        <w:rPr>
+          <w:noProof/>
+        </w:rPr>
+        <w:drawing>
+          <wp:inline distT="0" distB="0" distL="0" distR="0" wp14:anchorId="0AC93330" wp14:editId="2F86D267">
+            <wp:extent cx="5305425" cy="4486275"/>
+            <wp:effectExtent l="0" t="0" r="9525" b="9525"/>
+            <wp:docPr id="18" name="Imagem 18"/>
+            <wp:cNvGraphicFramePr>
+              <a:graphicFrameLocks xmlns:a="http://schemas.openxmlformats.org/drawingml/2006/main" noChangeAspect="1"/>
+            </wp:cNvGraphicFramePr>
+            <a:graphic xmlns:a="http://schemas.openxmlformats.org/drawingml/2006/main">
+              <a:graphicData uri="http://schemas.openxmlformats.org/drawingml/2006/picture">
+                <pic:pic xmlns:pic="http://schemas.openxmlformats.org/drawingml/2006/picture">
+                  <pic:nvPicPr>
+                    <pic:cNvPr id="1" name=""/>
+                    <pic:cNvPicPr/>
+                  </pic:nvPicPr>
+                  <pic:blipFill>
+                    <a:blip r:embed="rId20"/>
+                    <a:stretch>
+                      <a:fillRect/>
+                    </a:stretch>
+                  </pic:blipFill>
+                  <pic:spPr>
+                    <a:xfrm>
+                      <a:off x="0" y="0"/>
+                      <a:ext cx="5306340" cy="4487049"/>
+                    </a:xfrm>
+                    <a:prstGeom prst="rect">
+                      <a:avLst/>
+                    </a:prstGeom>
+                  </pic:spPr>
+                </pic:pic>
+              </a:graphicData>
+            </a:graphic>
+          </wp:inline>
+        </w:drawing>
+      </w:r>
+    </w:p>
+    <w:p>
+      <w:pPr>
+        <w:pStyle w:val="Texto"/>
+      </w:pPr>
+      <w:r>
+        <w:t>Fonte: Os Autores, 2020</w:t>
+      </w:r>
+    </w:p>
+    <w:p>
+      <w:pPr>
+        <w:pStyle w:val="Texto"/>
+      </w:pPr>
     </w:p>
     <w:p>
       <w:pPr>
@@ -23718,6 +23987,2434 @@
     </w:p>
     <w:p>
       <w:pPr>
+        <w:pStyle w:val="PargrafodaLista"/>
+        <w:spacing w:line="360" w:lineRule="auto"/>
+        <w:ind w:left="720"/>
+        <w:jc w:val="both"/>
+        <w:rPr>
+          <w:rFonts w:ascii="Arial" w:hAnsi="Arial" w:cs="Arial"/>
+          <w:bCs/>
+        </w:rPr>
+      </w:pPr>
+    </w:p>
+    <w:p>
+      <w:pPr>
+        <w:pStyle w:val="PargrafodaLista"/>
+        <w:spacing w:line="360" w:lineRule="auto"/>
+        <w:ind w:left="720"/>
+        <w:jc w:val="both"/>
+        <w:rPr>
+          <w:rFonts w:ascii="Arial" w:hAnsi="Arial" w:cs="Arial"/>
+          <w:bCs/>
+        </w:rPr>
+      </w:pPr>
+    </w:p>
+    <w:p>
+      <w:pPr>
+        <w:pStyle w:val="PargrafodaLista"/>
+        <w:spacing w:line="360" w:lineRule="auto"/>
+        <w:ind w:left="720"/>
+        <w:jc w:val="both"/>
+        <w:rPr>
+          <w:rFonts w:ascii="Arial" w:hAnsi="Arial" w:cs="Arial"/>
+          <w:bCs/>
+        </w:rPr>
+      </w:pPr>
+    </w:p>
+    <w:p>
+      <w:pPr>
+        <w:pStyle w:val="PargrafodaLista"/>
+        <w:spacing w:line="360" w:lineRule="auto"/>
+        <w:ind w:left="720"/>
+        <w:jc w:val="both"/>
+        <w:rPr>
+          <w:rFonts w:ascii="Arial" w:hAnsi="Arial" w:cs="Arial"/>
+          <w:bCs/>
+        </w:rPr>
+      </w:pPr>
+    </w:p>
+    <w:p>
+      <w:pPr>
+        <w:pStyle w:val="PargrafodaLista"/>
+        <w:spacing w:line="360" w:lineRule="auto"/>
+        <w:ind w:left="720"/>
+        <w:jc w:val="both"/>
+        <w:rPr>
+          <w:rFonts w:ascii="Arial" w:hAnsi="Arial" w:cs="Arial"/>
+          <w:bCs/>
+        </w:rPr>
+      </w:pPr>
+    </w:p>
+    <w:p>
+      <w:pPr>
+        <w:pStyle w:val="PargrafodaLista"/>
+        <w:spacing w:line="360" w:lineRule="auto"/>
+        <w:ind w:left="720"/>
+        <w:jc w:val="both"/>
+        <w:rPr>
+          <w:rFonts w:ascii="Arial" w:hAnsi="Arial" w:cs="Arial"/>
+          <w:bCs/>
+        </w:rPr>
+      </w:pPr>
+    </w:p>
+    <w:p>
+      <w:pPr>
+        <w:pStyle w:val="PargrafodaLista"/>
+        <w:spacing w:line="360" w:lineRule="auto"/>
+        <w:ind w:left="720"/>
+        <w:jc w:val="both"/>
+        <w:rPr>
+          <w:rFonts w:ascii="Arial" w:hAnsi="Arial" w:cs="Arial"/>
+          <w:bCs/>
+        </w:rPr>
+      </w:pPr>
+    </w:p>
+    <w:p>
+      <w:pPr>
+        <w:pStyle w:val="PargrafodaLista"/>
+        <w:spacing w:line="360" w:lineRule="auto"/>
+        <w:ind w:left="720"/>
+        <w:jc w:val="both"/>
+        <w:rPr>
+          <w:rFonts w:ascii="Arial" w:hAnsi="Arial" w:cs="Arial"/>
+          <w:bCs/>
+        </w:rPr>
+      </w:pPr>
+    </w:p>
+    <w:p>
+      <w:pPr>
+        <w:pStyle w:val="PargrafodaLista"/>
+        <w:spacing w:line="360" w:lineRule="auto"/>
+        <w:ind w:left="720"/>
+        <w:jc w:val="both"/>
+        <w:rPr>
+          <w:rFonts w:ascii="Arial" w:hAnsi="Arial" w:cs="Arial"/>
+          <w:bCs/>
+        </w:rPr>
+      </w:pPr>
+    </w:p>
+    <w:p>
+      <w:pPr>
+        <w:pStyle w:val="PargrafodaLista"/>
+        <w:spacing w:line="360" w:lineRule="auto"/>
+        <w:ind w:left="720"/>
+        <w:jc w:val="both"/>
+        <w:rPr>
+          <w:rFonts w:ascii="Arial" w:hAnsi="Arial" w:cs="Arial"/>
+          <w:bCs/>
+        </w:rPr>
+      </w:pPr>
+    </w:p>
+    <w:p>
+      <w:pPr>
+        <w:pStyle w:val="PargrafodaLista"/>
+        <w:spacing w:line="360" w:lineRule="auto"/>
+        <w:ind w:left="720"/>
+        <w:jc w:val="both"/>
+        <w:rPr>
+          <w:rFonts w:ascii="Arial" w:hAnsi="Arial" w:cs="Arial"/>
+          <w:bCs/>
+        </w:rPr>
+      </w:pPr>
+      <w:r>
+        <w:rPr>
+          <w:rFonts w:ascii="Arial" w:hAnsi="Arial" w:cs="Arial"/>
+          <w:bCs/>
+        </w:rPr>
+        <w:t>Diagrama de atividade relacionado ao Caso de Uso 2 – Cadastrar Usuário</w:t>
+      </w:r>
+      <w:r>
+        <w:rPr>
+          <w:rFonts w:ascii="Arial" w:hAnsi="Arial" w:cs="Arial"/>
+          <w:bCs/>
+        </w:rPr>
+        <w:t xml:space="preserve">, </w:t>
+      </w:r>
+      <w:r>
+        <w:rPr>
+          <w:rFonts w:ascii="Arial" w:hAnsi="Arial" w:cs="Arial"/>
+          <w:bCs/>
+        </w:rPr>
+        <w:t>onde</w:t>
+      </w:r>
+      <w:r>
+        <w:rPr>
+          <w:rFonts w:ascii="Arial" w:hAnsi="Arial" w:cs="Arial"/>
+          <w:bCs/>
+        </w:rPr>
+        <w:t xml:space="preserve"> o </w:t>
+      </w:r>
+      <w:r>
+        <w:rPr>
+          <w:rFonts w:ascii="Arial" w:hAnsi="Arial" w:cs="Arial"/>
+          <w:bCs/>
+        </w:rPr>
+        <w:t>usuário</w:t>
+      </w:r>
+      <w:r>
+        <w:rPr>
+          <w:rFonts w:ascii="Arial" w:hAnsi="Arial" w:cs="Arial"/>
+          <w:bCs/>
+        </w:rPr>
+        <w:t xml:space="preserve"> </w:t>
+      </w:r>
+      <w:r>
+        <w:rPr>
+          <w:rFonts w:ascii="Arial" w:hAnsi="Arial" w:cs="Arial"/>
+          <w:bCs/>
+        </w:rPr>
+        <w:t xml:space="preserve">se </w:t>
+      </w:r>
+      <w:r>
+        <w:rPr>
+          <w:rFonts w:ascii="Arial" w:hAnsi="Arial" w:cs="Arial"/>
+          <w:bCs/>
+        </w:rPr>
+        <w:t>cadastra</w:t>
+      </w:r>
+      <w:r>
+        <w:rPr>
+          <w:rFonts w:ascii="Arial" w:hAnsi="Arial" w:cs="Arial"/>
+          <w:bCs/>
+        </w:rPr>
+        <w:t xml:space="preserve"> ou</w:t>
+      </w:r>
+      <w:r>
+        <w:rPr>
+          <w:rFonts w:ascii="Arial" w:hAnsi="Arial" w:cs="Arial"/>
+          <w:bCs/>
+        </w:rPr>
+        <w:t xml:space="preserve"> </w:t>
+      </w:r>
+      <w:r>
+        <w:rPr>
+          <w:rFonts w:ascii="Arial" w:hAnsi="Arial" w:cs="Arial"/>
+          <w:bCs/>
+        </w:rPr>
+        <w:t>recupera senha</w:t>
+      </w:r>
+      <w:r>
+        <w:rPr>
+          <w:rFonts w:ascii="Arial" w:hAnsi="Arial" w:cs="Arial"/>
+          <w:bCs/>
+        </w:rPr>
+        <w:t>:</w:t>
+      </w:r>
+    </w:p>
+    <w:p>
+      <w:pPr>
+        <w:pStyle w:val="PargrafodaLista"/>
+        <w:spacing w:line="360" w:lineRule="auto"/>
+        <w:ind w:left="720"/>
+        <w:jc w:val="both"/>
+        <w:rPr>
+          <w:rFonts w:ascii="Arial" w:hAnsi="Arial" w:cs="Arial"/>
+          <w:bCs/>
+        </w:rPr>
+      </w:pPr>
+    </w:p>
+    <w:p>
+      <w:pPr>
+        <w:pStyle w:val="PargrafodaLista"/>
+        <w:spacing w:line="360" w:lineRule="auto"/>
+        <w:ind w:left="720"/>
+        <w:jc w:val="both"/>
+        <w:rPr>
+          <w:rFonts w:ascii="Arial" w:hAnsi="Arial" w:cs="Arial"/>
+          <w:bCs/>
+        </w:rPr>
+      </w:pPr>
+    </w:p>
+    <w:p>
+      <w:pPr>
+        <w:pStyle w:val="PargrafodaLista"/>
+        <w:spacing w:line="360" w:lineRule="auto"/>
+        <w:ind w:left="720"/>
+        <w:jc w:val="both"/>
+        <w:rPr>
+          <w:rFonts w:ascii="Arial" w:hAnsi="Arial" w:cs="Arial"/>
+          <w:bCs/>
+        </w:rPr>
+      </w:pPr>
+      <w:r>
+        <w:rPr>
+          <w:rFonts w:ascii="Arial" w:hAnsi="Arial" w:cs="Arial"/>
+          <w:bCs/>
+          <w:noProof/>
+        </w:rPr>
+        <w:drawing>
+          <wp:inline distT="0" distB="0" distL="0" distR="0" wp14:anchorId="25CD920D" wp14:editId="78CDF57B">
+            <wp:extent cx="5358809" cy="7495712"/>
+            <wp:effectExtent l="0" t="0" r="0" b="0"/>
+            <wp:docPr id="20" name="Imagem 20"/>
+            <wp:cNvGraphicFramePr>
+              <a:graphicFrameLocks xmlns:a="http://schemas.openxmlformats.org/drawingml/2006/main" noChangeAspect="1"/>
+            </wp:cNvGraphicFramePr>
+            <a:graphic xmlns:a="http://schemas.openxmlformats.org/drawingml/2006/main">
+              <a:graphicData uri="http://schemas.openxmlformats.org/drawingml/2006/picture">
+                <pic:pic xmlns:pic="http://schemas.openxmlformats.org/drawingml/2006/picture">
+                  <pic:nvPicPr>
+                    <pic:cNvPr id="1" name=""/>
+                    <pic:cNvPicPr/>
+                  </pic:nvPicPr>
+                  <pic:blipFill>
+                    <a:blip r:embed="rId21"/>
+                    <a:stretch>
+                      <a:fillRect/>
+                    </a:stretch>
+                  </pic:blipFill>
+                  <pic:spPr>
+                    <a:xfrm>
+                      <a:off x="0" y="0"/>
+                      <a:ext cx="5373410" cy="7516135"/>
+                    </a:xfrm>
+                    <a:prstGeom prst="rect">
+                      <a:avLst/>
+                    </a:prstGeom>
+                  </pic:spPr>
+                </pic:pic>
+              </a:graphicData>
+            </a:graphic>
+          </wp:inline>
+        </w:drawing>
+      </w:r>
+    </w:p>
+    <w:p>
+      <w:pPr>
+        <w:jc w:val="both"/>
+        <w:rPr>
+          <w:rFonts w:cs="Arial"/>
+          <w:bCs/>
+        </w:rPr>
+      </w:pPr>
+      <w:r>
+        <w:rPr>
+          <w:rFonts w:cs="Arial"/>
+          <w:bCs/>
+        </w:rPr>
+        <w:lastRenderedPageBreak/>
+        <w:tab/>
+        <w:t>Fonte: Os Autores, 2020.</w:t>
+      </w:r>
+    </w:p>
+    <w:p>
+      <w:pPr>
+        <w:pStyle w:val="PargrafodaLista"/>
+        <w:spacing w:line="360" w:lineRule="auto"/>
+        <w:ind w:left="720"/>
+        <w:jc w:val="both"/>
+        <w:rPr>
+          <w:rFonts w:ascii="Arial" w:hAnsi="Arial" w:cs="Arial"/>
+          <w:bCs/>
+        </w:rPr>
+      </w:pPr>
+      <w:r>
+        <w:rPr>
+          <w:rFonts w:ascii="Arial" w:hAnsi="Arial" w:cs="Arial"/>
+          <w:bCs/>
+        </w:rPr>
+        <w:t>Diagrama de atividade relacionado ao Caso de Uso 3 – Manter Usuário</w:t>
+      </w:r>
+      <w:r>
+        <w:rPr>
+          <w:rFonts w:ascii="Arial" w:hAnsi="Arial" w:cs="Arial"/>
+          <w:bCs/>
+        </w:rPr>
+        <w:t>, para o administrador cadastrar, atualizar e excluir um Usuário</w:t>
+      </w:r>
+      <w:r>
+        <w:rPr>
+          <w:rFonts w:ascii="Arial" w:hAnsi="Arial" w:cs="Arial"/>
+          <w:bCs/>
+        </w:rPr>
+        <w:t>:</w:t>
+      </w:r>
+    </w:p>
+    <w:p>
+      <w:pPr>
+        <w:pStyle w:val="PargrafodaLista"/>
+        <w:spacing w:line="360" w:lineRule="auto"/>
+        <w:ind w:left="720"/>
+        <w:jc w:val="both"/>
+        <w:rPr>
+          <w:rFonts w:ascii="Arial" w:hAnsi="Arial" w:cs="Arial"/>
+          <w:bCs/>
+        </w:rPr>
+      </w:pPr>
+    </w:p>
+    <w:p>
+      <w:pPr>
+        <w:pStyle w:val="PargrafodaLista"/>
+        <w:spacing w:line="360" w:lineRule="auto"/>
+        <w:ind w:left="720"/>
+        <w:jc w:val="both"/>
+        <w:rPr>
+          <w:rFonts w:ascii="Arial" w:hAnsi="Arial" w:cs="Arial"/>
+          <w:bCs/>
+        </w:rPr>
+      </w:pPr>
+      <w:r>
+        <w:rPr>
+          <w:rFonts w:ascii="Arial" w:hAnsi="Arial" w:cs="Arial"/>
+          <w:bCs/>
+          <w:noProof/>
+        </w:rPr>
+        <w:drawing>
+          <wp:inline distT="0" distB="0" distL="0" distR="0" wp14:anchorId="37C99F1C" wp14:editId="54A103BE">
+            <wp:extent cx="5305646" cy="6657975"/>
+            <wp:effectExtent l="0" t="0" r="9525" b="0"/>
+            <wp:docPr id="22" name="Imagem 22"/>
+            <wp:cNvGraphicFramePr>
+              <a:graphicFrameLocks xmlns:a="http://schemas.openxmlformats.org/drawingml/2006/main" noChangeAspect="1"/>
+            </wp:cNvGraphicFramePr>
+            <a:graphic xmlns:a="http://schemas.openxmlformats.org/drawingml/2006/main">
+              <a:graphicData uri="http://schemas.openxmlformats.org/drawingml/2006/picture">
+                <pic:pic xmlns:pic="http://schemas.openxmlformats.org/drawingml/2006/picture">
+                  <pic:nvPicPr>
+                    <pic:cNvPr id="1" name=""/>
+                    <pic:cNvPicPr/>
+                  </pic:nvPicPr>
+                  <pic:blipFill>
+                    <a:blip r:embed="rId22"/>
+                    <a:stretch>
+                      <a:fillRect/>
+                    </a:stretch>
+                  </pic:blipFill>
+                  <pic:spPr>
+                    <a:xfrm>
+                      <a:off x="0" y="0"/>
+                      <a:ext cx="5308709" cy="6661819"/>
+                    </a:xfrm>
+                    <a:prstGeom prst="rect">
+                      <a:avLst/>
+                    </a:prstGeom>
+                  </pic:spPr>
+                </pic:pic>
+              </a:graphicData>
+            </a:graphic>
+          </wp:inline>
+        </w:drawing>
+      </w:r>
+    </w:p>
+    <w:p>
+      <w:pPr>
+        <w:pStyle w:val="PargrafodaLista"/>
+        <w:spacing w:line="360" w:lineRule="auto"/>
+        <w:ind w:left="720"/>
+        <w:jc w:val="both"/>
+        <w:rPr>
+          <w:rFonts w:ascii="Arial" w:hAnsi="Arial" w:cs="Arial"/>
+          <w:bCs/>
+        </w:rPr>
+      </w:pPr>
+      <w:r>
+        <w:rPr>
+          <w:rFonts w:ascii="Arial" w:hAnsi="Arial" w:cs="Arial"/>
+          <w:bCs/>
+        </w:rPr>
+        <w:t>Fonte: Os Autores, 2020</w:t>
+      </w:r>
+    </w:p>
+    <w:p>
+      <w:pPr>
+        <w:pStyle w:val="PargrafodaLista"/>
+        <w:spacing w:line="360" w:lineRule="auto"/>
+        <w:ind w:left="720"/>
+        <w:jc w:val="both"/>
+        <w:rPr>
+          <w:rFonts w:ascii="Arial" w:hAnsi="Arial" w:cs="Arial"/>
+          <w:bCs/>
+        </w:rPr>
+      </w:pPr>
+    </w:p>
+    <w:p>
+      <w:pPr>
+        <w:pStyle w:val="PargrafodaLista"/>
+        <w:spacing w:line="360" w:lineRule="auto"/>
+        <w:ind w:left="720"/>
+        <w:jc w:val="both"/>
+        <w:rPr>
+          <w:rFonts w:ascii="Arial" w:hAnsi="Arial" w:cs="Arial"/>
+          <w:bCs/>
+        </w:rPr>
+      </w:pPr>
+    </w:p>
+    <w:p>
+      <w:pPr>
+        <w:pStyle w:val="PargrafodaLista"/>
+        <w:spacing w:line="360" w:lineRule="auto"/>
+        <w:ind w:left="720"/>
+        <w:jc w:val="both"/>
+        <w:rPr>
+          <w:rFonts w:ascii="Arial" w:hAnsi="Arial" w:cs="Arial"/>
+          <w:bCs/>
+        </w:rPr>
+      </w:pPr>
+    </w:p>
+    <w:p>
+      <w:pPr>
+        <w:pStyle w:val="PargrafodaLista"/>
+        <w:spacing w:line="360" w:lineRule="auto"/>
+        <w:ind w:left="720"/>
+        <w:jc w:val="both"/>
+        <w:rPr>
+          <w:rFonts w:ascii="Arial" w:hAnsi="Arial" w:cs="Arial"/>
+          <w:bCs/>
+        </w:rPr>
+      </w:pPr>
+      <w:r>
+        <w:rPr>
+          <w:rFonts w:ascii="Arial" w:hAnsi="Arial" w:cs="Arial"/>
+          <w:bCs/>
+        </w:rPr>
+        <w:lastRenderedPageBreak/>
+        <w:t>Diagrama de Atividade relacionado ao Caso de Uso 4 – Manter Caixa</w:t>
+      </w:r>
+      <w:r>
+        <w:rPr>
+          <w:rFonts w:ascii="Arial" w:hAnsi="Arial" w:cs="Arial"/>
+          <w:bCs/>
+        </w:rPr>
+        <w:t>, onde o administrador faz lançamento de caixa, edita ou exclui</w:t>
+      </w:r>
+      <w:r>
+        <w:rPr>
+          <w:rFonts w:ascii="Arial" w:hAnsi="Arial" w:cs="Arial"/>
+          <w:bCs/>
+        </w:rPr>
+        <w:t>:</w:t>
+      </w:r>
+      <w:r>
+        <w:rPr>
+          <w:rFonts w:ascii="Arial" w:hAnsi="Arial" w:cs="Arial"/>
+          <w:bCs/>
+        </w:rPr>
+        <w:t xml:space="preserve"> </w:t>
+      </w:r>
+    </w:p>
+    <w:p>
+      <w:pPr>
+        <w:pStyle w:val="PargrafodaLista"/>
+        <w:spacing w:line="360" w:lineRule="auto"/>
+        <w:ind w:left="720"/>
+        <w:jc w:val="both"/>
+        <w:rPr>
+          <w:rFonts w:ascii="Arial" w:hAnsi="Arial" w:cs="Arial"/>
+          <w:bCs/>
+        </w:rPr>
+      </w:pPr>
+    </w:p>
+    <w:p>
+      <w:pPr>
+        <w:pStyle w:val="PargrafodaLista"/>
+        <w:spacing w:line="360" w:lineRule="auto"/>
+        <w:ind w:left="720"/>
+        <w:jc w:val="both"/>
+        <w:rPr>
+          <w:rFonts w:ascii="Arial" w:hAnsi="Arial" w:cs="Arial"/>
+          <w:bCs/>
+        </w:rPr>
+      </w:pPr>
+      <w:r>
+        <w:rPr>
+          <w:rFonts w:ascii="Arial" w:hAnsi="Arial" w:cs="Arial"/>
+          <w:bCs/>
+          <w:noProof/>
+        </w:rPr>
+        <w:drawing>
+          <wp:inline distT="0" distB="0" distL="0" distR="0" wp14:anchorId="5483D684" wp14:editId="3BB56A5B">
+            <wp:extent cx="5252484" cy="4768850"/>
+            <wp:effectExtent l="0" t="0" r="5715" b="0"/>
+            <wp:docPr id="23" name="Imagem 23"/>
+            <wp:cNvGraphicFramePr>
+              <a:graphicFrameLocks xmlns:a="http://schemas.openxmlformats.org/drawingml/2006/main" noChangeAspect="1"/>
+            </wp:cNvGraphicFramePr>
+            <a:graphic xmlns:a="http://schemas.openxmlformats.org/drawingml/2006/main">
+              <a:graphicData uri="http://schemas.openxmlformats.org/drawingml/2006/picture">
+                <pic:pic xmlns:pic="http://schemas.openxmlformats.org/drawingml/2006/picture">
+                  <pic:nvPicPr>
+                    <pic:cNvPr id="1" name=""/>
+                    <pic:cNvPicPr/>
+                  </pic:nvPicPr>
+                  <pic:blipFill>
+                    <a:blip r:embed="rId23"/>
+                    <a:stretch>
+                      <a:fillRect/>
+                    </a:stretch>
+                  </pic:blipFill>
+                  <pic:spPr>
+                    <a:xfrm>
+                      <a:off x="0" y="0"/>
+                      <a:ext cx="5257585" cy="4773482"/>
+                    </a:xfrm>
+                    <a:prstGeom prst="rect">
+                      <a:avLst/>
+                    </a:prstGeom>
+                  </pic:spPr>
+                </pic:pic>
+              </a:graphicData>
+            </a:graphic>
+          </wp:inline>
+        </w:drawing>
+      </w:r>
+    </w:p>
+    <w:p>
+      <w:pPr>
+        <w:pStyle w:val="PargrafodaLista"/>
+        <w:spacing w:line="360" w:lineRule="auto"/>
+        <w:ind w:left="720"/>
+        <w:jc w:val="both"/>
+        <w:rPr>
+          <w:rFonts w:ascii="Arial" w:hAnsi="Arial" w:cs="Arial"/>
+          <w:bCs/>
+        </w:rPr>
+      </w:pPr>
+      <w:r>
+        <w:rPr>
+          <w:rFonts w:ascii="Arial" w:hAnsi="Arial" w:cs="Arial"/>
+          <w:bCs/>
+        </w:rPr>
+        <w:t>Fonte: Os Autores, 2020</w:t>
+      </w:r>
+    </w:p>
+    <w:p>
+      <w:pPr>
+        <w:pStyle w:val="PargrafodaLista"/>
+        <w:spacing w:line="360" w:lineRule="auto"/>
+        <w:ind w:left="720"/>
+        <w:jc w:val="both"/>
+        <w:rPr>
+          <w:rFonts w:ascii="Arial" w:hAnsi="Arial" w:cs="Arial"/>
+          <w:bCs/>
+        </w:rPr>
+      </w:pPr>
+    </w:p>
+    <w:p>
+      <w:pPr>
+        <w:pStyle w:val="PargrafodaLista"/>
+        <w:spacing w:line="360" w:lineRule="auto"/>
+        <w:ind w:left="720"/>
+        <w:jc w:val="both"/>
+        <w:rPr>
+          <w:rFonts w:ascii="Arial" w:hAnsi="Arial" w:cs="Arial"/>
+          <w:bCs/>
+        </w:rPr>
+      </w:pPr>
+    </w:p>
+    <w:p>
+      <w:pPr>
+        <w:pStyle w:val="PargrafodaLista"/>
+        <w:spacing w:line="360" w:lineRule="auto"/>
+        <w:ind w:left="720"/>
+        <w:jc w:val="both"/>
+        <w:rPr>
+          <w:rFonts w:ascii="Arial" w:hAnsi="Arial" w:cs="Arial"/>
+          <w:bCs/>
+        </w:rPr>
+      </w:pPr>
+    </w:p>
+    <w:p>
+      <w:pPr>
+        <w:pStyle w:val="PargrafodaLista"/>
+        <w:spacing w:line="360" w:lineRule="auto"/>
+        <w:ind w:left="720"/>
+        <w:jc w:val="both"/>
+        <w:rPr>
+          <w:rFonts w:ascii="Arial" w:hAnsi="Arial" w:cs="Arial"/>
+          <w:bCs/>
+        </w:rPr>
+      </w:pPr>
+    </w:p>
+    <w:p>
+      <w:pPr>
+        <w:pStyle w:val="PargrafodaLista"/>
+        <w:spacing w:line="360" w:lineRule="auto"/>
+        <w:ind w:left="720"/>
+        <w:jc w:val="both"/>
+        <w:rPr>
+          <w:rFonts w:ascii="Arial" w:hAnsi="Arial" w:cs="Arial"/>
+          <w:bCs/>
+        </w:rPr>
+      </w:pPr>
+    </w:p>
+    <w:p>
+      <w:pPr>
+        <w:pStyle w:val="PargrafodaLista"/>
+        <w:spacing w:line="360" w:lineRule="auto"/>
+        <w:ind w:left="720"/>
+        <w:jc w:val="both"/>
+        <w:rPr>
+          <w:rFonts w:ascii="Arial" w:hAnsi="Arial" w:cs="Arial"/>
+          <w:bCs/>
+        </w:rPr>
+      </w:pPr>
+    </w:p>
+    <w:p>
+      <w:pPr>
+        <w:pStyle w:val="PargrafodaLista"/>
+        <w:spacing w:line="360" w:lineRule="auto"/>
+        <w:ind w:left="720"/>
+        <w:jc w:val="both"/>
+        <w:rPr>
+          <w:rFonts w:ascii="Arial" w:hAnsi="Arial" w:cs="Arial"/>
+          <w:bCs/>
+        </w:rPr>
+      </w:pPr>
+    </w:p>
+    <w:p>
+      <w:pPr>
+        <w:pStyle w:val="PargrafodaLista"/>
+        <w:spacing w:line="360" w:lineRule="auto"/>
+        <w:ind w:left="720"/>
+        <w:jc w:val="both"/>
+        <w:rPr>
+          <w:rFonts w:ascii="Arial" w:hAnsi="Arial" w:cs="Arial"/>
+          <w:bCs/>
+        </w:rPr>
+      </w:pPr>
+    </w:p>
+    <w:p>
+      <w:pPr>
+        <w:pStyle w:val="PargrafodaLista"/>
+        <w:spacing w:line="360" w:lineRule="auto"/>
+        <w:ind w:left="720"/>
+        <w:jc w:val="both"/>
+        <w:rPr>
+          <w:rFonts w:ascii="Arial" w:hAnsi="Arial" w:cs="Arial"/>
+          <w:bCs/>
+        </w:rPr>
+      </w:pPr>
+    </w:p>
+    <w:p>
+      <w:pPr>
+        <w:pStyle w:val="PargrafodaLista"/>
+        <w:spacing w:line="360" w:lineRule="auto"/>
+        <w:ind w:left="720"/>
+        <w:jc w:val="both"/>
+        <w:rPr>
+          <w:rFonts w:ascii="Arial" w:hAnsi="Arial" w:cs="Arial"/>
+          <w:bCs/>
+        </w:rPr>
+      </w:pPr>
+    </w:p>
+    <w:p>
+      <w:pPr>
+        <w:jc w:val="both"/>
+        <w:rPr>
+          <w:rFonts w:cs="Arial"/>
+          <w:bCs/>
+        </w:rPr>
+      </w:pPr>
+    </w:p>
+    <w:p>
+      <w:pPr>
+        <w:pStyle w:val="PargrafodaLista"/>
+        <w:spacing w:line="360" w:lineRule="auto"/>
+        <w:ind w:left="720"/>
+        <w:jc w:val="both"/>
+        <w:rPr>
+          <w:rFonts w:ascii="Arial" w:hAnsi="Arial" w:cs="Arial"/>
+          <w:bCs/>
+        </w:rPr>
+      </w:pPr>
+      <w:r>
+        <w:rPr>
+          <w:rFonts w:ascii="Arial" w:hAnsi="Arial" w:cs="Arial"/>
+          <w:bCs/>
+        </w:rPr>
+        <w:lastRenderedPageBreak/>
+        <w:t xml:space="preserve">Diagrama de Atividade relacionado ao Caso de Uso 5 – Manter Atividades, onde o administrador </w:t>
+      </w:r>
+      <w:r>
+        <w:rPr>
+          <w:rFonts w:ascii="Arial" w:hAnsi="Arial" w:cs="Arial"/>
+          <w:bCs/>
+        </w:rPr>
+        <w:t>pode inserir, editar e excluir uma tarefa:</w:t>
+      </w:r>
+    </w:p>
+    <w:p>
+      <w:pPr>
+        <w:pStyle w:val="PargrafodaLista"/>
+        <w:spacing w:line="360" w:lineRule="auto"/>
+        <w:ind w:left="720"/>
+        <w:jc w:val="both"/>
+        <w:rPr>
+          <w:rFonts w:ascii="Arial" w:hAnsi="Arial" w:cs="Arial"/>
+          <w:bCs/>
+        </w:rPr>
+      </w:pPr>
+    </w:p>
+    <w:p>
+      <w:pPr>
+        <w:pStyle w:val="PargrafodaLista"/>
+        <w:spacing w:line="360" w:lineRule="auto"/>
+        <w:ind w:left="720"/>
+        <w:jc w:val="both"/>
+        <w:rPr>
+          <w:rFonts w:ascii="Arial" w:hAnsi="Arial" w:cs="Arial"/>
+          <w:bCs/>
+        </w:rPr>
+      </w:pPr>
+      <w:r>
+        <w:rPr>
+          <w:rFonts w:ascii="Arial" w:hAnsi="Arial" w:cs="Arial"/>
+          <w:bCs/>
+          <w:noProof/>
+        </w:rPr>
+        <w:drawing>
+          <wp:inline distT="0" distB="0" distL="0" distR="0" wp14:anchorId="63985819" wp14:editId="140CFFDB">
+            <wp:extent cx="5337544" cy="6475095"/>
+            <wp:effectExtent l="0" t="0" r="0" b="1905"/>
+            <wp:docPr id="24" name="Imagem 24"/>
+            <wp:cNvGraphicFramePr>
+              <a:graphicFrameLocks xmlns:a="http://schemas.openxmlformats.org/drawingml/2006/main" noChangeAspect="1"/>
+            </wp:cNvGraphicFramePr>
+            <a:graphic xmlns:a="http://schemas.openxmlformats.org/drawingml/2006/main">
+              <a:graphicData uri="http://schemas.openxmlformats.org/drawingml/2006/picture">
+                <pic:pic xmlns:pic="http://schemas.openxmlformats.org/drawingml/2006/picture">
+                  <pic:nvPicPr>
+                    <pic:cNvPr id="1" name=""/>
+                    <pic:cNvPicPr/>
+                  </pic:nvPicPr>
+                  <pic:blipFill>
+                    <a:blip r:embed="rId24"/>
+                    <a:stretch>
+                      <a:fillRect/>
+                    </a:stretch>
+                  </pic:blipFill>
+                  <pic:spPr>
+                    <a:xfrm>
+                      <a:off x="0" y="0"/>
+                      <a:ext cx="5349898" cy="6490082"/>
+                    </a:xfrm>
+                    <a:prstGeom prst="rect">
+                      <a:avLst/>
+                    </a:prstGeom>
+                  </pic:spPr>
+                </pic:pic>
+              </a:graphicData>
+            </a:graphic>
+          </wp:inline>
+        </w:drawing>
+      </w:r>
+    </w:p>
+    <w:p>
+      <w:pPr>
+        <w:pStyle w:val="PargrafodaLista"/>
+        <w:spacing w:line="360" w:lineRule="auto"/>
+        <w:ind w:left="720"/>
+        <w:jc w:val="both"/>
+        <w:rPr>
+          <w:rFonts w:ascii="Arial" w:hAnsi="Arial" w:cs="Arial"/>
+          <w:bCs/>
+        </w:rPr>
+      </w:pPr>
+      <w:r>
+        <w:rPr>
+          <w:rFonts w:ascii="Arial" w:hAnsi="Arial" w:cs="Arial"/>
+          <w:bCs/>
+        </w:rPr>
+        <w:t>Fonte: Os Autores, 2</w:t>
+      </w:r>
+      <w:r>
+        <w:rPr>
+          <w:rFonts w:ascii="Arial" w:hAnsi="Arial" w:cs="Arial"/>
+          <w:bCs/>
+        </w:rPr>
+        <w:t>020</w:t>
+      </w:r>
+    </w:p>
+    <w:p>
+      <w:pPr>
+        <w:pStyle w:val="PargrafodaLista"/>
+        <w:spacing w:line="360" w:lineRule="auto"/>
+        <w:ind w:left="720"/>
+        <w:jc w:val="both"/>
+        <w:rPr>
+          <w:rFonts w:ascii="Arial" w:hAnsi="Arial" w:cs="Arial"/>
+          <w:bCs/>
+        </w:rPr>
+      </w:pPr>
+    </w:p>
+    <w:p>
+      <w:pPr>
+        <w:pStyle w:val="PargrafodaLista"/>
+        <w:spacing w:line="360" w:lineRule="auto"/>
+        <w:ind w:left="720"/>
+        <w:jc w:val="both"/>
+        <w:rPr>
+          <w:rFonts w:ascii="Arial" w:hAnsi="Arial" w:cs="Arial"/>
+          <w:bCs/>
+        </w:rPr>
+      </w:pPr>
+    </w:p>
+    <w:p>
+      <w:pPr>
+        <w:pStyle w:val="PargrafodaLista"/>
+        <w:spacing w:line="360" w:lineRule="auto"/>
+        <w:ind w:left="720"/>
+        <w:jc w:val="both"/>
+        <w:rPr>
+          <w:rFonts w:ascii="Arial" w:hAnsi="Arial" w:cs="Arial"/>
+          <w:bCs/>
+        </w:rPr>
+      </w:pPr>
+    </w:p>
+    <w:p>
+      <w:pPr>
+        <w:pStyle w:val="PargrafodaLista"/>
+        <w:spacing w:line="360" w:lineRule="auto"/>
+        <w:ind w:left="720"/>
+        <w:jc w:val="both"/>
+        <w:rPr>
+          <w:rFonts w:ascii="Arial" w:hAnsi="Arial" w:cs="Arial"/>
+          <w:bCs/>
+        </w:rPr>
+      </w:pPr>
+    </w:p>
+    <w:p>
+      <w:pPr>
+        <w:pStyle w:val="PargrafodaLista"/>
+        <w:spacing w:line="360" w:lineRule="auto"/>
+        <w:ind w:left="720"/>
+        <w:jc w:val="both"/>
+        <w:rPr>
+          <w:rFonts w:ascii="Arial" w:hAnsi="Arial" w:cs="Arial"/>
+          <w:bCs/>
+        </w:rPr>
+      </w:pPr>
+    </w:p>
+    <w:p>
+      <w:pPr>
+        <w:pStyle w:val="PargrafodaLista"/>
+        <w:spacing w:line="360" w:lineRule="auto"/>
+        <w:ind w:left="720"/>
+        <w:jc w:val="both"/>
+        <w:rPr>
+          <w:rFonts w:ascii="Arial" w:hAnsi="Arial" w:cs="Arial"/>
+          <w:bCs/>
+        </w:rPr>
+      </w:pPr>
+      <w:r>
+        <w:rPr>
+          <w:rFonts w:ascii="Arial" w:hAnsi="Arial" w:cs="Arial"/>
+          <w:bCs/>
+        </w:rPr>
+        <w:lastRenderedPageBreak/>
+        <w:t xml:space="preserve">Diagrama de atividade relacionado ao Caso de Uso 6 - Manter </w:t>
+      </w:r>
+      <w:proofErr w:type="spellStart"/>
+      <w:r>
+        <w:rPr>
+          <w:rFonts w:ascii="Arial" w:hAnsi="Arial" w:cs="Arial"/>
+          <w:bCs/>
+        </w:rPr>
+        <w:t>Assembléia</w:t>
+      </w:r>
+      <w:proofErr w:type="spellEnd"/>
+      <w:r>
+        <w:rPr>
+          <w:rFonts w:ascii="Arial" w:hAnsi="Arial" w:cs="Arial"/>
+          <w:bCs/>
+        </w:rPr>
+        <w:t xml:space="preserve">, onde o administrador pode cadastrar, editar ou excluir uma </w:t>
+      </w:r>
+      <w:proofErr w:type="spellStart"/>
+      <w:r>
+        <w:rPr>
+          <w:rFonts w:ascii="Arial" w:hAnsi="Arial" w:cs="Arial"/>
+          <w:bCs/>
+        </w:rPr>
+        <w:t>assembléia</w:t>
+      </w:r>
+      <w:proofErr w:type="spellEnd"/>
+      <w:r>
+        <w:rPr>
+          <w:rFonts w:ascii="Arial" w:hAnsi="Arial" w:cs="Arial"/>
+          <w:bCs/>
+        </w:rPr>
+        <w:t>:</w:t>
+      </w:r>
+    </w:p>
+    <w:p>
+      <w:pPr>
+        <w:pStyle w:val="PargrafodaLista"/>
+        <w:spacing w:line="360" w:lineRule="auto"/>
+        <w:ind w:left="720"/>
+        <w:jc w:val="both"/>
+        <w:rPr>
+          <w:rFonts w:ascii="Arial" w:hAnsi="Arial" w:cs="Arial"/>
+          <w:bCs/>
+        </w:rPr>
+      </w:pPr>
+    </w:p>
+    <w:p>
+      <w:pPr>
+        <w:pStyle w:val="PargrafodaLista"/>
+        <w:spacing w:line="360" w:lineRule="auto"/>
+        <w:ind w:left="720"/>
+        <w:jc w:val="both"/>
+        <w:rPr>
+          <w:rFonts w:ascii="Arial" w:hAnsi="Arial" w:cs="Arial"/>
+          <w:bCs/>
+        </w:rPr>
+      </w:pPr>
+      <w:r>
+        <w:rPr>
+          <w:rFonts w:ascii="Arial" w:hAnsi="Arial" w:cs="Arial"/>
+          <w:bCs/>
+        </w:rPr>
+        <w:drawing>
+          <wp:inline distT="0" distB="0" distL="0" distR="0" wp14:anchorId="77896E62" wp14:editId="169E4267">
+            <wp:extent cx="5305646" cy="6697980"/>
+            <wp:effectExtent l="0" t="0" r="9525" b="7620"/>
+            <wp:docPr id="14" name="Imagem 14"/>
+            <wp:cNvGraphicFramePr>
+              <a:graphicFrameLocks xmlns:a="http://schemas.openxmlformats.org/drawingml/2006/main" noChangeAspect="1"/>
+            </wp:cNvGraphicFramePr>
+            <a:graphic xmlns:a="http://schemas.openxmlformats.org/drawingml/2006/main">
+              <a:graphicData uri="http://schemas.openxmlformats.org/drawingml/2006/picture">
+                <pic:pic xmlns:pic="http://schemas.openxmlformats.org/drawingml/2006/picture">
+                  <pic:nvPicPr>
+                    <pic:cNvPr id="1" name=""/>
+                    <pic:cNvPicPr/>
+                  </pic:nvPicPr>
+                  <pic:blipFill>
+                    <a:blip r:embed="rId25"/>
+                    <a:stretch>
+                      <a:fillRect/>
+                    </a:stretch>
+                  </pic:blipFill>
+                  <pic:spPr>
+                    <a:xfrm>
+                      <a:off x="0" y="0"/>
+                      <a:ext cx="5335921" cy="6736200"/>
+                    </a:xfrm>
+                    <a:prstGeom prst="rect">
+                      <a:avLst/>
+                    </a:prstGeom>
+                  </pic:spPr>
+                </pic:pic>
+              </a:graphicData>
+            </a:graphic>
+          </wp:inline>
+        </w:drawing>
+      </w:r>
+    </w:p>
+    <w:p>
+      <w:pPr>
+        <w:pStyle w:val="PargrafodaLista"/>
+        <w:spacing w:line="360" w:lineRule="auto"/>
+        <w:ind w:left="720"/>
+        <w:jc w:val="both"/>
+        <w:rPr>
+          <w:rFonts w:ascii="Arial" w:hAnsi="Arial" w:cs="Arial"/>
+          <w:bCs/>
+        </w:rPr>
+      </w:pPr>
+      <w:r>
+        <w:rPr>
+          <w:rFonts w:ascii="Arial" w:hAnsi="Arial" w:cs="Arial"/>
+          <w:bCs/>
+        </w:rPr>
+        <w:t>Fonte: Os Autores, 2020</w:t>
+      </w:r>
+    </w:p>
+    <w:p>
+      <w:pPr>
+        <w:pStyle w:val="PargrafodaLista"/>
+        <w:spacing w:line="360" w:lineRule="auto"/>
+        <w:ind w:left="720"/>
+        <w:jc w:val="both"/>
+        <w:rPr>
+          <w:rFonts w:ascii="Arial" w:hAnsi="Arial" w:cs="Arial"/>
+          <w:bCs/>
+        </w:rPr>
+      </w:pPr>
+    </w:p>
+    <w:p>
+      <w:pPr>
+        <w:pStyle w:val="PargrafodaLista"/>
+        <w:spacing w:line="360" w:lineRule="auto"/>
+        <w:ind w:left="720"/>
+        <w:jc w:val="both"/>
+        <w:rPr>
+          <w:rFonts w:ascii="Arial" w:hAnsi="Arial" w:cs="Arial"/>
+          <w:bCs/>
+        </w:rPr>
+      </w:pPr>
+    </w:p>
+    <w:p>
+      <w:pPr>
+        <w:pStyle w:val="PargrafodaLista"/>
+        <w:spacing w:line="360" w:lineRule="auto"/>
+        <w:ind w:left="720"/>
+        <w:jc w:val="both"/>
+        <w:rPr>
+          <w:rFonts w:ascii="Arial" w:hAnsi="Arial" w:cs="Arial"/>
+          <w:bCs/>
+        </w:rPr>
+      </w:pPr>
+    </w:p>
+    <w:p>
+      <w:pPr>
+        <w:pStyle w:val="PargrafodaLista"/>
+        <w:spacing w:line="360" w:lineRule="auto"/>
+        <w:ind w:left="720"/>
+        <w:jc w:val="both"/>
+        <w:rPr>
+          <w:rFonts w:ascii="Arial" w:hAnsi="Arial" w:cs="Arial"/>
+          <w:bCs/>
+        </w:rPr>
+      </w:pPr>
+    </w:p>
+    <w:p>
+      <w:pPr>
+        <w:ind w:firstLine="708"/>
+        <w:jc w:val="both"/>
+        <w:rPr>
+          <w:rFonts w:cs="Arial"/>
+          <w:bCs/>
+        </w:rPr>
+      </w:pPr>
+      <w:r>
+        <w:rPr>
+          <w:rFonts w:cs="Arial"/>
+          <w:bCs/>
+        </w:rPr>
+        <w:lastRenderedPageBreak/>
+        <w:t>Diagrama de atividade relacionado ao Caso de Uso 7 – Manter Vagas,</w:t>
+      </w:r>
+    </w:p>
+    <w:p>
+      <w:pPr>
+        <w:pStyle w:val="PargrafodaLista"/>
+        <w:spacing w:line="360" w:lineRule="auto"/>
+        <w:ind w:left="720"/>
+        <w:jc w:val="both"/>
+        <w:rPr>
+          <w:rFonts w:ascii="Arial" w:hAnsi="Arial" w:cs="Arial"/>
+          <w:bCs/>
+        </w:rPr>
+      </w:pPr>
+      <w:r>
+        <w:rPr>
+          <w:rFonts w:ascii="Arial" w:hAnsi="Arial" w:cs="Arial"/>
+          <w:bCs/>
+        </w:rPr>
+        <w:t xml:space="preserve">onde </w:t>
+      </w:r>
+      <w:r>
+        <w:rPr>
+          <w:rFonts w:ascii="Arial" w:hAnsi="Arial" w:cs="Arial"/>
+          <w:bCs/>
+        </w:rPr>
+        <w:t>o administrador cadastra, atualiza ou exclui vagas:</w:t>
+      </w:r>
+    </w:p>
+    <w:p>
+      <w:pPr>
+        <w:pStyle w:val="PargrafodaLista"/>
+        <w:spacing w:line="360" w:lineRule="auto"/>
+        <w:ind w:left="720"/>
+        <w:jc w:val="both"/>
+        <w:rPr>
+          <w:rFonts w:ascii="Arial" w:hAnsi="Arial" w:cs="Arial"/>
+          <w:bCs/>
+        </w:rPr>
+      </w:pPr>
+    </w:p>
+    <w:p>
+      <w:pPr>
+        <w:pStyle w:val="PargrafodaLista"/>
+        <w:spacing w:line="360" w:lineRule="auto"/>
+        <w:ind w:left="720"/>
+        <w:jc w:val="both"/>
+        <w:rPr>
+          <w:rFonts w:ascii="Arial" w:hAnsi="Arial" w:cs="Arial"/>
+          <w:bCs/>
+        </w:rPr>
+      </w:pPr>
+      <w:r>
+        <w:rPr>
+          <w:rFonts w:ascii="Arial" w:hAnsi="Arial" w:cs="Arial"/>
+          <w:bCs/>
+        </w:rPr>
+        <w:drawing>
+          <wp:inline distT="0" distB="0" distL="0" distR="0" wp14:anchorId="23BDE313" wp14:editId="0C0334F6">
+            <wp:extent cx="5358809" cy="6219825"/>
+            <wp:effectExtent l="0" t="0" r="0" b="0"/>
+            <wp:docPr id="16" name="Imagem 16"/>
+            <wp:cNvGraphicFramePr>
+              <a:graphicFrameLocks xmlns:a="http://schemas.openxmlformats.org/drawingml/2006/main" noChangeAspect="1"/>
+            </wp:cNvGraphicFramePr>
+            <a:graphic xmlns:a="http://schemas.openxmlformats.org/drawingml/2006/main">
+              <a:graphicData uri="http://schemas.openxmlformats.org/drawingml/2006/picture">
+                <pic:pic xmlns:pic="http://schemas.openxmlformats.org/drawingml/2006/picture">
+                  <pic:nvPicPr>
+                    <pic:cNvPr id="1" name=""/>
+                    <pic:cNvPicPr/>
+                  </pic:nvPicPr>
+                  <pic:blipFill>
+                    <a:blip r:embed="rId26"/>
+                    <a:stretch>
+                      <a:fillRect/>
+                    </a:stretch>
+                  </pic:blipFill>
+                  <pic:spPr>
+                    <a:xfrm>
+                      <a:off x="0" y="0"/>
+                      <a:ext cx="5378923" cy="6243171"/>
+                    </a:xfrm>
+                    <a:prstGeom prst="rect">
+                      <a:avLst/>
+                    </a:prstGeom>
+                  </pic:spPr>
+                </pic:pic>
+              </a:graphicData>
+            </a:graphic>
+          </wp:inline>
+        </w:drawing>
+      </w:r>
+    </w:p>
+    <w:p>
+      <w:pPr>
+        <w:pStyle w:val="PargrafodaLista"/>
+        <w:spacing w:line="360" w:lineRule="auto"/>
+        <w:ind w:left="720"/>
+        <w:jc w:val="both"/>
+        <w:rPr>
+          <w:rFonts w:ascii="Arial" w:hAnsi="Arial" w:cs="Arial"/>
+          <w:bCs/>
+        </w:rPr>
+      </w:pPr>
+      <w:r>
+        <w:rPr>
+          <w:rFonts w:ascii="Arial" w:hAnsi="Arial" w:cs="Arial"/>
+          <w:bCs/>
+        </w:rPr>
+        <w:t>Fonte: Os Autores, 2020</w:t>
+      </w:r>
+    </w:p>
+    <w:p>
+      <w:pPr>
+        <w:pStyle w:val="PargrafodaLista"/>
+        <w:spacing w:line="360" w:lineRule="auto"/>
+        <w:ind w:left="720"/>
+        <w:jc w:val="both"/>
+        <w:rPr>
+          <w:rFonts w:ascii="Arial" w:hAnsi="Arial" w:cs="Arial"/>
+          <w:bCs/>
+        </w:rPr>
+      </w:pPr>
+    </w:p>
+    <w:p>
+      <w:pPr>
+        <w:pStyle w:val="PargrafodaLista"/>
+        <w:spacing w:line="360" w:lineRule="auto"/>
+        <w:ind w:left="720"/>
+        <w:jc w:val="both"/>
+        <w:rPr>
+          <w:rFonts w:ascii="Arial" w:hAnsi="Arial" w:cs="Arial"/>
+          <w:bCs/>
+        </w:rPr>
+      </w:pPr>
+    </w:p>
+    <w:p>
+      <w:pPr>
+        <w:pStyle w:val="PargrafodaLista"/>
+        <w:spacing w:line="360" w:lineRule="auto"/>
+        <w:ind w:left="720"/>
+        <w:jc w:val="both"/>
+        <w:rPr>
+          <w:rFonts w:ascii="Arial" w:hAnsi="Arial" w:cs="Arial"/>
+          <w:bCs/>
+        </w:rPr>
+      </w:pPr>
+    </w:p>
+    <w:p>
+      <w:pPr>
+        <w:pStyle w:val="PargrafodaLista"/>
+        <w:spacing w:line="360" w:lineRule="auto"/>
+        <w:ind w:left="720"/>
+        <w:jc w:val="both"/>
+        <w:rPr>
+          <w:rFonts w:ascii="Arial" w:hAnsi="Arial" w:cs="Arial"/>
+          <w:bCs/>
+        </w:rPr>
+      </w:pPr>
+    </w:p>
+    <w:p>
+      <w:pPr>
+        <w:pStyle w:val="PargrafodaLista"/>
+        <w:spacing w:line="360" w:lineRule="auto"/>
+        <w:ind w:left="720"/>
+        <w:jc w:val="both"/>
+        <w:rPr>
+          <w:rFonts w:ascii="Arial" w:hAnsi="Arial" w:cs="Arial"/>
+          <w:bCs/>
+        </w:rPr>
+      </w:pPr>
+    </w:p>
+    <w:p>
+      <w:pPr>
+        <w:pStyle w:val="PargrafodaLista"/>
+        <w:spacing w:line="360" w:lineRule="auto"/>
+        <w:ind w:left="720"/>
+        <w:jc w:val="both"/>
+        <w:rPr>
+          <w:rFonts w:ascii="Arial" w:hAnsi="Arial" w:cs="Arial"/>
+          <w:bCs/>
+        </w:rPr>
+      </w:pPr>
+    </w:p>
+    <w:p>
+      <w:pPr>
+        <w:pStyle w:val="PargrafodaLista"/>
+        <w:spacing w:line="360" w:lineRule="auto"/>
+        <w:ind w:left="720"/>
+        <w:jc w:val="both"/>
+        <w:rPr>
+          <w:rFonts w:ascii="Arial" w:hAnsi="Arial" w:cs="Arial"/>
+          <w:bCs/>
+        </w:rPr>
+      </w:pPr>
+      <w:r>
+        <w:rPr>
+          <w:rFonts w:ascii="Arial" w:hAnsi="Arial" w:cs="Arial"/>
+          <w:bCs/>
+        </w:rPr>
+        <w:lastRenderedPageBreak/>
+        <w:t xml:space="preserve">Diagrama de atividade relacionado ao Caso de Uso </w:t>
+      </w:r>
+      <w:r>
+        <w:rPr>
+          <w:rFonts w:ascii="Arial" w:hAnsi="Arial" w:cs="Arial"/>
+          <w:bCs/>
+        </w:rPr>
+        <w:t>8</w:t>
+      </w:r>
+      <w:r>
+        <w:rPr>
+          <w:rFonts w:ascii="Arial" w:hAnsi="Arial" w:cs="Arial"/>
+          <w:bCs/>
+        </w:rPr>
+        <w:t xml:space="preserve"> – Manter </w:t>
+      </w:r>
+      <w:r>
+        <w:rPr>
+          <w:rFonts w:ascii="Arial" w:hAnsi="Arial" w:cs="Arial"/>
+          <w:bCs/>
+        </w:rPr>
+        <w:t>Ocorrências</w:t>
+      </w:r>
+      <w:r>
+        <w:rPr>
+          <w:rFonts w:ascii="Arial" w:hAnsi="Arial" w:cs="Arial"/>
+          <w:bCs/>
+        </w:rPr>
+        <w:t>,</w:t>
+      </w:r>
+    </w:p>
+    <w:p>
+      <w:pPr>
+        <w:pStyle w:val="PargrafodaLista"/>
+        <w:spacing w:line="360" w:lineRule="auto"/>
+        <w:ind w:left="720"/>
+        <w:jc w:val="both"/>
+        <w:rPr>
+          <w:rFonts w:ascii="Arial" w:hAnsi="Arial" w:cs="Arial"/>
+          <w:bCs/>
+        </w:rPr>
+      </w:pPr>
+      <w:r>
+        <w:rPr>
+          <w:rFonts w:ascii="Arial" w:hAnsi="Arial" w:cs="Arial"/>
+          <w:bCs/>
+        </w:rPr>
+        <w:t xml:space="preserve">onde o administrador cadastra, atualiza ou exclui </w:t>
+      </w:r>
+      <w:r>
+        <w:rPr>
+          <w:rFonts w:ascii="Arial" w:hAnsi="Arial" w:cs="Arial"/>
+          <w:bCs/>
+        </w:rPr>
+        <w:t>ocorrências</w:t>
+      </w:r>
+      <w:r>
+        <w:rPr>
+          <w:rFonts w:ascii="Arial" w:hAnsi="Arial" w:cs="Arial"/>
+          <w:bCs/>
+        </w:rPr>
+        <w:t>:</w:t>
+      </w:r>
+    </w:p>
+    <w:p>
+      <w:pPr>
+        <w:pStyle w:val="PargrafodaLista"/>
+        <w:spacing w:line="360" w:lineRule="auto"/>
+        <w:ind w:left="720"/>
+        <w:jc w:val="both"/>
+        <w:rPr>
+          <w:rFonts w:ascii="Arial" w:hAnsi="Arial" w:cs="Arial"/>
+          <w:bCs/>
+        </w:rPr>
+      </w:pPr>
+    </w:p>
+    <w:p>
+      <w:pPr>
+        <w:pStyle w:val="PargrafodaLista"/>
+        <w:spacing w:line="360" w:lineRule="auto"/>
+        <w:ind w:left="720"/>
+        <w:jc w:val="both"/>
+        <w:rPr>
+          <w:rFonts w:ascii="Arial" w:hAnsi="Arial" w:cs="Arial"/>
+          <w:bCs/>
+        </w:rPr>
+      </w:pPr>
+      <w:r>
+        <w:rPr>
+          <w:rFonts w:ascii="Arial" w:hAnsi="Arial" w:cs="Arial"/>
+          <w:bCs/>
+        </w:rPr>
+        <w:drawing>
+          <wp:inline distT="0" distB="0" distL="0" distR="0" wp14:anchorId="78D4F30A" wp14:editId="5E7E9C04">
+            <wp:extent cx="5273749" cy="6442563"/>
+            <wp:effectExtent l="0" t="0" r="3175" b="0"/>
+            <wp:docPr id="25" name="Imagem 25"/>
+            <wp:cNvGraphicFramePr>
+              <a:graphicFrameLocks xmlns:a="http://schemas.openxmlformats.org/drawingml/2006/main" noChangeAspect="1"/>
+            </wp:cNvGraphicFramePr>
+            <a:graphic xmlns:a="http://schemas.openxmlformats.org/drawingml/2006/main">
+              <a:graphicData uri="http://schemas.openxmlformats.org/drawingml/2006/picture">
+                <pic:pic xmlns:pic="http://schemas.openxmlformats.org/drawingml/2006/picture">
+                  <pic:nvPicPr>
+                    <pic:cNvPr id="1" name=""/>
+                    <pic:cNvPicPr/>
+                  </pic:nvPicPr>
+                  <pic:blipFill>
+                    <a:blip r:embed="rId27"/>
+                    <a:stretch>
+                      <a:fillRect/>
+                    </a:stretch>
+                  </pic:blipFill>
+                  <pic:spPr>
+                    <a:xfrm>
+                      <a:off x="0" y="0"/>
+                      <a:ext cx="5288990" cy="6461182"/>
+                    </a:xfrm>
+                    <a:prstGeom prst="rect">
+                      <a:avLst/>
+                    </a:prstGeom>
+                  </pic:spPr>
+                </pic:pic>
+              </a:graphicData>
+            </a:graphic>
+          </wp:inline>
+        </w:drawing>
+      </w:r>
+    </w:p>
+    <w:p>
+      <w:pPr>
+        <w:pStyle w:val="PargrafodaLista"/>
+        <w:spacing w:line="360" w:lineRule="auto"/>
+        <w:ind w:left="720"/>
+        <w:jc w:val="both"/>
+        <w:rPr>
+          <w:rFonts w:ascii="Arial" w:hAnsi="Arial" w:cs="Arial"/>
+          <w:bCs/>
+        </w:rPr>
+      </w:pPr>
+      <w:r>
+        <w:rPr>
+          <w:rFonts w:ascii="Arial" w:hAnsi="Arial" w:cs="Arial"/>
+          <w:bCs/>
+        </w:rPr>
+        <w:t>Fonte: Os Autores, 2020</w:t>
+      </w:r>
+    </w:p>
+    <w:p>
+      <w:pPr>
+        <w:pStyle w:val="PargrafodaLista"/>
+        <w:spacing w:line="360" w:lineRule="auto"/>
+        <w:ind w:left="720"/>
+        <w:jc w:val="both"/>
+        <w:rPr>
+          <w:rFonts w:ascii="Arial" w:hAnsi="Arial" w:cs="Arial"/>
+          <w:bCs/>
+        </w:rPr>
+      </w:pPr>
+    </w:p>
+    <w:p>
+      <w:pPr>
+        <w:pStyle w:val="PargrafodaLista"/>
+        <w:spacing w:line="360" w:lineRule="auto"/>
+        <w:ind w:left="720"/>
+        <w:jc w:val="both"/>
+        <w:rPr>
+          <w:rFonts w:ascii="Arial" w:hAnsi="Arial" w:cs="Arial"/>
+          <w:bCs/>
+        </w:rPr>
+      </w:pPr>
+    </w:p>
+    <w:p>
+      <w:pPr>
+        <w:pStyle w:val="PargrafodaLista"/>
+        <w:spacing w:line="360" w:lineRule="auto"/>
+        <w:ind w:left="720"/>
+        <w:jc w:val="both"/>
+        <w:rPr>
+          <w:rFonts w:ascii="Arial" w:hAnsi="Arial" w:cs="Arial"/>
+          <w:bCs/>
+        </w:rPr>
+      </w:pPr>
+    </w:p>
+    <w:p>
+      <w:pPr>
+        <w:pStyle w:val="PargrafodaLista"/>
+        <w:spacing w:line="360" w:lineRule="auto"/>
+        <w:ind w:left="720"/>
+        <w:jc w:val="both"/>
+        <w:rPr>
+          <w:rFonts w:ascii="Arial" w:hAnsi="Arial" w:cs="Arial"/>
+          <w:bCs/>
+        </w:rPr>
+      </w:pPr>
+    </w:p>
+    <w:p>
+      <w:pPr>
+        <w:pStyle w:val="PargrafodaLista"/>
+        <w:spacing w:line="360" w:lineRule="auto"/>
+        <w:ind w:left="720"/>
+        <w:jc w:val="both"/>
+        <w:rPr>
+          <w:rFonts w:ascii="Arial" w:hAnsi="Arial" w:cs="Arial"/>
+          <w:bCs/>
+        </w:rPr>
+      </w:pPr>
+    </w:p>
+    <w:p>
+      <w:pPr>
+        <w:pStyle w:val="PargrafodaLista"/>
+        <w:spacing w:line="360" w:lineRule="auto"/>
+        <w:ind w:left="720"/>
+        <w:jc w:val="both"/>
+        <w:rPr>
+          <w:rFonts w:ascii="Arial" w:hAnsi="Arial" w:cs="Arial"/>
+          <w:bCs/>
+        </w:rPr>
+      </w:pPr>
+      <w:r>
+        <w:rPr>
+          <w:rFonts w:ascii="Arial" w:hAnsi="Arial" w:cs="Arial"/>
+          <w:bCs/>
+        </w:rPr>
+        <w:lastRenderedPageBreak/>
+        <w:t xml:space="preserve">Diagrama de atividade relacionado ao Caso de Uso </w:t>
+      </w:r>
+      <w:r>
+        <w:rPr>
+          <w:rFonts w:ascii="Arial" w:hAnsi="Arial" w:cs="Arial"/>
+          <w:bCs/>
+        </w:rPr>
+        <w:t>9</w:t>
+      </w:r>
+      <w:r>
+        <w:rPr>
+          <w:rFonts w:ascii="Arial" w:hAnsi="Arial" w:cs="Arial"/>
+          <w:bCs/>
+        </w:rPr>
+        <w:t xml:space="preserve"> – Manter </w:t>
+      </w:r>
+      <w:r>
+        <w:rPr>
+          <w:rFonts w:ascii="Arial" w:hAnsi="Arial" w:cs="Arial"/>
+          <w:bCs/>
+        </w:rPr>
+        <w:t>Moradores</w:t>
+      </w:r>
+      <w:r>
+        <w:rPr>
+          <w:rFonts w:ascii="Arial" w:hAnsi="Arial" w:cs="Arial"/>
+          <w:bCs/>
+        </w:rPr>
+        <w:t>,</w:t>
+      </w:r>
+    </w:p>
+    <w:p>
+      <w:pPr>
+        <w:pStyle w:val="PargrafodaLista"/>
+        <w:spacing w:line="360" w:lineRule="auto"/>
+        <w:ind w:left="720"/>
+        <w:jc w:val="both"/>
+        <w:rPr>
+          <w:rFonts w:ascii="Arial" w:hAnsi="Arial" w:cs="Arial"/>
+          <w:bCs/>
+        </w:rPr>
+      </w:pPr>
+      <w:r>
+        <w:rPr>
+          <w:rFonts w:ascii="Arial" w:hAnsi="Arial" w:cs="Arial"/>
+          <w:bCs/>
+        </w:rPr>
+        <w:t xml:space="preserve">onde o administrador cadastra, atualiza ou exclui </w:t>
+      </w:r>
+      <w:r>
+        <w:rPr>
+          <w:rFonts w:ascii="Arial" w:hAnsi="Arial" w:cs="Arial"/>
+          <w:bCs/>
+        </w:rPr>
+        <w:t>Moradores</w:t>
+      </w:r>
+      <w:r>
+        <w:rPr>
+          <w:rFonts w:ascii="Arial" w:hAnsi="Arial" w:cs="Arial"/>
+          <w:bCs/>
+        </w:rPr>
+        <w:t>:</w:t>
+      </w:r>
+    </w:p>
+    <w:p>
+      <w:pPr>
+        <w:pStyle w:val="PargrafodaLista"/>
+        <w:spacing w:line="360" w:lineRule="auto"/>
+        <w:ind w:left="720"/>
+        <w:jc w:val="both"/>
+        <w:rPr>
+          <w:rFonts w:ascii="Arial" w:hAnsi="Arial" w:cs="Arial"/>
+          <w:bCs/>
+        </w:rPr>
+      </w:pPr>
+    </w:p>
+    <w:p>
+      <w:pPr>
+        <w:pStyle w:val="PargrafodaLista"/>
+        <w:spacing w:line="360" w:lineRule="auto"/>
+        <w:ind w:left="720"/>
+        <w:jc w:val="both"/>
+        <w:rPr>
+          <w:rFonts w:ascii="Arial" w:hAnsi="Arial" w:cs="Arial"/>
+          <w:bCs/>
+        </w:rPr>
+      </w:pPr>
+      <w:r>
+        <w:rPr>
+          <w:rFonts w:ascii="Arial" w:hAnsi="Arial" w:cs="Arial"/>
+          <w:bCs/>
+        </w:rPr>
+        <w:drawing>
+          <wp:inline distT="0" distB="0" distL="0" distR="0" wp14:anchorId="435CEA7A" wp14:editId="197E62A8">
+            <wp:extent cx="5305646" cy="6208948"/>
+            <wp:effectExtent l="0" t="0" r="0" b="1905"/>
+            <wp:docPr id="26" name="Imagem 26"/>
+            <wp:cNvGraphicFramePr>
+              <a:graphicFrameLocks xmlns:a="http://schemas.openxmlformats.org/drawingml/2006/main" noChangeAspect="1"/>
+            </wp:cNvGraphicFramePr>
+            <a:graphic xmlns:a="http://schemas.openxmlformats.org/drawingml/2006/main">
+              <a:graphicData uri="http://schemas.openxmlformats.org/drawingml/2006/picture">
+                <pic:pic xmlns:pic="http://schemas.openxmlformats.org/drawingml/2006/picture">
+                  <pic:nvPicPr>
+                    <pic:cNvPr id="1" name=""/>
+                    <pic:cNvPicPr/>
+                  </pic:nvPicPr>
+                  <pic:blipFill>
+                    <a:blip r:embed="rId28"/>
+                    <a:stretch>
+                      <a:fillRect/>
+                    </a:stretch>
+                  </pic:blipFill>
+                  <pic:spPr>
+                    <a:xfrm>
+                      <a:off x="0" y="0"/>
+                      <a:ext cx="5329293" cy="6236620"/>
+                    </a:xfrm>
+                    <a:prstGeom prst="rect">
+                      <a:avLst/>
+                    </a:prstGeom>
+                  </pic:spPr>
+                </pic:pic>
+              </a:graphicData>
+            </a:graphic>
+          </wp:inline>
+        </w:drawing>
+      </w:r>
+    </w:p>
+    <w:p>
+      <w:pPr>
+        <w:pStyle w:val="PargrafodaLista"/>
+        <w:spacing w:line="360" w:lineRule="auto"/>
+        <w:ind w:left="720"/>
+        <w:jc w:val="both"/>
+        <w:rPr>
+          <w:rFonts w:ascii="Arial" w:hAnsi="Arial" w:cs="Arial"/>
+          <w:bCs/>
+        </w:rPr>
+      </w:pPr>
+      <w:r>
+        <w:rPr>
+          <w:rFonts w:ascii="Arial" w:hAnsi="Arial" w:cs="Arial"/>
+          <w:bCs/>
+        </w:rPr>
+        <w:t>Fonte: Os Autores, 2020.</w:t>
+      </w:r>
+    </w:p>
+    <w:p>
+      <w:pPr>
+        <w:pStyle w:val="PargrafodaLista"/>
+        <w:spacing w:line="360" w:lineRule="auto"/>
+        <w:ind w:left="720"/>
+        <w:jc w:val="both"/>
+        <w:rPr>
+          <w:rFonts w:ascii="Arial" w:hAnsi="Arial" w:cs="Arial"/>
+          <w:bCs/>
+        </w:rPr>
+      </w:pPr>
+    </w:p>
+    <w:p>
+      <w:pPr>
+        <w:pStyle w:val="PargrafodaLista"/>
+        <w:spacing w:line="360" w:lineRule="auto"/>
+        <w:ind w:left="720"/>
+        <w:jc w:val="both"/>
+        <w:rPr>
+          <w:rFonts w:ascii="Arial" w:hAnsi="Arial" w:cs="Arial"/>
+          <w:bCs/>
+        </w:rPr>
+      </w:pPr>
+    </w:p>
+    <w:p>
+      <w:pPr>
+        <w:pStyle w:val="PargrafodaLista"/>
+        <w:spacing w:line="360" w:lineRule="auto"/>
+        <w:ind w:left="720"/>
+        <w:jc w:val="both"/>
+        <w:rPr>
+          <w:rFonts w:ascii="Arial" w:hAnsi="Arial" w:cs="Arial"/>
+          <w:bCs/>
+        </w:rPr>
+      </w:pPr>
+    </w:p>
+    <w:p>
+      <w:pPr>
+        <w:pStyle w:val="PargrafodaLista"/>
+        <w:spacing w:line="360" w:lineRule="auto"/>
+        <w:ind w:left="720"/>
+        <w:jc w:val="both"/>
+        <w:rPr>
+          <w:rFonts w:ascii="Arial" w:hAnsi="Arial" w:cs="Arial"/>
+          <w:bCs/>
+        </w:rPr>
+      </w:pPr>
+    </w:p>
+    <w:p>
+      <w:pPr>
+        <w:pStyle w:val="PargrafodaLista"/>
+        <w:spacing w:line="360" w:lineRule="auto"/>
+        <w:ind w:left="720"/>
+        <w:jc w:val="both"/>
+        <w:rPr>
+          <w:rFonts w:ascii="Arial" w:hAnsi="Arial" w:cs="Arial"/>
+          <w:bCs/>
+        </w:rPr>
+      </w:pPr>
+    </w:p>
+    <w:p>
+      <w:pPr>
+        <w:pStyle w:val="PargrafodaLista"/>
+        <w:spacing w:line="360" w:lineRule="auto"/>
+        <w:ind w:left="720"/>
+        <w:jc w:val="both"/>
+        <w:rPr>
+          <w:rFonts w:ascii="Arial" w:hAnsi="Arial" w:cs="Arial"/>
+          <w:bCs/>
+        </w:rPr>
+      </w:pPr>
+    </w:p>
+    <w:p>
+      <w:pPr>
+        <w:pStyle w:val="PargrafodaLista"/>
+        <w:spacing w:line="360" w:lineRule="auto"/>
+        <w:ind w:left="720"/>
+        <w:jc w:val="both"/>
+        <w:rPr>
+          <w:rFonts w:ascii="Arial" w:hAnsi="Arial" w:cs="Arial"/>
+          <w:bCs/>
+        </w:rPr>
+      </w:pPr>
+      <w:r>
+        <w:rPr>
+          <w:rFonts w:ascii="Arial" w:hAnsi="Arial" w:cs="Arial"/>
+          <w:bCs/>
+        </w:rPr>
+        <w:lastRenderedPageBreak/>
+        <w:t xml:space="preserve">Diagrama de atividade relacionado ao Caso de Uso </w:t>
+      </w:r>
+      <w:r>
+        <w:rPr>
+          <w:rFonts w:ascii="Arial" w:hAnsi="Arial" w:cs="Arial"/>
+          <w:bCs/>
+        </w:rPr>
+        <w:t>10</w:t>
+      </w:r>
+      <w:r>
+        <w:rPr>
+          <w:rFonts w:ascii="Arial" w:hAnsi="Arial" w:cs="Arial"/>
+          <w:bCs/>
+        </w:rPr>
+        <w:t xml:space="preserve"> – Manter </w:t>
+      </w:r>
+      <w:r>
+        <w:rPr>
+          <w:rFonts w:ascii="Arial" w:hAnsi="Arial" w:cs="Arial"/>
+          <w:bCs/>
+        </w:rPr>
+        <w:t>Unidades</w:t>
+      </w:r>
+      <w:r>
+        <w:rPr>
+          <w:rFonts w:ascii="Arial" w:hAnsi="Arial" w:cs="Arial"/>
+          <w:bCs/>
+        </w:rPr>
+        <w:t>,</w:t>
+      </w:r>
+    </w:p>
+    <w:p>
+      <w:pPr>
+        <w:pStyle w:val="PargrafodaLista"/>
+        <w:spacing w:line="360" w:lineRule="auto"/>
+        <w:ind w:left="720"/>
+        <w:jc w:val="both"/>
+        <w:rPr>
+          <w:rFonts w:ascii="Arial" w:hAnsi="Arial" w:cs="Arial"/>
+          <w:bCs/>
+        </w:rPr>
+      </w:pPr>
+      <w:r>
+        <w:rPr>
+          <w:rFonts w:ascii="Arial" w:hAnsi="Arial" w:cs="Arial"/>
+          <w:bCs/>
+        </w:rPr>
+        <w:t xml:space="preserve">onde o administrador cadastra, atualiza ou exclui </w:t>
+      </w:r>
+      <w:r>
+        <w:rPr>
+          <w:rFonts w:ascii="Arial" w:hAnsi="Arial" w:cs="Arial"/>
+          <w:bCs/>
+        </w:rPr>
+        <w:t>unidades</w:t>
+      </w:r>
+      <w:r>
+        <w:rPr>
+          <w:rFonts w:ascii="Arial" w:hAnsi="Arial" w:cs="Arial"/>
+          <w:bCs/>
+        </w:rPr>
+        <w:t>:</w:t>
+      </w:r>
+    </w:p>
+    <w:p>
+      <w:pPr>
+        <w:pStyle w:val="PargrafodaLista"/>
+        <w:spacing w:line="360" w:lineRule="auto"/>
+        <w:ind w:left="720"/>
+        <w:jc w:val="both"/>
+        <w:rPr>
+          <w:rFonts w:ascii="Arial" w:hAnsi="Arial" w:cs="Arial"/>
+          <w:bCs/>
+        </w:rPr>
+      </w:pPr>
+    </w:p>
+    <w:p>
+      <w:pPr>
+        <w:pStyle w:val="PargrafodaLista"/>
+        <w:spacing w:line="360" w:lineRule="auto"/>
+        <w:ind w:left="720"/>
+        <w:jc w:val="both"/>
+        <w:rPr>
+          <w:rFonts w:ascii="Arial" w:hAnsi="Arial" w:cs="Arial"/>
+          <w:bCs/>
+        </w:rPr>
+      </w:pPr>
+      <w:r>
+        <w:rPr>
+          <w:rFonts w:ascii="Arial" w:hAnsi="Arial" w:cs="Arial"/>
+          <w:bCs/>
+        </w:rPr>
+        <w:drawing>
+          <wp:inline distT="0" distB="0" distL="0" distR="0" wp14:anchorId="2F36E0F5" wp14:editId="1C80EFED">
+            <wp:extent cx="5411972" cy="5953760"/>
+            <wp:effectExtent l="0" t="0" r="0" b="8890"/>
+            <wp:docPr id="27" name="Imagem 27"/>
+            <wp:cNvGraphicFramePr>
+              <a:graphicFrameLocks xmlns:a="http://schemas.openxmlformats.org/drawingml/2006/main" noChangeAspect="1"/>
+            </wp:cNvGraphicFramePr>
+            <a:graphic xmlns:a="http://schemas.openxmlformats.org/drawingml/2006/main">
+              <a:graphicData uri="http://schemas.openxmlformats.org/drawingml/2006/picture">
+                <pic:pic xmlns:pic="http://schemas.openxmlformats.org/drawingml/2006/picture">
+                  <pic:nvPicPr>
+                    <pic:cNvPr id="1" name=""/>
+                    <pic:cNvPicPr/>
+                  </pic:nvPicPr>
+                  <pic:blipFill>
+                    <a:blip r:embed="rId29"/>
+                    <a:stretch>
+                      <a:fillRect/>
+                    </a:stretch>
+                  </pic:blipFill>
+                  <pic:spPr>
+                    <a:xfrm>
+                      <a:off x="0" y="0"/>
+                      <a:ext cx="5422299" cy="5965121"/>
+                    </a:xfrm>
+                    <a:prstGeom prst="rect">
+                      <a:avLst/>
+                    </a:prstGeom>
+                  </pic:spPr>
+                </pic:pic>
+              </a:graphicData>
+            </a:graphic>
+          </wp:inline>
+        </w:drawing>
+      </w:r>
+    </w:p>
+    <w:p>
+      <w:pPr>
+        <w:pStyle w:val="PargrafodaLista"/>
+        <w:spacing w:line="360" w:lineRule="auto"/>
+        <w:ind w:left="720"/>
+        <w:jc w:val="both"/>
+        <w:rPr>
+          <w:rFonts w:ascii="Arial" w:hAnsi="Arial" w:cs="Arial"/>
+          <w:bCs/>
+        </w:rPr>
+      </w:pPr>
+      <w:r>
+        <w:rPr>
+          <w:rFonts w:ascii="Arial" w:hAnsi="Arial" w:cs="Arial"/>
+          <w:bCs/>
+        </w:rPr>
+        <w:t>Fonte: Os Autores, 2020.</w:t>
+      </w:r>
+    </w:p>
+    <w:p>
+      <w:pPr>
+        <w:pStyle w:val="PargrafodaLista"/>
+        <w:spacing w:line="360" w:lineRule="auto"/>
+        <w:ind w:left="720"/>
+        <w:jc w:val="both"/>
+        <w:rPr>
+          <w:rFonts w:ascii="Arial" w:hAnsi="Arial" w:cs="Arial"/>
+          <w:bCs/>
+        </w:rPr>
+      </w:pPr>
+    </w:p>
+    <w:p>
+      <w:pPr>
+        <w:pStyle w:val="PargrafodaLista"/>
+        <w:spacing w:line="360" w:lineRule="auto"/>
+        <w:ind w:left="720"/>
+        <w:jc w:val="both"/>
+        <w:rPr>
+          <w:rFonts w:ascii="Arial" w:hAnsi="Arial" w:cs="Arial"/>
+          <w:bCs/>
+        </w:rPr>
+      </w:pPr>
+    </w:p>
+    <w:p>
+      <w:pPr>
+        <w:pStyle w:val="PargrafodaLista"/>
+        <w:spacing w:line="360" w:lineRule="auto"/>
+        <w:ind w:left="720"/>
+        <w:jc w:val="both"/>
+        <w:rPr>
+          <w:rFonts w:ascii="Arial" w:hAnsi="Arial" w:cs="Arial"/>
+          <w:bCs/>
+        </w:rPr>
+      </w:pPr>
+    </w:p>
+    <w:p>
+      <w:pPr>
+        <w:pStyle w:val="PargrafodaLista"/>
+        <w:spacing w:line="360" w:lineRule="auto"/>
+        <w:ind w:left="720"/>
+        <w:jc w:val="both"/>
+        <w:rPr>
+          <w:rFonts w:ascii="Arial" w:hAnsi="Arial" w:cs="Arial"/>
+          <w:bCs/>
+        </w:rPr>
+      </w:pPr>
+    </w:p>
+    <w:p>
+      <w:pPr>
+        <w:pStyle w:val="PargrafodaLista"/>
+        <w:spacing w:line="360" w:lineRule="auto"/>
+        <w:ind w:left="720"/>
+        <w:jc w:val="both"/>
+        <w:rPr>
+          <w:rFonts w:ascii="Arial" w:hAnsi="Arial" w:cs="Arial"/>
+          <w:bCs/>
+        </w:rPr>
+      </w:pPr>
+    </w:p>
+    <w:p>
+      <w:pPr>
+        <w:pStyle w:val="PargrafodaLista"/>
+        <w:spacing w:line="360" w:lineRule="auto"/>
+        <w:ind w:left="720"/>
+        <w:jc w:val="both"/>
+        <w:rPr>
+          <w:rFonts w:ascii="Arial" w:hAnsi="Arial" w:cs="Arial"/>
+          <w:bCs/>
+        </w:rPr>
+      </w:pPr>
+      <w:r>
+        <w:rPr>
+          <w:rFonts w:ascii="Arial" w:hAnsi="Arial" w:cs="Arial"/>
+          <w:bCs/>
+        </w:rPr>
+        <w:t xml:space="preserve"> </w:t>
+      </w:r>
+    </w:p>
+    <w:p>
+      <w:pPr>
+        <w:pStyle w:val="PargrafodaLista"/>
+        <w:spacing w:line="360" w:lineRule="auto"/>
+        <w:ind w:left="720"/>
+        <w:jc w:val="both"/>
+        <w:rPr>
+          <w:rFonts w:ascii="Arial" w:hAnsi="Arial" w:cs="Arial"/>
+          <w:bCs/>
+        </w:rPr>
+      </w:pPr>
+    </w:p>
+    <w:p>
+      <w:pPr>
+        <w:pStyle w:val="PargrafodaLista"/>
+        <w:spacing w:line="360" w:lineRule="auto"/>
+        <w:ind w:left="720"/>
+        <w:jc w:val="both"/>
+        <w:rPr>
+          <w:rFonts w:ascii="Arial" w:hAnsi="Arial" w:cs="Arial"/>
+          <w:bCs/>
+        </w:rPr>
+      </w:pPr>
+      <w:r>
+        <w:rPr>
+          <w:rFonts w:ascii="Arial" w:hAnsi="Arial" w:cs="Arial"/>
+          <w:bCs/>
+        </w:rPr>
+        <w:lastRenderedPageBreak/>
+        <w:t>Diagrama de atividade relacionado ao Caso de Uso 1</w:t>
+      </w:r>
+      <w:r>
+        <w:rPr>
+          <w:rFonts w:ascii="Arial" w:hAnsi="Arial" w:cs="Arial"/>
+          <w:bCs/>
+        </w:rPr>
+        <w:t>1</w:t>
+      </w:r>
+      <w:r>
+        <w:rPr>
+          <w:rFonts w:ascii="Arial" w:hAnsi="Arial" w:cs="Arial"/>
+          <w:bCs/>
+        </w:rPr>
+        <w:t xml:space="preserve"> – Manter </w:t>
+      </w:r>
+      <w:r>
+        <w:rPr>
+          <w:rFonts w:ascii="Arial" w:hAnsi="Arial" w:cs="Arial"/>
+          <w:bCs/>
+        </w:rPr>
+        <w:t>Arquivos</w:t>
+      </w:r>
+      <w:r>
+        <w:rPr>
+          <w:rFonts w:ascii="Arial" w:hAnsi="Arial" w:cs="Arial"/>
+          <w:bCs/>
+        </w:rPr>
+        <w:t>,</w:t>
+      </w:r>
+    </w:p>
+    <w:p>
+      <w:pPr>
+        <w:pStyle w:val="PargrafodaLista"/>
+        <w:spacing w:line="360" w:lineRule="auto"/>
+        <w:ind w:left="720"/>
+        <w:jc w:val="both"/>
+        <w:rPr>
+          <w:rFonts w:ascii="Arial" w:hAnsi="Arial" w:cs="Arial"/>
+          <w:bCs/>
+        </w:rPr>
+      </w:pPr>
+      <w:r>
+        <w:rPr>
+          <w:rFonts w:ascii="Arial" w:hAnsi="Arial" w:cs="Arial"/>
+          <w:bCs/>
+        </w:rPr>
+        <w:t xml:space="preserve">onde o administrador cadastra, atualiza ou exclui </w:t>
+      </w:r>
+      <w:r>
+        <w:rPr>
+          <w:rFonts w:ascii="Arial" w:hAnsi="Arial" w:cs="Arial"/>
+          <w:bCs/>
+        </w:rPr>
+        <w:t>arquivos</w:t>
+      </w:r>
+      <w:r>
+        <w:rPr>
+          <w:rFonts w:ascii="Arial" w:hAnsi="Arial" w:cs="Arial"/>
+          <w:bCs/>
+        </w:rPr>
+        <w:t>:</w:t>
+      </w:r>
+    </w:p>
+    <w:p>
+      <w:pPr>
+        <w:pStyle w:val="PargrafodaLista"/>
+        <w:spacing w:line="360" w:lineRule="auto"/>
+        <w:ind w:left="720"/>
+        <w:jc w:val="both"/>
+        <w:rPr>
+          <w:rFonts w:ascii="Arial" w:hAnsi="Arial" w:cs="Arial"/>
+          <w:bCs/>
+        </w:rPr>
+      </w:pPr>
+    </w:p>
+    <w:p>
+      <w:pPr>
+        <w:pStyle w:val="PargrafodaLista"/>
+        <w:spacing w:line="360" w:lineRule="auto"/>
+        <w:ind w:left="720"/>
+        <w:jc w:val="both"/>
+        <w:rPr>
+          <w:rFonts w:ascii="Arial" w:hAnsi="Arial" w:cs="Arial"/>
+          <w:bCs/>
+        </w:rPr>
+      </w:pPr>
+      <w:r>
+        <w:rPr>
+          <w:rFonts w:ascii="Arial" w:hAnsi="Arial" w:cs="Arial"/>
+          <w:bCs/>
+        </w:rPr>
+        <w:drawing>
+          <wp:inline distT="0" distB="0" distL="0" distR="0" wp14:anchorId="1C623CB8" wp14:editId="3E5D6DD7">
+            <wp:extent cx="5152390" cy="6007396"/>
+            <wp:effectExtent l="0" t="0" r="0" b="0"/>
+            <wp:docPr id="28" name="Imagem 28"/>
+            <wp:cNvGraphicFramePr>
+              <a:graphicFrameLocks xmlns:a="http://schemas.openxmlformats.org/drawingml/2006/main" noChangeAspect="1"/>
+            </wp:cNvGraphicFramePr>
+            <a:graphic xmlns:a="http://schemas.openxmlformats.org/drawingml/2006/main">
+              <a:graphicData uri="http://schemas.openxmlformats.org/drawingml/2006/picture">
+                <pic:pic xmlns:pic="http://schemas.openxmlformats.org/drawingml/2006/picture">
+                  <pic:nvPicPr>
+                    <pic:cNvPr id="1" name=""/>
+                    <pic:cNvPicPr/>
+                  </pic:nvPicPr>
+                  <pic:blipFill>
+                    <a:blip r:embed="rId30"/>
+                    <a:stretch>
+                      <a:fillRect/>
+                    </a:stretch>
+                  </pic:blipFill>
+                  <pic:spPr>
+                    <a:xfrm>
+                      <a:off x="0" y="0"/>
+                      <a:ext cx="5174833" cy="6033563"/>
+                    </a:xfrm>
+                    <a:prstGeom prst="rect">
+                      <a:avLst/>
+                    </a:prstGeom>
+                  </pic:spPr>
+                </pic:pic>
+              </a:graphicData>
+            </a:graphic>
+          </wp:inline>
+        </w:drawing>
+      </w:r>
+    </w:p>
+    <w:p>
+      <w:pPr>
+        <w:pStyle w:val="PargrafodaLista"/>
+        <w:spacing w:line="360" w:lineRule="auto"/>
+        <w:ind w:left="720"/>
+        <w:jc w:val="both"/>
+        <w:rPr>
+          <w:rFonts w:ascii="Arial" w:hAnsi="Arial" w:cs="Arial"/>
+          <w:bCs/>
+        </w:rPr>
+      </w:pPr>
+      <w:r>
+        <w:rPr>
+          <w:rFonts w:ascii="Arial" w:hAnsi="Arial" w:cs="Arial"/>
+          <w:bCs/>
+        </w:rPr>
+        <w:t>Fonte: Os Autores, 2020.</w:t>
+      </w:r>
+    </w:p>
+    <w:p>
+      <w:pPr>
+        <w:pStyle w:val="PargrafodaLista"/>
+        <w:spacing w:line="360" w:lineRule="auto"/>
+        <w:ind w:left="720"/>
+        <w:jc w:val="both"/>
+        <w:rPr>
+          <w:rFonts w:ascii="Arial" w:hAnsi="Arial" w:cs="Arial"/>
+          <w:bCs/>
+        </w:rPr>
+      </w:pPr>
+    </w:p>
+    <w:p>
+      <w:pPr>
+        <w:pStyle w:val="PargrafodaLista"/>
+        <w:spacing w:line="360" w:lineRule="auto"/>
+        <w:ind w:left="720"/>
+        <w:jc w:val="both"/>
+        <w:rPr>
+          <w:rFonts w:ascii="Arial" w:hAnsi="Arial" w:cs="Arial"/>
+          <w:bCs/>
+        </w:rPr>
+      </w:pPr>
+    </w:p>
+    <w:p>
+      <w:pPr>
+        <w:pStyle w:val="PargrafodaLista"/>
+        <w:spacing w:line="360" w:lineRule="auto"/>
+        <w:ind w:left="720"/>
+        <w:jc w:val="both"/>
+        <w:rPr>
+          <w:rFonts w:ascii="Arial" w:hAnsi="Arial" w:cs="Arial"/>
+          <w:bCs/>
+        </w:rPr>
+      </w:pPr>
+    </w:p>
+    <w:p>
+      <w:pPr>
+        <w:pStyle w:val="PargrafodaLista"/>
+        <w:spacing w:line="360" w:lineRule="auto"/>
+        <w:ind w:left="720"/>
+        <w:jc w:val="both"/>
+        <w:rPr>
+          <w:rFonts w:ascii="Arial" w:hAnsi="Arial" w:cs="Arial"/>
+          <w:bCs/>
+        </w:rPr>
+      </w:pPr>
+    </w:p>
+    <w:p>
+      <w:pPr>
+        <w:pStyle w:val="PargrafodaLista"/>
+        <w:spacing w:line="360" w:lineRule="auto"/>
+        <w:ind w:left="720"/>
+        <w:jc w:val="both"/>
+        <w:rPr>
+          <w:rFonts w:ascii="Arial" w:hAnsi="Arial" w:cs="Arial"/>
+          <w:bCs/>
+        </w:rPr>
+      </w:pPr>
+    </w:p>
+    <w:p>
+      <w:pPr>
+        <w:pStyle w:val="PargrafodaLista"/>
+        <w:spacing w:line="360" w:lineRule="auto"/>
+        <w:ind w:left="720"/>
+        <w:jc w:val="both"/>
+        <w:rPr>
+          <w:rFonts w:ascii="Arial" w:hAnsi="Arial" w:cs="Arial"/>
+          <w:bCs/>
+        </w:rPr>
+      </w:pPr>
+    </w:p>
+    <w:p>
+      <w:pPr>
+        <w:pStyle w:val="PargrafodaLista"/>
+        <w:spacing w:line="360" w:lineRule="auto"/>
+        <w:ind w:left="720"/>
+        <w:jc w:val="both"/>
+        <w:rPr>
+          <w:rFonts w:ascii="Arial" w:hAnsi="Arial" w:cs="Arial"/>
+          <w:bCs/>
+        </w:rPr>
+      </w:pPr>
+      <w:r>
+        <w:rPr>
+          <w:rFonts w:ascii="Arial" w:hAnsi="Arial" w:cs="Arial"/>
+          <w:bCs/>
+        </w:rPr>
+        <w:lastRenderedPageBreak/>
+        <w:t>Diagrama de atividade relacionado ao Caso de Uso 1</w:t>
+      </w:r>
+      <w:r>
+        <w:rPr>
+          <w:rFonts w:ascii="Arial" w:hAnsi="Arial" w:cs="Arial"/>
+          <w:bCs/>
+        </w:rPr>
+        <w:t>2</w:t>
+      </w:r>
+      <w:r>
+        <w:rPr>
+          <w:rFonts w:ascii="Arial" w:hAnsi="Arial" w:cs="Arial"/>
+          <w:bCs/>
+        </w:rPr>
+        <w:t xml:space="preserve"> – </w:t>
+      </w:r>
+      <w:r>
+        <w:rPr>
+          <w:rFonts w:ascii="Arial" w:hAnsi="Arial" w:cs="Arial"/>
+          <w:bCs/>
+        </w:rPr>
+        <w:t>Área Comum Vagas</w:t>
+      </w:r>
+      <w:r>
+        <w:rPr>
+          <w:rFonts w:ascii="Arial" w:hAnsi="Arial" w:cs="Arial"/>
+          <w:bCs/>
+        </w:rPr>
+        <w:t>,</w:t>
+      </w:r>
+    </w:p>
+    <w:p>
+      <w:pPr>
+        <w:pStyle w:val="PargrafodaLista"/>
+        <w:spacing w:line="360" w:lineRule="auto"/>
+        <w:ind w:left="720"/>
+        <w:jc w:val="both"/>
+        <w:rPr>
+          <w:rFonts w:ascii="Arial" w:hAnsi="Arial" w:cs="Arial"/>
+          <w:bCs/>
+        </w:rPr>
+      </w:pPr>
+      <w:r>
+        <w:rPr>
+          <w:rFonts w:ascii="Arial" w:hAnsi="Arial" w:cs="Arial"/>
+          <w:bCs/>
+        </w:rPr>
+        <w:t xml:space="preserve">onde o administrador cadastra, atualiza ou exclui </w:t>
+      </w:r>
+      <w:r>
+        <w:rPr>
+          <w:rFonts w:ascii="Arial" w:hAnsi="Arial" w:cs="Arial"/>
+          <w:bCs/>
+        </w:rPr>
+        <w:t>vagas de visitantes</w:t>
+      </w:r>
+      <w:r>
+        <w:rPr>
+          <w:rFonts w:ascii="Arial" w:hAnsi="Arial" w:cs="Arial"/>
+          <w:bCs/>
+        </w:rPr>
+        <w:t>:</w:t>
+      </w:r>
+    </w:p>
+    <w:p>
+      <w:pPr>
+        <w:pStyle w:val="PargrafodaLista"/>
+        <w:spacing w:line="360" w:lineRule="auto"/>
+        <w:ind w:left="720"/>
+        <w:jc w:val="both"/>
+        <w:rPr>
+          <w:rFonts w:ascii="Arial" w:hAnsi="Arial" w:cs="Arial"/>
+          <w:bCs/>
+        </w:rPr>
+      </w:pPr>
+    </w:p>
+    <w:p>
+      <w:pPr>
+        <w:pStyle w:val="PargrafodaLista"/>
+        <w:spacing w:line="360" w:lineRule="auto"/>
+        <w:ind w:left="720"/>
+        <w:jc w:val="both"/>
+        <w:rPr>
+          <w:rFonts w:ascii="Arial" w:hAnsi="Arial" w:cs="Arial"/>
+          <w:bCs/>
+        </w:rPr>
+      </w:pPr>
+      <w:r>
+        <w:rPr>
+          <w:rFonts w:ascii="Arial" w:hAnsi="Arial" w:cs="Arial"/>
+          <w:bCs/>
+        </w:rPr>
+        <w:drawing>
+          <wp:inline distT="0" distB="0" distL="0" distR="0" wp14:anchorId="208D2DD4" wp14:editId="64196C9A">
+            <wp:extent cx="5476240" cy="6172200"/>
+            <wp:effectExtent l="0" t="0" r="0" b="0"/>
+            <wp:docPr id="29" name="Imagem 29"/>
+            <wp:cNvGraphicFramePr>
+              <a:graphicFrameLocks xmlns:a="http://schemas.openxmlformats.org/drawingml/2006/main" noChangeAspect="1"/>
+            </wp:cNvGraphicFramePr>
+            <a:graphic xmlns:a="http://schemas.openxmlformats.org/drawingml/2006/main">
+              <a:graphicData uri="http://schemas.openxmlformats.org/drawingml/2006/picture">
+                <pic:pic xmlns:pic="http://schemas.openxmlformats.org/drawingml/2006/picture">
+                  <pic:nvPicPr>
+                    <pic:cNvPr id="1" name=""/>
+                    <pic:cNvPicPr/>
+                  </pic:nvPicPr>
+                  <pic:blipFill>
+                    <a:blip r:embed="rId31"/>
+                    <a:stretch>
+                      <a:fillRect/>
+                    </a:stretch>
+                  </pic:blipFill>
+                  <pic:spPr>
+                    <a:xfrm>
+                      <a:off x="0" y="0"/>
+                      <a:ext cx="5497336" cy="6195977"/>
+                    </a:xfrm>
+                    <a:prstGeom prst="rect">
+                      <a:avLst/>
+                    </a:prstGeom>
+                  </pic:spPr>
+                </pic:pic>
+              </a:graphicData>
+            </a:graphic>
+          </wp:inline>
+        </w:drawing>
+      </w:r>
+    </w:p>
+    <w:p>
+      <w:pPr>
+        <w:pStyle w:val="PargrafodaLista"/>
+        <w:spacing w:line="360" w:lineRule="auto"/>
+        <w:ind w:left="720"/>
+        <w:jc w:val="both"/>
+        <w:rPr>
+          <w:rFonts w:ascii="Arial" w:hAnsi="Arial" w:cs="Arial"/>
+          <w:bCs/>
+        </w:rPr>
+      </w:pPr>
+      <w:r>
+        <w:rPr>
+          <w:rFonts w:ascii="Arial" w:hAnsi="Arial" w:cs="Arial"/>
+          <w:bCs/>
+        </w:rPr>
+        <w:t>Fonte: Os Autores, 2020.</w:t>
+      </w:r>
+    </w:p>
+    <w:p>
+      <w:pPr>
+        <w:pStyle w:val="PargrafodaLista"/>
+        <w:spacing w:line="360" w:lineRule="auto"/>
+        <w:ind w:left="720"/>
+        <w:jc w:val="both"/>
+        <w:rPr>
+          <w:rFonts w:ascii="Arial" w:hAnsi="Arial" w:cs="Arial"/>
+          <w:bCs/>
+        </w:rPr>
+      </w:pPr>
+    </w:p>
+    <w:p>
+      <w:pPr>
+        <w:pStyle w:val="PargrafodaLista"/>
+        <w:spacing w:line="360" w:lineRule="auto"/>
+        <w:ind w:left="720"/>
+        <w:jc w:val="both"/>
+        <w:rPr>
+          <w:rFonts w:ascii="Arial" w:hAnsi="Arial" w:cs="Arial"/>
+          <w:bCs/>
+        </w:rPr>
+      </w:pPr>
+    </w:p>
+    <w:p>
+      <w:pPr>
         <w:pStyle w:val="Ttulo3"/>
       </w:pPr>
       <w:bookmarkStart w:id="140" w:name="_Toc39592463"/>
@@ -23779,11 +26476,7 @@
         </w:rPr>
       </w:pPr>
       <w:r>
-        <w:t xml:space="preserve">Um risco pode ter diversas causas e, se ele acontecer, pode ter diversos impactos. Uma causa é uma condição que favorece o acontecimento de resultados positivos ou negativos. Por exemplo, a causa pode ser uma mudança no escopo, a </w:t>
-      </w:r>
-      <w:r>
-        <w:lastRenderedPageBreak/>
-        <w:t>falta de conhecimento ou pessoas insuficientes para executar um projeto, entre outros.</w:t>
+        <w:t>Um risco pode ter diversas causas e, se ele acontecer, pode ter diversos impactos. Uma causa é uma condição que favorece o acontecimento de resultados positivos ou negativos. Por exemplo, a causa pode ser uma mudança no escopo, a falta de conhecimento ou pessoas insuficientes para executar um projeto, entre outros.</w:t>
       </w:r>
     </w:p>
     <w:p>
@@ -24637,7 +27330,18 @@
                 <w:sz w:val="22"/>
                 <w:szCs w:val="20"/>
               </w:rPr>
-              <w:t>Requisitos implementado com inconsistência</w:t>
+              <w:t xml:space="preserve">Requisitos implementado </w:t>
+            </w:r>
+            <w:r>
+              <w:rPr>
+                <w:rFonts w:cs="Arial"/>
+                <w:bCs/>
+                <w:color w:val="000000"/>
+                <w:sz w:val="22"/>
+                <w:szCs w:val="20"/>
+              </w:rPr>
+              <w:lastRenderedPageBreak/>
+              <w:t>com inconsistência</w:t>
             </w:r>
           </w:p>
         </w:tc>
@@ -24666,6 +27370,7 @@
                 <w:sz w:val="22"/>
                 <w:szCs w:val="20"/>
               </w:rPr>
+              <w:lastRenderedPageBreak/>
               <w:t>Alta</w:t>
             </w:r>
           </w:p>
@@ -24846,7 +27551,6 @@
           <w:bCs/>
           <w:color w:val="000000"/>
         </w:rPr>
-        <w:lastRenderedPageBreak/>
         <w:tab/>
         <w:t xml:space="preserve">Para </w:t>
       </w:r>
@@ -24943,6 +27647,7 @@
           <w:noProof/>
           <w:sz w:val="20"/>
         </w:rPr>
+        <w:lastRenderedPageBreak/>
         <w:drawing>
           <wp:inline distT="0" distB="0" distL="0" distR="0" wp14:anchorId="623FD594" wp14:editId="45F17A23">
             <wp:extent cx="5897353" cy="4962525"/>
@@ -24959,7 +27664,7 @@
                     <pic:cNvPicPr/>
                   </pic:nvPicPr>
                   <pic:blipFill>
-                    <a:blip r:embed="rId20" cstate="print"/>
+                    <a:blip r:embed="rId32" cstate="print"/>
                     <a:stretch>
                       <a:fillRect/>
                     </a:stretch>
@@ -25132,7 +27837,7 @@
                     <pic:cNvPicPr/>
                   </pic:nvPicPr>
                   <pic:blipFill>
-                    <a:blip r:embed="rId21" cstate="print"/>
+                    <a:blip r:embed="rId33" cstate="print"/>
                     <a:stretch>
                       <a:fillRect/>
                     </a:stretch>
@@ -25339,7 +28044,7 @@
                     <pic:cNvPicPr/>
                   </pic:nvPicPr>
                   <pic:blipFill>
-                    <a:blip r:embed="rId22" cstate="print"/>
+                    <a:blip r:embed="rId34" cstate="print"/>
                     <a:stretch>
                       <a:fillRect/>
                     </a:stretch>
@@ -25492,7 +28197,7 @@
                     <pic:cNvPicPr/>
                   </pic:nvPicPr>
                   <pic:blipFill>
-                    <a:blip r:embed="rId23" cstate="print"/>
+                    <a:blip r:embed="rId35" cstate="print"/>
                     <a:stretch>
                       <a:fillRect/>
                     </a:stretch>
@@ -25654,7 +28359,7 @@
                     <pic:cNvPicPr/>
                   </pic:nvPicPr>
                   <pic:blipFill>
-                    <a:blip r:embed="rId24" cstate="print"/>
+                    <a:blip r:embed="rId36" cstate="print"/>
                     <a:stretch>
                       <a:fillRect/>
                     </a:stretch>
@@ -25800,7 +28505,7 @@
                     <pic:cNvPicPr/>
                   </pic:nvPicPr>
                   <pic:blipFill>
-                    <a:blip r:embed="rId25" cstate="print"/>
+                    <a:blip r:embed="rId37" cstate="print"/>
                     <a:stretch>
                       <a:fillRect/>
                     </a:stretch>
@@ -25946,7 +28651,7 @@
                     <pic:cNvPicPr/>
                   </pic:nvPicPr>
                   <pic:blipFill>
-                    <a:blip r:embed="rId26" cstate="print"/>
+                    <a:blip r:embed="rId38" cstate="print"/>
                     <a:stretch>
                       <a:fillRect/>
                     </a:stretch>
@@ -26092,7 +28797,7 @@
                     <pic:cNvPicPr/>
                   </pic:nvPicPr>
                   <pic:blipFill>
-                    <a:blip r:embed="rId27" cstate="print"/>
+                    <a:blip r:embed="rId39" cstate="print"/>
                     <a:stretch>
                       <a:fillRect/>
                     </a:stretch>
@@ -26238,7 +28943,7 @@
                     <pic:cNvPicPr/>
                   </pic:nvPicPr>
                   <pic:blipFill>
-                    <a:blip r:embed="rId28" cstate="print"/>
+                    <a:blip r:embed="rId40" cstate="print"/>
                     <a:stretch>
                       <a:fillRect/>
                     </a:stretch>
@@ -26373,21 +29078,7 @@
         <w:rPr>
           <w:rFonts w:cs="Arial"/>
         </w:rPr>
-        <w:t xml:space="preserve">citação direta, aquela até três linhas, deve aparecer desta forma no texto. Texto </w:t>
-      </w:r>
-      <w:proofErr w:type="gramStart"/>
-      <w:r>
-        <w:rPr>
-          <w:rFonts w:cs="Arial"/>
-        </w:rPr>
-        <w:t>texto</w:t>
-      </w:r>
-      <w:proofErr w:type="gramEnd"/>
-      <w:r>
-        <w:rPr>
-          <w:rFonts w:cs="Arial"/>
-        </w:rPr>
-        <w:t xml:space="preserve"> texto.”</w:t>
+        <w:t>citação direta, aquela até três linhas, deve aparecer desta forma no texto. Texto texto texto.”</w:t>
       </w:r>
     </w:p>
     <w:p>
@@ -26406,11 +29097,9 @@
       <w:r>
         <w:t xml:space="preserve"> </w:t>
       </w:r>
-      <w:proofErr w:type="gramStart"/>
-      <w:r>
-        <w:t>texto</w:t>
-      </w:r>
-      <w:proofErr w:type="gramEnd"/>
+      <w:r>
+        <w:t>texto</w:t>
+      </w:r>
       <w:r>
         <w:t xml:space="preserve"> </w:t>
       </w:r>
@@ -26664,39 +29353,51 @@
       <w:r>
         <w:t xml:space="preserve"> </w:t>
       </w:r>
-      <w:r>
-        <w:t>texto</w:t>
-      </w:r>
-      <w:r>
-        <w:t xml:space="preserve"> </w:t>
-      </w:r>
-      <w:r>
-        <w:t>texto</w:t>
-      </w:r>
-      <w:r>
-        <w:t xml:space="preserve"> </w:t>
-      </w:r>
-      <w:r>
-        <w:t>texto</w:t>
-      </w:r>
-      <w:r>
-        <w:t xml:space="preserve"> </w:t>
-      </w:r>
-      <w:r>
-        <w:t>texto</w:t>
-      </w:r>
-      <w:r>
-        <w:t xml:space="preserve"> </w:t>
-      </w:r>
-      <w:r>
-        <w:t>texto</w:t>
-      </w:r>
-      <w:r>
-        <w:t xml:space="preserve"> </w:t>
-      </w:r>
-      <w:r>
-        <w:t>texto</w:t>
-      </w:r>
+      <w:proofErr w:type="spellStart"/>
+      <w:r>
+        <w:t>texto</w:t>
+      </w:r>
+      <w:proofErr w:type="spellEnd"/>
+      <w:r>
+        <w:t xml:space="preserve"> </w:t>
+      </w:r>
+      <w:proofErr w:type="spellStart"/>
+      <w:r>
+        <w:t>texto</w:t>
+      </w:r>
+      <w:proofErr w:type="spellEnd"/>
+      <w:r>
+        <w:t xml:space="preserve"> </w:t>
+      </w:r>
+      <w:proofErr w:type="spellStart"/>
+      <w:r>
+        <w:t>texto</w:t>
+      </w:r>
+      <w:proofErr w:type="spellEnd"/>
+      <w:r>
+        <w:t xml:space="preserve"> </w:t>
+      </w:r>
+      <w:proofErr w:type="spellStart"/>
+      <w:r>
+        <w:t>texto</w:t>
+      </w:r>
+      <w:proofErr w:type="spellEnd"/>
+      <w:r>
+        <w:t xml:space="preserve"> </w:t>
+      </w:r>
+      <w:proofErr w:type="spellStart"/>
+      <w:r>
+        <w:t>texto</w:t>
+      </w:r>
+      <w:proofErr w:type="spellEnd"/>
+      <w:r>
+        <w:t xml:space="preserve"> </w:t>
+      </w:r>
+      <w:proofErr w:type="spellStart"/>
+      <w:r>
+        <w:t>texto</w:t>
+      </w:r>
+      <w:proofErr w:type="spellEnd"/>
       <w:r>
         <w:t xml:space="preserve"> </w:t>
       </w:r>
@@ -27179,12 +29880,10 @@
         <w:t xml:space="preserve"> </w:t>
       </w:r>
       <w:proofErr w:type="spellStart"/>
-      <w:proofErr w:type="gramStart"/>
-      <w:r>
-        <w:t>texto</w:t>
-      </w:r>
-      <w:proofErr w:type="spellEnd"/>
-      <w:proofErr w:type="gramEnd"/>
+      <w:r>
+        <w:t>texto</w:t>
+      </w:r>
+      <w:proofErr w:type="spellEnd"/>
       <w:r>
         <w:t xml:space="preserve"> </w:t>
       </w:r>
@@ -30276,7 +32975,6 @@
               <w:t xml:space="preserve">Texto </w:t>
             </w:r>
             <w:proofErr w:type="spellStart"/>
-            <w:proofErr w:type="gramStart"/>
             <w:r>
               <w:rPr>
                 <w:sz w:val="20"/>
@@ -30285,7 +32983,6 @@
               <w:t>texto</w:t>
             </w:r>
             <w:proofErr w:type="spellEnd"/>
-            <w:proofErr w:type="gramEnd"/>
             <w:r>
               <w:rPr>
                 <w:sz w:val="20"/>
@@ -30407,7 +33104,6 @@
               <w:t xml:space="preserve">Texto </w:t>
             </w:r>
             <w:proofErr w:type="spellStart"/>
-            <w:proofErr w:type="gramStart"/>
             <w:r>
               <w:rPr>
                 <w:sz w:val="20"/>
@@ -30416,7 +33112,6 @@
               <w:t>texto</w:t>
             </w:r>
             <w:proofErr w:type="spellEnd"/>
-            <w:proofErr w:type="gramEnd"/>
             <w:r>
               <w:rPr>
                 <w:sz w:val="20"/>
@@ -30554,7 +33249,6 @@
               <w:t xml:space="preserve">Texto </w:t>
             </w:r>
             <w:proofErr w:type="spellStart"/>
-            <w:proofErr w:type="gramStart"/>
             <w:r>
               <w:rPr>
                 <w:sz w:val="20"/>
@@ -30563,7 +33257,6 @@
               <w:t>texto</w:t>
             </w:r>
             <w:proofErr w:type="spellEnd"/>
-            <w:proofErr w:type="gramEnd"/>
             <w:r>
               <w:rPr>
                 <w:sz w:val="20"/>
@@ -30676,7 +33369,6 @@
               <w:t xml:space="preserve">Texto </w:t>
             </w:r>
             <w:proofErr w:type="spellStart"/>
-            <w:proofErr w:type="gramStart"/>
             <w:r>
               <w:rPr>
                 <w:sz w:val="20"/>
@@ -30685,7 +33377,6 @@
               <w:t>texto</w:t>
             </w:r>
             <w:proofErr w:type="spellEnd"/>
-            <w:proofErr w:type="gramEnd"/>
             <w:r>
               <w:rPr>
                 <w:sz w:val="20"/>
@@ -32596,25 +35287,7 @@
           <w:color w:val="000000"/>
           <w:szCs w:val="24"/>
         </w:rPr>
-        <w:t xml:space="preserve">A seguir são apresentados os cronogramas </w:t>
-      </w:r>
-      <w:proofErr w:type="gramStart"/>
-      <w:r>
-        <w:rPr>
-          <w:rFonts w:eastAsia="Times New Roman" w:cs="Arial"/>
-          <w:color w:val="000000"/>
-          <w:szCs w:val="24"/>
-        </w:rPr>
-        <w:t>das macro</w:t>
-      </w:r>
-      <w:proofErr w:type="gramEnd"/>
-      <w:r>
-        <w:rPr>
-          <w:rFonts w:eastAsia="Times New Roman" w:cs="Arial"/>
-          <w:color w:val="000000"/>
-          <w:szCs w:val="24"/>
-        </w:rPr>
-        <w:t xml:space="preserve"> atividades e entregas referentes às parte 1 e 2 do trabalho de conclusão de curso</w:t>
+        <w:t>A seguir são apresentados os cronogramas das macro atividades e entregas referentes às parte 1 e 2 do trabalho de conclusão de curso</w:t>
       </w:r>
       <w:r>
         <w:rPr>
@@ -32690,25 +35363,7 @@
           <w:color w:val="000000"/>
           <w:szCs w:val="24"/>
         </w:rPr>
-        <w:t xml:space="preserve">Entrega da </w:t>
-      </w:r>
-      <w:proofErr w:type="gramStart"/>
-      <w:r>
-        <w:rPr>
-          <w:rFonts w:eastAsia="Times New Roman" w:cs="Arial"/>
-          <w:color w:val="000000"/>
-          <w:szCs w:val="24"/>
-        </w:rPr>
-        <w:t>Introdução,  contendo</w:t>
-      </w:r>
-      <w:proofErr w:type="gramEnd"/>
-      <w:r>
-        <w:rPr>
-          <w:rFonts w:eastAsia="Times New Roman" w:cs="Arial"/>
-          <w:color w:val="000000"/>
-          <w:szCs w:val="24"/>
-        </w:rPr>
-        <w:t xml:space="preserve"> as subseções Problematização, Justificativa, Objetivos Geral e Específicos e Procedimentos Metodológicos;</w:t>
+        <w:t>Entrega da Introdução,  contendo as subseções Problematização, Justificativa, Objetivos Geral e Específicos e Procedimentos Metodológicos;</w:t>
       </w:r>
     </w:p>
     <w:p>
@@ -33053,7 +35708,7 @@
                           </pic:cNvPicPr>
                         </pic:nvPicPr>
                         <pic:blipFill>
-                          <a:blip r:embed="rId29">
+                          <a:blip r:embed="rId41">
                             <a:extLst>
                               <a:ext uri="{28A0092B-C50C-407E-A947-70E740481C1C}">
                                 <a14:useLocalDpi xmlns:a14="http://schemas.microsoft.com/office/drawing/2010/main" val="0"/>
@@ -35252,7 +37907,7 @@
                     </pic:cNvPicPr>
                   </pic:nvPicPr>
                   <pic:blipFill>
-                    <a:blip r:embed="rId30">
+                    <a:blip r:embed="rId42">
                       <a:extLst>
                         <a:ext uri="{28A0092B-C50C-407E-A947-70E740481C1C}">
                           <a14:useLocalDpi xmlns:a14="http://schemas.microsoft.com/office/drawing/2010/main" val="0"/>
@@ -35987,7 +38642,7 @@
             </wp:cNvGraphicFramePr>
             <a:graphic xmlns:a="http://schemas.openxmlformats.org/drawingml/2006/main">
               <a:graphicData uri="http://schemas.openxmlformats.org/drawingml/2006/chart">
-                <c:chart xmlns:c="http://schemas.openxmlformats.org/drawingml/2006/chart" xmlns:r="http://schemas.openxmlformats.org/officeDocument/2006/relationships" r:id="rId31"/>
+                <c:chart xmlns:c="http://schemas.openxmlformats.org/drawingml/2006/chart" xmlns:r="http://schemas.openxmlformats.org/officeDocument/2006/relationships" r:id="rId43"/>
               </a:graphicData>
             </a:graphic>
           </wp:inline>
@@ -38451,12 +41106,10 @@
         <w:t xml:space="preserve">itação longa, letra em tamanho menor, com recuo de 4 cm, justificado e espacejamento simples. Texto </w:t>
       </w:r>
       <w:proofErr w:type="spellStart"/>
-      <w:proofErr w:type="gramStart"/>
-      <w:r>
-        <w:t>texto</w:t>
-      </w:r>
-      <w:proofErr w:type="spellEnd"/>
-      <w:proofErr w:type="gramEnd"/>
+      <w:r>
+        <w:t>texto</w:t>
+      </w:r>
+      <w:proofErr w:type="spellEnd"/>
       <w:r>
         <w:t xml:space="preserve"> </w:t>
       </w:r>
@@ -38493,12 +41146,10 @@
         <w:t xml:space="preserve">. Texto </w:t>
       </w:r>
       <w:proofErr w:type="spellStart"/>
-      <w:proofErr w:type="gramStart"/>
-      <w:r>
-        <w:t>texto</w:t>
-      </w:r>
-      <w:proofErr w:type="spellEnd"/>
-      <w:proofErr w:type="gramEnd"/>
+      <w:r>
+        <w:t>texto</w:t>
+      </w:r>
+      <w:proofErr w:type="spellEnd"/>
       <w:r>
         <w:t xml:space="preserve"> </w:t>
       </w:r>
@@ -38541,12 +41192,10 @@
         <w:t xml:space="preserve">Texto </w:t>
       </w:r>
       <w:proofErr w:type="spellStart"/>
-      <w:proofErr w:type="gramStart"/>
-      <w:r>
-        <w:t>texto</w:t>
-      </w:r>
-      <w:proofErr w:type="spellEnd"/>
-      <w:proofErr w:type="gramEnd"/>
+      <w:r>
+        <w:t>texto</w:t>
+      </w:r>
+      <w:proofErr w:type="spellEnd"/>
       <w:r>
         <w:t xml:space="preserve"> </w:t>
       </w:r>
@@ -38589,12 +41238,10 @@
         <w:t xml:space="preserve">Texto </w:t>
       </w:r>
       <w:proofErr w:type="spellStart"/>
-      <w:proofErr w:type="gramStart"/>
-      <w:r>
-        <w:t>texto</w:t>
-      </w:r>
-      <w:proofErr w:type="spellEnd"/>
-      <w:proofErr w:type="gramEnd"/>
+      <w:r>
+        <w:t>texto</w:t>
+      </w:r>
+      <w:proofErr w:type="spellEnd"/>
       <w:r>
         <w:t xml:space="preserve"> </w:t>
       </w:r>
@@ -38637,12 +41284,10 @@
         <w:t xml:space="preserve">Texto </w:t>
       </w:r>
       <w:proofErr w:type="spellStart"/>
-      <w:proofErr w:type="gramStart"/>
-      <w:r>
-        <w:t>texto</w:t>
-      </w:r>
-      <w:proofErr w:type="spellEnd"/>
-      <w:proofErr w:type="gramEnd"/>
+      <w:r>
+        <w:t>texto</w:t>
+      </w:r>
+      <w:proofErr w:type="spellEnd"/>
       <w:r>
         <w:t xml:space="preserve"> </w:t>
       </w:r>
@@ -38685,12 +41330,10 @@
         <w:t xml:space="preserve">Texto </w:t>
       </w:r>
       <w:proofErr w:type="spellStart"/>
-      <w:proofErr w:type="gramStart"/>
-      <w:r>
-        <w:t>texto</w:t>
-      </w:r>
-      <w:proofErr w:type="spellEnd"/>
-      <w:proofErr w:type="gramEnd"/>
+      <w:r>
+        <w:t>texto</w:t>
+      </w:r>
+      <w:proofErr w:type="spellEnd"/>
       <w:r>
         <w:t xml:space="preserve"> </w:t>
       </w:r>
@@ -38733,12 +41376,10 @@
         <w:t xml:space="preserve">Texto </w:t>
       </w:r>
       <w:proofErr w:type="spellStart"/>
-      <w:proofErr w:type="gramStart"/>
-      <w:r>
-        <w:t>texto</w:t>
-      </w:r>
-      <w:proofErr w:type="spellEnd"/>
-      <w:proofErr w:type="gramEnd"/>
+      <w:r>
+        <w:t>texto</w:t>
+      </w:r>
+      <w:proofErr w:type="spellEnd"/>
       <w:r>
         <w:t xml:space="preserve"> </w:t>
       </w:r>
@@ -38781,12 +41422,10 @@
         <w:t xml:space="preserve">Texto </w:t>
       </w:r>
       <w:proofErr w:type="spellStart"/>
-      <w:proofErr w:type="gramStart"/>
-      <w:r>
-        <w:t>texto</w:t>
-      </w:r>
-      <w:proofErr w:type="spellEnd"/>
-      <w:proofErr w:type="gramEnd"/>
+      <w:r>
+        <w:t>texto</w:t>
+      </w:r>
+      <w:proofErr w:type="spellEnd"/>
       <w:r>
         <w:t xml:space="preserve"> </w:t>
       </w:r>
@@ -38829,12 +41468,10 @@
         <w:t xml:space="preserve">Texto </w:t>
       </w:r>
       <w:proofErr w:type="spellStart"/>
-      <w:proofErr w:type="gramStart"/>
-      <w:r>
-        <w:t>texto</w:t>
-      </w:r>
-      <w:proofErr w:type="spellEnd"/>
-      <w:proofErr w:type="gramEnd"/>
+      <w:r>
+        <w:t>texto</w:t>
+      </w:r>
+      <w:proofErr w:type="spellEnd"/>
       <w:r>
         <w:t xml:space="preserve"> </w:t>
       </w:r>
@@ -38877,12 +41514,10 @@
         <w:t xml:space="preserve">Texto </w:t>
       </w:r>
       <w:proofErr w:type="spellStart"/>
-      <w:proofErr w:type="gramStart"/>
-      <w:r>
-        <w:t>texto</w:t>
-      </w:r>
-      <w:proofErr w:type="spellEnd"/>
-      <w:proofErr w:type="gramEnd"/>
+      <w:r>
+        <w:t>texto</w:t>
+      </w:r>
+      <w:proofErr w:type="spellEnd"/>
       <w:r>
         <w:t xml:space="preserve"> </w:t>
       </w:r>
@@ -38925,12 +41560,10 @@
         <w:t xml:space="preserve">Texto </w:t>
       </w:r>
       <w:proofErr w:type="spellStart"/>
-      <w:proofErr w:type="gramStart"/>
-      <w:r>
-        <w:t>texto</w:t>
-      </w:r>
-      <w:proofErr w:type="spellEnd"/>
-      <w:proofErr w:type="gramEnd"/>
+      <w:r>
+        <w:t>texto</w:t>
+      </w:r>
+      <w:proofErr w:type="spellEnd"/>
       <w:r>
         <w:t xml:space="preserve"> </w:t>
       </w:r>
@@ -41257,12 +43890,10 @@
         <w:t xml:space="preserve"> </w:t>
       </w:r>
       <w:proofErr w:type="spellStart"/>
-      <w:proofErr w:type="gramStart"/>
-      <w:r>
-        <w:t>texto</w:t>
-      </w:r>
-      <w:proofErr w:type="spellEnd"/>
-      <w:proofErr w:type="gramEnd"/>
+      <w:r>
+        <w:t>texto</w:t>
+      </w:r>
+      <w:proofErr w:type="spellEnd"/>
       <w:r>
         <w:t xml:space="preserve"> </w:t>
       </w:r>
@@ -41567,12 +44198,10 @@
         <w:t xml:space="preserve"> </w:t>
       </w:r>
       <w:proofErr w:type="spellStart"/>
-      <w:proofErr w:type="gramStart"/>
-      <w:r>
-        <w:t>texto</w:t>
-      </w:r>
-      <w:proofErr w:type="spellEnd"/>
-      <w:proofErr w:type="gramEnd"/>
+      <w:r>
+        <w:t>texto</w:t>
+      </w:r>
+      <w:proofErr w:type="spellEnd"/>
       <w:r>
         <w:t xml:space="preserve"> </w:t>
       </w:r>
@@ -43018,12 +45647,10 @@
         <w:t xml:space="preserve"> </w:t>
       </w:r>
       <w:proofErr w:type="spellStart"/>
-      <w:proofErr w:type="gramStart"/>
-      <w:r>
-        <w:t>texto</w:t>
-      </w:r>
-      <w:proofErr w:type="spellEnd"/>
-      <w:proofErr w:type="gramEnd"/>
+      <w:r>
+        <w:t>texto</w:t>
+      </w:r>
+      <w:proofErr w:type="spellEnd"/>
       <w:r>
         <w:t xml:space="preserve"> </w:t>
       </w:r>
@@ -43328,12 +45955,10 @@
         <w:t xml:space="preserve"> </w:t>
       </w:r>
       <w:proofErr w:type="spellStart"/>
-      <w:proofErr w:type="gramStart"/>
-      <w:r>
-        <w:t>texto</w:t>
-      </w:r>
-      <w:proofErr w:type="spellEnd"/>
-      <w:proofErr w:type="gramEnd"/>
+      <w:r>
+        <w:t>texto</w:t>
+      </w:r>
+      <w:proofErr w:type="spellEnd"/>
       <w:r>
         <w:t xml:space="preserve"> </w:t>
       </w:r>
@@ -43656,7 +46281,7 @@
       <w:r>
         <w:t xml:space="preserve"> </w:t>
       </w:r>
-      <w:hyperlink r:id="rId32">
+      <w:hyperlink r:id="rId44">
         <w:r>
           <w:t>&lt;http://vanzolini.org.br/weblog/2014/10/16/a-viabilidade-de-projetos-em-dez-licoes/&gt;</w:t>
         </w:r>
@@ -43726,7 +46351,7 @@
       <w:r>
         <w:t xml:space="preserve"> </w:t>
       </w:r>
-      <w:hyperlink r:id="rId33">
+      <w:hyperlink r:id="rId45">
         <w:r>
           <w:t>&lt;</w:t>
         </w:r>
@@ -43807,7 +46432,7 @@
       <w:r>
         <w:t xml:space="preserve"> </w:t>
       </w:r>
-      <w:hyperlink r:id="rId34">
+      <w:hyperlink r:id="rId46">
         <w:r>
           <w:t xml:space="preserve"> https://www.scrumguides.org/docs/scrumguide/v2017/2017-Scrum-Guide-Portuguese-Brazilian.pdf</w:t>
         </w:r>
@@ -44304,7 +46929,7 @@
       </w:pPr>
     </w:p>
     <w:sectPr>
-      <w:headerReference w:type="default" r:id="rId35"/>
+      <w:headerReference w:type="default" r:id="rId47"/>
       <w:pgSz w:w="11906" w:h="16838" w:code="9"/>
       <w:pgMar w:top="1701" w:right="1134" w:bottom="1134" w:left="1701" w:header="709" w:footer="709" w:gutter="0"/>
       <w:cols w:space="708"/>
@@ -46785,6 +49410,7 @@
   <w:style w:type="character" w:default="1" w:styleId="Fontepargpadro">
     <w:name w:val="Default Paragraph Font"/>
     <w:uiPriority w:val="1"/>
+    <w:semiHidden/>
     <w:unhideWhenUsed/>
   </w:style>
   <w:style w:type="table" w:default="1" w:styleId="Tabelanormal">

</xml_diff>

<commit_message>
Alterada a fonte dos diagramas de atividades
</commit_message>
<xml_diff>
--- a/SISTEMA DE CONDOMINIO TCC FACET -.docx
+++ b/SISTEMA DE CONDOMINIO TCC FACET -.docx
@@ -26069,14 +26069,11 @@
         <w:pStyle w:val="Texto"/>
       </w:pPr>
       <w:r>
-        <w:rPr>
-          <w:noProof/>
-        </w:rPr>
         <w:drawing>
-          <wp:inline distT="0" distB="0" distL="0" distR="0" wp14:anchorId="0AC93330" wp14:editId="2F86D267">
-            <wp:extent cx="5305425" cy="4486275"/>
-            <wp:effectExtent l="0" t="0" r="9525" b="9525"/>
-            <wp:docPr id="18" name="Imagem 18"/>
+          <wp:inline distT="0" distB="0" distL="0" distR="0" wp14:anchorId="230BE15F" wp14:editId="13F64C3A">
+            <wp:extent cx="5283977" cy="6970816"/>
+            <wp:effectExtent l="0" t="0" r="0" b="1905"/>
+            <wp:docPr id="2" name="Imagem 2"/>
             <wp:cNvGraphicFramePr>
               <a:graphicFrameLocks xmlns:a="http://schemas.openxmlformats.org/drawingml/2006/main" noChangeAspect="1"/>
             </wp:cNvGraphicFramePr>
@@ -26096,7 +26093,7 @@
                   <pic:spPr>
                     <a:xfrm>
                       <a:off x="0" y="0"/>
-                      <a:ext cx="5306340" cy="4487049"/>
+                      <a:ext cx="5303629" cy="6996742"/>
                     </a:xfrm>
                     <a:prstGeom prst="rect">
                       <a:avLst/>
@@ -26352,50 +26349,42 @@
     </w:p>
     <w:p>
       <w:pPr>
+        <w:jc w:val="both"/>
+        <w:rPr>
+          <w:rFonts w:cs="Arial"/>
+          <w:bCs/>
+        </w:rPr>
+      </w:pPr>
+    </w:p>
+    <w:p>
+      <w:pPr>
         <w:pStyle w:val="PargrafodaLista"/>
         <w:spacing w:line="360" w:lineRule="auto"/>
-        <w:ind w:left="720"/>
+        <w:ind w:left="0"/>
         <w:jc w:val="both"/>
         <w:rPr>
           <w:rFonts w:ascii="Arial" w:hAnsi="Arial" w:cs="Arial"/>
           <w:bCs/>
         </w:rPr>
       </w:pPr>
-    </w:p>
-    <w:p>
-      <w:pPr>
-        <w:pStyle w:val="PargrafodaLista"/>
-        <w:spacing w:line="360" w:lineRule="auto"/>
-        <w:ind w:left="720"/>
-        <w:jc w:val="both"/>
+      <w:r>
         <w:rPr>
           <w:rFonts w:ascii="Arial" w:hAnsi="Arial" w:cs="Arial"/>
           <w:bCs/>
         </w:rPr>
-      </w:pPr>
-    </w:p>
-    <w:p>
-      <w:pPr>
-        <w:pStyle w:val="PargrafodaLista"/>
-        <w:spacing w:line="360" w:lineRule="auto"/>
-        <w:ind w:left="720"/>
-        <w:jc w:val="both"/>
+        <w:lastRenderedPageBreak/>
+        <w:t>‘</w:t>
+      </w:r>
+      <w:r>
         <w:rPr>
           <w:rFonts w:ascii="Arial" w:hAnsi="Arial" w:cs="Arial"/>
           <w:bCs/>
         </w:rPr>
-      </w:pPr>
-      <w:r>
-        <w:rPr>
-          <w:rFonts w:ascii="Arial" w:hAnsi="Arial" w:cs="Arial"/>
-          <w:bCs/>
-          <w:noProof/>
-        </w:rPr>
         <w:drawing>
-          <wp:inline distT="0" distB="0" distL="0" distR="0" wp14:anchorId="25CD920D" wp14:editId="78CDF57B">
-            <wp:extent cx="5358809" cy="7495712"/>
-            <wp:effectExtent l="0" t="0" r="0" b="0"/>
-            <wp:docPr id="20" name="Imagem 20"/>
+          <wp:inline distT="0" distB="0" distL="0" distR="0" wp14:anchorId="6F75C324" wp14:editId="1A077458">
+            <wp:extent cx="5651796" cy="6994566"/>
+            <wp:effectExtent l="0" t="0" r="6350" b="0"/>
+            <wp:docPr id="30" name="Imagem 30"/>
             <wp:cNvGraphicFramePr>
               <a:graphicFrameLocks xmlns:a="http://schemas.openxmlformats.org/drawingml/2006/main" noChangeAspect="1"/>
             </wp:cNvGraphicFramePr>
@@ -26415,7 +26404,7 @@
                   <pic:spPr>
                     <a:xfrm>
                       <a:off x="0" y="0"/>
-                      <a:ext cx="5373410" cy="7516135"/>
+                      <a:ext cx="5675392" cy="7023768"/>
                     </a:xfrm>
                     <a:prstGeom prst="rect">
                       <a:avLst/>
@@ -26441,9 +26430,118 @@
           <w:rFonts w:cs="Arial"/>
           <w:bCs/>
         </w:rPr>
-        <w:lastRenderedPageBreak/>
-        <w:tab/>
         <w:t>Fonte: Os Autores, 2020.</w:t>
+      </w:r>
+    </w:p>
+    <w:p>
+      <w:pPr>
+        <w:jc w:val="both"/>
+        <w:rPr>
+          <w:rFonts w:cs="Arial"/>
+          <w:bCs/>
+        </w:rPr>
+      </w:pPr>
+    </w:p>
+    <w:p>
+      <w:pPr>
+        <w:jc w:val="both"/>
+        <w:rPr>
+          <w:rFonts w:cs="Arial"/>
+          <w:bCs/>
+        </w:rPr>
+      </w:pPr>
+    </w:p>
+    <w:p>
+      <w:pPr>
+        <w:jc w:val="both"/>
+        <w:rPr>
+          <w:rFonts w:cs="Arial"/>
+          <w:bCs/>
+        </w:rPr>
+      </w:pPr>
+    </w:p>
+    <w:p>
+      <w:pPr>
+        <w:jc w:val="both"/>
+        <w:rPr>
+          <w:rFonts w:cs="Arial"/>
+          <w:bCs/>
+        </w:rPr>
+      </w:pPr>
+    </w:p>
+    <w:p>
+      <w:pPr>
+        <w:jc w:val="both"/>
+        <w:rPr>
+          <w:rFonts w:cs="Arial"/>
+          <w:bCs/>
+        </w:rPr>
+      </w:pPr>
+    </w:p>
+    <w:p>
+      <w:pPr>
+        <w:jc w:val="both"/>
+        <w:rPr>
+          <w:rFonts w:cs="Arial"/>
+          <w:bCs/>
+        </w:rPr>
+      </w:pPr>
+    </w:p>
+    <w:p>
+      <w:pPr>
+        <w:jc w:val="both"/>
+        <w:rPr>
+          <w:rFonts w:cs="Arial"/>
+          <w:bCs/>
+        </w:rPr>
+      </w:pPr>
+    </w:p>
+    <w:p>
+      <w:pPr>
+        <w:jc w:val="both"/>
+        <w:rPr>
+          <w:rFonts w:cs="Arial"/>
+          <w:bCs/>
+        </w:rPr>
+      </w:pPr>
+    </w:p>
+    <w:p>
+      <w:pPr>
+        <w:jc w:val="both"/>
+        <w:rPr>
+          <w:rFonts w:cs="Arial"/>
+          <w:bCs/>
+        </w:rPr>
+      </w:pPr>
+    </w:p>
+    <w:p>
+      <w:pPr>
+        <w:jc w:val="both"/>
+        <w:rPr>
+          <w:rFonts w:cs="Arial"/>
+          <w:bCs/>
+        </w:rPr>
+      </w:pPr>
+      <w:r>
+        <w:rPr>
+          <w:rFonts w:cs="Arial"/>
+          <w:bCs/>
+        </w:rPr>
+        <w:t>Diagrama de atividade relacionado ao Caso de Uso 3 – Manter Usuário</w:t>
+      </w:r>
+      <w:r>
+        <w:rPr>
+          <w:rFonts w:cs="Arial"/>
+          <w:bCs/>
+        </w:rPr>
+        <w:t>, para o administrador cadastrar, atualizar e excluir um Usuário</w:t>
+      </w:r>
+      <w:r>
+        <w:rPr>
+          <w:rFonts w:cs="Arial"/>
+          <w:bCs/>
+        </w:rPr>
+        <w:t>:</w:t>
       </w:r>
     </w:p>
     <w:p>
@@ -26457,62 +26555,28 @@
           <w:bCs/>
         </w:rPr>
       </w:pPr>
-      <w:r>
-        <w:rPr>
-          <w:rFonts w:ascii="Arial" w:hAnsi="Arial" w:cs="Arial"/>
-          <w:bCs/>
-        </w:rPr>
-        <w:t>Diagrama de atividade relacionado ao Caso de Uso 3 – Manter Usuário</w:t>
-      </w:r>
-      <w:r>
-        <w:rPr>
-          <w:rFonts w:ascii="Arial" w:hAnsi="Arial" w:cs="Arial"/>
-          <w:bCs/>
-        </w:rPr>
-        <w:t>, para o administrador cadastrar, atualizar e excluir um Usuário</w:t>
-      </w:r>
-      <w:r>
-        <w:rPr>
-          <w:rFonts w:ascii="Arial" w:hAnsi="Arial" w:cs="Arial"/>
-          <w:bCs/>
-        </w:rPr>
-        <w:t>:</w:t>
-      </w:r>
     </w:p>
     <w:p>
       <w:pPr>
         <w:pStyle w:val="PargrafodaLista"/>
         <w:spacing w:line="360" w:lineRule="auto"/>
-        <w:ind w:left="720"/>
+        <w:ind w:left="0"/>
         <w:jc w:val="both"/>
         <w:rPr>
           <w:rFonts w:ascii="Arial" w:hAnsi="Arial" w:cs="Arial"/>
           <w:bCs/>
         </w:rPr>
       </w:pPr>
-    </w:p>
-    <w:p>
-      <w:pPr>
-        <w:pStyle w:val="PargrafodaLista"/>
-        <w:spacing w:line="360" w:lineRule="auto"/>
-        <w:ind w:left="720"/>
-        <w:jc w:val="both"/>
+      <w:r>
         <w:rPr>
           <w:rFonts w:ascii="Arial" w:hAnsi="Arial" w:cs="Arial"/>
           <w:bCs/>
         </w:rPr>
-      </w:pPr>
-      <w:r>
-        <w:rPr>
-          <w:rFonts w:ascii="Arial" w:hAnsi="Arial" w:cs="Arial"/>
-          <w:bCs/>
-          <w:noProof/>
-        </w:rPr>
         <w:drawing>
-          <wp:inline distT="0" distB="0" distL="0" distR="0" wp14:anchorId="37C99F1C" wp14:editId="54A103BE">
-            <wp:extent cx="5305646" cy="6657975"/>
-            <wp:effectExtent l="0" t="0" r="9525" b="0"/>
-            <wp:docPr id="22" name="Imagem 22"/>
+          <wp:inline distT="0" distB="0" distL="0" distR="0" wp14:anchorId="5A4A69B4" wp14:editId="7A57984E">
+            <wp:extent cx="5759450" cy="7006442"/>
+            <wp:effectExtent l="0" t="0" r="0" b="4445"/>
+            <wp:docPr id="32" name="Imagem 32"/>
             <wp:cNvGraphicFramePr>
               <a:graphicFrameLocks xmlns:a="http://schemas.openxmlformats.org/drawingml/2006/main" noChangeAspect="1"/>
             </wp:cNvGraphicFramePr>
@@ -26532,7 +26596,7 @@
                   <pic:spPr>
                     <a:xfrm>
                       <a:off x="0" y="0"/>
-                      <a:ext cx="5308709" cy="6661819"/>
+                      <a:ext cx="5804357" cy="7061072"/>
                     </a:xfrm>
                     <a:prstGeom prst="rect">
                       <a:avLst/>
@@ -26547,6 +26611,22 @@
     </w:p>
     <w:p>
       <w:pPr>
+        <w:jc w:val="both"/>
+        <w:rPr>
+          <w:rFonts w:cs="Arial"/>
+          <w:bCs/>
+        </w:rPr>
+      </w:pPr>
+      <w:r>
+        <w:rPr>
+          <w:rFonts w:cs="Arial"/>
+          <w:bCs/>
+        </w:rPr>
+        <w:t>Fonte: Os Autores, 2020</w:t>
+      </w:r>
+    </w:p>
+    <w:p>
+      <w:pPr>
         <w:pStyle w:val="PargrafodaLista"/>
         <w:spacing w:line="360" w:lineRule="auto"/>
         <w:ind w:left="720"/>
@@ -26556,13 +26636,6 @@
           <w:bCs/>
         </w:rPr>
       </w:pPr>
-      <w:r>
-        <w:rPr>
-          <w:rFonts w:ascii="Arial" w:hAnsi="Arial" w:cs="Arial"/>
-          <w:bCs/>
-        </w:rPr>
-        <w:t>Fonte: Os Autores, 2020</w:t>
-      </w:r>
     </w:p>
     <w:p>
       <w:pPr>
@@ -26590,6 +26663,15 @@
     </w:p>
     <w:p>
       <w:pPr>
+        <w:jc w:val="both"/>
+        <w:rPr>
+          <w:rFonts w:cs="Arial"/>
+          <w:bCs/>
+        </w:rPr>
+      </w:pPr>
+    </w:p>
+    <w:p>
+      <w:pPr>
         <w:pStyle w:val="PargrafodaLista"/>
         <w:spacing w:line="360" w:lineRule="auto"/>
         <w:ind w:left="720"/>
@@ -26599,6 +26681,34 @@
           <w:bCs/>
         </w:rPr>
       </w:pPr>
+      <w:r>
+        <w:rPr>
+          <w:rFonts w:ascii="Arial" w:hAnsi="Arial" w:cs="Arial"/>
+          <w:bCs/>
+        </w:rPr>
+        <w:t>Diagrama de Atividade relacionado ao Caso de Uso 4 – Manter Caixa</w:t>
+      </w:r>
+      <w:r>
+        <w:rPr>
+          <w:rFonts w:ascii="Arial" w:hAnsi="Arial" w:cs="Arial"/>
+          <w:bCs/>
+        </w:rPr>
+        <w:t>, onde o administrador faz lançamento de caixa, edita ou exclui</w:t>
+      </w:r>
+      <w:r>
+        <w:rPr>
+          <w:rFonts w:ascii="Arial" w:hAnsi="Arial" w:cs="Arial"/>
+          <w:bCs/>
+        </w:rPr>
+        <w:t>:</w:t>
+      </w:r>
+      <w:r>
+        <w:rPr>
+          <w:rFonts w:ascii="Arial" w:hAnsi="Arial" w:cs="Arial"/>
+          <w:bCs/>
+        </w:rPr>
+        <w:t xml:space="preserve"> </w:t>
+      </w:r>
     </w:p>
     <w:p>
       <w:pPr>
@@ -26611,70 +26721,29 @@
           <w:bCs/>
         </w:rPr>
       </w:pPr>
-      <w:r>
-        <w:rPr>
-          <w:rFonts w:ascii="Arial" w:hAnsi="Arial" w:cs="Arial"/>
-          <w:bCs/>
-        </w:rPr>
-        <w:lastRenderedPageBreak/>
-        <w:t>Diagrama de Atividade relacionado ao Caso de Uso 4 – Manter Caixa</w:t>
-      </w:r>
-      <w:r>
-        <w:rPr>
-          <w:rFonts w:ascii="Arial" w:hAnsi="Arial" w:cs="Arial"/>
-          <w:bCs/>
-        </w:rPr>
-        <w:t>, onde o administrador faz lançamento de caixa, edita ou exclui</w:t>
-      </w:r>
-      <w:r>
-        <w:rPr>
-          <w:rFonts w:ascii="Arial" w:hAnsi="Arial" w:cs="Arial"/>
-          <w:bCs/>
-        </w:rPr>
-        <w:t>:</w:t>
-      </w:r>
-      <w:r>
-        <w:rPr>
-          <w:rFonts w:ascii="Arial" w:hAnsi="Arial" w:cs="Arial"/>
-          <w:bCs/>
-        </w:rPr>
-        <w:t xml:space="preserve"> </w:t>
-      </w:r>
     </w:p>
     <w:p>
       <w:pPr>
         <w:pStyle w:val="PargrafodaLista"/>
         <w:spacing w:line="360" w:lineRule="auto"/>
-        <w:ind w:left="720"/>
+        <w:ind w:left="0"/>
         <w:jc w:val="both"/>
         <w:rPr>
           <w:rFonts w:ascii="Arial" w:hAnsi="Arial" w:cs="Arial"/>
           <w:bCs/>
         </w:rPr>
       </w:pPr>
-    </w:p>
-    <w:p>
-      <w:pPr>
-        <w:pStyle w:val="PargrafodaLista"/>
-        <w:spacing w:line="360" w:lineRule="auto"/>
-        <w:ind w:left="720"/>
-        <w:jc w:val="both"/>
+      <w:r>
         <w:rPr>
           <w:rFonts w:ascii="Arial" w:hAnsi="Arial" w:cs="Arial"/>
           <w:bCs/>
         </w:rPr>
-      </w:pPr>
-      <w:r>
-        <w:rPr>
-          <w:rFonts w:ascii="Arial" w:hAnsi="Arial" w:cs="Arial"/>
-          <w:bCs/>
-          <w:noProof/>
-        </w:rPr>
+        <w:lastRenderedPageBreak/>
         <w:drawing>
-          <wp:inline distT="0" distB="0" distL="0" distR="0" wp14:anchorId="5483D684" wp14:editId="3BB56A5B">
-            <wp:extent cx="5252484" cy="4768850"/>
-            <wp:effectExtent l="0" t="0" r="5715" b="0"/>
-            <wp:docPr id="23" name="Imagem 23"/>
+          <wp:inline distT="0" distB="0" distL="0" distR="0" wp14:anchorId="5F942681" wp14:editId="4C355891">
+            <wp:extent cx="5805984" cy="7315200"/>
+            <wp:effectExtent l="0" t="0" r="4445" b="0"/>
+            <wp:docPr id="35" name="Imagem 35"/>
             <wp:cNvGraphicFramePr>
               <a:graphicFrameLocks xmlns:a="http://schemas.openxmlformats.org/drawingml/2006/main" noChangeAspect="1"/>
             </wp:cNvGraphicFramePr>
@@ -26694,7 +26763,7 @@
                   <pic:spPr>
                     <a:xfrm>
                       <a:off x="0" y="0"/>
-                      <a:ext cx="5257585" cy="4773482"/>
+                      <a:ext cx="5826871" cy="7341516"/>
                     </a:xfrm>
                     <a:prstGeom prst="rect">
                       <a:avLst/>
@@ -26737,6 +26806,20 @@
           <w:bCs/>
         </w:rPr>
       </w:pPr>
+      <w:r>
+        <w:rPr>
+          <w:rFonts w:ascii="Arial" w:hAnsi="Arial" w:cs="Arial"/>
+          <w:bCs/>
+        </w:rPr>
+        <w:t xml:space="preserve">Diagrama de Atividade relacionado ao Caso de Uso 5 – Manter Atividades, onde o administrador </w:t>
+      </w:r>
+      <w:r>
+        <w:rPr>
+          <w:rFonts w:ascii="Arial" w:hAnsi="Arial" w:cs="Arial"/>
+          <w:bCs/>
+        </w:rPr>
+        <w:t>pode inserir, editar e excluir uma tarefa:</w:t>
+      </w:r>
     </w:p>
     <w:p>
       <w:pPr>
@@ -26754,168 +26837,23 @@
       <w:pPr>
         <w:pStyle w:val="PargrafodaLista"/>
         <w:spacing w:line="360" w:lineRule="auto"/>
-        <w:ind w:left="720"/>
+        <w:ind w:left="0"/>
         <w:jc w:val="both"/>
         <w:rPr>
           <w:rFonts w:ascii="Arial" w:hAnsi="Arial" w:cs="Arial"/>
           <w:bCs/>
         </w:rPr>
       </w:pPr>
-    </w:p>
-    <w:p>
-      <w:pPr>
-        <w:pStyle w:val="PargrafodaLista"/>
-        <w:spacing w:line="360" w:lineRule="auto"/>
-        <w:ind w:left="720"/>
-        <w:jc w:val="both"/>
-        <w:rPr>
-          <w:rFonts w:ascii="Arial" w:hAnsi="Arial" w:cs="Arial"/>
-          <w:bCs/>
-        </w:rPr>
-      </w:pPr>
-    </w:p>
-    <w:p>
-      <w:pPr>
-        <w:pStyle w:val="PargrafodaLista"/>
-        <w:spacing w:line="360" w:lineRule="auto"/>
-        <w:ind w:left="720"/>
-        <w:jc w:val="both"/>
-        <w:rPr>
-          <w:rFonts w:ascii="Arial" w:hAnsi="Arial" w:cs="Arial"/>
-          <w:bCs/>
-        </w:rPr>
-      </w:pPr>
-    </w:p>
-    <w:p>
-      <w:pPr>
-        <w:pStyle w:val="PargrafodaLista"/>
-        <w:spacing w:line="360" w:lineRule="auto"/>
-        <w:ind w:left="720"/>
-        <w:jc w:val="both"/>
-        <w:rPr>
-          <w:rFonts w:ascii="Arial" w:hAnsi="Arial" w:cs="Arial"/>
-          <w:bCs/>
-        </w:rPr>
-      </w:pPr>
-    </w:p>
-    <w:p>
-      <w:pPr>
-        <w:pStyle w:val="PargrafodaLista"/>
-        <w:spacing w:line="360" w:lineRule="auto"/>
-        <w:ind w:left="720"/>
-        <w:jc w:val="both"/>
-        <w:rPr>
-          <w:rFonts w:ascii="Arial" w:hAnsi="Arial" w:cs="Arial"/>
-          <w:bCs/>
-        </w:rPr>
-      </w:pPr>
-    </w:p>
-    <w:p>
-      <w:pPr>
-        <w:pStyle w:val="PargrafodaLista"/>
-        <w:spacing w:line="360" w:lineRule="auto"/>
-        <w:ind w:left="720"/>
-        <w:jc w:val="both"/>
-        <w:rPr>
-          <w:rFonts w:ascii="Arial" w:hAnsi="Arial" w:cs="Arial"/>
-          <w:bCs/>
-        </w:rPr>
-      </w:pPr>
-    </w:p>
-    <w:p>
-      <w:pPr>
-        <w:pStyle w:val="PargrafodaLista"/>
-        <w:spacing w:line="360" w:lineRule="auto"/>
-        <w:ind w:left="720"/>
-        <w:jc w:val="both"/>
-        <w:rPr>
-          <w:rFonts w:ascii="Arial" w:hAnsi="Arial" w:cs="Arial"/>
-          <w:bCs/>
-        </w:rPr>
-      </w:pPr>
-    </w:p>
-    <w:p>
-      <w:pPr>
-        <w:pStyle w:val="PargrafodaLista"/>
-        <w:spacing w:line="360" w:lineRule="auto"/>
-        <w:ind w:left="720"/>
-        <w:jc w:val="both"/>
-        <w:rPr>
-          <w:rFonts w:ascii="Arial" w:hAnsi="Arial" w:cs="Arial"/>
-          <w:bCs/>
-        </w:rPr>
-      </w:pPr>
-    </w:p>
-    <w:p>
-      <w:pPr>
-        <w:jc w:val="both"/>
-        <w:rPr>
-          <w:rFonts w:cs="Arial"/>
-          <w:bCs/>
-        </w:rPr>
-      </w:pPr>
-    </w:p>
-    <w:p>
-      <w:pPr>
-        <w:pStyle w:val="PargrafodaLista"/>
-        <w:spacing w:line="360" w:lineRule="auto"/>
-        <w:ind w:left="720"/>
-        <w:jc w:val="both"/>
-        <w:rPr>
-          <w:rFonts w:ascii="Arial" w:hAnsi="Arial" w:cs="Arial"/>
-          <w:bCs/>
-        </w:rPr>
-      </w:pPr>
-      <w:r>
-        <w:rPr>
-          <w:rFonts w:ascii="Arial" w:hAnsi="Arial" w:cs="Arial"/>
-          <w:bCs/>
+      <w:r>
+        <w:rPr>
+          <w:noProof/>
         </w:rPr>
         <w:lastRenderedPageBreak/>
-        <w:t xml:space="preserve">Diagrama de Atividade relacionado ao Caso de Uso 5 – Manter Atividades, onde o administrador </w:t>
-      </w:r>
-      <w:r>
-        <w:rPr>
-          <w:rFonts w:ascii="Arial" w:hAnsi="Arial" w:cs="Arial"/>
-          <w:bCs/>
-        </w:rPr>
-        <w:t>pode inserir, editar e excluir uma tarefa:</w:t>
-      </w:r>
-    </w:p>
-    <w:p>
-      <w:pPr>
-        <w:pStyle w:val="PargrafodaLista"/>
-        <w:spacing w:line="360" w:lineRule="auto"/>
-        <w:ind w:left="720"/>
-        <w:jc w:val="both"/>
-        <w:rPr>
-          <w:rFonts w:ascii="Arial" w:hAnsi="Arial" w:cs="Arial"/>
-          <w:bCs/>
-        </w:rPr>
-      </w:pPr>
-    </w:p>
-    <w:p>
-      <w:pPr>
-        <w:pStyle w:val="PargrafodaLista"/>
-        <w:spacing w:line="360" w:lineRule="auto"/>
-        <w:ind w:left="720"/>
-        <w:jc w:val="both"/>
-        <w:rPr>
-          <w:rFonts w:ascii="Arial" w:hAnsi="Arial" w:cs="Arial"/>
-          <w:bCs/>
-        </w:rPr>
-      </w:pPr>
-      <w:r>
-        <w:rPr>
-          <w:rFonts w:ascii="Arial" w:hAnsi="Arial" w:cs="Arial"/>
-          <w:bCs/>
-          <w:noProof/>
-        </w:rPr>
         <w:drawing>
-          <wp:inline distT="0" distB="0" distL="0" distR="0" wp14:anchorId="63985819" wp14:editId="140CFFDB">
-            <wp:extent cx="5337544" cy="6475095"/>
-            <wp:effectExtent l="0" t="0" r="0" b="1905"/>
-            <wp:docPr id="24" name="Imagem 24"/>
+          <wp:inline distT="0" distB="0" distL="0" distR="0" wp14:anchorId="79C63C20" wp14:editId="3F076D6D">
+            <wp:extent cx="5743418" cy="6270172"/>
+            <wp:effectExtent l="0" t="0" r="0" b="0"/>
+            <wp:docPr id="37" name="Imagem 37"/>
             <wp:cNvGraphicFramePr>
               <a:graphicFrameLocks xmlns:a="http://schemas.openxmlformats.org/drawingml/2006/main" noChangeAspect="1"/>
             </wp:cNvGraphicFramePr>
@@ -26923,23 +26861,36 @@
               <a:graphicData uri="http://schemas.openxmlformats.org/drawingml/2006/picture">
                 <pic:pic xmlns:pic="http://schemas.openxmlformats.org/drawingml/2006/picture">
                   <pic:nvPicPr>
-                    <pic:cNvPr id="1" name=""/>
-                    <pic:cNvPicPr/>
+                    <pic:cNvPr id="0" name="Picture 6"/>
+                    <pic:cNvPicPr>
+                      <a:picLocks noChangeAspect="1" noChangeArrowheads="1"/>
+                    </pic:cNvPicPr>
                   </pic:nvPicPr>
                   <pic:blipFill>
-                    <a:blip r:embed="rId26"/>
+                    <a:blip r:embed="rId26">
+                      <a:extLst>
+                        <a:ext uri="{28A0092B-C50C-407E-A947-70E740481C1C}">
+                          <a14:useLocalDpi xmlns:a14="http://schemas.microsoft.com/office/drawing/2010/main" val="0"/>
+                        </a:ext>
+                      </a:extLst>
+                    </a:blip>
+                    <a:srcRect/>
                     <a:stretch>
                       <a:fillRect/>
                     </a:stretch>
                   </pic:blipFill>
-                  <pic:spPr>
+                  <pic:spPr bwMode="auto">
                     <a:xfrm>
                       <a:off x="0" y="0"/>
-                      <a:ext cx="5349898" cy="6490082"/>
+                      <a:ext cx="5746155" cy="6273160"/>
                     </a:xfrm>
                     <a:prstGeom prst="rect">
                       <a:avLst/>
                     </a:prstGeom>
+                    <a:noFill/>
+                    <a:ln>
+                      <a:noFill/>
+                    </a:ln>
                   </pic:spPr>
                 </pic:pic>
               </a:graphicData>
@@ -26950,6 +26901,29 @@
     </w:p>
     <w:p>
       <w:pPr>
+        <w:jc w:val="both"/>
+        <w:rPr>
+          <w:rFonts w:cs="Arial"/>
+          <w:bCs/>
+        </w:rPr>
+      </w:pPr>
+      <w:r>
+        <w:rPr>
+          <w:rFonts w:cs="Arial"/>
+          <w:bCs/>
+        </w:rPr>
+        <w:t>Fonte: Os Autores, 2</w:t>
+      </w:r>
+      <w:r>
+        <w:rPr>
+          <w:rFonts w:cs="Arial"/>
+          <w:bCs/>
+        </w:rPr>
+        <w:t>020</w:t>
+      </w:r>
+    </w:p>
+    <w:p>
+      <w:pPr>
         <w:pStyle w:val="PargrafodaLista"/>
         <w:spacing w:line="360" w:lineRule="auto"/>
         <w:ind w:left="720"/>
@@ -26959,20 +26933,6 @@
           <w:bCs/>
         </w:rPr>
       </w:pPr>
-      <w:r>
-        <w:rPr>
-          <w:rFonts w:ascii="Arial" w:hAnsi="Arial" w:cs="Arial"/>
-          <w:bCs/>
-        </w:rPr>
-        <w:t>Fonte: Os Autores, 2</w:t>
-      </w:r>
-      <w:r>
-        <w:rPr>
-          <w:rFonts w:ascii="Arial" w:hAnsi="Arial" w:cs="Arial"/>
-          <w:bCs/>
-        </w:rPr>
-        <w:t>020</w:t>
-      </w:r>
     </w:p>
     <w:p>
       <w:pPr>
@@ -27000,6 +26960,15 @@
     </w:p>
     <w:p>
       <w:pPr>
+        <w:jc w:val="both"/>
+        <w:rPr>
+          <w:rFonts w:cs="Arial"/>
+          <w:bCs/>
+        </w:rPr>
+      </w:pPr>
+    </w:p>
+    <w:p>
+      <w:pPr>
         <w:pStyle w:val="PargrafodaLista"/>
         <w:spacing w:line="360" w:lineRule="auto"/>
         <w:ind w:left="720"/>
@@ -27009,6 +26978,45 @@
           <w:bCs/>
         </w:rPr>
       </w:pPr>
+      <w:r>
+        <w:rPr>
+          <w:rFonts w:ascii="Arial" w:hAnsi="Arial" w:cs="Arial"/>
+          <w:bCs/>
+        </w:rPr>
+        <w:t xml:space="preserve">Diagrama de atividade relacionado ao Caso de Uso 6 - Manter </w:t>
+      </w:r>
+      <w:proofErr w:type="spellStart"/>
+      <w:r>
+        <w:rPr>
+          <w:rFonts w:ascii="Arial" w:hAnsi="Arial" w:cs="Arial"/>
+          <w:bCs/>
+        </w:rPr>
+        <w:t>Assembléia</w:t>
+      </w:r>
+      <w:proofErr w:type="spellEnd"/>
+      <w:r>
+        <w:rPr>
+          <w:rFonts w:ascii="Arial" w:hAnsi="Arial" w:cs="Arial"/>
+          <w:bCs/>
+        </w:rPr>
+        <w:t xml:space="preserve">, onde o administrador pode cadastrar, editar ou excluir uma </w:t>
+      </w:r>
+      <w:proofErr w:type="spellStart"/>
+      <w:r>
+        <w:rPr>
+          <w:rFonts w:ascii="Arial" w:hAnsi="Arial" w:cs="Arial"/>
+          <w:bCs/>
+        </w:rPr>
+        <w:t>assembléia</w:t>
+      </w:r>
+      <w:proofErr w:type="spellEnd"/>
+      <w:r>
+        <w:rPr>
+          <w:rFonts w:ascii="Arial" w:hAnsi="Arial" w:cs="Arial"/>
+          <w:bCs/>
+        </w:rPr>
+        <w:t>:</w:t>
+      </w:r>
     </w:p>
     <w:p>
       <w:pPr>
@@ -27026,100 +27034,23 @@
       <w:pPr>
         <w:pStyle w:val="PargrafodaLista"/>
         <w:spacing w:line="360" w:lineRule="auto"/>
-        <w:ind w:left="720"/>
+        <w:ind w:left="0"/>
         <w:jc w:val="both"/>
         <w:rPr>
           <w:rFonts w:ascii="Arial" w:hAnsi="Arial" w:cs="Arial"/>
           <w:bCs/>
         </w:rPr>
       </w:pPr>
-    </w:p>
-    <w:p>
-      <w:pPr>
-        <w:pStyle w:val="PargrafodaLista"/>
-        <w:spacing w:line="360" w:lineRule="auto"/>
-        <w:ind w:left="720"/>
-        <w:jc w:val="both"/>
-        <w:rPr>
-          <w:rFonts w:ascii="Arial" w:hAnsi="Arial" w:cs="Arial"/>
-          <w:bCs/>
-        </w:rPr>
-      </w:pPr>
-      <w:r>
-        <w:rPr>
-          <w:rFonts w:ascii="Arial" w:hAnsi="Arial" w:cs="Arial"/>
-          <w:bCs/>
+      <w:r>
+        <w:rPr>
+          <w:noProof/>
         </w:rPr>
         <w:lastRenderedPageBreak/>
-        <w:t xml:space="preserve">Diagrama de atividade relacionado ao Caso de Uso 6 - Manter </w:t>
-      </w:r>
-      <w:proofErr w:type="spellStart"/>
-      <w:r>
-        <w:rPr>
-          <w:rFonts w:ascii="Arial" w:hAnsi="Arial" w:cs="Arial"/>
-          <w:bCs/>
-        </w:rPr>
-        <w:t>Assembléia</w:t>
-      </w:r>
-      <w:proofErr w:type="spellEnd"/>
-      <w:r>
-        <w:rPr>
-          <w:rFonts w:ascii="Arial" w:hAnsi="Arial" w:cs="Arial"/>
-          <w:bCs/>
-        </w:rPr>
-        <w:t xml:space="preserve">, onde o administrador pode cadastrar, editar ou excluir uma </w:t>
-      </w:r>
-      <w:proofErr w:type="spellStart"/>
-      <w:r>
-        <w:rPr>
-          <w:rFonts w:ascii="Arial" w:hAnsi="Arial" w:cs="Arial"/>
-          <w:bCs/>
-        </w:rPr>
-        <w:t>assembléia</w:t>
-      </w:r>
-      <w:proofErr w:type="spellEnd"/>
-      <w:r>
-        <w:rPr>
-          <w:rFonts w:ascii="Arial" w:hAnsi="Arial" w:cs="Arial"/>
-          <w:bCs/>
-        </w:rPr>
-        <w:t>:</w:t>
-      </w:r>
-    </w:p>
-    <w:p>
-      <w:pPr>
-        <w:pStyle w:val="PargrafodaLista"/>
-        <w:spacing w:line="360" w:lineRule="auto"/>
-        <w:ind w:left="720"/>
-        <w:jc w:val="both"/>
-        <w:rPr>
-          <w:rFonts w:ascii="Arial" w:hAnsi="Arial" w:cs="Arial"/>
-          <w:bCs/>
-        </w:rPr>
-      </w:pPr>
-    </w:p>
-    <w:p>
-      <w:pPr>
-        <w:pStyle w:val="PargrafodaLista"/>
-        <w:spacing w:line="360" w:lineRule="auto"/>
-        <w:ind w:left="720"/>
-        <w:jc w:val="both"/>
-        <w:rPr>
-          <w:rFonts w:ascii="Arial" w:hAnsi="Arial" w:cs="Arial"/>
-          <w:bCs/>
-        </w:rPr>
-      </w:pPr>
-      <w:r>
-        <w:rPr>
-          <w:rFonts w:ascii="Arial" w:hAnsi="Arial" w:cs="Arial"/>
-          <w:bCs/>
-          <w:noProof/>
-        </w:rPr>
         <w:drawing>
-          <wp:inline distT="0" distB="0" distL="0" distR="0" wp14:anchorId="77896E62" wp14:editId="169E4267">
-            <wp:extent cx="5305646" cy="6697980"/>
-            <wp:effectExtent l="0" t="0" r="9525" b="7620"/>
-            <wp:docPr id="14" name="Imagem 14"/>
+          <wp:inline distT="0" distB="0" distL="0" distR="0" wp14:anchorId="67B630FE" wp14:editId="6E609ED3">
+            <wp:extent cx="5742940" cy="7386452"/>
+            <wp:effectExtent l="0" t="0" r="0" b="5080"/>
+            <wp:docPr id="38" name="Imagem 38"/>
             <wp:cNvGraphicFramePr>
               <a:graphicFrameLocks xmlns:a="http://schemas.openxmlformats.org/drawingml/2006/main" noChangeAspect="1"/>
             </wp:cNvGraphicFramePr>
@@ -27127,23 +27058,36 @@
               <a:graphicData uri="http://schemas.openxmlformats.org/drawingml/2006/picture">
                 <pic:pic xmlns:pic="http://schemas.openxmlformats.org/drawingml/2006/picture">
                   <pic:nvPicPr>
-                    <pic:cNvPr id="1" name=""/>
-                    <pic:cNvPicPr/>
+                    <pic:cNvPr id="0" name="Picture 8"/>
+                    <pic:cNvPicPr>
+                      <a:picLocks noChangeAspect="1" noChangeArrowheads="1"/>
+                    </pic:cNvPicPr>
                   </pic:nvPicPr>
                   <pic:blipFill>
-                    <a:blip r:embed="rId27"/>
+                    <a:blip r:embed="rId27">
+                      <a:extLst>
+                        <a:ext uri="{28A0092B-C50C-407E-A947-70E740481C1C}">
+                          <a14:useLocalDpi xmlns:a14="http://schemas.microsoft.com/office/drawing/2010/main" val="0"/>
+                        </a:ext>
+                      </a:extLst>
+                    </a:blip>
+                    <a:srcRect/>
                     <a:stretch>
                       <a:fillRect/>
                     </a:stretch>
                   </pic:blipFill>
-                  <pic:spPr>
+                  <pic:spPr bwMode="auto">
                     <a:xfrm>
                       <a:off x="0" y="0"/>
-                      <a:ext cx="5335921" cy="6736200"/>
+                      <a:ext cx="5764837" cy="7414616"/>
                     </a:xfrm>
                     <a:prstGeom prst="rect">
                       <a:avLst/>
                     </a:prstGeom>
+                    <a:noFill/>
+                    <a:ln>
+                      <a:noFill/>
+                    </a:ln>
                   </pic:spPr>
                 </pic:pic>
               </a:graphicData>
@@ -27154,6 +27098,48 @@
     </w:p>
     <w:p>
       <w:pPr>
+        <w:jc w:val="both"/>
+        <w:rPr>
+          <w:rFonts w:cs="Arial"/>
+          <w:bCs/>
+        </w:rPr>
+      </w:pPr>
+      <w:r>
+        <w:rPr>
+          <w:rFonts w:cs="Arial"/>
+          <w:bCs/>
+        </w:rPr>
+        <w:t>Fonte: Os Autores, 2020</w:t>
+      </w:r>
+    </w:p>
+    <w:p>
+      <w:pPr>
+        <w:jc w:val="both"/>
+        <w:rPr>
+          <w:rFonts w:cs="Arial"/>
+          <w:bCs/>
+        </w:rPr>
+      </w:pPr>
+    </w:p>
+    <w:p>
+      <w:pPr>
+        <w:ind w:firstLine="708"/>
+        <w:jc w:val="both"/>
+        <w:rPr>
+          <w:rFonts w:cs="Arial"/>
+          <w:bCs/>
+        </w:rPr>
+      </w:pPr>
+      <w:r>
+        <w:rPr>
+          <w:rFonts w:cs="Arial"/>
+          <w:bCs/>
+        </w:rPr>
+        <w:t>Diagrama de atividade relacionado ao Caso de Uso 7 – Manter Vagas,</w:t>
+      </w:r>
+    </w:p>
+    <w:p>
+      <w:pPr>
         <w:pStyle w:val="PargrafodaLista"/>
         <w:spacing w:line="360" w:lineRule="auto"/>
         <w:ind w:left="720"/>
@@ -27168,7 +27154,14 @@
           <w:rFonts w:ascii="Arial" w:hAnsi="Arial" w:cs="Arial"/>
           <w:bCs/>
         </w:rPr>
-        <w:t>Fonte: Os Autores, 2020</w:t>
+        <w:t xml:space="preserve">onde </w:t>
+      </w:r>
+      <w:r>
+        <w:rPr>
+          <w:rFonts w:ascii="Arial" w:hAnsi="Arial" w:cs="Arial"/>
+          <w:bCs/>
+        </w:rPr>
+        <w:t>o administrador cadastra, atualiza ou exclui vagas:</w:t>
       </w:r>
     </w:p>
     <w:p>
@@ -27187,116 +27180,23 @@
       <w:pPr>
         <w:pStyle w:val="PargrafodaLista"/>
         <w:spacing w:line="360" w:lineRule="auto"/>
-        <w:ind w:left="720"/>
+        <w:ind w:left="0"/>
         <w:jc w:val="both"/>
         <w:rPr>
           <w:rFonts w:ascii="Arial" w:hAnsi="Arial" w:cs="Arial"/>
           <w:bCs/>
         </w:rPr>
       </w:pPr>
-    </w:p>
-    <w:p>
-      <w:pPr>
-        <w:pStyle w:val="PargrafodaLista"/>
-        <w:spacing w:line="360" w:lineRule="auto"/>
-        <w:ind w:left="720"/>
-        <w:jc w:val="both"/>
-        <w:rPr>
-          <w:rFonts w:ascii="Arial" w:hAnsi="Arial" w:cs="Arial"/>
-          <w:bCs/>
-        </w:rPr>
-      </w:pPr>
-    </w:p>
-    <w:p>
-      <w:pPr>
-        <w:pStyle w:val="PargrafodaLista"/>
-        <w:spacing w:line="360" w:lineRule="auto"/>
-        <w:ind w:left="720"/>
-        <w:jc w:val="both"/>
-        <w:rPr>
-          <w:rFonts w:ascii="Arial" w:hAnsi="Arial" w:cs="Arial"/>
-          <w:bCs/>
-        </w:rPr>
-      </w:pPr>
-    </w:p>
-    <w:p>
-      <w:pPr>
-        <w:ind w:firstLine="708"/>
-        <w:jc w:val="both"/>
-        <w:rPr>
-          <w:rFonts w:cs="Arial"/>
-          <w:bCs/>
-        </w:rPr>
-      </w:pPr>
-      <w:r>
-        <w:rPr>
-          <w:rFonts w:cs="Arial"/>
-          <w:bCs/>
+      <w:r>
+        <w:rPr>
+          <w:noProof/>
         </w:rPr>
         <w:lastRenderedPageBreak/>
-        <w:t>Diagrama de atividade relacionado ao Caso de Uso 7 – Manter Vagas,</w:t>
-      </w:r>
-    </w:p>
-    <w:p>
-      <w:pPr>
-        <w:pStyle w:val="PargrafodaLista"/>
-        <w:spacing w:line="360" w:lineRule="auto"/>
-        <w:ind w:left="720"/>
-        <w:jc w:val="both"/>
-        <w:rPr>
-          <w:rFonts w:ascii="Arial" w:hAnsi="Arial" w:cs="Arial"/>
-          <w:bCs/>
-        </w:rPr>
-      </w:pPr>
-      <w:r>
-        <w:rPr>
-          <w:rFonts w:ascii="Arial" w:hAnsi="Arial" w:cs="Arial"/>
-          <w:bCs/>
-        </w:rPr>
-        <w:t xml:space="preserve">onde </w:t>
-      </w:r>
-      <w:r>
-        <w:rPr>
-          <w:rFonts w:ascii="Arial" w:hAnsi="Arial" w:cs="Arial"/>
-          <w:bCs/>
-        </w:rPr>
-        <w:t>o administrador cadastra, atualiza ou exclui vagas:</w:t>
-      </w:r>
-    </w:p>
-    <w:p>
-      <w:pPr>
-        <w:pStyle w:val="PargrafodaLista"/>
-        <w:spacing w:line="360" w:lineRule="auto"/>
-        <w:ind w:left="720"/>
-        <w:jc w:val="both"/>
-        <w:rPr>
-          <w:rFonts w:ascii="Arial" w:hAnsi="Arial" w:cs="Arial"/>
-          <w:bCs/>
-        </w:rPr>
-      </w:pPr>
-    </w:p>
-    <w:p>
-      <w:pPr>
-        <w:pStyle w:val="PargrafodaLista"/>
-        <w:spacing w:line="360" w:lineRule="auto"/>
-        <w:ind w:left="720"/>
-        <w:jc w:val="both"/>
-        <w:rPr>
-          <w:rFonts w:ascii="Arial" w:hAnsi="Arial" w:cs="Arial"/>
-          <w:bCs/>
-        </w:rPr>
-      </w:pPr>
-      <w:r>
-        <w:rPr>
-          <w:rFonts w:ascii="Arial" w:hAnsi="Arial" w:cs="Arial"/>
-          <w:bCs/>
-          <w:noProof/>
-        </w:rPr>
         <w:drawing>
-          <wp:inline distT="0" distB="0" distL="0" distR="0" wp14:anchorId="23BDE313" wp14:editId="0C0334F6">
-            <wp:extent cx="5358809" cy="6219825"/>
+          <wp:inline distT="0" distB="0" distL="0" distR="0" wp14:anchorId="1D0D9979" wp14:editId="282DE0EB">
+            <wp:extent cx="5742939" cy="7172696"/>
             <wp:effectExtent l="0" t="0" r="0" b="0"/>
-            <wp:docPr id="16" name="Imagem 16"/>
+            <wp:docPr id="39" name="Imagem 39"/>
             <wp:cNvGraphicFramePr>
               <a:graphicFrameLocks xmlns:a="http://schemas.openxmlformats.org/drawingml/2006/main" noChangeAspect="1"/>
             </wp:cNvGraphicFramePr>
@@ -27304,23 +27204,36 @@
               <a:graphicData uri="http://schemas.openxmlformats.org/drawingml/2006/picture">
                 <pic:pic xmlns:pic="http://schemas.openxmlformats.org/drawingml/2006/picture">
                   <pic:nvPicPr>
-                    <pic:cNvPr id="1" name=""/>
-                    <pic:cNvPicPr/>
+                    <pic:cNvPr id="0" name="Picture 10"/>
+                    <pic:cNvPicPr>
+                      <a:picLocks noChangeAspect="1" noChangeArrowheads="1"/>
+                    </pic:cNvPicPr>
                   </pic:nvPicPr>
                   <pic:blipFill>
-                    <a:blip r:embed="rId28"/>
+                    <a:blip r:embed="rId28">
+                      <a:extLst>
+                        <a:ext uri="{28A0092B-C50C-407E-A947-70E740481C1C}">
+                          <a14:useLocalDpi xmlns:a14="http://schemas.microsoft.com/office/drawing/2010/main" val="0"/>
+                        </a:ext>
+                      </a:extLst>
+                    </a:blip>
+                    <a:srcRect/>
                     <a:stretch>
                       <a:fillRect/>
                     </a:stretch>
                   </pic:blipFill>
-                  <pic:spPr>
+                  <pic:spPr bwMode="auto">
                     <a:xfrm>
                       <a:off x="0" y="0"/>
-                      <a:ext cx="5378923" cy="6243171"/>
+                      <a:ext cx="5759431" cy="7193294"/>
                     </a:xfrm>
                     <a:prstGeom prst="rect">
                       <a:avLst/>
                     </a:prstGeom>
+                    <a:noFill/>
+                    <a:ln>
+                      <a:noFill/>
+                    </a:ln>
                   </pic:spPr>
                 </pic:pic>
               </a:graphicData>
@@ -27331,6 +27244,22 @@
     </w:p>
     <w:p>
       <w:pPr>
+        <w:jc w:val="both"/>
+        <w:rPr>
+          <w:rFonts w:cs="Arial"/>
+          <w:bCs/>
+        </w:rPr>
+      </w:pPr>
+      <w:r>
+        <w:rPr>
+          <w:rFonts w:cs="Arial"/>
+          <w:bCs/>
+        </w:rPr>
+        <w:t>Fonte: Os Autores, 2020</w:t>
+      </w:r>
+    </w:p>
+    <w:p>
+      <w:pPr>
         <w:pStyle w:val="PargrafodaLista"/>
         <w:spacing w:line="360" w:lineRule="auto"/>
         <w:ind w:left="720"/>
@@ -27340,13 +27269,6 @@
           <w:bCs/>
         </w:rPr>
       </w:pPr>
-      <w:r>
-        <w:rPr>
-          <w:rFonts w:ascii="Arial" w:hAnsi="Arial" w:cs="Arial"/>
-          <w:bCs/>
-        </w:rPr>
-        <w:t>Fonte: Os Autores, 2020</w:t>
-      </w:r>
     </w:p>
     <w:p>
       <w:pPr>
@@ -27371,6 +27293,13 @@
           <w:bCs/>
         </w:rPr>
       </w:pPr>
+      <w:r>
+        <w:rPr>
+          <w:rFonts w:ascii="Arial" w:hAnsi="Arial" w:cs="Arial"/>
+          <w:bCs/>
+        </w:rPr>
+        <w:t>Diagrama de atividade relacionado ao Caso de Uso 8 – Manter Ocorrências,</w:t>
+      </w:r>
     </w:p>
     <w:p>
       <w:pPr>
@@ -27383,6 +27312,13 @@
           <w:bCs/>
         </w:rPr>
       </w:pPr>
+      <w:r>
+        <w:rPr>
+          <w:rFonts w:ascii="Arial" w:hAnsi="Arial" w:cs="Arial"/>
+          <w:bCs/>
+        </w:rPr>
+        <w:t>onde o administrador cadastra, atualiza ou exclui ocorrências:</w:t>
+      </w:r>
     </w:p>
     <w:p>
       <w:pPr>
@@ -27400,99 +27336,23 @@
       <w:pPr>
         <w:pStyle w:val="PargrafodaLista"/>
         <w:spacing w:line="360" w:lineRule="auto"/>
-        <w:ind w:left="720"/>
+        <w:ind w:left="0"/>
         <w:jc w:val="both"/>
         <w:rPr>
           <w:rFonts w:ascii="Arial" w:hAnsi="Arial" w:cs="Arial"/>
           <w:bCs/>
         </w:rPr>
       </w:pPr>
-    </w:p>
-    <w:p>
-      <w:pPr>
-        <w:pStyle w:val="PargrafodaLista"/>
-        <w:spacing w:line="360" w:lineRule="auto"/>
-        <w:ind w:left="720"/>
-        <w:jc w:val="both"/>
-        <w:rPr>
-          <w:rFonts w:ascii="Arial" w:hAnsi="Arial" w:cs="Arial"/>
-          <w:bCs/>
-        </w:rPr>
-      </w:pPr>
-    </w:p>
-    <w:p>
-      <w:pPr>
-        <w:pStyle w:val="PargrafodaLista"/>
-        <w:spacing w:line="360" w:lineRule="auto"/>
-        <w:ind w:left="720"/>
-        <w:jc w:val="both"/>
-        <w:rPr>
-          <w:rFonts w:ascii="Arial" w:hAnsi="Arial" w:cs="Arial"/>
-          <w:bCs/>
-        </w:rPr>
-      </w:pPr>
-      <w:r>
-        <w:rPr>
-          <w:rFonts w:ascii="Arial" w:hAnsi="Arial" w:cs="Arial"/>
-          <w:bCs/>
+      <w:r>
+        <w:rPr>
+          <w:noProof/>
         </w:rPr>
         <w:lastRenderedPageBreak/>
-        <w:t>Diagrama de atividade relacionado ao Caso de Uso 8 – Manter Ocorrências,</w:t>
-      </w:r>
-    </w:p>
-    <w:p>
-      <w:pPr>
-        <w:pStyle w:val="PargrafodaLista"/>
-        <w:spacing w:line="360" w:lineRule="auto"/>
-        <w:ind w:left="720"/>
-        <w:jc w:val="both"/>
-        <w:rPr>
-          <w:rFonts w:ascii="Arial" w:hAnsi="Arial" w:cs="Arial"/>
-          <w:bCs/>
-        </w:rPr>
-      </w:pPr>
-      <w:r>
-        <w:rPr>
-          <w:rFonts w:ascii="Arial" w:hAnsi="Arial" w:cs="Arial"/>
-          <w:bCs/>
-        </w:rPr>
-        <w:t>onde o administrador cadastra, atualiza ou exclui ocorrências:</w:t>
-      </w:r>
-    </w:p>
-    <w:p>
-      <w:pPr>
-        <w:pStyle w:val="PargrafodaLista"/>
-        <w:spacing w:line="360" w:lineRule="auto"/>
-        <w:ind w:left="720"/>
-        <w:jc w:val="both"/>
-        <w:rPr>
-          <w:rFonts w:ascii="Arial" w:hAnsi="Arial" w:cs="Arial"/>
-          <w:bCs/>
-        </w:rPr>
-      </w:pPr>
-    </w:p>
-    <w:p>
-      <w:pPr>
-        <w:pStyle w:val="PargrafodaLista"/>
-        <w:spacing w:line="360" w:lineRule="auto"/>
-        <w:ind w:left="720"/>
-        <w:jc w:val="both"/>
-        <w:rPr>
-          <w:rFonts w:ascii="Arial" w:hAnsi="Arial" w:cs="Arial"/>
-          <w:bCs/>
-        </w:rPr>
-      </w:pPr>
-      <w:r>
-        <w:rPr>
-          <w:rFonts w:ascii="Arial" w:hAnsi="Arial" w:cs="Arial"/>
-          <w:bCs/>
-          <w:noProof/>
-        </w:rPr>
         <w:drawing>
-          <wp:inline distT="0" distB="0" distL="0" distR="0" wp14:anchorId="78D4F30A" wp14:editId="5E7E9C04">
-            <wp:extent cx="5273749" cy="6442563"/>
-            <wp:effectExtent l="0" t="0" r="3175" b="0"/>
-            <wp:docPr id="25" name="Imagem 25"/>
+          <wp:inline distT="0" distB="0" distL="0" distR="0" wp14:anchorId="0A237B81" wp14:editId="5810DE5F">
+            <wp:extent cx="5743287" cy="7683335"/>
+            <wp:effectExtent l="0" t="0" r="0" b="0"/>
+            <wp:docPr id="40" name="Imagem 40"/>
             <wp:cNvGraphicFramePr>
               <a:graphicFrameLocks xmlns:a="http://schemas.openxmlformats.org/drawingml/2006/main" noChangeAspect="1"/>
             </wp:cNvGraphicFramePr>
@@ -27500,23 +27360,36 @@
               <a:graphicData uri="http://schemas.openxmlformats.org/drawingml/2006/picture">
                 <pic:pic xmlns:pic="http://schemas.openxmlformats.org/drawingml/2006/picture">
                   <pic:nvPicPr>
-                    <pic:cNvPr id="1" name=""/>
-                    <pic:cNvPicPr/>
+                    <pic:cNvPr id="0" name="Picture 12"/>
+                    <pic:cNvPicPr>
+                      <a:picLocks noChangeAspect="1" noChangeArrowheads="1"/>
+                    </pic:cNvPicPr>
                   </pic:nvPicPr>
                   <pic:blipFill>
-                    <a:blip r:embed="rId29"/>
+                    <a:blip r:embed="rId29">
+                      <a:extLst>
+                        <a:ext uri="{28A0092B-C50C-407E-A947-70E740481C1C}">
+                          <a14:useLocalDpi xmlns:a14="http://schemas.microsoft.com/office/drawing/2010/main" val="0"/>
+                        </a:ext>
+                      </a:extLst>
+                    </a:blip>
+                    <a:srcRect/>
                     <a:stretch>
                       <a:fillRect/>
                     </a:stretch>
                   </pic:blipFill>
-                  <pic:spPr>
+                  <pic:spPr bwMode="auto">
                     <a:xfrm>
                       <a:off x="0" y="0"/>
-                      <a:ext cx="5288990" cy="6461182"/>
+                      <a:ext cx="5761697" cy="7707964"/>
                     </a:xfrm>
                     <a:prstGeom prst="rect">
                       <a:avLst/>
                     </a:prstGeom>
+                    <a:noFill/>
+                    <a:ln>
+                      <a:noFill/>
+                    </a:ln>
                   </pic:spPr>
                 </pic:pic>
               </a:graphicData>
@@ -27527,6 +27400,22 @@
     </w:p>
     <w:p>
       <w:pPr>
+        <w:jc w:val="both"/>
+        <w:rPr>
+          <w:rFonts w:cs="Arial"/>
+          <w:bCs/>
+        </w:rPr>
+      </w:pPr>
+      <w:r>
+        <w:rPr>
+          <w:rFonts w:cs="Arial"/>
+          <w:bCs/>
+        </w:rPr>
+        <w:t>Fonte: Os Autores, 2020</w:t>
+      </w:r>
+    </w:p>
+    <w:p>
+      <w:pPr>
         <w:pStyle w:val="PargrafodaLista"/>
         <w:spacing w:line="360" w:lineRule="auto"/>
         <w:ind w:left="720"/>
@@ -27541,7 +27430,7 @@
           <w:rFonts w:ascii="Arial" w:hAnsi="Arial" w:cs="Arial"/>
           <w:bCs/>
         </w:rPr>
-        <w:t>Fonte: Os Autores, 2020</w:t>
+        <w:t>Diagrama de atividade relacionado ao Caso de Uso 9 – Manter Moradores,</w:t>
       </w:r>
     </w:p>
     <w:p>
@@ -27555,6 +27444,13 @@
           <w:bCs/>
         </w:rPr>
       </w:pPr>
+      <w:r>
+        <w:rPr>
+          <w:rFonts w:ascii="Arial" w:hAnsi="Arial" w:cs="Arial"/>
+          <w:bCs/>
+        </w:rPr>
+        <w:t>onde o administrador cadastra, atualiza ou exclui Moradores:</w:t>
+      </w:r>
     </w:p>
     <w:p>
       <w:pPr>
@@ -27572,111 +27468,23 @@
       <w:pPr>
         <w:pStyle w:val="PargrafodaLista"/>
         <w:spacing w:line="360" w:lineRule="auto"/>
-        <w:ind w:left="720"/>
+        <w:ind w:left="0"/>
         <w:jc w:val="both"/>
         <w:rPr>
           <w:rFonts w:ascii="Arial" w:hAnsi="Arial" w:cs="Arial"/>
           <w:bCs/>
         </w:rPr>
       </w:pPr>
-    </w:p>
-    <w:p>
-      <w:pPr>
-        <w:pStyle w:val="PargrafodaLista"/>
-        <w:spacing w:line="360" w:lineRule="auto"/>
-        <w:ind w:left="720"/>
-        <w:jc w:val="both"/>
-        <w:rPr>
-          <w:rFonts w:ascii="Arial" w:hAnsi="Arial" w:cs="Arial"/>
-          <w:bCs/>
-        </w:rPr>
-      </w:pPr>
-    </w:p>
-    <w:p>
-      <w:pPr>
-        <w:pStyle w:val="PargrafodaLista"/>
-        <w:spacing w:line="360" w:lineRule="auto"/>
-        <w:ind w:left="720"/>
-        <w:jc w:val="both"/>
-        <w:rPr>
-          <w:rFonts w:ascii="Arial" w:hAnsi="Arial" w:cs="Arial"/>
-          <w:bCs/>
-        </w:rPr>
-      </w:pPr>
-    </w:p>
-    <w:p>
-      <w:pPr>
-        <w:pStyle w:val="PargrafodaLista"/>
-        <w:spacing w:line="360" w:lineRule="auto"/>
-        <w:ind w:left="720"/>
-        <w:jc w:val="both"/>
-        <w:rPr>
-          <w:rFonts w:ascii="Arial" w:hAnsi="Arial" w:cs="Arial"/>
-          <w:bCs/>
-        </w:rPr>
-      </w:pPr>
-      <w:r>
-        <w:rPr>
-          <w:rFonts w:ascii="Arial" w:hAnsi="Arial" w:cs="Arial"/>
-          <w:bCs/>
+      <w:r>
+        <w:rPr>
+          <w:noProof/>
         </w:rPr>
         <w:lastRenderedPageBreak/>
-        <w:t>Diagrama de atividade relacionado ao Caso de Uso 9 – Manter Moradores,</w:t>
-      </w:r>
-    </w:p>
-    <w:p>
-      <w:pPr>
-        <w:pStyle w:val="PargrafodaLista"/>
-        <w:spacing w:line="360" w:lineRule="auto"/>
-        <w:ind w:left="720"/>
-        <w:jc w:val="both"/>
-        <w:rPr>
-          <w:rFonts w:ascii="Arial" w:hAnsi="Arial" w:cs="Arial"/>
-          <w:bCs/>
-        </w:rPr>
-      </w:pPr>
-      <w:r>
-        <w:rPr>
-          <w:rFonts w:ascii="Arial" w:hAnsi="Arial" w:cs="Arial"/>
-          <w:bCs/>
-        </w:rPr>
-        <w:t>onde o administrador cadastra, atualiza ou exclui Moradores:</w:t>
-      </w:r>
-    </w:p>
-    <w:p>
-      <w:pPr>
-        <w:pStyle w:val="PargrafodaLista"/>
-        <w:spacing w:line="360" w:lineRule="auto"/>
-        <w:ind w:left="720"/>
-        <w:jc w:val="both"/>
-        <w:rPr>
-          <w:rFonts w:ascii="Arial" w:hAnsi="Arial" w:cs="Arial"/>
-          <w:bCs/>
-        </w:rPr>
-      </w:pPr>
-    </w:p>
-    <w:p>
-      <w:pPr>
-        <w:pStyle w:val="PargrafodaLista"/>
-        <w:spacing w:line="360" w:lineRule="auto"/>
-        <w:ind w:left="720"/>
-        <w:jc w:val="both"/>
-        <w:rPr>
-          <w:rFonts w:ascii="Arial" w:hAnsi="Arial" w:cs="Arial"/>
-          <w:bCs/>
-        </w:rPr>
-      </w:pPr>
-      <w:r>
-        <w:rPr>
-          <w:rFonts w:ascii="Arial" w:hAnsi="Arial" w:cs="Arial"/>
-          <w:bCs/>
-          <w:noProof/>
-        </w:rPr>
         <w:drawing>
-          <wp:inline distT="0" distB="0" distL="0" distR="0" wp14:anchorId="435CEA7A" wp14:editId="197E62A8">
-            <wp:extent cx="5305646" cy="6208948"/>
-            <wp:effectExtent l="0" t="0" r="0" b="1905"/>
-            <wp:docPr id="26" name="Imagem 26"/>
+          <wp:inline distT="0" distB="0" distL="0" distR="0" wp14:anchorId="0B56479A" wp14:editId="6E80717A">
+            <wp:extent cx="5742828" cy="7172696"/>
+            <wp:effectExtent l="0" t="0" r="0" b="0"/>
+            <wp:docPr id="41" name="Imagem 41"/>
             <wp:cNvGraphicFramePr>
               <a:graphicFrameLocks xmlns:a="http://schemas.openxmlformats.org/drawingml/2006/main" noChangeAspect="1"/>
             </wp:cNvGraphicFramePr>
@@ -27684,23 +27492,36 @@
               <a:graphicData uri="http://schemas.openxmlformats.org/drawingml/2006/picture">
                 <pic:pic xmlns:pic="http://schemas.openxmlformats.org/drawingml/2006/picture">
                   <pic:nvPicPr>
-                    <pic:cNvPr id="1" name=""/>
-                    <pic:cNvPicPr/>
+                    <pic:cNvPr id="0" name="Picture 14"/>
+                    <pic:cNvPicPr>
+                      <a:picLocks noChangeAspect="1" noChangeArrowheads="1"/>
+                    </pic:cNvPicPr>
                   </pic:nvPicPr>
                   <pic:blipFill>
-                    <a:blip r:embed="rId30"/>
+                    <a:blip r:embed="rId30">
+                      <a:extLst>
+                        <a:ext uri="{28A0092B-C50C-407E-A947-70E740481C1C}">
+                          <a14:useLocalDpi xmlns:a14="http://schemas.microsoft.com/office/drawing/2010/main" val="0"/>
+                        </a:ext>
+                      </a:extLst>
+                    </a:blip>
+                    <a:srcRect/>
                     <a:stretch>
                       <a:fillRect/>
                     </a:stretch>
                   </pic:blipFill>
-                  <pic:spPr>
+                  <pic:spPr bwMode="auto">
                     <a:xfrm>
                       <a:off x="0" y="0"/>
-                      <a:ext cx="5329293" cy="6236620"/>
+                      <a:ext cx="5769339" cy="7205808"/>
                     </a:xfrm>
                     <a:prstGeom prst="rect">
                       <a:avLst/>
                     </a:prstGeom>
+                    <a:noFill/>
+                    <a:ln>
+                      <a:noFill/>
+                    </a:ln>
                   </pic:spPr>
                 </pic:pic>
               </a:graphicData>
@@ -27711,6 +27532,22 @@
     </w:p>
     <w:p>
       <w:pPr>
+        <w:jc w:val="both"/>
+        <w:rPr>
+          <w:rFonts w:cs="Arial"/>
+          <w:bCs/>
+        </w:rPr>
+      </w:pPr>
+      <w:r>
+        <w:rPr>
+          <w:rFonts w:cs="Arial"/>
+          <w:bCs/>
+        </w:rPr>
+        <w:t>Fonte: Os Autores, 2020.</w:t>
+      </w:r>
+    </w:p>
+    <w:p>
+      <w:pPr>
         <w:pStyle w:val="PargrafodaLista"/>
         <w:spacing w:line="360" w:lineRule="auto"/>
         <w:ind w:left="720"/>
@@ -27720,13 +27557,6 @@
           <w:bCs/>
         </w:rPr>
       </w:pPr>
-      <w:r>
-        <w:rPr>
-          <w:rFonts w:ascii="Arial" w:hAnsi="Arial" w:cs="Arial"/>
-          <w:bCs/>
-        </w:rPr>
-        <w:t>Fonte: Os Autores, 2020.</w:t>
-      </w:r>
     </w:p>
     <w:p>
       <w:pPr>
@@ -27799,6 +27629,13 @@
           <w:bCs/>
         </w:rPr>
       </w:pPr>
+      <w:r>
+        <w:rPr>
+          <w:rFonts w:ascii="Arial" w:hAnsi="Arial" w:cs="Arial"/>
+          <w:bCs/>
+        </w:rPr>
+        <w:t>Diagrama de atividade relacionado ao Caso de Uso 10 – Manter Unidades,</w:t>
+      </w:r>
     </w:p>
     <w:p>
       <w:pPr>
@@ -27816,8 +27653,7 @@
           <w:rFonts w:ascii="Arial" w:hAnsi="Arial" w:cs="Arial"/>
           <w:bCs/>
         </w:rPr>
-        <w:lastRenderedPageBreak/>
-        <w:t>Diagrama de atividade relacionado ao Caso de Uso 10 – Manter Unidades,</w:t>
+        <w:t>onde o administrador cadastra, atualiza ou exclui unidades:</w:t>
       </w:r>
     </w:p>
     <w:p>
@@ -27831,48 +27667,27 @@
           <w:bCs/>
         </w:rPr>
       </w:pPr>
-      <w:r>
-        <w:rPr>
-          <w:rFonts w:ascii="Arial" w:hAnsi="Arial" w:cs="Arial"/>
-          <w:bCs/>
-        </w:rPr>
-        <w:t>onde o administrador cadastra, atualiza ou exclui unidades:</w:t>
-      </w:r>
     </w:p>
     <w:p>
       <w:pPr>
         <w:pStyle w:val="PargrafodaLista"/>
         <w:spacing w:line="360" w:lineRule="auto"/>
-        <w:ind w:left="720"/>
+        <w:ind w:left="0"/>
         <w:jc w:val="both"/>
         <w:rPr>
           <w:rFonts w:ascii="Arial" w:hAnsi="Arial" w:cs="Arial"/>
           <w:bCs/>
         </w:rPr>
       </w:pPr>
-    </w:p>
-    <w:p>
-      <w:pPr>
-        <w:pStyle w:val="PargrafodaLista"/>
-        <w:spacing w:line="360" w:lineRule="auto"/>
-        <w:ind w:left="720"/>
-        <w:jc w:val="both"/>
-        <w:rPr>
-          <w:rFonts w:ascii="Arial" w:hAnsi="Arial" w:cs="Arial"/>
-          <w:bCs/>
-        </w:rPr>
-      </w:pPr>
-      <w:r>
-        <w:rPr>
-          <w:rFonts w:ascii="Arial" w:hAnsi="Arial" w:cs="Arial"/>
-          <w:bCs/>
+      <w:r>
+        <w:rPr>
           <w:noProof/>
         </w:rPr>
         <w:drawing>
-          <wp:inline distT="0" distB="0" distL="0" distR="0" wp14:anchorId="2F36E0F5" wp14:editId="1C80EFED">
-            <wp:extent cx="5411972" cy="5953760"/>
-            <wp:effectExtent l="0" t="0" r="0" b="8890"/>
-            <wp:docPr id="27" name="Imagem 27"/>
+          <wp:inline distT="0" distB="0" distL="0" distR="0" wp14:anchorId="4294F21A" wp14:editId="5BE9819D">
+            <wp:extent cx="5743529" cy="6460177"/>
+            <wp:effectExtent l="0" t="0" r="0" b="0"/>
+            <wp:docPr id="42" name="Imagem 42"/>
             <wp:cNvGraphicFramePr>
               <a:graphicFrameLocks xmlns:a="http://schemas.openxmlformats.org/drawingml/2006/main" noChangeAspect="1"/>
             </wp:cNvGraphicFramePr>
@@ -27880,23 +27695,36 @@
               <a:graphicData uri="http://schemas.openxmlformats.org/drawingml/2006/picture">
                 <pic:pic xmlns:pic="http://schemas.openxmlformats.org/drawingml/2006/picture">
                   <pic:nvPicPr>
-                    <pic:cNvPr id="1" name=""/>
-                    <pic:cNvPicPr/>
+                    <pic:cNvPr id="0" name="Picture 16"/>
+                    <pic:cNvPicPr>
+                      <a:picLocks noChangeAspect="1" noChangeArrowheads="1"/>
+                    </pic:cNvPicPr>
                   </pic:nvPicPr>
                   <pic:blipFill>
-                    <a:blip r:embed="rId31"/>
+                    <a:blip r:embed="rId31">
+                      <a:extLst>
+                        <a:ext uri="{28A0092B-C50C-407E-A947-70E740481C1C}">
+                          <a14:useLocalDpi xmlns:a14="http://schemas.microsoft.com/office/drawing/2010/main" val="0"/>
+                        </a:ext>
+                      </a:extLst>
+                    </a:blip>
+                    <a:srcRect/>
                     <a:stretch>
                       <a:fillRect/>
                     </a:stretch>
                   </pic:blipFill>
-                  <pic:spPr>
+                  <pic:spPr bwMode="auto">
                     <a:xfrm>
                       <a:off x="0" y="0"/>
-                      <a:ext cx="5422299" cy="5965121"/>
+                      <a:ext cx="5749437" cy="6466822"/>
                     </a:xfrm>
                     <a:prstGeom prst="rect">
                       <a:avLst/>
                     </a:prstGeom>
+                    <a:noFill/>
+                    <a:ln>
+                      <a:noFill/>
+                    </a:ln>
                   </pic:spPr>
                 </pic:pic>
               </a:graphicData>
@@ -27907,6 +27735,22 @@
     </w:p>
     <w:p>
       <w:pPr>
+        <w:jc w:val="both"/>
+        <w:rPr>
+          <w:rFonts w:cs="Arial"/>
+          <w:bCs/>
+        </w:rPr>
+      </w:pPr>
+      <w:r>
+        <w:rPr>
+          <w:rFonts w:cs="Arial"/>
+          <w:bCs/>
+        </w:rPr>
+        <w:t>Fonte: Os Autores, 2020.</w:t>
+      </w:r>
+    </w:p>
+    <w:p>
+      <w:pPr>
         <w:pStyle w:val="PargrafodaLista"/>
         <w:spacing w:line="360" w:lineRule="auto"/>
         <w:ind w:left="720"/>
@@ -27916,13 +27760,6 @@
           <w:bCs/>
         </w:rPr>
       </w:pPr>
-      <w:r>
-        <w:rPr>
-          <w:rFonts w:ascii="Arial" w:hAnsi="Arial" w:cs="Arial"/>
-          <w:bCs/>
-        </w:rPr>
-        <w:t>Fonte: Os Autores, 2020.</w:t>
-      </w:r>
     </w:p>
     <w:p>
       <w:pPr>
@@ -27983,6 +27820,13 @@
           <w:bCs/>
         </w:rPr>
       </w:pPr>
+      <w:r>
+        <w:rPr>
+          <w:rFonts w:ascii="Arial" w:hAnsi="Arial" w:cs="Arial"/>
+          <w:bCs/>
+        </w:rPr>
+        <w:t xml:space="preserve"> </w:t>
+      </w:r>
     </w:p>
     <w:p>
       <w:pPr>
@@ -27995,13 +27839,6 @@
           <w:bCs/>
         </w:rPr>
       </w:pPr>
-      <w:r>
-        <w:rPr>
-          <w:rFonts w:ascii="Arial" w:hAnsi="Arial" w:cs="Arial"/>
-          <w:bCs/>
-        </w:rPr>
-        <w:t xml:space="preserve"> </w:t>
-      </w:r>
     </w:p>
     <w:p>
       <w:pPr>
@@ -28014,6 +27851,13 @@
           <w:bCs/>
         </w:rPr>
       </w:pPr>
+      <w:r>
+        <w:rPr>
+          <w:rFonts w:ascii="Arial" w:hAnsi="Arial" w:cs="Arial"/>
+          <w:bCs/>
+        </w:rPr>
+        <w:t>Diagrama de atividade relacionado ao Caso de Uso 11 – Manter Arquivos,</w:t>
+      </w:r>
     </w:p>
     <w:p>
       <w:pPr>
@@ -28031,8 +27875,7 @@
           <w:rFonts w:ascii="Arial" w:hAnsi="Arial" w:cs="Arial"/>
           <w:bCs/>
         </w:rPr>
-        <w:lastRenderedPageBreak/>
-        <w:t>Diagrama de atividade relacionado ao Caso de Uso 11 – Manter Arquivos,</w:t>
+        <w:t>onde o administrador cadastra, atualiza ou exclui arquivos:</w:t>
       </w:r>
     </w:p>
     <w:p>
@@ -28046,48 +27889,27 @@
           <w:bCs/>
         </w:rPr>
       </w:pPr>
-      <w:r>
-        <w:rPr>
-          <w:rFonts w:ascii="Arial" w:hAnsi="Arial" w:cs="Arial"/>
-          <w:bCs/>
-        </w:rPr>
-        <w:t>onde o administrador cadastra, atualiza ou exclui arquivos:</w:t>
-      </w:r>
     </w:p>
     <w:p>
       <w:pPr>
         <w:pStyle w:val="PargrafodaLista"/>
         <w:spacing w:line="360" w:lineRule="auto"/>
-        <w:ind w:left="720"/>
+        <w:ind w:left="0"/>
         <w:jc w:val="both"/>
         <w:rPr>
           <w:rFonts w:ascii="Arial" w:hAnsi="Arial" w:cs="Arial"/>
           <w:bCs/>
         </w:rPr>
       </w:pPr>
-    </w:p>
-    <w:p>
-      <w:pPr>
-        <w:pStyle w:val="PargrafodaLista"/>
-        <w:spacing w:line="360" w:lineRule="auto"/>
-        <w:ind w:left="720"/>
-        <w:jc w:val="both"/>
-        <w:rPr>
-          <w:rFonts w:ascii="Arial" w:hAnsi="Arial" w:cs="Arial"/>
-          <w:bCs/>
-        </w:rPr>
-      </w:pPr>
-      <w:r>
-        <w:rPr>
-          <w:rFonts w:ascii="Arial" w:hAnsi="Arial" w:cs="Arial"/>
-          <w:bCs/>
+      <w:r>
+        <w:rPr>
           <w:noProof/>
         </w:rPr>
         <w:drawing>
-          <wp:inline distT="0" distB="0" distL="0" distR="0" wp14:anchorId="1C623CB8" wp14:editId="3E5D6DD7">
-            <wp:extent cx="5152390" cy="6007396"/>
-            <wp:effectExtent l="0" t="0" r="0" b="0"/>
-            <wp:docPr id="28" name="Imagem 28"/>
+          <wp:inline distT="0" distB="0" distL="0" distR="0" wp14:anchorId="58275CA2" wp14:editId="217C5064">
+            <wp:extent cx="5743575" cy="6602680"/>
+            <wp:effectExtent l="0" t="0" r="0" b="8255"/>
+            <wp:docPr id="43" name="Imagem 43"/>
             <wp:cNvGraphicFramePr>
               <a:graphicFrameLocks xmlns:a="http://schemas.openxmlformats.org/drawingml/2006/main" noChangeAspect="1"/>
             </wp:cNvGraphicFramePr>
@@ -28095,23 +27917,36 @@
               <a:graphicData uri="http://schemas.openxmlformats.org/drawingml/2006/picture">
                 <pic:pic xmlns:pic="http://schemas.openxmlformats.org/drawingml/2006/picture">
                   <pic:nvPicPr>
-                    <pic:cNvPr id="1" name=""/>
-                    <pic:cNvPicPr/>
+                    <pic:cNvPr id="0" name="Picture 18"/>
+                    <pic:cNvPicPr>
+                      <a:picLocks noChangeAspect="1" noChangeArrowheads="1"/>
+                    </pic:cNvPicPr>
                   </pic:nvPicPr>
                   <pic:blipFill>
-                    <a:blip r:embed="rId32"/>
+                    <a:blip r:embed="rId32">
+                      <a:extLst>
+                        <a:ext uri="{28A0092B-C50C-407E-A947-70E740481C1C}">
+                          <a14:useLocalDpi xmlns:a14="http://schemas.microsoft.com/office/drawing/2010/main" val="0"/>
+                        </a:ext>
+                      </a:extLst>
+                    </a:blip>
+                    <a:srcRect/>
                     <a:stretch>
                       <a:fillRect/>
                     </a:stretch>
                   </pic:blipFill>
-                  <pic:spPr>
+                  <pic:spPr bwMode="auto">
                     <a:xfrm>
                       <a:off x="0" y="0"/>
-                      <a:ext cx="5174833" cy="6033563"/>
+                      <a:ext cx="5752175" cy="6612566"/>
                     </a:xfrm>
                     <a:prstGeom prst="rect">
                       <a:avLst/>
                     </a:prstGeom>
+                    <a:noFill/>
+                    <a:ln>
+                      <a:noFill/>
+                    </a:ln>
                   </pic:spPr>
                 </pic:pic>
               </a:graphicData>
@@ -28162,6 +27997,14 @@
           <w:bCs/>
         </w:rPr>
       </w:pPr>
+      <w:r>
+        <w:rPr>
+          <w:rFonts w:ascii="Arial" w:hAnsi="Arial" w:cs="Arial"/>
+          <w:bCs/>
+        </w:rPr>
+        <w:lastRenderedPageBreak/>
+        <w:t>Diagrama de atividade relacionado ao Caso de Uso 12 – Área Comum Vagas,</w:t>
+      </w:r>
     </w:p>
     <w:p>
       <w:pPr>
@@ -28174,6 +28017,13 @@
           <w:bCs/>
         </w:rPr>
       </w:pPr>
+      <w:r>
+        <w:rPr>
+          <w:rFonts w:ascii="Arial" w:hAnsi="Arial" w:cs="Arial"/>
+          <w:bCs/>
+        </w:rPr>
+        <w:t>onde o administrador cadastra, atualiza ou exclui vagas de visitantes:</w:t>
+      </w:r>
     </w:p>
     <w:p>
       <w:pPr>
@@ -28191,99 +28041,22 @@
       <w:pPr>
         <w:pStyle w:val="PargrafodaLista"/>
         <w:spacing w:line="360" w:lineRule="auto"/>
-        <w:ind w:left="720"/>
+        <w:ind w:left="0"/>
         <w:jc w:val="both"/>
         <w:rPr>
           <w:rFonts w:ascii="Arial" w:hAnsi="Arial" w:cs="Arial"/>
           <w:bCs/>
         </w:rPr>
       </w:pPr>
-    </w:p>
-    <w:p>
-      <w:pPr>
-        <w:pStyle w:val="PargrafodaLista"/>
-        <w:spacing w:line="360" w:lineRule="auto"/>
-        <w:ind w:left="720"/>
-        <w:jc w:val="both"/>
-        <w:rPr>
-          <w:rFonts w:ascii="Arial" w:hAnsi="Arial" w:cs="Arial"/>
-          <w:bCs/>
-        </w:rPr>
-      </w:pPr>
-    </w:p>
-    <w:p>
-      <w:pPr>
-        <w:pStyle w:val="PargrafodaLista"/>
-        <w:spacing w:line="360" w:lineRule="auto"/>
-        <w:ind w:left="720"/>
-        <w:jc w:val="both"/>
-        <w:rPr>
-          <w:rFonts w:ascii="Arial" w:hAnsi="Arial" w:cs="Arial"/>
-          <w:bCs/>
-        </w:rPr>
-      </w:pPr>
-      <w:r>
-        <w:rPr>
-          <w:rFonts w:ascii="Arial" w:hAnsi="Arial" w:cs="Arial"/>
-          <w:bCs/>
-        </w:rPr>
-        <w:lastRenderedPageBreak/>
-        <w:t>Diagrama de atividade relacionado ao Caso de Uso 12 – Área Comum Vagas,</w:t>
-      </w:r>
-    </w:p>
-    <w:p>
-      <w:pPr>
-        <w:pStyle w:val="PargrafodaLista"/>
-        <w:spacing w:line="360" w:lineRule="auto"/>
-        <w:ind w:left="720"/>
-        <w:jc w:val="both"/>
-        <w:rPr>
-          <w:rFonts w:ascii="Arial" w:hAnsi="Arial" w:cs="Arial"/>
-          <w:bCs/>
-        </w:rPr>
-      </w:pPr>
-      <w:r>
-        <w:rPr>
-          <w:rFonts w:ascii="Arial" w:hAnsi="Arial" w:cs="Arial"/>
-          <w:bCs/>
-        </w:rPr>
-        <w:t>onde o administrador cadastra, atualiza ou exclui vagas de visitantes:</w:t>
-      </w:r>
-    </w:p>
-    <w:p>
-      <w:pPr>
-        <w:pStyle w:val="PargrafodaLista"/>
-        <w:spacing w:line="360" w:lineRule="auto"/>
-        <w:ind w:left="720"/>
-        <w:jc w:val="both"/>
-        <w:rPr>
-          <w:rFonts w:ascii="Arial" w:hAnsi="Arial" w:cs="Arial"/>
-          <w:bCs/>
-        </w:rPr>
-      </w:pPr>
-    </w:p>
-    <w:p>
-      <w:pPr>
-        <w:pStyle w:val="PargrafodaLista"/>
-        <w:spacing w:line="360" w:lineRule="auto"/>
-        <w:ind w:left="720"/>
-        <w:jc w:val="both"/>
-        <w:rPr>
-          <w:rFonts w:ascii="Arial" w:hAnsi="Arial" w:cs="Arial"/>
-          <w:bCs/>
-        </w:rPr>
-      </w:pPr>
-      <w:r>
-        <w:rPr>
-          <w:rFonts w:ascii="Arial" w:hAnsi="Arial" w:cs="Arial"/>
-          <w:bCs/>
+      <w:r>
+        <w:rPr>
           <w:noProof/>
         </w:rPr>
         <w:drawing>
-          <wp:inline distT="0" distB="0" distL="0" distR="0" wp14:anchorId="208D2DD4" wp14:editId="64196C9A">
-            <wp:extent cx="5476240" cy="6172200"/>
-            <wp:effectExtent l="0" t="0" r="0" b="0"/>
-            <wp:docPr id="29" name="Imagem 29"/>
+          <wp:inline distT="0" distB="0" distL="0" distR="0" wp14:anchorId="7A678ACE" wp14:editId="6C391ACF">
+            <wp:extent cx="5743575" cy="5771408"/>
+            <wp:effectExtent l="0" t="0" r="0" b="1270"/>
+            <wp:docPr id="44" name="Imagem 44"/>
             <wp:cNvGraphicFramePr>
               <a:graphicFrameLocks xmlns:a="http://schemas.openxmlformats.org/drawingml/2006/main" noChangeAspect="1"/>
             </wp:cNvGraphicFramePr>
@@ -28291,23 +28064,36 @@
               <a:graphicData uri="http://schemas.openxmlformats.org/drawingml/2006/picture">
                 <pic:pic xmlns:pic="http://schemas.openxmlformats.org/drawingml/2006/picture">
                   <pic:nvPicPr>
-                    <pic:cNvPr id="1" name=""/>
-                    <pic:cNvPicPr/>
+                    <pic:cNvPr id="0" name="Picture 20"/>
+                    <pic:cNvPicPr>
+                      <a:picLocks noChangeAspect="1" noChangeArrowheads="1"/>
+                    </pic:cNvPicPr>
                   </pic:nvPicPr>
                   <pic:blipFill>
-                    <a:blip r:embed="rId33"/>
+                    <a:blip r:embed="rId33">
+                      <a:extLst>
+                        <a:ext uri="{28A0092B-C50C-407E-A947-70E740481C1C}">
+                          <a14:useLocalDpi xmlns:a14="http://schemas.microsoft.com/office/drawing/2010/main" val="0"/>
+                        </a:ext>
+                      </a:extLst>
+                    </a:blip>
+                    <a:srcRect/>
                     <a:stretch>
                       <a:fillRect/>
                     </a:stretch>
                   </pic:blipFill>
-                  <pic:spPr>
+                  <pic:spPr bwMode="auto">
                     <a:xfrm>
                       <a:off x="0" y="0"/>
-                      <a:ext cx="5497336" cy="6195977"/>
+                      <a:ext cx="5746969" cy="5774818"/>
                     </a:xfrm>
                     <a:prstGeom prst="rect">
                       <a:avLst/>
                     </a:prstGeom>
+                    <a:noFill/>
+                    <a:ln>
+                      <a:noFill/>
+                    </a:ln>
                   </pic:spPr>
                 </pic:pic>
               </a:graphicData>
@@ -28318,18 +28104,15 @@
     </w:p>
     <w:p>
       <w:pPr>
-        <w:pStyle w:val="PargrafodaLista"/>
-        <w:spacing w:line="360" w:lineRule="auto"/>
-        <w:ind w:left="720"/>
-        <w:jc w:val="both"/>
-        <w:rPr>
-          <w:rFonts w:ascii="Arial" w:hAnsi="Arial" w:cs="Arial"/>
-          <w:bCs/>
-        </w:rPr>
-      </w:pPr>
-      <w:r>
-        <w:rPr>
-          <w:rFonts w:ascii="Arial" w:hAnsi="Arial" w:cs="Arial"/>
+        <w:jc w:val="both"/>
+        <w:rPr>
+          <w:rFonts w:cs="Arial"/>
+          <w:bCs/>
+        </w:rPr>
+      </w:pPr>
+      <w:r>
+        <w:rPr>
+          <w:rFonts w:cs="Arial"/>
           <w:bCs/>
         </w:rPr>
         <w:t>Fonte: Os Autores, 2020.</w:t>
@@ -38851,20 +38634,20 @@
         <w:jc w:val="left"/>
       </w:pPr>
       <w:bookmarkStart w:id="149" w:name="_Toc266865634"/>
-      <w:bookmarkStart w:id="150" w:name="_Toc257728969"/>
-      <w:bookmarkStart w:id="151" w:name="_Toc257729068"/>
-      <w:bookmarkStart w:id="152" w:name="_Toc257729292"/>
-      <w:bookmarkStart w:id="153" w:name="_Toc257729458"/>
-      <w:bookmarkStart w:id="154" w:name="_Toc257729495"/>
-      <w:bookmarkStart w:id="155" w:name="_Toc257729512"/>
-      <w:bookmarkStart w:id="156" w:name="_Toc257814819"/>
-      <w:bookmarkStart w:id="157" w:name="_Toc39592473"/>
+      <w:bookmarkStart w:id="150" w:name="_Toc39592473"/>
+      <w:bookmarkStart w:id="151" w:name="_Toc257728969"/>
+      <w:bookmarkStart w:id="152" w:name="_Toc257729068"/>
+      <w:bookmarkStart w:id="153" w:name="_Toc257729292"/>
+      <w:bookmarkStart w:id="154" w:name="_Toc257729458"/>
+      <w:bookmarkStart w:id="155" w:name="_Toc257729495"/>
+      <w:bookmarkStart w:id="156" w:name="_Toc257729512"/>
+      <w:bookmarkStart w:id="157" w:name="_Toc257814819"/>
       <w:r>
         <w:lastRenderedPageBreak/>
         <w:t>ANÁLISE DOS RESULTADOS</w:t>
       </w:r>
       <w:bookmarkEnd w:id="149"/>
-      <w:bookmarkEnd w:id="157"/>
+      <w:bookmarkEnd w:id="150"/>
     </w:p>
     <w:p>
       <w:pPr>
@@ -38879,13 +38662,13 @@
         <w:jc w:val="both"/>
       </w:pPr>
       <w:bookmarkStart w:id="158" w:name="_Toc39592474"/>
-      <w:bookmarkEnd w:id="150"/>
       <w:bookmarkEnd w:id="151"/>
       <w:bookmarkEnd w:id="152"/>
       <w:bookmarkEnd w:id="153"/>
       <w:bookmarkEnd w:id="154"/>
       <w:bookmarkEnd w:id="155"/>
       <w:bookmarkEnd w:id="156"/>
+      <w:bookmarkEnd w:id="157"/>
       <w:r>
         <w:t xml:space="preserve">Para o melhor desenvolvimento do Sistema de </w:t>
       </w:r>

</xml_diff>

<commit_message>
Adicionado "nomes" as figuras
</commit_message>
<xml_diff>
--- a/SISTEMA DE CONDOMINIO TCC FACET -.docx
+++ b/SISTEMA DE CONDOMINIO TCC FACET -.docx
@@ -1753,7 +1753,13 @@
           <w:t xml:space="preserve">Figura 1 – </w:t>
         </w:r>
         <w:r>
-          <w:t>Exemplo de Sprint no Trello</w:t>
+          <w:t>Exemplo de Sp</w:t>
+        </w:r>
+        <w:r>
+          <w:t>r</w:t>
+        </w:r>
+        <w:r>
+          <w:t>int no Trello</w:t>
         </w:r>
         <w:r>
           <w:rPr>
@@ -1778,6 +1784,197 @@
           <w:tab w:val="right" w:leader="dot" w:pos="9061"/>
         </w:tabs>
         <w:rPr>
+          <w:noProof/>
+        </w:rPr>
+      </w:pPr>
+      <w:hyperlink w:anchor="_Toc39864341" w:history="1">
+        <w:r>
+          <w:rPr>
+            <w:rStyle w:val="Hyperlink"/>
+            <w:noProof/>
+          </w:rPr>
+          <w:t>Figura 3</w:t>
+        </w:r>
+        <w:r>
+          <w:rPr>
+            <w:rStyle w:val="Hyperlink"/>
+            <w:noProof/>
+          </w:rPr>
+          <w:t xml:space="preserve"> </w:t>
+        </w:r>
+        <w:r>
+          <w:rPr>
+            <w:rStyle w:val="Hyperlink"/>
+            <w:noProof/>
+          </w:rPr>
+          <w:t>– Título do gráfico</w:t>
+        </w:r>
+        <w:r>
+          <w:rPr>
+            <w:noProof/>
+            <w:webHidden/>
+          </w:rPr>
+          <w:tab/>
+        </w:r>
+        <w:r>
+          <w:rPr>
+            <w:noProof/>
+            <w:webHidden/>
+          </w:rPr>
+          <w:fldChar w:fldCharType="begin"/>
+        </w:r>
+        <w:r>
+          <w:rPr>
+            <w:noProof/>
+            <w:webHidden/>
+          </w:rPr>
+          <w:instrText xml:space="preserve"> PAGEREF _Toc39864341 \h </w:instrText>
+        </w:r>
+        <w:r>
+          <w:rPr>
+            <w:noProof/>
+            <w:webHidden/>
+          </w:rPr>
+        </w:r>
+        <w:r>
+          <w:rPr>
+            <w:noProof/>
+            <w:webHidden/>
+          </w:rPr>
+          <w:fldChar w:fldCharType="separate"/>
+        </w:r>
+        <w:r>
+          <w:rPr>
+            <w:noProof/>
+            <w:webHidden/>
+          </w:rPr>
+          <w:t>28</w:t>
+        </w:r>
+        <w:r>
+          <w:rPr>
+            <w:noProof/>
+            <w:webHidden/>
+          </w:rPr>
+          <w:fldChar w:fldCharType="end"/>
+        </w:r>
+      </w:hyperlink>
+    </w:p>
+    <w:p>
+      <w:pPr>
+        <w:pStyle w:val="ndicedeilustraes"/>
+        <w:tabs>
+          <w:tab w:val="right" w:leader="dot" w:pos="9061"/>
+        </w:tabs>
+        <w:rPr>
+          <w:noProof/>
+        </w:rPr>
+      </w:pPr>
+      <w:r>
+        <w:fldChar w:fldCharType="begin"/>
+      </w:r>
+      <w:r>
+        <w:instrText>HYPERLINK  \l "_Toc39864341"</w:instrText>
+      </w:r>
+      <w:r>
+        <w:fldChar w:fldCharType="separate"/>
+      </w:r>
+      <w:r>
+        <w:rPr>
+          <w:rStyle w:val="Hyperlink"/>
+          <w:noProof/>
+        </w:rPr>
+        <w:t xml:space="preserve">Figura </w:t>
+      </w:r>
+      <w:r>
+        <w:rPr>
+          <w:rStyle w:val="Hyperlink"/>
+          <w:noProof/>
+        </w:rPr>
+        <w:t>4</w:t>
+      </w:r>
+      <w:r>
+        <w:rPr>
+          <w:rStyle w:val="Hyperlink"/>
+          <w:noProof/>
+        </w:rPr>
+        <w:t xml:space="preserve"> </w:t>
+      </w:r>
+      <w:r>
+        <w:rPr>
+          <w:rStyle w:val="Hyperlink"/>
+          <w:noProof/>
+        </w:rPr>
+        <w:t>–</w:t>
+      </w:r>
+      <w:r>
+        <w:rPr>
+          <w:rStyle w:val="Hyperlink"/>
+          <w:noProof/>
+        </w:rPr>
+        <w:t xml:space="preserve"> </w:t>
+      </w:r>
+      <w:r>
+        <w:rPr>
+          <w:rStyle w:val="Hyperlink"/>
+          <w:noProof/>
+        </w:rPr>
+        <w:t xml:space="preserve">Diagrama </w:t>
+      </w:r>
+      <w:r>
+        <w:rPr>
+          <w:rStyle w:val="Hyperlink"/>
+          <w:noProof/>
+        </w:rPr>
+        <w:t>d</w:t>
+      </w:r>
+      <w:r>
+        <w:rPr>
+          <w:rStyle w:val="Hyperlink"/>
+          <w:noProof/>
+        </w:rPr>
+        <w:t xml:space="preserve">e </w:t>
+      </w:r>
+      <w:r>
+        <w:rPr>
+          <w:rStyle w:val="Hyperlink"/>
+          <w:noProof/>
+        </w:rPr>
+        <w:t>c</w:t>
+      </w:r>
+      <w:r>
+        <w:rPr>
+          <w:rStyle w:val="Hyperlink"/>
+          <w:noProof/>
+        </w:rPr>
+        <w:t>lasse</w:t>
+      </w:r>
+      <w:r>
+        <w:rPr>
+          <w:noProof/>
+          <w:webHidden/>
+        </w:rPr>
+        <w:tab/>
+      </w:r>
+      <w:r>
+        <w:rPr>
+          <w:noProof/>
+        </w:rPr>
+        <w:fldChar w:fldCharType="end"/>
+      </w:r>
+      <w:r>
+        <w:rPr>
+          <w:noProof/>
+        </w:rPr>
+        <w:t>46</w:t>
+      </w:r>
+    </w:p>
+    <w:p>
+      <w:pPr>
+        <w:pStyle w:val="ndicedeilustraes"/>
+        <w:tabs>
+          <w:tab w:val="right" w:leader="dot" w:pos="9061"/>
+        </w:tabs>
+        <w:rPr>
           <w:rFonts w:asciiTheme="minorHAnsi" w:eastAsiaTheme="minorEastAsia" w:hAnsiTheme="minorHAnsi" w:cstheme="minorBidi"/>
           <w:noProof/>
           <w:sz w:val="22"/>
@@ -1790,13 +1987,27 @@
             <w:rStyle w:val="Hyperlink"/>
             <w:noProof/>
           </w:rPr>
-          <w:t xml:space="preserve">Figura 2 </w:t>
+          <w:t xml:space="preserve">Figura </w:t>
         </w:r>
         <w:r>
           <w:rPr>
             <w:rStyle w:val="Hyperlink"/>
             <w:noProof/>
           </w:rPr>
+          <w:t>26</w:t>
+        </w:r>
+        <w:r>
+          <w:rPr>
+            <w:rStyle w:val="Hyperlink"/>
+            <w:noProof/>
+          </w:rPr>
+          <w:t xml:space="preserve"> </w:t>
+        </w:r>
+        <w:r>
+          <w:rPr>
+            <w:rStyle w:val="Hyperlink"/>
+            <w:noProof/>
+          </w:rPr>
           <w:t>–</w:t>
         </w:r>
         <w:r>
@@ -1811,7 +2022,35 @@
             <w:rStyle w:val="Hyperlink"/>
             <w:noProof/>
           </w:rPr>
-          <w:t>Cronograma das atividades do 1º Semestre</w:t>
+          <w:t>Cronograma das ativi</w:t>
+        </w:r>
+        <w:r>
+          <w:rPr>
+            <w:rStyle w:val="Hyperlink"/>
+            <w:noProof/>
+          </w:rPr>
+          <w:t>d</w:t>
+        </w:r>
+        <w:r>
+          <w:rPr>
+            <w:rStyle w:val="Hyperlink"/>
+            <w:noProof/>
+          </w:rPr>
+          <w:t>ades do 1</w:t>
+        </w:r>
+        <w:r>
+          <w:rPr>
+            <w:rStyle w:val="Hyperlink"/>
+            <w:noProof/>
+          </w:rPr>
+          <w:t>º</w:t>
+        </w:r>
+        <w:r>
+          <w:rPr>
+            <w:rStyle w:val="Hyperlink"/>
+            <w:noProof/>
+          </w:rPr>
+          <w:t xml:space="preserve"> Semestre</w:t>
         </w:r>
         <w:r>
           <w:rPr>
@@ -1852,7 +2091,7 @@
             <w:noProof/>
             <w:webHidden/>
           </w:rPr>
-          <w:t>27</w:t>
+          <w:t>7</w:t>
         </w:r>
         <w:r>
           <w:rPr>
@@ -1862,92 +2101,16 @@
           <w:fldChar w:fldCharType="end"/>
         </w:r>
       </w:hyperlink>
-    </w:p>
-    <w:p>
-      <w:pPr>
-        <w:pStyle w:val="ndicedeilustraes"/>
-        <w:tabs>
-          <w:tab w:val="right" w:leader="dot" w:pos="9061"/>
-        </w:tabs>
-        <w:rPr>
-          <w:rFonts w:asciiTheme="minorHAnsi" w:eastAsiaTheme="minorEastAsia" w:hAnsiTheme="minorHAnsi" w:cstheme="minorBidi"/>
+      <w:r>
+        <w:rPr>
           <w:noProof/>
-          <w:sz w:val="22"/>
-          <w:lang w:eastAsia="pt-BR"/>
-        </w:rPr>
-      </w:pPr>
-      <w:hyperlink w:anchor="_Toc39864341" w:history="1">
-        <w:r>
-          <w:rPr>
-            <w:rStyle w:val="Hyperlink"/>
-            <w:noProof/>
-          </w:rPr>
-          <w:t>Figura 3</w:t>
-        </w:r>
-        <w:r>
-          <w:rPr>
-            <w:rStyle w:val="Hyperlink"/>
-            <w:noProof/>
-          </w:rPr>
-          <w:t xml:space="preserve"> </w:t>
-        </w:r>
-        <w:r>
-          <w:rPr>
-            <w:rStyle w:val="Hyperlink"/>
-            <w:noProof/>
-          </w:rPr>
-          <w:t>– Título do gráfico</w:t>
-        </w:r>
-        <w:r>
-          <w:rPr>
-            <w:noProof/>
-            <w:webHidden/>
-          </w:rPr>
-          <w:tab/>
-        </w:r>
-        <w:r>
-          <w:rPr>
-            <w:noProof/>
-            <w:webHidden/>
-          </w:rPr>
-          <w:fldChar w:fldCharType="begin"/>
-        </w:r>
-        <w:r>
-          <w:rPr>
-            <w:noProof/>
-            <w:webHidden/>
-          </w:rPr>
-          <w:instrText xml:space="preserve"> PAGEREF _Toc39864341 \h </w:instrText>
-        </w:r>
-        <w:r>
-          <w:rPr>
-            <w:noProof/>
-            <w:webHidden/>
-          </w:rPr>
-        </w:r>
-        <w:r>
-          <w:rPr>
-            <w:noProof/>
-            <w:webHidden/>
-          </w:rPr>
-          <w:fldChar w:fldCharType="separate"/>
-        </w:r>
-        <w:r>
-          <w:rPr>
-            <w:noProof/>
-            <w:webHidden/>
-          </w:rPr>
-          <w:t>28</w:t>
-        </w:r>
-        <w:r>
-          <w:rPr>
-            <w:noProof/>
-            <w:webHidden/>
-          </w:rPr>
-          <w:fldChar w:fldCharType="end"/>
-        </w:r>
-      </w:hyperlink>
-    </w:p>
+        </w:rPr>
+        <w:t>2</w:t>
+      </w:r>
+    </w:p>
+    <w:p/>
+    <w:p/>
+    <w:p/>
     <w:p>
       <w:pPr>
         <w:pStyle w:val="Texto"/>
@@ -2017,7 +2180,21 @@
             <w:rStyle w:val="Hyperlink"/>
             <w:noProof/>
           </w:rPr>
-          <w:t>Tabela 1 – Título da tabela</w:t>
+          <w:t>Tabela 1 – Títul</w:t>
+        </w:r>
+        <w:r>
+          <w:rPr>
+            <w:rStyle w:val="Hyperlink"/>
+            <w:noProof/>
+          </w:rPr>
+          <w:t>o</w:t>
+        </w:r>
+        <w:r>
+          <w:rPr>
+            <w:rStyle w:val="Hyperlink"/>
+            <w:noProof/>
+          </w:rPr>
+          <w:t xml:space="preserve"> da tabela</w:t>
         </w:r>
         <w:r>
           <w:rPr>
@@ -2898,7 +3075,21 @@
             <w:rStyle w:val="Hyperlink"/>
             <w:noProof/>
           </w:rPr>
-          <w:t>Introdução</w:t>
+          <w:t>Introdu</w:t>
+        </w:r>
+        <w:r>
+          <w:rPr>
+            <w:rStyle w:val="Hyperlink"/>
+            <w:noProof/>
+          </w:rPr>
+          <w:t>ç</w:t>
+        </w:r>
+        <w:r>
+          <w:rPr>
+            <w:rStyle w:val="Hyperlink"/>
+            <w:noProof/>
+          </w:rPr>
+          <w:t>ão</w:t>
         </w:r>
         <w:r>
           <w:rPr>
@@ -25703,6 +25894,34 @@
       <w:pPr>
         <w:pStyle w:val="PargrafodaLista"/>
         <w:spacing w:line="360" w:lineRule="auto"/>
+        <w:ind w:left="142"/>
+        <w:jc w:val="both"/>
+        <w:rPr>
+          <w:rFonts w:ascii="Arial" w:hAnsi="Arial" w:cs="Arial"/>
+          <w:bCs/>
+        </w:rPr>
+      </w:pPr>
+      <w:bookmarkStart w:id="140" w:name="_Hlk54463748"/>
+      <w:r>
+        <w:rPr>
+          <w:rFonts w:ascii="Arial" w:hAnsi="Arial" w:cs="Arial"/>
+          <w:bCs/>
+        </w:rPr>
+        <w:t>Figura</w:t>
+      </w:r>
+      <w:r>
+        <w:rPr>
+          <w:rFonts w:ascii="Arial" w:hAnsi="Arial" w:cs="Arial"/>
+          <w:bCs/>
+        </w:rPr>
+        <w:t xml:space="preserve"> 4: Diagrama de classe</w:t>
+      </w:r>
+    </w:p>
+    <w:bookmarkEnd w:id="140"/>
+    <w:p>
+      <w:pPr>
+        <w:pStyle w:val="PargrafodaLista"/>
+        <w:spacing w:line="360" w:lineRule="auto"/>
         <w:ind w:left="142" w:hanging="142"/>
         <w:jc w:val="both"/>
         <w:rPr>
@@ -25769,7 +25988,7 @@
       <w:pPr>
         <w:pStyle w:val="Ttulo3"/>
       </w:pPr>
-      <w:bookmarkStart w:id="140" w:name="_Toc39592461"/>
+      <w:bookmarkStart w:id="141" w:name="_Toc39592461"/>
     </w:p>
     <w:p>
       <w:pPr>
@@ -25778,11 +25997,12 @@
       <w:r>
         <w:t>DER</w:t>
       </w:r>
-      <w:bookmarkEnd w:id="140"/>
+      <w:bookmarkEnd w:id="141"/>
     </w:p>
     <w:p>
       <w:pPr>
         <w:pStyle w:val="Texto"/>
+        <w:ind w:left="567" w:firstLine="0"/>
       </w:pPr>
       <w:r>
         <w:rPr>
@@ -25790,15 +26010,15 @@
           <w:lang w:eastAsia="pt-BR"/>
         </w:rPr>
         <w:drawing>
-          <wp:anchor distT="0" distB="0" distL="0" distR="0" simplePos="0" relativeHeight="251665920" behindDoc="1" locked="0" layoutInCell="1" allowOverlap="1" wp14:anchorId="19865638" wp14:editId="51A66182">
+          <wp:anchor distT="0" distB="0" distL="0" distR="0" simplePos="0" relativeHeight="251665920" behindDoc="1" locked="0" layoutInCell="1" allowOverlap="1" wp14:anchorId="19865638" wp14:editId="31E1F1CF">
             <wp:simplePos x="0" y="0"/>
             <wp:positionH relativeFrom="page">
               <wp:posOffset>1080135</wp:posOffset>
             </wp:positionH>
             <wp:positionV relativeFrom="paragraph">
-              <wp:posOffset>266065</wp:posOffset>
+              <wp:posOffset>269240</wp:posOffset>
             </wp:positionV>
-            <wp:extent cx="5458235" cy="3717798"/>
+            <wp:extent cx="5457190" cy="5224780"/>
             <wp:effectExtent l="0" t="0" r="0" b="0"/>
             <wp:wrapTopAndBottom/>
             <wp:docPr id="7" name="image2.jpeg"/>
@@ -25821,7 +26041,7 @@
                   <pic:spPr>
                     <a:xfrm>
                       <a:off x="0" y="0"/>
-                      <a:ext cx="5458235" cy="3717798"/>
+                      <a:ext cx="5457190" cy="5224780"/>
                     </a:xfrm>
                     <a:prstGeom prst="rect">
                       <a:avLst/>
@@ -25830,9 +26050,33 @@
                 </pic:pic>
               </a:graphicData>
             </a:graphic>
+            <wp14:sizeRelV relativeFrom="margin">
+              <wp14:pctHeight>0</wp14:pctHeight>
+            </wp14:sizeRelV>
           </wp:anchor>
         </w:drawing>
       </w:r>
+      <w:r>
+        <w:rPr>
+          <w:noProof/>
+          <w:lang w:eastAsia="pt-BR"/>
+        </w:rPr>
+        <w:t>Figura 5</w:t>
+      </w:r>
+      <w:r>
+        <w:rPr>
+          <w:noProof/>
+          <w:lang w:eastAsia="pt-BR"/>
+        </w:rPr>
+        <w:t xml:space="preserve"> - </w:t>
+      </w:r>
+      <w:r>
+        <w:rPr>
+          <w:noProof/>
+          <w:lang w:eastAsia="pt-BR"/>
+        </w:rPr>
+        <w:t>Diagrama de entidade relacionamento</w:t>
+      </w:r>
     </w:p>
     <w:p>
       <w:pPr>
@@ -25953,72 +26197,9 @@
     </w:p>
     <w:p>
       <w:pPr>
-        <w:pStyle w:val="PargrafodaLista"/>
-        <w:rPr>
-          <w:rFonts w:ascii="Arial" w:hAnsi="Arial" w:cs="Arial"/>
-          <w:bCs/>
-        </w:rPr>
-      </w:pPr>
-    </w:p>
-    <w:p>
-      <w:pPr>
-        <w:pStyle w:val="PargrafodaLista"/>
-        <w:rPr>
-          <w:rFonts w:ascii="Arial" w:hAnsi="Arial" w:cs="Arial"/>
-          <w:bCs/>
-        </w:rPr>
-      </w:pPr>
-    </w:p>
-    <w:p>
-      <w:pPr>
-        <w:pStyle w:val="PargrafodaLista"/>
-        <w:rPr>
-          <w:rFonts w:ascii="Arial" w:hAnsi="Arial" w:cs="Arial"/>
-          <w:bCs/>
-        </w:rPr>
-      </w:pPr>
-    </w:p>
-    <w:p>
-      <w:pPr>
-        <w:pStyle w:val="PargrafodaLista"/>
-        <w:rPr>
-          <w:rFonts w:ascii="Arial" w:hAnsi="Arial" w:cs="Arial"/>
-          <w:bCs/>
-        </w:rPr>
-      </w:pPr>
-    </w:p>
-    <w:p>
-      <w:pPr>
-        <w:pStyle w:val="PargrafodaLista"/>
-        <w:rPr>
-          <w:rFonts w:ascii="Arial" w:hAnsi="Arial" w:cs="Arial"/>
-          <w:bCs/>
-        </w:rPr>
-      </w:pPr>
-    </w:p>
-    <w:p>
-      <w:pPr>
-        <w:pStyle w:val="PargrafodaLista"/>
-        <w:rPr>
-          <w:rFonts w:ascii="Arial" w:hAnsi="Arial" w:cs="Arial"/>
-          <w:bCs/>
-        </w:rPr>
-      </w:pPr>
-    </w:p>
-    <w:p>
-      <w:pPr>
-        <w:pStyle w:val="PargrafodaLista"/>
-        <w:rPr>
-          <w:rFonts w:ascii="Arial" w:hAnsi="Arial" w:cs="Arial"/>
-          <w:bCs/>
-        </w:rPr>
-      </w:pPr>
-    </w:p>
-    <w:p>
-      <w:pPr>
-        <w:pStyle w:val="PargrafodaLista"/>
-        <w:rPr>
-          <w:rFonts w:ascii="Arial" w:hAnsi="Arial" w:cs="Arial"/>
+        <w:jc w:val="both"/>
+        <w:rPr>
+          <w:rFonts w:cs="Arial"/>
           <w:bCs/>
         </w:rPr>
       </w:pPr>
@@ -26027,12 +26208,12 @@
       <w:pPr>
         <w:pStyle w:val="Ttulo3"/>
       </w:pPr>
-      <w:bookmarkStart w:id="141" w:name="_Toc39592462"/>
+      <w:bookmarkStart w:id="142" w:name="_Toc39592462"/>
       <w:r>
         <w:lastRenderedPageBreak/>
         <w:t>Diagrama de atividade ou de sequência</w:t>
       </w:r>
-      <w:bookmarkEnd w:id="141"/>
+      <w:bookmarkEnd w:id="142"/>
     </w:p>
     <w:p>
       <w:pPr>
@@ -26062,6 +26243,19 @@
       <w:r>
         <w:tab/>
         <w:t>usuário faz a autenticação no sistema:</w:t>
+      </w:r>
+    </w:p>
+    <w:p>
+      <w:pPr>
+        <w:pStyle w:val="Texto"/>
+      </w:pPr>
+    </w:p>
+    <w:p>
+      <w:pPr>
+        <w:pStyle w:val="Texto"/>
+      </w:pPr>
+      <w:r>
+        <w:t>Figura 6 - Diagrama atividade Efetuar Login</w:t>
       </w:r>
     </w:p>
     <w:p>
@@ -26116,11 +26310,6 @@
     </w:p>
     <w:p>
       <w:pPr>
-        <w:pStyle w:val="Texto"/>
-      </w:pPr>
-    </w:p>
-    <w:p>
-      <w:pPr>
         <w:pStyle w:val="PargrafodaLista"/>
         <w:spacing w:line="360" w:lineRule="auto"/>
         <w:ind w:left="720"/>
@@ -26130,143 +26319,12 @@
           <w:bCs/>
         </w:rPr>
       </w:pPr>
-    </w:p>
-    <w:p>
-      <w:pPr>
-        <w:pStyle w:val="PargrafodaLista"/>
-        <w:spacing w:line="360" w:lineRule="auto"/>
-        <w:ind w:left="720"/>
-        <w:jc w:val="both"/>
-        <w:rPr>
-          <w:rFonts w:ascii="Arial" w:hAnsi="Arial" w:cs="Arial"/>
-          <w:bCs/>
-        </w:rPr>
-      </w:pPr>
-    </w:p>
-    <w:p>
-      <w:pPr>
-        <w:pStyle w:val="PargrafodaLista"/>
-        <w:spacing w:line="360" w:lineRule="auto"/>
-        <w:ind w:left="720"/>
-        <w:jc w:val="both"/>
-        <w:rPr>
-          <w:rFonts w:ascii="Arial" w:hAnsi="Arial" w:cs="Arial"/>
-          <w:bCs/>
-        </w:rPr>
-      </w:pPr>
-    </w:p>
-    <w:p>
-      <w:pPr>
-        <w:pStyle w:val="PargrafodaLista"/>
-        <w:spacing w:line="360" w:lineRule="auto"/>
-        <w:ind w:left="720"/>
-        <w:jc w:val="both"/>
-        <w:rPr>
-          <w:rFonts w:ascii="Arial" w:hAnsi="Arial" w:cs="Arial"/>
-          <w:bCs/>
-        </w:rPr>
-      </w:pPr>
-    </w:p>
-    <w:p>
-      <w:pPr>
-        <w:pStyle w:val="PargrafodaLista"/>
-        <w:spacing w:line="360" w:lineRule="auto"/>
-        <w:ind w:left="720"/>
-        <w:jc w:val="both"/>
-        <w:rPr>
-          <w:rFonts w:ascii="Arial" w:hAnsi="Arial" w:cs="Arial"/>
-          <w:bCs/>
-        </w:rPr>
-      </w:pPr>
-    </w:p>
-    <w:p>
-      <w:pPr>
-        <w:pStyle w:val="PargrafodaLista"/>
-        <w:spacing w:line="360" w:lineRule="auto"/>
-        <w:ind w:left="720"/>
-        <w:jc w:val="both"/>
-        <w:rPr>
-          <w:rFonts w:ascii="Arial" w:hAnsi="Arial" w:cs="Arial"/>
-          <w:bCs/>
-        </w:rPr>
-      </w:pPr>
-    </w:p>
-    <w:p>
-      <w:pPr>
-        <w:pStyle w:val="PargrafodaLista"/>
-        <w:spacing w:line="360" w:lineRule="auto"/>
-        <w:ind w:left="720"/>
-        <w:jc w:val="both"/>
-        <w:rPr>
-          <w:rFonts w:ascii="Arial" w:hAnsi="Arial" w:cs="Arial"/>
-          <w:bCs/>
-        </w:rPr>
-      </w:pPr>
-    </w:p>
-    <w:p>
-      <w:pPr>
-        <w:pStyle w:val="PargrafodaLista"/>
-        <w:spacing w:line="360" w:lineRule="auto"/>
-        <w:ind w:left="720"/>
-        <w:jc w:val="both"/>
-        <w:rPr>
-          <w:rFonts w:ascii="Arial" w:hAnsi="Arial" w:cs="Arial"/>
-          <w:bCs/>
-        </w:rPr>
-      </w:pPr>
-    </w:p>
-    <w:p>
-      <w:pPr>
-        <w:pStyle w:val="PargrafodaLista"/>
-        <w:spacing w:line="360" w:lineRule="auto"/>
-        <w:ind w:left="720"/>
-        <w:jc w:val="both"/>
-        <w:rPr>
-          <w:rFonts w:ascii="Arial" w:hAnsi="Arial" w:cs="Arial"/>
-          <w:bCs/>
-        </w:rPr>
-      </w:pPr>
-    </w:p>
-    <w:p>
-      <w:pPr>
-        <w:pStyle w:val="PargrafodaLista"/>
-        <w:spacing w:line="360" w:lineRule="auto"/>
-        <w:ind w:left="720"/>
-        <w:jc w:val="both"/>
-        <w:rPr>
-          <w:rFonts w:ascii="Arial" w:hAnsi="Arial" w:cs="Arial"/>
-          <w:bCs/>
-        </w:rPr>
-      </w:pPr>
-    </w:p>
-    <w:p>
-      <w:pPr>
-        <w:pStyle w:val="PargrafodaLista"/>
-        <w:spacing w:line="360" w:lineRule="auto"/>
-        <w:ind w:left="720"/>
-        <w:jc w:val="both"/>
-        <w:rPr>
-          <w:rFonts w:ascii="Arial" w:hAnsi="Arial" w:cs="Arial"/>
-          <w:bCs/>
-        </w:rPr>
-      </w:pPr>
-    </w:p>
-    <w:p>
-      <w:pPr>
-        <w:pStyle w:val="PargrafodaLista"/>
-        <w:spacing w:line="360" w:lineRule="auto"/>
-        <w:ind w:left="720"/>
-        <w:jc w:val="both"/>
-        <w:rPr>
-          <w:rFonts w:ascii="Arial" w:hAnsi="Arial" w:cs="Arial"/>
-          <w:bCs/>
-        </w:rPr>
-      </w:pPr>
-      <w:r>
-        <w:rPr>
-          <w:rFonts w:ascii="Arial" w:hAnsi="Arial" w:cs="Arial"/>
-          <w:bCs/>
-        </w:rPr>
+      <w:r>
+        <w:rPr>
+          <w:rFonts w:ascii="Arial" w:hAnsi="Arial" w:cs="Arial"/>
+          <w:bCs/>
+        </w:rPr>
+        <w:lastRenderedPageBreak/>
         <w:t>Diagrama de atividade relacionado ao Caso de Uso 2 – Cadastrar Usuário</w:t>
       </w:r>
       <w:r>
@@ -26355,6 +26413,32 @@
           <w:bCs/>
         </w:rPr>
       </w:pPr>
+    </w:p>
+    <w:p>
+      <w:pPr>
+        <w:jc w:val="both"/>
+        <w:rPr>
+          <w:rFonts w:cs="Arial"/>
+          <w:bCs/>
+        </w:rPr>
+      </w:pPr>
+      <w:r>
+        <w:rPr>
+          <w:rFonts w:cs="Arial"/>
+          <w:bCs/>
+        </w:rPr>
+        <w:tab/>
+        <w:t xml:space="preserve">Figura 7 – Diagrama de atividade Cadastrar </w:t>
+      </w:r>
+      <w:proofErr w:type="spellStart"/>
+      <w:r>
+        <w:rPr>
+          <w:rFonts w:cs="Arial"/>
+          <w:bCs/>
+        </w:rPr>
+        <w:t>Usuario</w:t>
+      </w:r>
+      <w:proofErr w:type="spellEnd"/>
     </w:p>
     <w:p>
       <w:pPr>
@@ -26372,7 +26456,6 @@
           <w:rFonts w:ascii="Arial" w:hAnsi="Arial" w:cs="Arial"/>
           <w:bCs/>
         </w:rPr>
-        <w:lastRenderedPageBreak/>
         <w:t>‘</w:t>
       </w:r>
       <w:r>
@@ -26459,74 +26542,12 @@
           <w:bCs/>
         </w:rPr>
       </w:pPr>
-    </w:p>
-    <w:p>
-      <w:pPr>
-        <w:jc w:val="both"/>
-        <w:rPr>
-          <w:rFonts w:cs="Arial"/>
-          <w:bCs/>
-        </w:rPr>
-      </w:pPr>
-    </w:p>
-    <w:p>
-      <w:pPr>
-        <w:jc w:val="both"/>
-        <w:rPr>
-          <w:rFonts w:cs="Arial"/>
-          <w:bCs/>
-        </w:rPr>
-      </w:pPr>
-    </w:p>
-    <w:p>
-      <w:pPr>
-        <w:jc w:val="both"/>
-        <w:rPr>
-          <w:rFonts w:cs="Arial"/>
-          <w:bCs/>
-        </w:rPr>
-      </w:pPr>
-    </w:p>
-    <w:p>
-      <w:pPr>
-        <w:jc w:val="both"/>
-        <w:rPr>
-          <w:rFonts w:cs="Arial"/>
-          <w:bCs/>
-        </w:rPr>
-      </w:pPr>
-    </w:p>
-    <w:p>
-      <w:pPr>
-        <w:jc w:val="both"/>
-        <w:rPr>
-          <w:rFonts w:cs="Arial"/>
-          <w:bCs/>
-        </w:rPr>
-      </w:pPr>
-    </w:p>
-    <w:p>
-      <w:pPr>
-        <w:jc w:val="both"/>
-        <w:rPr>
-          <w:rFonts w:cs="Arial"/>
-          <w:bCs/>
-        </w:rPr>
-      </w:pPr>
-    </w:p>
-    <w:p>
-      <w:pPr>
-        <w:jc w:val="both"/>
-        <w:rPr>
-          <w:rFonts w:cs="Arial"/>
-          <w:bCs/>
-        </w:rPr>
-      </w:pPr>
-      <w:r>
-        <w:rPr>
-          <w:rFonts w:cs="Arial"/>
-          <w:bCs/>
-        </w:rPr>
+      <w:r>
+        <w:rPr>
+          <w:rFonts w:cs="Arial"/>
+          <w:bCs/>
+        </w:rPr>
+        <w:lastRenderedPageBreak/>
         <w:t>Diagrama de atividade relacionado ao Caso de Uso 3 – Manter Usuário</w:t>
       </w:r>
       <w:r>
@@ -26543,6 +26564,15 @@
         </w:rPr>
         <w:t>:</w:t>
       </w:r>
+    </w:p>
+    <w:p>
+      <w:pPr>
+        <w:jc w:val="both"/>
+        <w:rPr>
+          <w:rFonts w:cs="Arial"/>
+          <w:bCs/>
+        </w:rPr>
+      </w:pPr>
     </w:p>
     <w:p>
       <w:pPr>
@@ -26555,6 +26585,22 @@
           <w:bCs/>
         </w:rPr>
       </w:pPr>
+      <w:r>
+        <w:rPr>
+          <w:rFonts w:ascii="Arial" w:hAnsi="Arial" w:cs="Arial"/>
+          <w:bCs/>
+        </w:rPr>
+        <w:t xml:space="preserve">Figura 8 – Diagrama de atividade Manter </w:t>
+      </w:r>
+      <w:proofErr w:type="spellStart"/>
+      <w:r>
+        <w:rPr>
+          <w:rFonts w:ascii="Arial" w:hAnsi="Arial" w:cs="Arial"/>
+          <w:bCs/>
+        </w:rPr>
+        <w:t>Usuario</w:t>
+      </w:r>
+      <w:proofErr w:type="spellEnd"/>
     </w:p>
     <w:p>
       <w:pPr>
@@ -26639,6 +26685,15 @@
     </w:p>
     <w:p>
       <w:pPr>
+        <w:jc w:val="both"/>
+        <w:rPr>
+          <w:rFonts w:cs="Arial"/>
+          <w:bCs/>
+        </w:rPr>
+      </w:pPr>
+    </w:p>
+    <w:p>
+      <w:pPr>
         <w:pStyle w:val="PargrafodaLista"/>
         <w:spacing w:line="360" w:lineRule="auto"/>
         <w:ind w:left="720"/>
@@ -26648,6 +26703,35 @@
           <w:bCs/>
         </w:rPr>
       </w:pPr>
+      <w:r>
+        <w:rPr>
+          <w:rFonts w:ascii="Arial" w:hAnsi="Arial" w:cs="Arial"/>
+          <w:bCs/>
+        </w:rPr>
+        <w:lastRenderedPageBreak/>
+        <w:t>Diagrama de Atividade relacionado ao Caso de Uso 4 – Manter Caixa</w:t>
+      </w:r>
+      <w:r>
+        <w:rPr>
+          <w:rFonts w:ascii="Arial" w:hAnsi="Arial" w:cs="Arial"/>
+          <w:bCs/>
+        </w:rPr>
+        <w:t>, onde o administrador faz lançamento de caixa, edita ou exclui</w:t>
+      </w:r>
+      <w:r>
+        <w:rPr>
+          <w:rFonts w:ascii="Arial" w:hAnsi="Arial" w:cs="Arial"/>
+          <w:bCs/>
+        </w:rPr>
+        <w:t>:</w:t>
+      </w:r>
+      <w:r>
+        <w:rPr>
+          <w:rFonts w:ascii="Arial" w:hAnsi="Arial" w:cs="Arial"/>
+          <w:bCs/>
+        </w:rPr>
+        <w:t xml:space="preserve"> </w:t>
+      </w:r>
     </w:p>
     <w:p>
       <w:pPr>
@@ -26663,15 +26747,6 @@
     </w:p>
     <w:p>
       <w:pPr>
-        <w:jc w:val="both"/>
-        <w:rPr>
-          <w:rFonts w:cs="Arial"/>
-          <w:bCs/>
-        </w:rPr>
-      </w:pPr>
-    </w:p>
-    <w:p>
-      <w:pPr>
         <w:pStyle w:val="PargrafodaLista"/>
         <w:spacing w:line="360" w:lineRule="auto"/>
         <w:ind w:left="720"/>
@@ -26686,41 +26761,29 @@
           <w:rFonts w:ascii="Arial" w:hAnsi="Arial" w:cs="Arial"/>
           <w:bCs/>
         </w:rPr>
-        <w:t>Diagrama de Atividade relacionado ao Caso de Uso 4 – Manter Caixa</w:t>
-      </w:r>
-      <w:r>
-        <w:rPr>
-          <w:rFonts w:ascii="Arial" w:hAnsi="Arial" w:cs="Arial"/>
-          <w:bCs/>
-        </w:rPr>
-        <w:t>, onde o administrador faz lançamento de caixa, edita ou exclui</w:t>
-      </w:r>
-      <w:r>
-        <w:rPr>
-          <w:rFonts w:ascii="Arial" w:hAnsi="Arial" w:cs="Arial"/>
-          <w:bCs/>
-        </w:rPr>
-        <w:t>:</w:t>
-      </w:r>
-      <w:r>
-        <w:rPr>
-          <w:rFonts w:ascii="Arial" w:hAnsi="Arial" w:cs="Arial"/>
-          <w:bCs/>
-        </w:rPr>
-        <w:t xml:space="preserve"> </w:t>
-      </w:r>
-    </w:p>
-    <w:p>
-      <w:pPr>
-        <w:pStyle w:val="PargrafodaLista"/>
-        <w:spacing w:line="360" w:lineRule="auto"/>
-        <w:ind w:left="720"/>
-        <w:jc w:val="both"/>
-        <w:rPr>
-          <w:rFonts w:ascii="Arial" w:hAnsi="Arial" w:cs="Arial"/>
-          <w:bCs/>
-        </w:rPr>
-      </w:pPr>
+        <w:t xml:space="preserve">Figura </w:t>
+      </w:r>
+      <w:r>
+        <w:rPr>
+          <w:rFonts w:ascii="Arial" w:hAnsi="Arial" w:cs="Arial"/>
+          <w:bCs/>
+        </w:rPr>
+        <w:t>9</w:t>
+      </w:r>
+      <w:r>
+        <w:rPr>
+          <w:rFonts w:ascii="Arial" w:hAnsi="Arial" w:cs="Arial"/>
+          <w:bCs/>
+        </w:rPr>
+        <w:t xml:space="preserve"> – Diagrama de atividade Manter </w:t>
+      </w:r>
+      <w:r>
+        <w:rPr>
+          <w:rFonts w:ascii="Arial" w:hAnsi="Arial" w:cs="Arial"/>
+          <w:bCs/>
+        </w:rPr>
+        <w:t>Caixa</w:t>
+      </w:r>
     </w:p>
     <w:p>
       <w:pPr>
@@ -26738,7 +26801,6 @@
           <w:rFonts w:ascii="Arial" w:hAnsi="Arial" w:cs="Arial"/>
           <w:bCs/>
         </w:rPr>
-        <w:lastRenderedPageBreak/>
         <w:drawing>
           <wp:inline distT="0" distB="0" distL="0" distR="0" wp14:anchorId="5F942681" wp14:editId="4C355891">
             <wp:extent cx="5805984" cy="7315200"/>
@@ -26811,6 +26873,7 @@
           <w:rFonts w:ascii="Arial" w:hAnsi="Arial" w:cs="Arial"/>
           <w:bCs/>
         </w:rPr>
+        <w:lastRenderedPageBreak/>
         <w:t xml:space="preserve">Diagrama de Atividade relacionado ao Caso de Uso 5 – Manter Atividades, onde o administrador </w:t>
       </w:r>
       <w:r>
@@ -26837,6 +26900,46 @@
       <w:pPr>
         <w:pStyle w:val="PargrafodaLista"/>
         <w:spacing w:line="360" w:lineRule="auto"/>
+        <w:ind w:left="720"/>
+        <w:jc w:val="both"/>
+        <w:rPr>
+          <w:rFonts w:ascii="Arial" w:hAnsi="Arial" w:cs="Arial"/>
+          <w:bCs/>
+        </w:rPr>
+      </w:pPr>
+      <w:r>
+        <w:rPr>
+          <w:rFonts w:ascii="Arial" w:hAnsi="Arial" w:cs="Arial"/>
+          <w:bCs/>
+        </w:rPr>
+        <w:t xml:space="preserve">Figura </w:t>
+      </w:r>
+      <w:r>
+        <w:rPr>
+          <w:rFonts w:ascii="Arial" w:hAnsi="Arial" w:cs="Arial"/>
+          <w:bCs/>
+        </w:rPr>
+        <w:t>10</w:t>
+      </w:r>
+      <w:r>
+        <w:rPr>
+          <w:rFonts w:ascii="Arial" w:hAnsi="Arial" w:cs="Arial"/>
+          <w:bCs/>
+        </w:rPr>
+        <w:t xml:space="preserve"> – Diagrama de atividade Manter </w:t>
+      </w:r>
+      <w:r>
+        <w:rPr>
+          <w:rFonts w:ascii="Arial" w:hAnsi="Arial" w:cs="Arial"/>
+          <w:bCs/>
+        </w:rPr>
+        <w:t>Atividades</w:t>
+      </w:r>
+    </w:p>
+    <w:p>
+      <w:pPr>
+        <w:pStyle w:val="PargrafodaLista"/>
+        <w:spacing w:line="360" w:lineRule="auto"/>
         <w:ind w:left="0"/>
         <w:jc w:val="both"/>
         <w:rPr>
@@ -26848,7 +26951,6 @@
         <w:rPr>
           <w:noProof/>
         </w:rPr>
-        <w:lastRenderedPageBreak/>
         <w:drawing>
           <wp:inline distT="0" distB="0" distL="0" distR="0" wp14:anchorId="79C63C20" wp14:editId="3F076D6D">
             <wp:extent cx="5743418" cy="6270172"/>
@@ -26948,6 +27050,15 @@
     </w:p>
     <w:p>
       <w:pPr>
+        <w:jc w:val="both"/>
+        <w:rPr>
+          <w:rFonts w:cs="Arial"/>
+          <w:bCs/>
+        </w:rPr>
+      </w:pPr>
+    </w:p>
+    <w:p>
+      <w:pPr>
         <w:pStyle w:val="PargrafodaLista"/>
         <w:spacing w:line="360" w:lineRule="auto"/>
         <w:ind w:left="720"/>
@@ -26957,15 +27068,46 @@
           <w:bCs/>
         </w:rPr>
       </w:pPr>
-    </w:p>
-    <w:p>
-      <w:pPr>
-        <w:jc w:val="both"/>
-        <w:rPr>
-          <w:rFonts w:cs="Arial"/>
-          <w:bCs/>
-        </w:rPr>
-      </w:pPr>
+      <w:r>
+        <w:rPr>
+          <w:rFonts w:ascii="Arial" w:hAnsi="Arial" w:cs="Arial"/>
+          <w:bCs/>
+        </w:rPr>
+        <w:lastRenderedPageBreak/>
+        <w:t xml:space="preserve">Diagrama de atividade relacionado ao Caso de Uso 6 - Manter </w:t>
+      </w:r>
+      <w:proofErr w:type="spellStart"/>
+      <w:r>
+        <w:rPr>
+          <w:rFonts w:ascii="Arial" w:hAnsi="Arial" w:cs="Arial"/>
+          <w:bCs/>
+        </w:rPr>
+        <w:t>Assembléia</w:t>
+      </w:r>
+      <w:proofErr w:type="spellEnd"/>
+      <w:r>
+        <w:rPr>
+          <w:rFonts w:ascii="Arial" w:hAnsi="Arial" w:cs="Arial"/>
+          <w:bCs/>
+        </w:rPr>
+        <w:t xml:space="preserve">, onde o administrador pode cadastrar, editar ou excluir uma </w:t>
+      </w:r>
+      <w:proofErr w:type="spellStart"/>
+      <w:r>
+        <w:rPr>
+          <w:rFonts w:ascii="Arial" w:hAnsi="Arial" w:cs="Arial"/>
+          <w:bCs/>
+        </w:rPr>
+        <w:t>assembléia</w:t>
+      </w:r>
+      <w:proofErr w:type="spellEnd"/>
+      <w:r>
+        <w:rPr>
+          <w:rFonts w:ascii="Arial" w:hAnsi="Arial" w:cs="Arial"/>
+          <w:bCs/>
+        </w:rPr>
+        <w:t>:</w:t>
+      </w:r>
     </w:p>
     <w:p>
       <w:pPr>
@@ -26978,45 +27120,6 @@
           <w:bCs/>
         </w:rPr>
       </w:pPr>
-      <w:r>
-        <w:rPr>
-          <w:rFonts w:ascii="Arial" w:hAnsi="Arial" w:cs="Arial"/>
-          <w:bCs/>
-        </w:rPr>
-        <w:t xml:space="preserve">Diagrama de atividade relacionado ao Caso de Uso 6 - Manter </w:t>
-      </w:r>
-      <w:proofErr w:type="spellStart"/>
-      <w:r>
-        <w:rPr>
-          <w:rFonts w:ascii="Arial" w:hAnsi="Arial" w:cs="Arial"/>
-          <w:bCs/>
-        </w:rPr>
-        <w:t>Assembléia</w:t>
-      </w:r>
-      <w:proofErr w:type="spellEnd"/>
-      <w:r>
-        <w:rPr>
-          <w:rFonts w:ascii="Arial" w:hAnsi="Arial" w:cs="Arial"/>
-          <w:bCs/>
-        </w:rPr>
-        <w:t xml:space="preserve">, onde o administrador pode cadastrar, editar ou excluir uma </w:t>
-      </w:r>
-      <w:proofErr w:type="spellStart"/>
-      <w:r>
-        <w:rPr>
-          <w:rFonts w:ascii="Arial" w:hAnsi="Arial" w:cs="Arial"/>
-          <w:bCs/>
-        </w:rPr>
-        <w:t>assembléia</w:t>
-      </w:r>
-      <w:proofErr w:type="spellEnd"/>
-      <w:r>
-        <w:rPr>
-          <w:rFonts w:ascii="Arial" w:hAnsi="Arial" w:cs="Arial"/>
-          <w:bCs/>
-        </w:rPr>
-        <w:t>:</w:t>
-      </w:r>
     </w:p>
     <w:p>
       <w:pPr>
@@ -27029,6 +27132,34 @@
           <w:bCs/>
         </w:rPr>
       </w:pPr>
+      <w:r>
+        <w:rPr>
+          <w:rFonts w:ascii="Arial" w:hAnsi="Arial" w:cs="Arial"/>
+          <w:bCs/>
+        </w:rPr>
+        <w:t>Figura 1</w:t>
+      </w:r>
+      <w:r>
+        <w:rPr>
+          <w:rFonts w:ascii="Arial" w:hAnsi="Arial" w:cs="Arial"/>
+          <w:bCs/>
+        </w:rPr>
+        <w:t>1</w:t>
+      </w:r>
+      <w:r>
+        <w:rPr>
+          <w:rFonts w:ascii="Arial" w:hAnsi="Arial" w:cs="Arial"/>
+          <w:bCs/>
+        </w:rPr>
+        <w:t xml:space="preserve"> – Diagrama de atividade Manter </w:t>
+      </w:r>
+      <w:r>
+        <w:rPr>
+          <w:rFonts w:ascii="Arial" w:hAnsi="Arial" w:cs="Arial"/>
+          <w:bCs/>
+        </w:rPr>
+        <w:t>Assembleia</w:t>
+      </w:r>
     </w:p>
     <w:p>
       <w:pPr>
@@ -27045,7 +27176,6 @@
         <w:rPr>
           <w:noProof/>
         </w:rPr>
-        <w:lastRenderedPageBreak/>
         <w:drawing>
           <wp:inline distT="0" distB="0" distL="0" distR="0" wp14:anchorId="67B630FE" wp14:editId="6E609ED3">
             <wp:extent cx="5742940" cy="7386452"/>
@@ -27114,15 +27244,6 @@
     </w:p>
     <w:p>
       <w:pPr>
-        <w:jc w:val="both"/>
-        <w:rPr>
-          <w:rFonts w:cs="Arial"/>
-          <w:bCs/>
-        </w:rPr>
-      </w:pPr>
-    </w:p>
-    <w:p>
-      <w:pPr>
         <w:ind w:firstLine="708"/>
         <w:jc w:val="both"/>
         <w:rPr>
@@ -27135,6 +27256,7 @@
           <w:rFonts w:cs="Arial"/>
           <w:bCs/>
         </w:rPr>
+        <w:lastRenderedPageBreak/>
         <w:t>Diagrama de atividade relacionado ao Caso de Uso 7 – Manter Vagas,</w:t>
       </w:r>
     </w:p>
@@ -27180,6 +27302,46 @@
       <w:pPr>
         <w:pStyle w:val="PargrafodaLista"/>
         <w:spacing w:line="360" w:lineRule="auto"/>
+        <w:ind w:left="720"/>
+        <w:jc w:val="both"/>
+        <w:rPr>
+          <w:rFonts w:ascii="Arial" w:hAnsi="Arial" w:cs="Arial"/>
+          <w:bCs/>
+        </w:rPr>
+      </w:pPr>
+      <w:r>
+        <w:rPr>
+          <w:rFonts w:ascii="Arial" w:hAnsi="Arial" w:cs="Arial"/>
+          <w:bCs/>
+        </w:rPr>
+        <w:t>Figura 1</w:t>
+      </w:r>
+      <w:r>
+        <w:rPr>
+          <w:rFonts w:ascii="Arial" w:hAnsi="Arial" w:cs="Arial"/>
+          <w:bCs/>
+        </w:rPr>
+        <w:t>2</w:t>
+      </w:r>
+      <w:r>
+        <w:rPr>
+          <w:rFonts w:ascii="Arial" w:hAnsi="Arial" w:cs="Arial"/>
+          <w:bCs/>
+        </w:rPr>
+        <w:t xml:space="preserve"> – Diagrama de atividade Manter </w:t>
+      </w:r>
+      <w:r>
+        <w:rPr>
+          <w:rFonts w:ascii="Arial" w:hAnsi="Arial" w:cs="Arial"/>
+          <w:bCs/>
+        </w:rPr>
+        <w:t>Vagas</w:t>
+      </w:r>
+    </w:p>
+    <w:p>
+      <w:pPr>
+        <w:pStyle w:val="PargrafodaLista"/>
+        <w:spacing w:line="360" w:lineRule="auto"/>
         <w:ind w:left="0"/>
         <w:jc w:val="both"/>
         <w:rPr>
@@ -27191,7 +27353,6 @@
         <w:rPr>
           <w:noProof/>
         </w:rPr>
-        <w:lastRenderedPageBreak/>
         <w:drawing>
           <wp:inline distT="0" distB="0" distL="0" distR="0" wp14:anchorId="1D0D9979" wp14:editId="282DE0EB">
             <wp:extent cx="5742939" cy="7172696"/>
@@ -27260,6 +27421,33 @@
     </w:p>
     <w:p>
       <w:pPr>
+        <w:jc w:val="both"/>
+        <w:rPr>
+          <w:rFonts w:cs="Arial"/>
+          <w:bCs/>
+        </w:rPr>
+      </w:pPr>
+    </w:p>
+    <w:p>
+      <w:pPr>
+        <w:ind w:firstLine="708"/>
+        <w:jc w:val="both"/>
+        <w:rPr>
+          <w:rFonts w:cs="Arial"/>
+          <w:bCs/>
+        </w:rPr>
+      </w:pPr>
+      <w:r>
+        <w:rPr>
+          <w:rFonts w:cs="Arial"/>
+          <w:bCs/>
+        </w:rPr>
+        <w:lastRenderedPageBreak/>
+        <w:t>Diagrama de atividade relacionado ao Caso de Uso 8 – Manter Ocorrências,</w:t>
+      </w:r>
+    </w:p>
+    <w:p>
+      <w:pPr>
         <w:pStyle w:val="PargrafodaLista"/>
         <w:spacing w:line="360" w:lineRule="auto"/>
         <w:ind w:left="720"/>
@@ -27269,6 +27457,13 @@
           <w:bCs/>
         </w:rPr>
       </w:pPr>
+      <w:r>
+        <w:rPr>
+          <w:rFonts w:ascii="Arial" w:hAnsi="Arial" w:cs="Arial"/>
+          <w:bCs/>
+        </w:rPr>
+        <w:t>onde o administrador cadastra, atualiza ou exclui ocorrências:</w:t>
+      </w:r>
     </w:p>
     <w:p>
       <w:pPr>
@@ -27298,39 +27493,31 @@
           <w:rFonts w:ascii="Arial" w:hAnsi="Arial" w:cs="Arial"/>
           <w:bCs/>
         </w:rPr>
-        <w:t>Diagrama de atividade relacionado ao Caso de Uso 8 – Manter Ocorrências,</w:t>
-      </w:r>
-    </w:p>
-    <w:p>
-      <w:pPr>
-        <w:pStyle w:val="PargrafodaLista"/>
-        <w:spacing w:line="360" w:lineRule="auto"/>
-        <w:ind w:left="720"/>
-        <w:jc w:val="both"/>
-        <w:rPr>
-          <w:rFonts w:ascii="Arial" w:hAnsi="Arial" w:cs="Arial"/>
-          <w:bCs/>
-        </w:rPr>
-      </w:pPr>
-      <w:r>
-        <w:rPr>
-          <w:rFonts w:ascii="Arial" w:hAnsi="Arial" w:cs="Arial"/>
-          <w:bCs/>
-        </w:rPr>
-        <w:t>onde o administrador cadastra, atualiza ou exclui ocorrências:</w:t>
-      </w:r>
-    </w:p>
-    <w:p>
-      <w:pPr>
-        <w:pStyle w:val="PargrafodaLista"/>
-        <w:spacing w:line="360" w:lineRule="auto"/>
-        <w:ind w:left="720"/>
-        <w:jc w:val="both"/>
-        <w:rPr>
-          <w:rFonts w:ascii="Arial" w:hAnsi="Arial" w:cs="Arial"/>
-          <w:bCs/>
-        </w:rPr>
-      </w:pPr>
+        <w:t>Figura 1</w:t>
+      </w:r>
+      <w:r>
+        <w:rPr>
+          <w:rFonts w:ascii="Arial" w:hAnsi="Arial" w:cs="Arial"/>
+          <w:bCs/>
+        </w:rPr>
+        <w:t>3</w:t>
+      </w:r>
+      <w:r>
+        <w:rPr>
+          <w:rFonts w:ascii="Arial" w:hAnsi="Arial" w:cs="Arial"/>
+          <w:bCs/>
+        </w:rPr>
+        <w:t xml:space="preserve"> – Diagrama de atividade Manter </w:t>
+      </w:r>
+      <w:proofErr w:type="spellStart"/>
+      <w:r>
+        <w:rPr>
+          <w:rFonts w:ascii="Arial" w:hAnsi="Arial" w:cs="Arial"/>
+          <w:bCs/>
+        </w:rPr>
+        <w:t>Ocorrencias</w:t>
+      </w:r>
+      <w:proofErr w:type="spellEnd"/>
     </w:p>
     <w:p>
       <w:pPr>
@@ -27347,11 +27534,10 @@
         <w:rPr>
           <w:noProof/>
         </w:rPr>
-        <w:lastRenderedPageBreak/>
         <w:drawing>
-          <wp:inline distT="0" distB="0" distL="0" distR="0" wp14:anchorId="0A237B81" wp14:editId="5810DE5F">
-            <wp:extent cx="5743287" cy="7683335"/>
-            <wp:effectExtent l="0" t="0" r="0" b="0"/>
+          <wp:inline distT="0" distB="0" distL="0" distR="0" wp14:anchorId="0A237B81" wp14:editId="2C49B838">
+            <wp:extent cx="5742936" cy="7350826"/>
+            <wp:effectExtent l="0" t="0" r="0" b="2540"/>
             <wp:docPr id="40" name="Imagem 40"/>
             <wp:cNvGraphicFramePr>
               <a:graphicFrameLocks xmlns:a="http://schemas.openxmlformats.org/drawingml/2006/main" noChangeAspect="1"/>
@@ -27381,7 +27567,7 @@
                   <pic:spPr bwMode="auto">
                     <a:xfrm>
                       <a:off x="0" y="0"/>
-                      <a:ext cx="5761697" cy="7707964"/>
+                      <a:ext cx="5742936" cy="7350826"/>
                     </a:xfrm>
                     <a:prstGeom prst="rect">
                       <a:avLst/>
@@ -27430,6 +27616,7 @@
           <w:rFonts w:ascii="Arial" w:hAnsi="Arial" w:cs="Arial"/>
           <w:bCs/>
         </w:rPr>
+        <w:lastRenderedPageBreak/>
         <w:t>Diagrama de atividade relacionado ao Caso de Uso 9 – Manter Moradores,</w:t>
       </w:r>
     </w:p>
@@ -27468,6 +27655,46 @@
       <w:pPr>
         <w:pStyle w:val="PargrafodaLista"/>
         <w:spacing w:line="360" w:lineRule="auto"/>
+        <w:ind w:left="720"/>
+        <w:jc w:val="both"/>
+        <w:rPr>
+          <w:rFonts w:ascii="Arial" w:hAnsi="Arial" w:cs="Arial"/>
+          <w:bCs/>
+        </w:rPr>
+      </w:pPr>
+      <w:r>
+        <w:rPr>
+          <w:rFonts w:ascii="Arial" w:hAnsi="Arial" w:cs="Arial"/>
+          <w:bCs/>
+        </w:rPr>
+        <w:t>Figura 1</w:t>
+      </w:r>
+      <w:r>
+        <w:rPr>
+          <w:rFonts w:ascii="Arial" w:hAnsi="Arial" w:cs="Arial"/>
+          <w:bCs/>
+        </w:rPr>
+        <w:t>4</w:t>
+      </w:r>
+      <w:r>
+        <w:rPr>
+          <w:rFonts w:ascii="Arial" w:hAnsi="Arial" w:cs="Arial"/>
+          <w:bCs/>
+        </w:rPr>
+        <w:t xml:space="preserve"> – Diagrama de atividade Manter </w:t>
+      </w:r>
+      <w:r>
+        <w:rPr>
+          <w:rFonts w:ascii="Arial" w:hAnsi="Arial" w:cs="Arial"/>
+          <w:bCs/>
+        </w:rPr>
+        <w:t>Moradores</w:t>
+      </w:r>
+    </w:p>
+    <w:p>
+      <w:pPr>
+        <w:pStyle w:val="PargrafodaLista"/>
+        <w:spacing w:line="360" w:lineRule="auto"/>
         <w:ind w:left="0"/>
         <w:jc w:val="both"/>
         <w:rPr>
@@ -27479,7 +27706,6 @@
         <w:rPr>
           <w:noProof/>
         </w:rPr>
-        <w:lastRenderedPageBreak/>
         <w:drawing>
           <wp:inline distT="0" distB="0" distL="0" distR="0" wp14:anchorId="0B56479A" wp14:editId="6E80717A">
             <wp:extent cx="5742828" cy="7172696"/>
@@ -27543,7 +27769,7 @@
           <w:rFonts w:cs="Arial"/>
           <w:bCs/>
         </w:rPr>
-        <w:t>Fonte: Os Autores, 2020.</w:t>
+        <w:t>Fonte: Os Autores, 2020</w:t>
       </w:r>
     </w:p>
     <w:p>
@@ -27569,6 +27795,14 @@
           <w:bCs/>
         </w:rPr>
       </w:pPr>
+      <w:r>
+        <w:rPr>
+          <w:rFonts w:ascii="Arial" w:hAnsi="Arial" w:cs="Arial"/>
+          <w:bCs/>
+        </w:rPr>
+        <w:lastRenderedPageBreak/>
+        <w:t>Diagrama de atividade relacionado ao Caso de Uso 10 – Manter Unidades,</w:t>
+      </w:r>
     </w:p>
     <w:p>
       <w:pPr>
@@ -27581,6 +27815,13 @@
           <w:bCs/>
         </w:rPr>
       </w:pPr>
+      <w:r>
+        <w:rPr>
+          <w:rFonts w:ascii="Arial" w:hAnsi="Arial" w:cs="Arial"/>
+          <w:bCs/>
+        </w:rPr>
+        <w:t>onde o administrador cadastra, atualiza ou exclui unidades:</w:t>
+      </w:r>
     </w:p>
     <w:p>
       <w:pPr>
@@ -27605,68 +27846,34 @@
           <w:bCs/>
         </w:rPr>
       </w:pPr>
-    </w:p>
-    <w:p>
-      <w:pPr>
-        <w:pStyle w:val="PargrafodaLista"/>
-        <w:spacing w:line="360" w:lineRule="auto"/>
-        <w:ind w:left="720"/>
-        <w:jc w:val="both"/>
-        <w:rPr>
-          <w:rFonts w:ascii="Arial" w:hAnsi="Arial" w:cs="Arial"/>
-          <w:bCs/>
-        </w:rPr>
-      </w:pPr>
-    </w:p>
-    <w:p>
-      <w:pPr>
-        <w:pStyle w:val="PargrafodaLista"/>
-        <w:spacing w:line="360" w:lineRule="auto"/>
-        <w:ind w:left="720"/>
-        <w:jc w:val="both"/>
-        <w:rPr>
-          <w:rFonts w:ascii="Arial" w:hAnsi="Arial" w:cs="Arial"/>
-          <w:bCs/>
-        </w:rPr>
-      </w:pPr>
-      <w:r>
-        <w:rPr>
-          <w:rFonts w:ascii="Arial" w:hAnsi="Arial" w:cs="Arial"/>
-          <w:bCs/>
-        </w:rPr>
-        <w:t>Diagrama de atividade relacionado ao Caso de Uso 10 – Manter Unidades,</w:t>
-      </w:r>
-    </w:p>
-    <w:p>
-      <w:pPr>
-        <w:pStyle w:val="PargrafodaLista"/>
-        <w:spacing w:line="360" w:lineRule="auto"/>
-        <w:ind w:left="720"/>
-        <w:jc w:val="both"/>
-        <w:rPr>
-          <w:rFonts w:ascii="Arial" w:hAnsi="Arial" w:cs="Arial"/>
-          <w:bCs/>
-        </w:rPr>
-      </w:pPr>
-      <w:r>
-        <w:rPr>
-          <w:rFonts w:ascii="Arial" w:hAnsi="Arial" w:cs="Arial"/>
-          <w:bCs/>
-        </w:rPr>
-        <w:t>onde o administrador cadastra, atualiza ou exclui unidades:</w:t>
-      </w:r>
-    </w:p>
-    <w:p>
-      <w:pPr>
-        <w:pStyle w:val="PargrafodaLista"/>
-        <w:spacing w:line="360" w:lineRule="auto"/>
-        <w:ind w:left="720"/>
-        <w:jc w:val="both"/>
-        <w:rPr>
-          <w:rFonts w:ascii="Arial" w:hAnsi="Arial" w:cs="Arial"/>
-          <w:bCs/>
-        </w:rPr>
-      </w:pPr>
+      <w:r>
+        <w:rPr>
+          <w:rFonts w:ascii="Arial" w:hAnsi="Arial" w:cs="Arial"/>
+          <w:bCs/>
+        </w:rPr>
+        <w:t>Figura 1</w:t>
+      </w:r>
+      <w:r>
+        <w:rPr>
+          <w:rFonts w:ascii="Arial" w:hAnsi="Arial" w:cs="Arial"/>
+          <w:bCs/>
+        </w:rPr>
+        <w:t>5</w:t>
+      </w:r>
+      <w:r>
+        <w:rPr>
+          <w:rFonts w:ascii="Arial" w:hAnsi="Arial" w:cs="Arial"/>
+          <w:bCs/>
+        </w:rPr>
+        <w:t xml:space="preserve"> – Diagrama de atividade Manter </w:t>
+      </w:r>
+      <w:r>
+        <w:rPr>
+          <w:rFonts w:ascii="Arial" w:hAnsi="Arial" w:cs="Arial"/>
+          <w:bCs/>
+        </w:rPr>
+        <w:t>Unidades</w:t>
+      </w:r>
     </w:p>
     <w:p>
       <w:pPr>
@@ -27808,6 +28015,14 @@
           <w:bCs/>
         </w:rPr>
       </w:pPr>
+      <w:r>
+        <w:rPr>
+          <w:rFonts w:ascii="Arial" w:hAnsi="Arial" w:cs="Arial"/>
+          <w:bCs/>
+        </w:rPr>
+        <w:lastRenderedPageBreak/>
+        <w:t>Diagrama de atividade relacionado ao Caso de Uso 11 – Manter Arquivos,</w:t>
+      </w:r>
     </w:p>
     <w:p>
       <w:pPr>
@@ -27825,7 +28040,7 @@
           <w:rFonts w:ascii="Arial" w:hAnsi="Arial" w:cs="Arial"/>
           <w:bCs/>
         </w:rPr>
-        <w:t xml:space="preserve"> </w:t>
+        <w:t>onde o administrador cadastra, atualiza ou exclui arquivos:</w:t>
       </w:r>
     </w:p>
     <w:p>
@@ -27856,39 +28071,29 @@
           <w:rFonts w:ascii="Arial" w:hAnsi="Arial" w:cs="Arial"/>
           <w:bCs/>
         </w:rPr>
-        <w:t>Diagrama de atividade relacionado ao Caso de Uso 11 – Manter Arquivos,</w:t>
-      </w:r>
-    </w:p>
-    <w:p>
-      <w:pPr>
-        <w:pStyle w:val="PargrafodaLista"/>
-        <w:spacing w:line="360" w:lineRule="auto"/>
-        <w:ind w:left="720"/>
-        <w:jc w:val="both"/>
-        <w:rPr>
-          <w:rFonts w:ascii="Arial" w:hAnsi="Arial" w:cs="Arial"/>
-          <w:bCs/>
-        </w:rPr>
-      </w:pPr>
-      <w:r>
-        <w:rPr>
-          <w:rFonts w:ascii="Arial" w:hAnsi="Arial" w:cs="Arial"/>
-          <w:bCs/>
-        </w:rPr>
-        <w:t>onde o administrador cadastra, atualiza ou exclui arquivos:</w:t>
-      </w:r>
-    </w:p>
-    <w:p>
-      <w:pPr>
-        <w:pStyle w:val="PargrafodaLista"/>
-        <w:spacing w:line="360" w:lineRule="auto"/>
-        <w:ind w:left="720"/>
-        <w:jc w:val="both"/>
-        <w:rPr>
-          <w:rFonts w:ascii="Arial" w:hAnsi="Arial" w:cs="Arial"/>
-          <w:bCs/>
-        </w:rPr>
-      </w:pPr>
+        <w:t>Figura 1</w:t>
+      </w:r>
+      <w:r>
+        <w:rPr>
+          <w:rFonts w:ascii="Arial" w:hAnsi="Arial" w:cs="Arial"/>
+          <w:bCs/>
+        </w:rPr>
+        <w:t>6</w:t>
+      </w:r>
+      <w:r>
+        <w:rPr>
+          <w:rFonts w:ascii="Arial" w:hAnsi="Arial" w:cs="Arial"/>
+          <w:bCs/>
+        </w:rPr>
+        <w:t xml:space="preserve"> – Diagrama de atividade Manter </w:t>
+      </w:r>
+      <w:r>
+        <w:rPr>
+          <w:rFonts w:ascii="Arial" w:hAnsi="Arial" w:cs="Arial"/>
+          <w:bCs/>
+        </w:rPr>
+        <w:t>Arquivos</w:t>
+      </w:r>
     </w:p>
     <w:p>
       <w:pPr>
@@ -27906,9 +28111,9 @@
           <w:noProof/>
         </w:rPr>
         <w:drawing>
-          <wp:inline distT="0" distB="0" distL="0" distR="0" wp14:anchorId="58275CA2" wp14:editId="217C5064">
-            <wp:extent cx="5743575" cy="6602680"/>
-            <wp:effectExtent l="0" t="0" r="0" b="8255"/>
+          <wp:inline distT="0" distB="0" distL="0" distR="0" wp14:anchorId="58275CA2" wp14:editId="6734CC90">
+            <wp:extent cx="5742561" cy="7125195"/>
+            <wp:effectExtent l="0" t="0" r="0" b="0"/>
             <wp:docPr id="43" name="Imagem 43"/>
             <wp:cNvGraphicFramePr>
               <a:graphicFrameLocks xmlns:a="http://schemas.openxmlformats.org/drawingml/2006/main" noChangeAspect="1"/>
@@ -27938,7 +28143,7 @@
                   <pic:spPr bwMode="auto">
                     <a:xfrm>
                       <a:off x="0" y="0"/>
-                      <a:ext cx="5752175" cy="6612566"/>
+                      <a:ext cx="5756317" cy="7142263"/>
                     </a:xfrm>
                     <a:prstGeom prst="rect">
                       <a:avLst/>
@@ -28036,6 +28241,34 @@
           <w:bCs/>
         </w:rPr>
       </w:pPr>
+    </w:p>
+    <w:p>
+      <w:pPr>
+        <w:pStyle w:val="PargrafodaLista"/>
+        <w:spacing w:line="360" w:lineRule="auto"/>
+        <w:ind w:left="720"/>
+        <w:jc w:val="both"/>
+        <w:rPr>
+          <w:rFonts w:ascii="Arial" w:hAnsi="Arial" w:cs="Arial"/>
+          <w:bCs/>
+        </w:rPr>
+      </w:pPr>
+      <w:r>
+        <w:rPr>
+          <w:rFonts w:ascii="Arial" w:hAnsi="Arial" w:cs="Arial"/>
+          <w:bCs/>
+        </w:rPr>
+        <w:t xml:space="preserve">Figura 16 – Diagrama de atividade Manter </w:t>
+      </w:r>
+      <w:proofErr w:type="spellStart"/>
+      <w:r>
+        <w:rPr>
+          <w:rFonts w:ascii="Arial" w:hAnsi="Arial" w:cs="Arial"/>
+          <w:bCs/>
+        </w:rPr>
+        <w:t>Arquiv</w:t>
+      </w:r>
+      <w:proofErr w:type="spellEnd"/>
     </w:p>
     <w:p>
       <w:pPr>
@@ -28170,17 +28403,17 @@
       <w:pPr>
         <w:pStyle w:val="Ttulo3"/>
       </w:pPr>
-      <w:bookmarkStart w:id="142" w:name="_Toc39592464"/>
+      <w:bookmarkStart w:id="143" w:name="_Toc39592464"/>
       <w:r>
         <w:lastRenderedPageBreak/>
         <w:t xml:space="preserve">Análise de </w:t>
       </w:r>
-      <w:commentRangeStart w:id="143"/>
+      <w:commentRangeStart w:id="144"/>
       <w:r>
         <w:t>Riscos</w:t>
       </w:r>
-      <w:bookmarkEnd w:id="142"/>
-      <w:commentRangeEnd w:id="143"/>
+      <w:bookmarkEnd w:id="143"/>
+      <w:commentRangeEnd w:id="144"/>
       <w:r>
         <w:rPr>
           <w:rStyle w:val="Refdecomentrio"/>
@@ -28188,7 +28421,7 @@
           <w:b w:val="0"/>
           <w:bCs w:val="0"/>
         </w:rPr>
-        <w:commentReference w:id="143"/>
+        <w:commentReference w:id="144"/>
       </w:r>
     </w:p>
     <w:p>
@@ -28222,13 +28455,13 @@
       <w:pPr>
         <w:pStyle w:val="Ttulo4"/>
       </w:pPr>
-      <w:bookmarkStart w:id="144" w:name="_Toc39592465"/>
-      <w:commentRangeStart w:id="145"/>
+      <w:bookmarkStart w:id="145" w:name="_Toc39592465"/>
+      <w:commentRangeStart w:id="146"/>
       <w:r>
         <w:t>Estratégias</w:t>
       </w:r>
-      <w:bookmarkEnd w:id="144"/>
-      <w:commentRangeEnd w:id="145"/>
+      <w:bookmarkEnd w:id="145"/>
+      <w:commentRangeEnd w:id="146"/>
       <w:r>
         <w:rPr>
           <w:rStyle w:val="Refdecomentrio"/>
@@ -28236,7 +28469,7 @@
           <w:bCs w:val="0"/>
           <w:iCs w:val="0"/>
         </w:rPr>
-        <w:commentReference w:id="145"/>
+        <w:commentReference w:id="146"/>
       </w:r>
     </w:p>
     <w:p>
@@ -28368,11 +28601,11 @@
       <w:pPr>
         <w:pStyle w:val="Ttulo4"/>
       </w:pPr>
-      <w:bookmarkStart w:id="146" w:name="_Toc39592467"/>
+      <w:bookmarkStart w:id="147" w:name="_Toc39592467"/>
       <w:r>
         <w:t>Protótipo</w:t>
       </w:r>
-      <w:bookmarkEnd w:id="146"/>
+      <w:bookmarkEnd w:id="147"/>
     </w:p>
     <w:p>
       <w:pPr>
@@ -28482,33 +28715,6 @@
     <w:p>
       <w:pPr>
         <w:pStyle w:val="Corpodetexto"/>
-        <w:rPr>
-          <w:b/>
-          <w:sz w:val="20"/>
-        </w:rPr>
-      </w:pPr>
-    </w:p>
-    <w:p>
-      <w:pPr>
-        <w:pStyle w:val="Corpodetexto"/>
-        <w:rPr>
-          <w:b/>
-          <w:sz w:val="20"/>
-        </w:rPr>
-      </w:pPr>
-    </w:p>
-    <w:p>
-      <w:pPr>
-        <w:pStyle w:val="Corpodetexto"/>
-        <w:rPr>
-          <w:b/>
-          <w:sz w:val="20"/>
-        </w:rPr>
-      </w:pPr>
-    </w:p>
-    <w:p>
-      <w:pPr>
-        <w:pStyle w:val="Corpodetexto"/>
         <w:spacing w:before="2"/>
         <w:rPr>
           <w:b/>
@@ -28531,7 +28737,23 @@
           <w:w w:val="105"/>
           <w:sz w:val="19"/>
         </w:rPr>
-        <w:t>Figura 3 - Interface de Login Fonte: Autoria própria.</w:t>
+        <w:t xml:space="preserve">Figura </w:t>
+      </w:r>
+      <w:r>
+        <w:rPr>
+          <w:b/>
+          <w:w w:val="105"/>
+          <w:sz w:val="19"/>
+        </w:rPr>
+        <w:t>17</w:t>
+      </w:r>
+      <w:r>
+        <w:rPr>
+          <w:b/>
+          <w:w w:val="105"/>
+          <w:sz w:val="19"/>
+        </w:rPr>
+        <w:t xml:space="preserve"> - Interface de Login Fonte: Autoria própria.</w:t>
       </w:r>
     </w:p>
     <w:p>
@@ -28713,7 +28935,23 @@
           <w:w w:val="105"/>
           <w:sz w:val="19"/>
         </w:rPr>
-        <w:t xml:space="preserve">Figura 4 - Interface de Cadastro de </w:t>
+        <w:t xml:space="preserve">Figura </w:t>
+      </w:r>
+      <w:r>
+        <w:rPr>
+          <w:b/>
+          <w:w w:val="105"/>
+          <w:sz w:val="19"/>
+        </w:rPr>
+        <w:t>18</w:t>
+      </w:r>
+      <w:r>
+        <w:rPr>
+          <w:b/>
+          <w:w w:val="105"/>
+          <w:sz w:val="19"/>
+        </w:rPr>
+        <w:t xml:space="preserve"> - Interface de Cadastro de </w:t>
       </w:r>
       <w:r>
         <w:rPr>
@@ -28893,7 +29131,23 @@
           <w:w w:val="105"/>
           <w:sz w:val="19"/>
         </w:rPr>
-        <w:t xml:space="preserve">Figura 5 - Interface de </w:t>
+        <w:t xml:space="preserve">Figura </w:t>
+      </w:r>
+      <w:r>
+        <w:rPr>
+          <w:b/>
+          <w:w w:val="105"/>
+          <w:sz w:val="19"/>
+        </w:rPr>
+        <w:t>19</w:t>
+      </w:r>
+      <w:r>
+        <w:rPr>
+          <w:b/>
+          <w:w w:val="105"/>
+          <w:sz w:val="19"/>
+        </w:rPr>
+        <w:t xml:space="preserve"> - Interface de </w:t>
       </w:r>
       <w:r>
         <w:rPr>
@@ -29028,7 +29282,23 @@
           <w:w w:val="105"/>
           <w:sz w:val="19"/>
         </w:rPr>
-        <w:t xml:space="preserve">Figura 6 - Interface </w:t>
+        <w:t xml:space="preserve">Figura </w:t>
+      </w:r>
+      <w:r>
+        <w:rPr>
+          <w:b/>
+          <w:w w:val="105"/>
+          <w:sz w:val="19"/>
+        </w:rPr>
+        <w:t>20</w:t>
+      </w:r>
+      <w:r>
+        <w:rPr>
+          <w:b/>
+          <w:w w:val="105"/>
+          <w:sz w:val="19"/>
+        </w:rPr>
+        <w:t xml:space="preserve"> - Interface </w:t>
       </w:r>
       <w:r>
         <w:rPr>
@@ -29190,7 +29460,23 @@
           <w:w w:val="105"/>
           <w:sz w:val="19"/>
         </w:rPr>
-        <w:t>Figura 7 - Interface Sindico Caixa Fonte: Autoria própria.</w:t>
+        <w:t xml:space="preserve">Figura </w:t>
+      </w:r>
+      <w:r>
+        <w:rPr>
+          <w:b/>
+          <w:w w:val="105"/>
+          <w:sz w:val="19"/>
+        </w:rPr>
+        <w:t>21</w:t>
+      </w:r>
+      <w:r>
+        <w:rPr>
+          <w:b/>
+          <w:w w:val="105"/>
+          <w:sz w:val="19"/>
+        </w:rPr>
+        <w:t xml:space="preserve"> - Interface Sindico Caixa Fonte: Autoria própria.</w:t>
       </w:r>
     </w:p>
     <w:p>
@@ -29336,7 +29622,23 @@
           <w:w w:val="105"/>
           <w:sz w:val="19"/>
         </w:rPr>
-        <w:t>Figura 8 - Interface Sindico Atividades Fonte: Autoria própria.</w:t>
+        <w:t xml:space="preserve">Figura </w:t>
+      </w:r>
+      <w:r>
+        <w:rPr>
+          <w:b/>
+          <w:w w:val="105"/>
+          <w:sz w:val="19"/>
+        </w:rPr>
+        <w:t>22</w:t>
+      </w:r>
+      <w:r>
+        <w:rPr>
+          <w:b/>
+          <w:w w:val="105"/>
+          <w:sz w:val="19"/>
+        </w:rPr>
+        <w:t xml:space="preserve"> - Interface Sindico Atividades Fonte: Autoria própria.</w:t>
       </w:r>
     </w:p>
     <w:p>
@@ -29482,7 +29784,23 @@
           <w:w w:val="105"/>
           <w:sz w:val="19"/>
         </w:rPr>
-        <w:t>Figura 9 - Interface Sindico Assembleia Fonte: Autoria própria.</w:t>
+        <w:t xml:space="preserve">Figura </w:t>
+      </w:r>
+      <w:r>
+        <w:rPr>
+          <w:b/>
+          <w:w w:val="105"/>
+          <w:sz w:val="19"/>
+        </w:rPr>
+        <w:t>23</w:t>
+      </w:r>
+      <w:r>
+        <w:rPr>
+          <w:b/>
+          <w:w w:val="105"/>
+          <w:sz w:val="19"/>
+        </w:rPr>
+        <w:t xml:space="preserve"> - Interface Sindico Assembleia Fonte: Autoria própria.</w:t>
       </w:r>
     </w:p>
     <w:p>
@@ -29628,7 +29946,23 @@
           <w:w w:val="105"/>
           <w:sz w:val="19"/>
         </w:rPr>
-        <w:t>Figura 10 - Interface Sindico Vagas Visitantes Fonte: Autoria própria.</w:t>
+        <w:t xml:space="preserve">Figura </w:t>
+      </w:r>
+      <w:r>
+        <w:rPr>
+          <w:b/>
+          <w:w w:val="105"/>
+          <w:sz w:val="19"/>
+        </w:rPr>
+        <w:t>24</w:t>
+      </w:r>
+      <w:r>
+        <w:rPr>
+          <w:b/>
+          <w:w w:val="105"/>
+          <w:sz w:val="19"/>
+        </w:rPr>
+        <w:t xml:space="preserve"> - Interface Sindico Vagas Visitantes Fonte: Autoria própria.</w:t>
       </w:r>
     </w:p>
     <w:p>
@@ -29774,7 +30108,23 @@
           <w:w w:val="105"/>
           <w:sz w:val="19"/>
         </w:rPr>
-        <w:t>Figura 11 - Interface Sindico Ocorrências Fonte: Autoria própria.</w:t>
+        <w:t xml:space="preserve">Figura </w:t>
+      </w:r>
+      <w:r>
+        <w:rPr>
+          <w:b/>
+          <w:w w:val="105"/>
+          <w:sz w:val="19"/>
+        </w:rPr>
+        <w:t>25</w:t>
+      </w:r>
+      <w:r>
+        <w:rPr>
+          <w:b/>
+          <w:w w:val="105"/>
+          <w:sz w:val="19"/>
+        </w:rPr>
+        <w:t xml:space="preserve"> - Interface Sindico Ocorrências Fonte: Autoria própria.</w:t>
       </w:r>
     </w:p>
     <w:p>
@@ -29827,7 +30177,7 @@
           <w:szCs w:val="24"/>
         </w:rPr>
       </w:pPr>
-      <w:bookmarkStart w:id="147" w:name="_Toc39592472"/>
+      <w:bookmarkStart w:id="148" w:name="_Toc39592472"/>
       <w:r>
         <w:rPr>
           <w:szCs w:val="24"/>
@@ -29835,7 +30185,7 @@
         <w:lastRenderedPageBreak/>
         <w:t>Cronograma de trabalho</w:t>
       </w:r>
-      <w:bookmarkEnd w:id="147"/>
+      <w:bookmarkEnd w:id="148"/>
     </w:p>
     <w:p>
       <w:pPr>
@@ -38584,27 +38934,12 @@
               <w:pStyle w:val="Legenda"/>
               <w:jc w:val="both"/>
             </w:pPr>
-            <w:bookmarkStart w:id="148" w:name="_Toc39864340"/>
+            <w:bookmarkStart w:id="149" w:name="_Toc39864340"/>
             <w:r>
               <w:t xml:space="preserve">Figura </w:t>
             </w:r>
             <w:r>
-              <w:fldChar w:fldCharType="begin"/>
-            </w:r>
-            <w:r>
-              <w:instrText xml:space="preserve"> SEQ Figura \* ARABIC </w:instrText>
-            </w:r>
-            <w:r>
-              <w:fldChar w:fldCharType="separate"/>
-            </w:r>
-            <w:r>
-              <w:rPr>
-                <w:noProof/>
-              </w:rPr>
-              <w:t>2</w:t>
-            </w:r>
-            <w:r>
-              <w:fldChar w:fldCharType="end"/>
+              <w:t>26</w:t>
             </w:r>
             <w:r>
               <w:t xml:space="preserve"> </w:t>
@@ -38612,7 +38947,7 @@
             <w:r>
               <w:t>Cronograma das atividades do 1º Semestre</w:t>
             </w:r>
-            <w:bookmarkEnd w:id="148"/>
+            <w:bookmarkEnd w:id="149"/>
           </w:p>
           <w:p>
             <w:pPr>
@@ -38633,21 +38968,21 @@
         <w:spacing w:line="240" w:lineRule="auto"/>
         <w:jc w:val="left"/>
       </w:pPr>
-      <w:bookmarkStart w:id="149" w:name="_Toc266865634"/>
-      <w:bookmarkStart w:id="150" w:name="_Toc39592473"/>
-      <w:bookmarkStart w:id="151" w:name="_Toc257728969"/>
-      <w:bookmarkStart w:id="152" w:name="_Toc257729068"/>
-      <w:bookmarkStart w:id="153" w:name="_Toc257729292"/>
-      <w:bookmarkStart w:id="154" w:name="_Toc257729458"/>
-      <w:bookmarkStart w:id="155" w:name="_Toc257729495"/>
-      <w:bookmarkStart w:id="156" w:name="_Toc257729512"/>
-      <w:bookmarkStart w:id="157" w:name="_Toc257814819"/>
+      <w:bookmarkStart w:id="150" w:name="_Toc266865634"/>
+      <w:bookmarkStart w:id="151" w:name="_Toc39592473"/>
+      <w:bookmarkStart w:id="152" w:name="_Toc257728969"/>
+      <w:bookmarkStart w:id="153" w:name="_Toc257729068"/>
+      <w:bookmarkStart w:id="154" w:name="_Toc257729292"/>
+      <w:bookmarkStart w:id="155" w:name="_Toc257729458"/>
+      <w:bookmarkStart w:id="156" w:name="_Toc257729495"/>
+      <w:bookmarkStart w:id="157" w:name="_Toc257729512"/>
+      <w:bookmarkStart w:id="158" w:name="_Toc257814819"/>
       <w:r>
         <w:lastRenderedPageBreak/>
         <w:t>ANÁLISE DOS RESULTADOS</w:t>
       </w:r>
-      <w:bookmarkEnd w:id="149"/>
       <w:bookmarkEnd w:id="150"/>
+      <w:bookmarkEnd w:id="151"/>
     </w:p>
     <w:p>
       <w:pPr>
@@ -38661,14 +38996,14 @@
         <w:ind w:left="159" w:right="267" w:firstLine="336"/>
         <w:jc w:val="both"/>
       </w:pPr>
-      <w:bookmarkStart w:id="158" w:name="_Toc39592474"/>
-      <w:bookmarkEnd w:id="151"/>
+      <w:bookmarkStart w:id="159" w:name="_Toc39592474"/>
       <w:bookmarkEnd w:id="152"/>
       <w:bookmarkEnd w:id="153"/>
       <w:bookmarkEnd w:id="154"/>
       <w:bookmarkEnd w:id="155"/>
       <w:bookmarkEnd w:id="156"/>
       <w:bookmarkEnd w:id="157"/>
+      <w:bookmarkEnd w:id="158"/>
       <w:r>
         <w:t xml:space="preserve">Para o melhor desenvolvimento do Sistema de </w:t>
       </w:r>
@@ -38783,7 +39118,7 @@
       <w:r>
         <w:t>CONCLUSÃO</w:t>
       </w:r>
-      <w:bookmarkEnd w:id="158"/>
+      <w:bookmarkEnd w:id="159"/>
     </w:p>
     <w:p>
       <w:pPr>
@@ -38905,20 +39240,20 @@
         </w:numPr>
         <w:jc w:val="center"/>
       </w:pPr>
-      <w:bookmarkStart w:id="159" w:name="_Toc257728970"/>
-      <w:bookmarkStart w:id="160" w:name="_Toc257729293"/>
-      <w:bookmarkStart w:id="161" w:name="_Toc257729513"/>
-      <w:bookmarkStart w:id="162" w:name="_Toc257814820"/>
-      <w:bookmarkStart w:id="163" w:name="_Toc39592475"/>
+      <w:bookmarkStart w:id="160" w:name="_Toc257728970"/>
+      <w:bookmarkStart w:id="161" w:name="_Toc257729293"/>
+      <w:bookmarkStart w:id="162" w:name="_Toc257729513"/>
+      <w:bookmarkStart w:id="163" w:name="_Toc257814820"/>
+      <w:bookmarkStart w:id="164" w:name="_Toc39592475"/>
       <w:r>
         <w:lastRenderedPageBreak/>
         <w:t>Referências</w:t>
       </w:r>
-      <w:bookmarkEnd w:id="159"/>
       <w:bookmarkEnd w:id="160"/>
       <w:bookmarkEnd w:id="161"/>
       <w:bookmarkEnd w:id="162"/>
       <w:bookmarkEnd w:id="163"/>
+      <w:bookmarkEnd w:id="164"/>
     </w:p>
     <w:p>
       <w:pPr>
@@ -39069,11 +39404,11 @@
       <w:pPr>
         <w:pStyle w:val="Referncia"/>
       </w:pPr>
-      <w:bookmarkStart w:id="164" w:name="_Toc257728971"/>
-      <w:bookmarkStart w:id="165" w:name="_Toc257729294"/>
-      <w:bookmarkStart w:id="166" w:name="_Toc257729514"/>
-      <w:bookmarkStart w:id="167" w:name="_Ref257808121"/>
-      <w:bookmarkStart w:id="168" w:name="_Toc257814821"/>
+      <w:bookmarkStart w:id="165" w:name="_Toc257728971"/>
+      <w:bookmarkStart w:id="166" w:name="_Toc257729294"/>
+      <w:bookmarkStart w:id="167" w:name="_Toc257729514"/>
+      <w:bookmarkStart w:id="168" w:name="_Ref257808121"/>
+      <w:bookmarkStart w:id="169" w:name="_Toc257814821"/>
       <w:r>
         <w:t>SCHWABER K.; SUTHERLAND J.</w:t>
       </w:r>
@@ -39683,11 +40018,11 @@
       <w:r>
         <w:t xml:space="preserve"> </w:t>
       </w:r>
-      <w:bookmarkEnd w:id="164"/>
       <w:bookmarkEnd w:id="165"/>
       <w:bookmarkEnd w:id="166"/>
       <w:bookmarkEnd w:id="167"/>
       <w:bookmarkEnd w:id="168"/>
+      <w:bookmarkEnd w:id="169"/>
     </w:p>
     <w:sectPr>
       <w:headerReference w:type="default" r:id="rId47"/>
@@ -39750,7 +40085,7 @@
       </w:r>
     </w:p>
   </w:comment>
-  <w:comment w:id="143" w:author="José Caetano Faganello" w:date="2020-10-07T01:25:00Z" w:initials="JCF">
+  <w:comment w:id="144" w:author="José Caetano Faganello" w:date="2020-10-07T01:25:00Z" w:initials="JCF">
     <w:p>
       <w:pPr>
         <w:pStyle w:val="Textodecomentrio"/>
@@ -39766,7 +40101,7 @@
       </w:r>
     </w:p>
   </w:comment>
-  <w:comment w:id="145" w:author="José Caetano Faganello" w:date="2020-10-07T01:25:00Z" w:initials="JCF">
+  <w:comment w:id="146" w:author="José Caetano Faganello" w:date="2020-10-07T01:25:00Z" w:initials="JCF">
     <w:p>
       <w:pPr>
         <w:pStyle w:val="Textodecomentrio"/>
@@ -42247,7 +42582,6 @@
   <w:style w:type="character" w:default="1" w:styleId="Fontepargpadro">
     <w:name w:val="Default Paragraph Font"/>
     <w:uiPriority w:val="1"/>
-    <w:semiHidden/>
     <w:unhideWhenUsed/>
   </w:style>
   <w:style w:type="table" w:default="1" w:styleId="Tabelanormal">

</xml_diff>

<commit_message>
Adicionado análise de riscos
</commit_message>
<xml_diff>
--- a/SISTEMA DE CONDOMINIO TCC FACET -.docx
+++ b/SISTEMA DE CONDOMINIO TCC FACET -.docx
@@ -28203,23 +28203,23 @@
     <w:p>
       <w:pPr>
         <w:spacing w:before="100"/>
-        <w:jc w:val="both"/>
-        <w:rPr>
-          <w:b/>
-          <w:sz w:val="27"/>
-        </w:rPr>
-      </w:pPr>
-    </w:p>
-    <w:p>
-      <w:pPr>
-        <w:spacing w:before="100"/>
-        <w:jc w:val="both"/>
-        <w:rPr>
-          <w:rFonts w:cs="Arial"/>
-          <w:bCs/>
-          <w:color w:val="000000"/>
-        </w:rPr>
-      </w:pPr>
+        <w:ind w:firstLine="708"/>
+        <w:jc w:val="both"/>
+        <w:rPr>
+          <w:rFonts w:cs="Arial"/>
+          <w:bCs/>
+          <w:color w:val="000000"/>
+          <w:u w:val="single"/>
+        </w:rPr>
+      </w:pPr>
+      <w:r>
+        <w:rPr>
+          <w:rFonts w:cs="Arial"/>
+          <w:bCs/>
+          <w:color w:val="000000"/>
+        </w:rPr>
+        <w:t>Para o mitigar R01 serão pesquisados métodos que ajudem a aumentar a eficácia da execução do projeto.</w:t>
+      </w:r>
     </w:p>
     <w:p>
       <w:pPr>
@@ -28238,7 +28238,25 @@
           <w:color w:val="000000"/>
         </w:rPr>
         <w:tab/>
-        <w:t>Para o mitigar R01 serão pesquisados métodos que ajudem a aumentar a eficácia da execução do projeto.</w:t>
+        <w:t xml:space="preserve">Para mitigar o R02 escolhemos tecnologias com frameworks que nos facilitam o desenvolvimento retirando a complexidade da “mão” do </w:t>
+      </w:r>
+      <w:proofErr w:type="spellStart"/>
+      <w:r>
+        <w:rPr>
+          <w:rFonts w:cs="Arial"/>
+          <w:bCs/>
+          <w:color w:val="000000"/>
+        </w:rPr>
+        <w:t>desenvolverdo</w:t>
+      </w:r>
+      <w:proofErr w:type="spellEnd"/>
+      <w:r>
+        <w:rPr>
+          <w:rFonts w:cs="Arial"/>
+          <w:bCs/>
+          <w:color w:val="000000"/>
+        </w:rPr>
+        <w:t xml:space="preserve"> e deixando por conta dos métodos do framework.</w:t>
       </w:r>
     </w:p>
     <w:p>
@@ -28258,7 +28276,7 @@
           <w:color w:val="000000"/>
         </w:rPr>
         <w:tab/>
-        <w:t>Para mitigar o R02 aumentar o contato com analistas profissionais na empresa para a orientação de adequação das regras de negócio a serem implementadas.</w:t>
+        <w:t>Para eliminar o R03 será aumentado o acompanhamento do andamento do projeto pelo cliente com seu feedback, apresentando cada funcionalidade em andamento e finalizada ao cliente.</w:t>
       </w:r>
     </w:p>
     <w:p>
@@ -28278,7 +28296,7 @@
           <w:color w:val="000000"/>
         </w:rPr>
         <w:tab/>
-        <w:t>Para o R03 será aumentado o acompanhamento do andamento do projeto pelo cliente com seu feedback.</w:t>
+        <w:t>Para eliminar o R04 serão criados cenários de testes para os mais diversos problemas, e testes por ambos os desenvolvedores para que se evite de fazer testes “viciados”.</w:t>
       </w:r>
     </w:p>
     <w:p>
@@ -28298,32 +28316,1178 @@
           <w:color w:val="000000"/>
         </w:rPr>
         <w:tab/>
-        <w:t xml:space="preserve">Para </w:t>
-      </w:r>
-      <w:r>
-        <w:rPr>
-          <w:rFonts w:cs="Arial"/>
-          <w:bCs/>
-          <w:color w:val="000000"/>
-        </w:rPr>
-        <w:t>eliminar o</w:t>
-      </w:r>
-      <w:r>
-        <w:rPr>
-          <w:rFonts w:cs="Arial"/>
-          <w:bCs/>
-          <w:color w:val="000000"/>
-        </w:rPr>
-        <w:t xml:space="preserve"> R04 serão criados cenários de testes para os mais diversos problemas, e testes por ambos os </w:t>
-      </w:r>
-      <w:r>
-        <w:rPr>
-          <w:rFonts w:cs="Arial"/>
-          <w:bCs/>
-          <w:color w:val="000000"/>
-        </w:rPr>
-        <w:t>desenvolvedores para que se evite de fazer testes “viciados”.</w:t>
-      </w:r>
+        <w:t xml:space="preserve">Para o R05 será transferida a </w:t>
+      </w:r>
+      <w:proofErr w:type="spellStart"/>
+      <w:r>
+        <w:rPr>
+          <w:rFonts w:cs="Arial"/>
+          <w:bCs/>
+          <w:color w:val="000000"/>
+        </w:rPr>
+        <w:t>responsabilida</w:t>
+      </w:r>
+      <w:proofErr w:type="spellEnd"/>
+      <w:r>
+        <w:rPr>
+          <w:rFonts w:cs="Arial"/>
+          <w:bCs/>
+          <w:color w:val="000000"/>
+        </w:rPr>
+        <w:t xml:space="preserve"> para provedora da nuvem.</w:t>
+      </w:r>
+    </w:p>
+    <w:p>
+      <w:pPr>
+        <w:spacing w:before="100"/>
+        <w:jc w:val="both"/>
+        <w:rPr>
+          <w:rFonts w:cs="Arial"/>
+          <w:bCs/>
+          <w:color w:val="000000"/>
+        </w:rPr>
+      </w:pPr>
+    </w:p>
+    <w:tbl>
+      <w:tblPr>
+        <w:tblStyle w:val="Tabelacomgrade"/>
+        <w:tblW w:w="0" w:type="auto"/>
+        <w:jc w:val="center"/>
+        <w:shd w:val="clear" w:color="auto" w:fill="BFBFBF" w:themeFill="background1" w:themeFillShade="BF"/>
+        <w:tblLook w:val="04A0" w:firstRow="1" w:lastRow="0" w:firstColumn="1" w:lastColumn="0" w:noHBand="0" w:noVBand="1"/>
+      </w:tblPr>
+      <w:tblGrid>
+        <w:gridCol w:w="1040"/>
+        <w:gridCol w:w="1867"/>
+        <w:gridCol w:w="1286"/>
+        <w:gridCol w:w="1599"/>
+        <w:gridCol w:w="1867"/>
+        <w:gridCol w:w="1376"/>
+      </w:tblGrid>
+      <w:tr>
+        <w:trPr>
+          <w:trHeight w:val="855"/>
+          <w:jc w:val="center"/>
+        </w:trPr>
+        <w:tc>
+          <w:tcPr>
+            <w:tcW w:w="1040" w:type="dxa"/>
+            <w:shd w:val="clear" w:color="auto" w:fill="BFBFBF" w:themeFill="background1" w:themeFillShade="BF"/>
+            <w:vAlign w:val="center"/>
+          </w:tcPr>
+          <w:p>
+            <w:pPr>
+              <w:spacing w:before="100"/>
+              <w:rPr>
+                <w:rFonts w:cs="Arial"/>
+                <w:bCs/>
+                <w:color w:val="000000"/>
+                <w:sz w:val="22"/>
+                <w:szCs w:val="20"/>
+              </w:rPr>
+            </w:pPr>
+            <w:r>
+              <w:rPr>
+                <w:rFonts w:cs="Arial"/>
+                <w:bCs/>
+                <w:color w:val="000000"/>
+                <w:sz w:val="22"/>
+                <w:szCs w:val="20"/>
+              </w:rPr>
+              <w:t>Número</w:t>
+            </w:r>
+          </w:p>
+        </w:tc>
+        <w:tc>
+          <w:tcPr>
+            <w:tcW w:w="1867" w:type="dxa"/>
+            <w:shd w:val="clear" w:color="auto" w:fill="BFBFBF" w:themeFill="background1" w:themeFillShade="BF"/>
+            <w:vAlign w:val="center"/>
+          </w:tcPr>
+          <w:p>
+            <w:pPr>
+              <w:spacing w:before="100"/>
+              <w:rPr>
+                <w:rFonts w:cs="Arial"/>
+                <w:bCs/>
+                <w:color w:val="000000"/>
+                <w:sz w:val="22"/>
+                <w:szCs w:val="20"/>
+              </w:rPr>
+            </w:pPr>
+            <w:r>
+              <w:rPr>
+                <w:rFonts w:cs="Arial"/>
+                <w:bCs/>
+                <w:color w:val="000000"/>
+                <w:sz w:val="22"/>
+                <w:szCs w:val="20"/>
+              </w:rPr>
+              <w:t>Risco</w:t>
+            </w:r>
+          </w:p>
+        </w:tc>
+        <w:tc>
+          <w:tcPr>
+            <w:tcW w:w="1286" w:type="dxa"/>
+            <w:shd w:val="clear" w:color="auto" w:fill="BFBFBF" w:themeFill="background1" w:themeFillShade="BF"/>
+            <w:vAlign w:val="center"/>
+          </w:tcPr>
+          <w:p>
+            <w:pPr>
+              <w:spacing w:before="100"/>
+              <w:rPr>
+                <w:rFonts w:cs="Arial"/>
+                <w:bCs/>
+                <w:color w:val="000000"/>
+                <w:sz w:val="22"/>
+                <w:szCs w:val="20"/>
+              </w:rPr>
+            </w:pPr>
+            <w:r>
+              <w:rPr>
+                <w:rFonts w:cs="Arial"/>
+                <w:bCs/>
+                <w:color w:val="000000"/>
+                <w:sz w:val="22"/>
+                <w:szCs w:val="20"/>
+              </w:rPr>
+              <w:t>Gravidade</w:t>
+            </w:r>
+          </w:p>
+        </w:tc>
+        <w:tc>
+          <w:tcPr>
+            <w:tcW w:w="1599" w:type="dxa"/>
+            <w:shd w:val="clear" w:color="auto" w:fill="BFBFBF" w:themeFill="background1" w:themeFillShade="BF"/>
+            <w:vAlign w:val="center"/>
+          </w:tcPr>
+          <w:p>
+            <w:pPr>
+              <w:spacing w:before="100"/>
+              <w:rPr>
+                <w:rFonts w:cs="Arial"/>
+                <w:bCs/>
+                <w:color w:val="000000"/>
+                <w:sz w:val="22"/>
+                <w:szCs w:val="20"/>
+              </w:rPr>
+            </w:pPr>
+            <w:r>
+              <w:rPr>
+                <w:rFonts w:cs="Arial"/>
+                <w:bCs/>
+                <w:color w:val="000000"/>
+                <w:sz w:val="22"/>
+                <w:szCs w:val="20"/>
+              </w:rPr>
+              <w:t xml:space="preserve">Probabilidade de </w:t>
+            </w:r>
+            <w:proofErr w:type="spellStart"/>
+            <w:r>
+              <w:rPr>
+                <w:rFonts w:cs="Arial"/>
+                <w:bCs/>
+                <w:color w:val="000000"/>
+                <w:sz w:val="22"/>
+                <w:szCs w:val="20"/>
+              </w:rPr>
+              <w:t>Ocorência</w:t>
+            </w:r>
+            <w:proofErr w:type="spellEnd"/>
+          </w:p>
+        </w:tc>
+        <w:tc>
+          <w:tcPr>
+            <w:tcW w:w="1867" w:type="dxa"/>
+            <w:shd w:val="clear" w:color="auto" w:fill="BFBFBF" w:themeFill="background1" w:themeFillShade="BF"/>
+            <w:vAlign w:val="center"/>
+          </w:tcPr>
+          <w:p>
+            <w:pPr>
+              <w:spacing w:before="100"/>
+              <w:rPr>
+                <w:rFonts w:cs="Arial"/>
+                <w:bCs/>
+                <w:color w:val="000000"/>
+                <w:sz w:val="22"/>
+                <w:szCs w:val="20"/>
+              </w:rPr>
+            </w:pPr>
+            <w:r>
+              <w:rPr>
+                <w:rFonts w:cs="Arial"/>
+                <w:bCs/>
+                <w:color w:val="000000"/>
+                <w:sz w:val="22"/>
+                <w:szCs w:val="20"/>
+              </w:rPr>
+              <w:t>Impacto Previsto</w:t>
+            </w:r>
+          </w:p>
+        </w:tc>
+        <w:tc>
+          <w:tcPr>
+            <w:tcW w:w="1376" w:type="dxa"/>
+            <w:shd w:val="clear" w:color="auto" w:fill="BFBFBF" w:themeFill="background1" w:themeFillShade="BF"/>
+            <w:vAlign w:val="center"/>
+          </w:tcPr>
+          <w:p>
+            <w:pPr>
+              <w:spacing w:before="100"/>
+              <w:rPr>
+                <w:rFonts w:cs="Arial"/>
+                <w:bCs/>
+                <w:color w:val="000000"/>
+                <w:sz w:val="22"/>
+                <w:szCs w:val="20"/>
+              </w:rPr>
+            </w:pPr>
+            <w:r>
+              <w:rPr>
+                <w:rFonts w:cs="Arial"/>
+                <w:bCs/>
+                <w:color w:val="000000"/>
+                <w:sz w:val="22"/>
+                <w:szCs w:val="20"/>
+              </w:rPr>
+              <w:t>Tratamento Previsto</w:t>
+            </w:r>
+          </w:p>
+        </w:tc>
+      </w:tr>
+      <w:tr>
+        <w:trPr>
+          <w:trHeight w:val="855"/>
+          <w:jc w:val="center"/>
+        </w:trPr>
+        <w:tc>
+          <w:tcPr>
+            <w:tcW w:w="1040" w:type="dxa"/>
+            <w:shd w:val="clear" w:color="auto" w:fill="D9D9D9" w:themeFill="background1" w:themeFillShade="D9"/>
+            <w:vAlign w:val="center"/>
+          </w:tcPr>
+          <w:p>
+            <w:pPr>
+              <w:spacing w:before="100"/>
+              <w:rPr>
+                <w:rFonts w:cs="Arial"/>
+                <w:bCs/>
+                <w:color w:val="000000"/>
+                <w:sz w:val="22"/>
+                <w:szCs w:val="20"/>
+              </w:rPr>
+            </w:pPr>
+            <w:r>
+              <w:rPr>
+                <w:rFonts w:cs="Arial"/>
+                <w:bCs/>
+                <w:color w:val="000000"/>
+                <w:sz w:val="22"/>
+                <w:szCs w:val="20"/>
+              </w:rPr>
+              <w:t>R01</w:t>
+            </w:r>
+          </w:p>
+        </w:tc>
+        <w:tc>
+          <w:tcPr>
+            <w:tcW w:w="1867" w:type="dxa"/>
+            <w:shd w:val="clear" w:color="auto" w:fill="D9D9D9" w:themeFill="background1" w:themeFillShade="D9"/>
+            <w:vAlign w:val="center"/>
+          </w:tcPr>
+          <w:p>
+            <w:pPr>
+              <w:spacing w:before="100"/>
+              <w:rPr>
+                <w:rFonts w:cs="Arial"/>
+                <w:bCs/>
+                <w:color w:val="000000"/>
+                <w:sz w:val="22"/>
+                <w:szCs w:val="20"/>
+              </w:rPr>
+            </w:pPr>
+            <w:r>
+              <w:rPr>
+                <w:rFonts w:cs="Arial"/>
+                <w:bCs/>
+                <w:color w:val="000000"/>
+                <w:sz w:val="22"/>
+                <w:szCs w:val="20"/>
+              </w:rPr>
+              <w:t>Atraso na execução do cronograma de desenvolvimento</w:t>
+            </w:r>
+          </w:p>
+        </w:tc>
+        <w:tc>
+          <w:tcPr>
+            <w:tcW w:w="1286" w:type="dxa"/>
+            <w:shd w:val="clear" w:color="auto" w:fill="D9D9D9" w:themeFill="background1" w:themeFillShade="D9"/>
+            <w:vAlign w:val="center"/>
+          </w:tcPr>
+          <w:p>
+            <w:pPr>
+              <w:spacing w:before="100"/>
+              <w:rPr>
+                <w:rFonts w:cs="Arial"/>
+                <w:bCs/>
+                <w:color w:val="000000"/>
+                <w:sz w:val="22"/>
+                <w:szCs w:val="20"/>
+              </w:rPr>
+            </w:pPr>
+            <w:r>
+              <w:rPr>
+                <w:rFonts w:cs="Arial"/>
+                <w:bCs/>
+                <w:color w:val="000000"/>
+                <w:sz w:val="22"/>
+                <w:szCs w:val="20"/>
+              </w:rPr>
+              <w:t>Alta</w:t>
+            </w:r>
+          </w:p>
+        </w:tc>
+        <w:tc>
+          <w:tcPr>
+            <w:tcW w:w="1599" w:type="dxa"/>
+            <w:shd w:val="clear" w:color="auto" w:fill="D9D9D9" w:themeFill="background1" w:themeFillShade="D9"/>
+            <w:vAlign w:val="center"/>
+          </w:tcPr>
+          <w:p>
+            <w:pPr>
+              <w:spacing w:before="100"/>
+              <w:rPr>
+                <w:rFonts w:cs="Arial"/>
+                <w:bCs/>
+                <w:color w:val="000000"/>
+                <w:sz w:val="22"/>
+                <w:szCs w:val="20"/>
+              </w:rPr>
+            </w:pPr>
+            <w:r>
+              <w:rPr>
+                <w:rFonts w:cs="Arial"/>
+                <w:bCs/>
+                <w:color w:val="000000"/>
+                <w:sz w:val="22"/>
+                <w:szCs w:val="20"/>
+              </w:rPr>
+              <w:t>Média</w:t>
+            </w:r>
+          </w:p>
+        </w:tc>
+        <w:tc>
+          <w:tcPr>
+            <w:tcW w:w="1867" w:type="dxa"/>
+            <w:shd w:val="clear" w:color="auto" w:fill="D9D9D9" w:themeFill="background1" w:themeFillShade="D9"/>
+            <w:vAlign w:val="center"/>
+          </w:tcPr>
+          <w:p>
+            <w:pPr>
+              <w:spacing w:before="100"/>
+              <w:rPr>
+                <w:rFonts w:cs="Arial"/>
+                <w:bCs/>
+                <w:color w:val="000000"/>
+                <w:sz w:val="22"/>
+                <w:szCs w:val="20"/>
+              </w:rPr>
+            </w:pPr>
+            <w:r>
+              <w:rPr>
+                <w:rFonts w:cs="Arial"/>
+                <w:bCs/>
+                <w:color w:val="000000"/>
+                <w:sz w:val="22"/>
+                <w:szCs w:val="20"/>
+              </w:rPr>
+              <w:t>Atraso na entrega dos resultados parciais e totais</w:t>
+            </w:r>
+          </w:p>
+        </w:tc>
+        <w:tc>
+          <w:tcPr>
+            <w:tcW w:w="1376" w:type="dxa"/>
+            <w:shd w:val="clear" w:color="auto" w:fill="D9D9D9" w:themeFill="background1" w:themeFillShade="D9"/>
+            <w:vAlign w:val="center"/>
+          </w:tcPr>
+          <w:p>
+            <w:pPr>
+              <w:spacing w:before="100"/>
+              <w:rPr>
+                <w:rFonts w:cs="Arial"/>
+                <w:bCs/>
+                <w:color w:val="000000"/>
+                <w:sz w:val="22"/>
+                <w:szCs w:val="20"/>
+              </w:rPr>
+            </w:pPr>
+            <w:r>
+              <w:rPr>
+                <w:rFonts w:cs="Arial"/>
+                <w:bCs/>
+                <w:color w:val="000000"/>
+                <w:sz w:val="22"/>
+                <w:szCs w:val="20"/>
+              </w:rPr>
+              <w:t>Mitigar</w:t>
+            </w:r>
+          </w:p>
+        </w:tc>
+      </w:tr>
+      <w:tr>
+        <w:trPr>
+          <w:trHeight w:val="855"/>
+          <w:jc w:val="center"/>
+        </w:trPr>
+        <w:tc>
+          <w:tcPr>
+            <w:tcW w:w="1040" w:type="dxa"/>
+            <w:shd w:val="clear" w:color="auto" w:fill="D9D9D9" w:themeFill="background1" w:themeFillShade="D9"/>
+            <w:vAlign w:val="center"/>
+          </w:tcPr>
+          <w:p>
+            <w:pPr>
+              <w:spacing w:before="100"/>
+              <w:rPr>
+                <w:rFonts w:cs="Arial"/>
+                <w:bCs/>
+                <w:color w:val="000000"/>
+                <w:sz w:val="22"/>
+                <w:szCs w:val="20"/>
+              </w:rPr>
+            </w:pPr>
+            <w:r>
+              <w:rPr>
+                <w:rFonts w:cs="Arial"/>
+                <w:bCs/>
+                <w:color w:val="000000"/>
+                <w:sz w:val="22"/>
+                <w:szCs w:val="20"/>
+              </w:rPr>
+              <w:lastRenderedPageBreak/>
+              <w:t>R02</w:t>
+            </w:r>
+          </w:p>
+        </w:tc>
+        <w:tc>
+          <w:tcPr>
+            <w:tcW w:w="1867" w:type="dxa"/>
+            <w:shd w:val="clear" w:color="auto" w:fill="D9D9D9" w:themeFill="background1" w:themeFillShade="D9"/>
+            <w:vAlign w:val="center"/>
+          </w:tcPr>
+          <w:p>
+            <w:pPr>
+              <w:spacing w:before="100"/>
+              <w:rPr>
+                <w:rFonts w:cs="Arial"/>
+                <w:bCs/>
+                <w:color w:val="000000"/>
+                <w:sz w:val="22"/>
+                <w:szCs w:val="20"/>
+              </w:rPr>
+            </w:pPr>
+            <w:r>
+              <w:rPr>
+                <w:rFonts w:cs="Arial"/>
+                <w:bCs/>
+                <w:color w:val="000000"/>
+                <w:sz w:val="22"/>
+                <w:szCs w:val="20"/>
+              </w:rPr>
+              <w:t>Complexidade do software a ser desenvolvido</w:t>
+            </w:r>
+          </w:p>
+        </w:tc>
+        <w:tc>
+          <w:tcPr>
+            <w:tcW w:w="1286" w:type="dxa"/>
+            <w:shd w:val="clear" w:color="auto" w:fill="D9D9D9" w:themeFill="background1" w:themeFillShade="D9"/>
+            <w:vAlign w:val="center"/>
+          </w:tcPr>
+          <w:p>
+            <w:pPr>
+              <w:spacing w:before="100"/>
+              <w:rPr>
+                <w:rFonts w:cs="Arial"/>
+                <w:bCs/>
+                <w:color w:val="000000"/>
+                <w:sz w:val="22"/>
+                <w:szCs w:val="20"/>
+              </w:rPr>
+            </w:pPr>
+            <w:r>
+              <w:rPr>
+                <w:rFonts w:cs="Arial"/>
+                <w:bCs/>
+                <w:color w:val="000000"/>
+                <w:sz w:val="22"/>
+                <w:szCs w:val="20"/>
+              </w:rPr>
+              <w:t>Média</w:t>
+            </w:r>
+          </w:p>
+        </w:tc>
+        <w:tc>
+          <w:tcPr>
+            <w:tcW w:w="1599" w:type="dxa"/>
+            <w:shd w:val="clear" w:color="auto" w:fill="D9D9D9" w:themeFill="background1" w:themeFillShade="D9"/>
+            <w:vAlign w:val="center"/>
+          </w:tcPr>
+          <w:p>
+            <w:pPr>
+              <w:spacing w:before="100"/>
+              <w:rPr>
+                <w:rFonts w:cs="Arial"/>
+                <w:bCs/>
+                <w:color w:val="000000"/>
+                <w:sz w:val="22"/>
+                <w:szCs w:val="20"/>
+              </w:rPr>
+            </w:pPr>
+            <w:r>
+              <w:rPr>
+                <w:rFonts w:cs="Arial"/>
+                <w:bCs/>
+                <w:color w:val="000000"/>
+                <w:sz w:val="22"/>
+                <w:szCs w:val="20"/>
+              </w:rPr>
+              <w:t>Média</w:t>
+            </w:r>
+          </w:p>
+        </w:tc>
+        <w:tc>
+          <w:tcPr>
+            <w:tcW w:w="1867" w:type="dxa"/>
+            <w:shd w:val="clear" w:color="auto" w:fill="D9D9D9" w:themeFill="background1" w:themeFillShade="D9"/>
+            <w:vAlign w:val="center"/>
+          </w:tcPr>
+          <w:p>
+            <w:pPr>
+              <w:spacing w:before="100"/>
+              <w:rPr>
+                <w:rFonts w:cs="Arial"/>
+                <w:bCs/>
+                <w:color w:val="000000"/>
+                <w:sz w:val="22"/>
+                <w:szCs w:val="20"/>
+              </w:rPr>
+            </w:pPr>
+            <w:r>
+              <w:rPr>
+                <w:rFonts w:cs="Arial"/>
+                <w:bCs/>
+                <w:color w:val="000000"/>
+                <w:sz w:val="22"/>
+                <w:szCs w:val="20"/>
+              </w:rPr>
+              <w:t>Dificuldade no desenvolvimento de algoritmos do software</w:t>
+            </w:r>
+          </w:p>
+        </w:tc>
+        <w:tc>
+          <w:tcPr>
+            <w:tcW w:w="1376" w:type="dxa"/>
+            <w:shd w:val="clear" w:color="auto" w:fill="D9D9D9" w:themeFill="background1" w:themeFillShade="D9"/>
+            <w:vAlign w:val="center"/>
+          </w:tcPr>
+          <w:p>
+            <w:pPr>
+              <w:spacing w:before="100"/>
+              <w:rPr>
+                <w:rFonts w:cs="Arial"/>
+                <w:bCs/>
+                <w:color w:val="000000"/>
+                <w:sz w:val="22"/>
+                <w:szCs w:val="20"/>
+              </w:rPr>
+            </w:pPr>
+            <w:r>
+              <w:rPr>
+                <w:rFonts w:cs="Arial"/>
+                <w:bCs/>
+                <w:color w:val="000000"/>
+                <w:sz w:val="22"/>
+                <w:szCs w:val="20"/>
+              </w:rPr>
+              <w:t>Mitigar</w:t>
+            </w:r>
+          </w:p>
+        </w:tc>
+      </w:tr>
+      <w:tr>
+        <w:trPr>
+          <w:trHeight w:val="855"/>
+          <w:jc w:val="center"/>
+        </w:trPr>
+        <w:tc>
+          <w:tcPr>
+            <w:tcW w:w="1040" w:type="dxa"/>
+            <w:shd w:val="clear" w:color="auto" w:fill="D9D9D9" w:themeFill="background1" w:themeFillShade="D9"/>
+            <w:vAlign w:val="center"/>
+          </w:tcPr>
+          <w:p>
+            <w:pPr>
+              <w:spacing w:before="100"/>
+              <w:rPr>
+                <w:rFonts w:cs="Arial"/>
+                <w:bCs/>
+                <w:color w:val="000000"/>
+                <w:sz w:val="22"/>
+                <w:szCs w:val="20"/>
+              </w:rPr>
+            </w:pPr>
+            <w:r>
+              <w:rPr>
+                <w:rFonts w:cs="Arial"/>
+                <w:bCs/>
+                <w:color w:val="000000"/>
+                <w:sz w:val="22"/>
+                <w:szCs w:val="20"/>
+              </w:rPr>
+              <w:t>R03</w:t>
+            </w:r>
+          </w:p>
+        </w:tc>
+        <w:tc>
+          <w:tcPr>
+            <w:tcW w:w="1867" w:type="dxa"/>
+            <w:shd w:val="clear" w:color="auto" w:fill="D9D9D9" w:themeFill="background1" w:themeFillShade="D9"/>
+            <w:vAlign w:val="center"/>
+          </w:tcPr>
+          <w:p>
+            <w:pPr>
+              <w:spacing w:before="100"/>
+              <w:rPr>
+                <w:rFonts w:cs="Arial"/>
+                <w:bCs/>
+                <w:color w:val="000000"/>
+                <w:sz w:val="22"/>
+                <w:szCs w:val="20"/>
+              </w:rPr>
+            </w:pPr>
+            <w:r>
+              <w:rPr>
+                <w:rFonts w:cs="Arial"/>
+                <w:bCs/>
+                <w:color w:val="000000"/>
+                <w:sz w:val="22"/>
+                <w:szCs w:val="20"/>
+              </w:rPr>
+              <w:t>Qualidade do software final fora da expectativa do cliente</w:t>
+            </w:r>
+          </w:p>
+        </w:tc>
+        <w:tc>
+          <w:tcPr>
+            <w:tcW w:w="1286" w:type="dxa"/>
+            <w:shd w:val="clear" w:color="auto" w:fill="D9D9D9" w:themeFill="background1" w:themeFillShade="D9"/>
+            <w:vAlign w:val="center"/>
+          </w:tcPr>
+          <w:p>
+            <w:pPr>
+              <w:spacing w:before="100"/>
+              <w:rPr>
+                <w:rFonts w:cs="Arial"/>
+                <w:bCs/>
+                <w:color w:val="000000"/>
+                <w:sz w:val="22"/>
+                <w:szCs w:val="20"/>
+              </w:rPr>
+            </w:pPr>
+            <w:r>
+              <w:rPr>
+                <w:rFonts w:cs="Arial"/>
+                <w:bCs/>
+                <w:color w:val="000000"/>
+                <w:sz w:val="22"/>
+                <w:szCs w:val="20"/>
+              </w:rPr>
+              <w:t>Alta</w:t>
+            </w:r>
+          </w:p>
+        </w:tc>
+        <w:tc>
+          <w:tcPr>
+            <w:tcW w:w="1599" w:type="dxa"/>
+            <w:shd w:val="clear" w:color="auto" w:fill="D9D9D9" w:themeFill="background1" w:themeFillShade="D9"/>
+            <w:vAlign w:val="center"/>
+          </w:tcPr>
+          <w:p>
+            <w:pPr>
+              <w:spacing w:before="100"/>
+              <w:rPr>
+                <w:rFonts w:cs="Arial"/>
+                <w:bCs/>
+                <w:color w:val="000000"/>
+                <w:sz w:val="22"/>
+                <w:szCs w:val="20"/>
+              </w:rPr>
+            </w:pPr>
+            <w:r>
+              <w:rPr>
+                <w:rFonts w:cs="Arial"/>
+                <w:bCs/>
+                <w:color w:val="000000"/>
+                <w:sz w:val="22"/>
+                <w:szCs w:val="20"/>
+              </w:rPr>
+              <w:t>Média</w:t>
+            </w:r>
+          </w:p>
+        </w:tc>
+        <w:tc>
+          <w:tcPr>
+            <w:tcW w:w="1867" w:type="dxa"/>
+            <w:shd w:val="clear" w:color="auto" w:fill="D9D9D9" w:themeFill="background1" w:themeFillShade="D9"/>
+            <w:vAlign w:val="center"/>
+          </w:tcPr>
+          <w:p>
+            <w:pPr>
+              <w:spacing w:before="100"/>
+              <w:rPr>
+                <w:rFonts w:cs="Arial"/>
+                <w:bCs/>
+                <w:color w:val="000000"/>
+                <w:sz w:val="22"/>
+                <w:szCs w:val="20"/>
+              </w:rPr>
+            </w:pPr>
+            <w:r>
+              <w:rPr>
+                <w:rFonts w:cs="Arial"/>
+                <w:bCs/>
+                <w:color w:val="000000"/>
+                <w:sz w:val="22"/>
+                <w:szCs w:val="20"/>
+              </w:rPr>
+              <w:t>Insatisfação e não utilização do software</w:t>
+            </w:r>
+          </w:p>
+        </w:tc>
+        <w:tc>
+          <w:tcPr>
+            <w:tcW w:w="1376" w:type="dxa"/>
+            <w:shd w:val="clear" w:color="auto" w:fill="D9D9D9" w:themeFill="background1" w:themeFillShade="D9"/>
+            <w:vAlign w:val="center"/>
+          </w:tcPr>
+          <w:p>
+            <w:pPr>
+              <w:spacing w:before="100"/>
+              <w:rPr>
+                <w:rFonts w:cs="Arial"/>
+                <w:bCs/>
+                <w:color w:val="000000"/>
+                <w:sz w:val="22"/>
+                <w:szCs w:val="20"/>
+              </w:rPr>
+            </w:pPr>
+            <w:r>
+              <w:rPr>
+                <w:rFonts w:cs="Arial"/>
+                <w:bCs/>
+                <w:color w:val="000000"/>
+                <w:sz w:val="22"/>
+                <w:szCs w:val="20"/>
+              </w:rPr>
+              <w:t>Eliminar</w:t>
+            </w:r>
+          </w:p>
+        </w:tc>
+      </w:tr>
+      <w:tr>
+        <w:trPr>
+          <w:trHeight w:val="855"/>
+          <w:jc w:val="center"/>
+        </w:trPr>
+        <w:tc>
+          <w:tcPr>
+            <w:tcW w:w="1040" w:type="dxa"/>
+            <w:shd w:val="clear" w:color="auto" w:fill="D9D9D9" w:themeFill="background1" w:themeFillShade="D9"/>
+            <w:vAlign w:val="center"/>
+          </w:tcPr>
+          <w:p>
+            <w:pPr>
+              <w:spacing w:before="100"/>
+              <w:rPr>
+                <w:rFonts w:cs="Arial"/>
+                <w:bCs/>
+                <w:color w:val="000000"/>
+                <w:sz w:val="22"/>
+                <w:szCs w:val="20"/>
+              </w:rPr>
+            </w:pPr>
+            <w:r>
+              <w:rPr>
+                <w:rFonts w:cs="Arial"/>
+                <w:bCs/>
+                <w:color w:val="000000"/>
+                <w:sz w:val="22"/>
+                <w:szCs w:val="20"/>
+              </w:rPr>
+              <w:t>R04</w:t>
+            </w:r>
+          </w:p>
+        </w:tc>
+        <w:tc>
+          <w:tcPr>
+            <w:tcW w:w="1867" w:type="dxa"/>
+            <w:shd w:val="clear" w:color="auto" w:fill="D9D9D9" w:themeFill="background1" w:themeFillShade="D9"/>
+            <w:vAlign w:val="center"/>
+          </w:tcPr>
+          <w:p>
+            <w:pPr>
+              <w:spacing w:before="100"/>
+              <w:rPr>
+                <w:rFonts w:cs="Arial"/>
+                <w:bCs/>
+                <w:color w:val="000000"/>
+                <w:sz w:val="22"/>
+                <w:szCs w:val="20"/>
+              </w:rPr>
+            </w:pPr>
+            <w:r>
+              <w:rPr>
+                <w:rFonts w:cs="Arial"/>
+                <w:bCs/>
+                <w:color w:val="000000"/>
+                <w:sz w:val="22"/>
+                <w:szCs w:val="20"/>
+              </w:rPr>
+              <w:t>Requisitos implementado com inconsistência</w:t>
+            </w:r>
+          </w:p>
+        </w:tc>
+        <w:tc>
+          <w:tcPr>
+            <w:tcW w:w="1286" w:type="dxa"/>
+            <w:shd w:val="clear" w:color="auto" w:fill="D9D9D9" w:themeFill="background1" w:themeFillShade="D9"/>
+            <w:vAlign w:val="center"/>
+          </w:tcPr>
+          <w:p>
+            <w:pPr>
+              <w:spacing w:before="100"/>
+              <w:rPr>
+                <w:rFonts w:cs="Arial"/>
+                <w:bCs/>
+                <w:color w:val="000000"/>
+                <w:sz w:val="22"/>
+                <w:szCs w:val="20"/>
+              </w:rPr>
+            </w:pPr>
+            <w:r>
+              <w:rPr>
+                <w:rFonts w:cs="Arial"/>
+                <w:bCs/>
+                <w:color w:val="000000"/>
+                <w:sz w:val="22"/>
+                <w:szCs w:val="20"/>
+              </w:rPr>
+              <w:t>Alta</w:t>
+            </w:r>
+          </w:p>
+        </w:tc>
+        <w:tc>
+          <w:tcPr>
+            <w:tcW w:w="1599" w:type="dxa"/>
+            <w:shd w:val="clear" w:color="auto" w:fill="D9D9D9" w:themeFill="background1" w:themeFillShade="D9"/>
+            <w:vAlign w:val="center"/>
+          </w:tcPr>
+          <w:p>
+            <w:pPr>
+              <w:spacing w:before="100"/>
+              <w:rPr>
+                <w:rFonts w:cs="Arial"/>
+                <w:bCs/>
+                <w:color w:val="000000"/>
+                <w:sz w:val="22"/>
+                <w:szCs w:val="20"/>
+              </w:rPr>
+            </w:pPr>
+            <w:r>
+              <w:rPr>
+                <w:rFonts w:cs="Arial"/>
+                <w:bCs/>
+                <w:color w:val="000000"/>
+                <w:sz w:val="22"/>
+                <w:szCs w:val="20"/>
+              </w:rPr>
+              <w:t>Baixa</w:t>
+            </w:r>
+          </w:p>
+        </w:tc>
+        <w:tc>
+          <w:tcPr>
+            <w:tcW w:w="1867" w:type="dxa"/>
+            <w:shd w:val="clear" w:color="auto" w:fill="D9D9D9" w:themeFill="background1" w:themeFillShade="D9"/>
+            <w:vAlign w:val="center"/>
+          </w:tcPr>
+          <w:p>
+            <w:pPr>
+              <w:spacing w:before="100"/>
+              <w:rPr>
+                <w:rFonts w:cs="Arial"/>
+                <w:bCs/>
+                <w:color w:val="000000"/>
+                <w:sz w:val="22"/>
+                <w:szCs w:val="20"/>
+              </w:rPr>
+            </w:pPr>
+            <w:r>
+              <w:rPr>
+                <w:rFonts w:cs="Arial"/>
+                <w:bCs/>
+                <w:color w:val="000000"/>
+                <w:sz w:val="22"/>
+                <w:szCs w:val="20"/>
+              </w:rPr>
+              <w:t>Má funcionabilidade do software</w:t>
+            </w:r>
+          </w:p>
+        </w:tc>
+        <w:tc>
+          <w:tcPr>
+            <w:tcW w:w="1376" w:type="dxa"/>
+            <w:shd w:val="clear" w:color="auto" w:fill="D9D9D9" w:themeFill="background1" w:themeFillShade="D9"/>
+            <w:vAlign w:val="center"/>
+          </w:tcPr>
+          <w:p>
+            <w:pPr>
+              <w:spacing w:before="100"/>
+              <w:rPr>
+                <w:rFonts w:cs="Arial"/>
+                <w:bCs/>
+                <w:color w:val="000000"/>
+                <w:sz w:val="22"/>
+                <w:szCs w:val="20"/>
+              </w:rPr>
+            </w:pPr>
+            <w:r>
+              <w:rPr>
+                <w:rFonts w:cs="Arial"/>
+                <w:bCs/>
+                <w:color w:val="000000"/>
+                <w:sz w:val="22"/>
+                <w:szCs w:val="20"/>
+              </w:rPr>
+              <w:t>Eliminar</w:t>
+            </w:r>
+          </w:p>
+        </w:tc>
+      </w:tr>
+      <w:tr>
+        <w:trPr>
+          <w:trHeight w:val="396"/>
+          <w:jc w:val="center"/>
+        </w:trPr>
+        <w:tc>
+          <w:tcPr>
+            <w:tcW w:w="1040" w:type="dxa"/>
+            <w:shd w:val="clear" w:color="auto" w:fill="D9D9D9" w:themeFill="background1" w:themeFillShade="D9"/>
+            <w:vAlign w:val="center"/>
+          </w:tcPr>
+          <w:p>
+            <w:pPr>
+              <w:spacing w:before="100"/>
+              <w:rPr>
+                <w:rFonts w:cs="Arial"/>
+                <w:bCs/>
+                <w:color w:val="000000"/>
+                <w:sz w:val="22"/>
+                <w:szCs w:val="20"/>
+              </w:rPr>
+            </w:pPr>
+            <w:r>
+              <w:rPr>
+                <w:rFonts w:cs="Arial"/>
+                <w:bCs/>
+                <w:color w:val="000000"/>
+                <w:sz w:val="22"/>
+                <w:szCs w:val="20"/>
+              </w:rPr>
+              <w:t>R05</w:t>
+            </w:r>
+          </w:p>
+        </w:tc>
+        <w:tc>
+          <w:tcPr>
+            <w:tcW w:w="1867" w:type="dxa"/>
+            <w:shd w:val="clear" w:color="auto" w:fill="D9D9D9" w:themeFill="background1" w:themeFillShade="D9"/>
+            <w:vAlign w:val="center"/>
+          </w:tcPr>
+          <w:p>
+            <w:pPr>
+              <w:spacing w:before="100"/>
+              <w:rPr>
+                <w:rFonts w:cs="Arial"/>
+                <w:bCs/>
+                <w:color w:val="000000"/>
+                <w:sz w:val="22"/>
+                <w:szCs w:val="20"/>
+              </w:rPr>
+            </w:pPr>
+            <w:r>
+              <w:rPr>
+                <w:rFonts w:cs="Arial"/>
+                <w:bCs/>
+                <w:color w:val="000000"/>
+                <w:sz w:val="22"/>
+                <w:szCs w:val="20"/>
+              </w:rPr>
+              <w:t>Indisponibilidade</w:t>
+            </w:r>
+          </w:p>
+        </w:tc>
+        <w:tc>
+          <w:tcPr>
+            <w:tcW w:w="1286" w:type="dxa"/>
+            <w:shd w:val="clear" w:color="auto" w:fill="D9D9D9" w:themeFill="background1" w:themeFillShade="D9"/>
+            <w:vAlign w:val="center"/>
+          </w:tcPr>
+          <w:p>
+            <w:pPr>
+              <w:spacing w:before="100"/>
+              <w:rPr>
+                <w:rFonts w:cs="Arial"/>
+                <w:bCs/>
+                <w:color w:val="000000"/>
+                <w:sz w:val="22"/>
+                <w:szCs w:val="20"/>
+              </w:rPr>
+            </w:pPr>
+            <w:r>
+              <w:rPr>
+                <w:rFonts w:cs="Arial"/>
+                <w:bCs/>
+                <w:color w:val="000000"/>
+                <w:sz w:val="22"/>
+                <w:szCs w:val="20"/>
+              </w:rPr>
+              <w:t>Média</w:t>
+            </w:r>
+          </w:p>
+        </w:tc>
+        <w:tc>
+          <w:tcPr>
+            <w:tcW w:w="1599" w:type="dxa"/>
+            <w:shd w:val="clear" w:color="auto" w:fill="D9D9D9" w:themeFill="background1" w:themeFillShade="D9"/>
+            <w:vAlign w:val="center"/>
+          </w:tcPr>
+          <w:p>
+            <w:pPr>
+              <w:spacing w:before="100"/>
+              <w:rPr>
+                <w:rFonts w:cs="Arial"/>
+                <w:bCs/>
+                <w:color w:val="000000"/>
+                <w:sz w:val="22"/>
+                <w:szCs w:val="20"/>
+              </w:rPr>
+            </w:pPr>
+            <w:r>
+              <w:rPr>
+                <w:rFonts w:cs="Arial"/>
+                <w:bCs/>
+                <w:color w:val="000000"/>
+                <w:sz w:val="22"/>
+                <w:szCs w:val="20"/>
+              </w:rPr>
+              <w:t>Alta</w:t>
+            </w:r>
+          </w:p>
+        </w:tc>
+        <w:tc>
+          <w:tcPr>
+            <w:tcW w:w="1867" w:type="dxa"/>
+            <w:shd w:val="clear" w:color="auto" w:fill="D9D9D9" w:themeFill="background1" w:themeFillShade="D9"/>
+            <w:vAlign w:val="center"/>
+          </w:tcPr>
+          <w:p>
+            <w:pPr>
+              <w:spacing w:before="100"/>
+              <w:rPr>
+                <w:rFonts w:cs="Arial"/>
+                <w:bCs/>
+                <w:color w:val="000000"/>
+                <w:sz w:val="22"/>
+                <w:szCs w:val="20"/>
+              </w:rPr>
+            </w:pPr>
+            <w:r>
+              <w:rPr>
+                <w:rFonts w:cs="Arial"/>
+                <w:bCs/>
+                <w:color w:val="000000"/>
+                <w:sz w:val="22"/>
+                <w:szCs w:val="20"/>
+              </w:rPr>
+              <w:t>Não poder acessar o sistema</w:t>
+            </w:r>
+          </w:p>
+        </w:tc>
+        <w:tc>
+          <w:tcPr>
+            <w:tcW w:w="1376" w:type="dxa"/>
+            <w:shd w:val="clear" w:color="auto" w:fill="D9D9D9" w:themeFill="background1" w:themeFillShade="D9"/>
+            <w:vAlign w:val="center"/>
+          </w:tcPr>
+          <w:p>
+            <w:pPr>
+              <w:spacing w:before="100"/>
+              <w:rPr>
+                <w:rFonts w:cs="Arial"/>
+                <w:bCs/>
+                <w:color w:val="000000"/>
+                <w:sz w:val="22"/>
+                <w:szCs w:val="20"/>
+              </w:rPr>
+            </w:pPr>
+            <w:r>
+              <w:rPr>
+                <w:rFonts w:cs="Arial"/>
+                <w:bCs/>
+                <w:color w:val="000000"/>
+                <w:sz w:val="22"/>
+                <w:szCs w:val="20"/>
+              </w:rPr>
+              <w:t>Transferir</w:t>
+            </w:r>
+          </w:p>
+        </w:tc>
+      </w:tr>
+    </w:tbl>
+    <w:p>
+      <w:pPr>
+        <w:spacing w:before="100"/>
+        <w:jc w:val="both"/>
+        <w:rPr>
+          <w:rFonts w:cs="Arial"/>
+          <w:bCs/>
+          <w:color w:val="000000"/>
+        </w:rPr>
+      </w:pPr>
+      <w:r>
+        <w:rPr>
+          <w:rFonts w:cs="Arial"/>
+          <w:bCs/>
+          <w:color w:val="000000"/>
+        </w:rPr>
+        <w:t>Fonte: Autoria própria.</w:t>
+      </w:r>
+    </w:p>
+    <w:p>
+      <w:pPr>
+        <w:spacing w:before="100"/>
+        <w:jc w:val="both"/>
+        <w:rPr>
+          <w:rFonts w:cs="Arial"/>
+          <w:bCs/>
+          <w:color w:val="000000"/>
+          <w:u w:val="single"/>
+        </w:rPr>
+      </w:pPr>
     </w:p>
     <w:p>
       <w:pPr>
@@ -28453,7 +29617,6 @@
           <w:rFonts w:cs="Arial"/>
           <w:szCs w:val="24"/>
         </w:rPr>
-        <w:lastRenderedPageBreak/>
         <w:t xml:space="preserve"> </w:t>
       </w:r>
     </w:p>
@@ -28489,6 +29652,7 @@
           <w:noProof/>
           <w:sz w:val="20"/>
         </w:rPr>
+        <w:lastRenderedPageBreak/>
         <w:drawing>
           <wp:inline distT="0" distB="0" distL="0" distR="0" wp14:anchorId="623FD594" wp14:editId="45F17A23">
             <wp:extent cx="5897353" cy="4962525"/>
@@ -32431,16 +33595,7 @@
                 <w:sz w:val="22"/>
                 <w:lang w:eastAsia="pt-BR"/>
               </w:rPr>
-              <w:t xml:space="preserve">Entrega da primeira parte da </w:t>
-            </w:r>
-            <w:r>
-              <w:rPr>
-                <w:rFonts w:eastAsia="Times New Roman" w:cs="Arial"/>
-                <w:color w:val="000000"/>
-                <w:sz w:val="22"/>
-                <w:lang w:eastAsia="pt-BR"/>
-              </w:rPr>
-              <w:t>documentação.</w:t>
+              <w:t>Entrega da primeira parte da documentação.</w:t>
             </w:r>
           </w:p>
         </w:tc>
@@ -35339,14 +36494,25 @@
                 <w:lang w:eastAsia="pt-BR"/>
               </w:rPr>
             </w:pPr>
-            <w:r>
-              <w:rPr>
-                <w:rFonts w:eastAsia="Times New Roman" w:cs="Arial"/>
-                <w:color w:val="000000"/>
-                <w:sz w:val="22"/>
-                <w:lang w:eastAsia="pt-BR"/>
-              </w:rPr>
-              <w:t>Analise de viabilidade de tecnologias Front</w:t>
+            <w:proofErr w:type="gramStart"/>
+            <w:r>
+              <w:rPr>
+                <w:rFonts w:eastAsia="Times New Roman" w:cs="Arial"/>
+                <w:color w:val="000000"/>
+                <w:sz w:val="22"/>
+                <w:lang w:eastAsia="pt-BR"/>
+              </w:rPr>
+              <w:t>Analise</w:t>
+            </w:r>
+            <w:proofErr w:type="gramEnd"/>
+            <w:r>
+              <w:rPr>
+                <w:rFonts w:eastAsia="Times New Roman" w:cs="Arial"/>
+                <w:color w:val="000000"/>
+                <w:sz w:val="22"/>
+                <w:lang w:eastAsia="pt-BR"/>
+              </w:rPr>
+              <w:t xml:space="preserve"> de viabilidade de tecnologias Front</w:t>
             </w:r>
           </w:p>
         </w:tc>
@@ -35552,14 +36718,25 @@
                 <w:lang w:eastAsia="pt-BR"/>
               </w:rPr>
             </w:pPr>
-            <w:r>
-              <w:rPr>
-                <w:rFonts w:eastAsia="Times New Roman" w:cs="Arial"/>
-                <w:color w:val="000000"/>
-                <w:sz w:val="22"/>
-                <w:lang w:eastAsia="pt-BR"/>
-              </w:rPr>
-              <w:t>Analise de viabilidade de tecnologias Back</w:t>
+            <w:proofErr w:type="gramStart"/>
+            <w:r>
+              <w:rPr>
+                <w:rFonts w:eastAsia="Times New Roman" w:cs="Arial"/>
+                <w:color w:val="000000"/>
+                <w:sz w:val="22"/>
+                <w:lang w:eastAsia="pt-BR"/>
+              </w:rPr>
+              <w:t>Analise</w:t>
+            </w:r>
+            <w:proofErr w:type="gramEnd"/>
+            <w:r>
+              <w:rPr>
+                <w:rFonts w:eastAsia="Times New Roman" w:cs="Arial"/>
+                <w:color w:val="000000"/>
+                <w:sz w:val="22"/>
+                <w:lang w:eastAsia="pt-BR"/>
+              </w:rPr>
+              <w:t xml:space="preserve"> de viabilidade de tecnologias Back</w:t>
             </w:r>
           </w:p>
         </w:tc>
@@ -43287,6 +44464,9 @@
       <w:bookmarkStart w:id="157" w:name="_Toc257729512"/>
       <w:bookmarkStart w:id="158" w:name="_Toc257814819"/>
       <w:r>
+        <w:rPr>
+          <w:noProof/>
+        </w:rPr>
         <w:lastRenderedPageBreak/>
         <w:drawing>
           <wp:inline distT="0" distB="0" distL="0" distR="0" wp14:anchorId="3ED69E75" wp14:editId="6536ED53">

</xml_diff>

<commit_message>
Melhorado a analise de resultados
</commit_message>
<xml_diff>
--- a/SISTEMA DE CONDOMINIO TCC FACET -.docx
+++ b/SISTEMA DE CONDOMINIO TCC FACET -.docx
@@ -6513,8 +6513,13 @@
         <w:t xml:space="preserve"> uma administradora, a demanda administrativa acaba sendo acrescida as funções do síndico, </w:t>
       </w:r>
       <w:r>
-        <w:t>sendo que o mesmo</w:t>
-      </w:r>
+        <w:t xml:space="preserve">sendo que </w:t>
+      </w:r>
+      <w:proofErr w:type="gramStart"/>
+      <w:r>
+        <w:t>o mesmo</w:t>
+      </w:r>
+      <w:proofErr w:type="gramEnd"/>
       <w:r>
         <w:t xml:space="preserve"> utiliza se de sistemas de planilhas eletrônicas para o controle e </w:t>
       </w:r>
@@ -6590,10 +6595,12 @@
         <w:t xml:space="preserve">falta de um sistema de </w:t>
       </w:r>
       <w:proofErr w:type="spellStart"/>
+      <w:proofErr w:type="gramStart"/>
       <w:r>
         <w:t>auxilio</w:t>
       </w:r>
       <w:proofErr w:type="spellEnd"/>
+      <w:proofErr w:type="gramEnd"/>
       <w:r>
         <w:t xml:space="preserve"> na gestão destas atividades, notou -se a </w:t>
       </w:r>
@@ -6771,7 +6778,15 @@
         <w:t>través de pesquisas</w:t>
       </w:r>
       <w:r>
-        <w:t xml:space="preserve"> por ferramentas ou sistemas de gerenciamento que foquem na figura do sindico </w:t>
+        <w:t xml:space="preserve"> por ferramentas ou sistemas de gerenciamento que foquem na figura do </w:t>
+      </w:r>
+      <w:proofErr w:type="gramStart"/>
+      <w:r>
+        <w:t>sindico</w:t>
+      </w:r>
+      <w:proofErr w:type="gramEnd"/>
+      <w:r>
+        <w:t xml:space="preserve"> </w:t>
       </w:r>
       <w:r>
         <w:t xml:space="preserve">foi </w:t>
@@ -7010,7 +7025,15 @@
         <w:t xml:space="preserve">, </w:t>
       </w:r>
       <w:r>
-        <w:t>que funcionará como uma ferramenta para o sindico com</w:t>
+        <w:t xml:space="preserve">que funcionará como uma ferramenta para o </w:t>
+      </w:r>
+      <w:proofErr w:type="gramStart"/>
+      <w:r>
+        <w:t>sindico</w:t>
+      </w:r>
+      <w:proofErr w:type="gramEnd"/>
+      <w:r>
+        <w:t xml:space="preserve"> com</w:t>
       </w:r>
       <w:r>
         <w:t xml:space="preserve"> </w:t>
@@ -8548,8 +8571,13 @@
       <w:r>
         <w:t xml:space="preserve">, podendo </w:t>
       </w:r>
-      <w:r>
-        <w:t xml:space="preserve">o mesmo </w:t>
+      <w:proofErr w:type="gramStart"/>
+      <w:r>
+        <w:t>o mesmo</w:t>
+      </w:r>
+      <w:proofErr w:type="gramEnd"/>
+      <w:r>
+        <w:t xml:space="preserve"> </w:t>
       </w:r>
       <w:r>
         <w:t xml:space="preserve">então atuar durante o planejamento da </w:t>
@@ -8962,10 +8990,12 @@
         <w:t xml:space="preserve"> de </w:t>
       </w:r>
       <w:proofErr w:type="spellStart"/>
+      <w:proofErr w:type="gramStart"/>
       <w:r>
         <w:t>pagina</w:t>
       </w:r>
       <w:proofErr w:type="spellEnd"/>
+      <w:proofErr w:type="gramEnd"/>
       <w:r>
         <w:t xml:space="preserve"> </w:t>
       </w:r>
@@ -9429,7 +9459,15 @@
         <w:t xml:space="preserve">projeto visa </w:t>
       </w:r>
       <w:r>
-        <w:t>atender os objetivos e critérios descritos no escopo do projeto, visando à entrega de um sistema funcional ao termino do ano para fins de satisfazê-los e também o projeto de conclusão do curso de sistemas de</w:t>
+        <w:t xml:space="preserve">atender os objetivos e critérios descritos no escopo do projeto, visando à entrega de um sistema funcional ao </w:t>
+      </w:r>
+      <w:proofErr w:type="gramStart"/>
+      <w:r>
+        <w:t>termino</w:t>
+      </w:r>
+      <w:proofErr w:type="gramEnd"/>
+      <w:r>
+        <w:t xml:space="preserve"> do ano para fins de satisfazê-los e também o projeto de conclusão do curso de sistemas de</w:t>
       </w:r>
       <w:r>
         <w:rPr>
@@ -9450,7 +9488,15 @@
         <w:t>Os requisitos técnicos serão abordados pelo desenvolvedor do sistema juntamente a participação</w:t>
       </w:r>
       <w:r>
-        <w:t xml:space="preserve"> do sindico e eventual </w:t>
+        <w:t xml:space="preserve"> do </w:t>
+      </w:r>
+      <w:proofErr w:type="gramStart"/>
+      <w:r>
+        <w:t>sindico</w:t>
+      </w:r>
+      <w:proofErr w:type="gramEnd"/>
+      <w:r>
+        <w:t xml:space="preserve"> e eventual </w:t>
       </w:r>
       <w:r>
         <w:t>dos condôminos</w:t>
@@ -14906,14 +14952,23 @@
           <w:bCs/>
           <w:color w:val="000000"/>
         </w:rPr>
-        <w:t xml:space="preserve">se mantém na </w:t>
-      </w:r>
+        <w:t xml:space="preserve">se </w:t>
+      </w:r>
+      <w:proofErr w:type="gramStart"/>
       <w:r>
         <w:rPr>
           <w:rFonts w:ascii="Arial" w:hAnsi="Arial" w:cs="Arial"/>
           <w:bCs/>
           <w:color w:val="000000"/>
         </w:rPr>
+        <w:t xml:space="preserve">mantém na </w:t>
+      </w:r>
+      <w:r>
+        <w:rPr>
+          <w:rFonts w:ascii="Arial" w:hAnsi="Arial" w:cs="Arial"/>
+          <w:bCs/>
+          <w:color w:val="000000"/>
+        </w:rPr>
         <w:t>me</w:t>
       </w:r>
       <w:r>
@@ -14930,7 +14985,16 @@
           <w:bCs/>
           <w:color w:val="000000"/>
         </w:rPr>
-        <w:t>ma tela.</w:t>
+        <w:t>ma</w:t>
+      </w:r>
+      <w:proofErr w:type="gramEnd"/>
+      <w:r>
+        <w:rPr>
+          <w:rFonts w:ascii="Arial" w:hAnsi="Arial" w:cs="Arial"/>
+          <w:bCs/>
+          <w:color w:val="000000"/>
+        </w:rPr>
+        <w:t xml:space="preserve"> tela.</w:t>
       </w:r>
     </w:p>
     <w:p>
@@ -28193,7 +28257,13 @@
         <w:pStyle w:val="Texto"/>
       </w:pPr>
       <w:r>
-        <w:t xml:space="preserve">A corrupção da base de dados também poderá acarretar na </w:t>
+        <w:t xml:space="preserve">A corrupção da base de dados também poderá acarretar </w:t>
+      </w:r>
+      <w:r>
+        <w:t>a</w:t>
+      </w:r>
+      <w:r>
+        <w:t xml:space="preserve"> </w:t>
       </w:r>
       <w:proofErr w:type="spellStart"/>
       <w:r>
@@ -28374,6 +28444,55 @@
         </w:rPr>
         <w:t xml:space="preserve"> para provedora da nuvem.</w:t>
       </w:r>
+    </w:p>
+    <w:p>
+      <w:pPr>
+        <w:spacing w:before="100"/>
+        <w:jc w:val="both"/>
+        <w:rPr>
+          <w:rFonts w:cs="Arial"/>
+          <w:bCs/>
+          <w:color w:val="000000"/>
+        </w:rPr>
+      </w:pPr>
+      <w:r>
+        <w:rPr>
+          <w:rFonts w:cs="Arial"/>
+          <w:bCs/>
+          <w:color w:val="000000"/>
+        </w:rPr>
+        <w:tab/>
+        <w:t xml:space="preserve">Eliminaremos o R06 criando uma rotina de backup diário para caso a base seja </w:t>
+      </w:r>
+      <w:proofErr w:type="spellStart"/>
+      <w:r>
+        <w:rPr>
+          <w:rFonts w:cs="Arial"/>
+          <w:bCs/>
+          <w:color w:val="000000"/>
+        </w:rPr>
+        <w:t>comrrompida</w:t>
+      </w:r>
+      <w:proofErr w:type="spellEnd"/>
+      <w:r>
+        <w:rPr>
+          <w:rFonts w:cs="Arial"/>
+          <w:bCs/>
+          <w:color w:val="000000"/>
+        </w:rPr>
+        <w:t xml:space="preserve"> não venha a ser perder todas as informações.</w:t>
+      </w:r>
+    </w:p>
+    <w:p>
+      <w:pPr>
+        <w:spacing w:before="100"/>
+        <w:jc w:val="both"/>
+        <w:rPr>
+          <w:rFonts w:cs="Arial"/>
+          <w:bCs/>
+          <w:color w:val="000000"/>
+        </w:rPr>
+      </w:pPr>
     </w:p>
     <w:p>
       <w:pPr>
@@ -28432,6 +28551,7 @@
                 <w:sz w:val="22"/>
                 <w:szCs w:val="20"/>
               </w:rPr>
+              <w:lastRenderedPageBreak/>
               <w:t>Número</w:t>
             </w:r>
           </w:p>
@@ -28653,18 +28773,7 @@
                 <w:sz w:val="22"/>
                 <w:szCs w:val="20"/>
               </w:rPr>
-              <w:t xml:space="preserve">Atraso na execução do </w:t>
-            </w:r>
-            <w:r>
-              <w:rPr>
-                <w:rFonts w:cs="Arial"/>
-                <w:bCs/>
-                <w:color w:val="000000"/>
-                <w:sz w:val="22"/>
-                <w:szCs w:val="20"/>
-              </w:rPr>
-              <w:lastRenderedPageBreak/>
-              <w:t>cronograma de desenvolvimento</w:t>
+              <w:t>Atraso na execução do cronograma de desenvolvimento</w:t>
             </w:r>
           </w:p>
         </w:tc>
@@ -28693,7 +28802,6 @@
                 <w:sz w:val="22"/>
                 <w:szCs w:val="20"/>
               </w:rPr>
-              <w:lastRenderedPageBreak/>
               <w:t>Alta</w:t>
             </w:r>
           </w:p>
@@ -28752,18 +28860,7 @@
                 <w:sz w:val="22"/>
                 <w:szCs w:val="20"/>
               </w:rPr>
-              <w:t xml:space="preserve">Atraso na entrega dos </w:t>
-            </w:r>
-            <w:r>
-              <w:rPr>
-                <w:rFonts w:cs="Arial"/>
-                <w:bCs/>
-                <w:color w:val="000000"/>
-                <w:sz w:val="22"/>
-                <w:szCs w:val="20"/>
-              </w:rPr>
-              <w:lastRenderedPageBreak/>
-              <w:t>resultados parciais e totais</w:t>
+              <w:t>Atraso na entrega dos resultados parciais e totais</w:t>
             </w:r>
           </w:p>
         </w:tc>
@@ -28792,7 +28889,6 @@
                 <w:sz w:val="22"/>
                 <w:szCs w:val="20"/>
               </w:rPr>
-              <w:lastRenderedPageBreak/>
               <w:t>Mitigar</w:t>
             </w:r>
           </w:p>
@@ -29518,6 +29614,186 @@
           </w:p>
         </w:tc>
       </w:tr>
+      <w:tr>
+        <w:trPr>
+          <w:trHeight w:val="396"/>
+          <w:jc w:val="center"/>
+        </w:trPr>
+        <w:tc>
+          <w:tcPr>
+            <w:tcW w:w="1040" w:type="dxa"/>
+            <w:shd w:val="clear" w:color="auto" w:fill="D9D9D9" w:themeFill="background1" w:themeFillShade="D9"/>
+            <w:vAlign w:val="center"/>
+          </w:tcPr>
+          <w:p>
+            <w:pPr>
+              <w:spacing w:before="100"/>
+              <w:rPr>
+                <w:rFonts w:cs="Arial"/>
+                <w:bCs/>
+                <w:color w:val="000000"/>
+                <w:sz w:val="22"/>
+                <w:szCs w:val="20"/>
+              </w:rPr>
+            </w:pPr>
+            <w:r>
+              <w:rPr>
+                <w:rFonts w:cs="Arial"/>
+                <w:bCs/>
+                <w:color w:val="000000"/>
+                <w:sz w:val="22"/>
+                <w:szCs w:val="20"/>
+              </w:rPr>
+              <w:t>R06</w:t>
+            </w:r>
+          </w:p>
+        </w:tc>
+        <w:tc>
+          <w:tcPr>
+            <w:tcW w:w="1867" w:type="dxa"/>
+            <w:shd w:val="clear" w:color="auto" w:fill="D9D9D9" w:themeFill="background1" w:themeFillShade="D9"/>
+            <w:vAlign w:val="center"/>
+          </w:tcPr>
+          <w:p>
+            <w:pPr>
+              <w:spacing w:before="100"/>
+              <w:rPr>
+                <w:rFonts w:cs="Arial"/>
+                <w:bCs/>
+                <w:color w:val="000000"/>
+                <w:sz w:val="22"/>
+                <w:szCs w:val="20"/>
+              </w:rPr>
+            </w:pPr>
+            <w:r>
+              <w:rPr>
+                <w:rFonts w:cs="Arial"/>
+                <w:bCs/>
+                <w:color w:val="000000"/>
+                <w:sz w:val="22"/>
+                <w:szCs w:val="20"/>
+              </w:rPr>
+              <w:t>Corrupção da base de dados</w:t>
+            </w:r>
+          </w:p>
+        </w:tc>
+        <w:tc>
+          <w:tcPr>
+            <w:tcW w:w="1286" w:type="dxa"/>
+            <w:shd w:val="clear" w:color="auto" w:fill="D9D9D9" w:themeFill="background1" w:themeFillShade="D9"/>
+            <w:vAlign w:val="center"/>
+          </w:tcPr>
+          <w:p>
+            <w:pPr>
+              <w:spacing w:before="100"/>
+              <w:rPr>
+                <w:rFonts w:cs="Arial"/>
+                <w:bCs/>
+                <w:color w:val="000000"/>
+                <w:sz w:val="22"/>
+                <w:szCs w:val="20"/>
+              </w:rPr>
+            </w:pPr>
+            <w:r>
+              <w:rPr>
+                <w:rFonts w:cs="Arial"/>
+                <w:bCs/>
+                <w:color w:val="000000"/>
+                <w:sz w:val="22"/>
+                <w:szCs w:val="20"/>
+              </w:rPr>
+              <w:t>Alta</w:t>
+            </w:r>
+          </w:p>
+        </w:tc>
+        <w:tc>
+          <w:tcPr>
+            <w:tcW w:w="1599" w:type="dxa"/>
+            <w:shd w:val="clear" w:color="auto" w:fill="D9D9D9" w:themeFill="background1" w:themeFillShade="D9"/>
+            <w:vAlign w:val="center"/>
+          </w:tcPr>
+          <w:p>
+            <w:pPr>
+              <w:spacing w:before="100"/>
+              <w:rPr>
+                <w:rFonts w:cs="Arial"/>
+                <w:bCs/>
+                <w:color w:val="000000"/>
+                <w:sz w:val="22"/>
+                <w:szCs w:val="20"/>
+              </w:rPr>
+            </w:pPr>
+            <w:r>
+              <w:rPr>
+                <w:rFonts w:cs="Arial"/>
+                <w:bCs/>
+                <w:color w:val="000000"/>
+                <w:sz w:val="22"/>
+                <w:szCs w:val="20"/>
+              </w:rPr>
+              <w:t>Baixa</w:t>
+            </w:r>
+          </w:p>
+        </w:tc>
+        <w:tc>
+          <w:tcPr>
+            <w:tcW w:w="1867" w:type="dxa"/>
+            <w:shd w:val="clear" w:color="auto" w:fill="D9D9D9" w:themeFill="background1" w:themeFillShade="D9"/>
+            <w:vAlign w:val="center"/>
+          </w:tcPr>
+          <w:p>
+            <w:pPr>
+              <w:spacing w:before="100"/>
+              <w:rPr>
+                <w:rFonts w:cs="Arial"/>
+                <w:bCs/>
+                <w:color w:val="000000"/>
+                <w:sz w:val="22"/>
+                <w:szCs w:val="20"/>
+              </w:rPr>
+            </w:pPr>
+            <w:r>
+              <w:rPr>
+                <w:rFonts w:cs="Arial"/>
+                <w:bCs/>
+                <w:color w:val="000000"/>
+                <w:sz w:val="22"/>
+                <w:szCs w:val="20"/>
+              </w:rPr>
+              <w:t>Indisponibilidade</w:t>
+            </w:r>
+          </w:p>
+        </w:tc>
+        <w:tc>
+          <w:tcPr>
+            <w:tcW w:w="1376" w:type="dxa"/>
+            <w:shd w:val="clear" w:color="auto" w:fill="D9D9D9" w:themeFill="background1" w:themeFillShade="D9"/>
+            <w:vAlign w:val="center"/>
+          </w:tcPr>
+          <w:p>
+            <w:pPr>
+              <w:spacing w:before="100"/>
+              <w:rPr>
+                <w:rFonts w:cs="Arial"/>
+                <w:bCs/>
+                <w:color w:val="000000"/>
+                <w:sz w:val="22"/>
+                <w:szCs w:val="20"/>
+              </w:rPr>
+            </w:pPr>
+            <w:r>
+              <w:rPr>
+                <w:rFonts w:cs="Arial"/>
+                <w:bCs/>
+                <w:color w:val="000000"/>
+                <w:sz w:val="22"/>
+                <w:szCs w:val="20"/>
+              </w:rPr>
+              <w:t>Eliminar</w:t>
+            </w:r>
+          </w:p>
+        </w:tc>
+      </w:tr>
     </w:tbl>
     <w:p>
       <w:pPr>
@@ -29592,7 +29868,23 @@
           <w:rFonts w:cs="Arial"/>
           <w:szCs w:val="24"/>
         </w:rPr>
-        <w:t xml:space="preserve">O protótipo nada mais é que uma prévia ou amostra de um produto final, </w:t>
+        <w:t xml:space="preserve">O protótipo nada mais é que uma prévia ou amostra de um </w:t>
+      </w:r>
+      <w:proofErr w:type="gramStart"/>
+      <w:r>
+        <w:rPr>
+          <w:rFonts w:cs="Arial"/>
+          <w:szCs w:val="24"/>
+        </w:rPr>
+        <w:t>produto final</w:t>
+      </w:r>
+      <w:proofErr w:type="gramEnd"/>
+      <w:r>
+        <w:rPr>
+          <w:rFonts w:cs="Arial"/>
+          <w:szCs w:val="24"/>
+        </w:rPr>
+        <w:t xml:space="preserve">, </w:t>
       </w:r>
       <w:r>
         <w:rPr>
@@ -29713,7 +30005,6 @@
           <w:noProof/>
           <w:sz w:val="20"/>
         </w:rPr>
-        <w:lastRenderedPageBreak/>
         <w:drawing>
           <wp:inline distT="0" distB="0" distL="0" distR="0" wp14:anchorId="623FD594" wp14:editId="45F17A23">
             <wp:extent cx="5897353" cy="4962525"/>
@@ -29851,7 +30142,23 @@
           <w:bCs/>
           <w:sz w:val="20"/>
         </w:rPr>
-        <w:t xml:space="preserve">Caso o usuário não possua cadastro o mesmo poderá obter acesso ao sistema realizado seu cadastro clicando no botão cadastrar da figura 14 e será direcionado para tela de cadastro de </w:t>
+        <w:t xml:space="preserve">Caso o usuário não possua cadastro </w:t>
+      </w:r>
+      <w:proofErr w:type="gramStart"/>
+      <w:r>
+        <w:rPr>
+          <w:bCs/>
+          <w:sz w:val="20"/>
+        </w:rPr>
+        <w:t>o mesmo</w:t>
+      </w:r>
+      <w:proofErr w:type="gramEnd"/>
+      <w:r>
+        <w:rPr>
+          <w:bCs/>
+          <w:sz w:val="20"/>
+        </w:rPr>
+        <w:t xml:space="preserve"> poderá obter acesso ao sistema realizado seu cadastro clicando no botão cadastrar da figura 14 e será direcionado para tela de cadastro de </w:t>
       </w:r>
       <w:proofErr w:type="spellStart"/>
       <w:r>
@@ -30348,7 +30655,23 @@
           <w:bCs/>
           <w:sz w:val="20"/>
         </w:rPr>
-        <w:t xml:space="preserve"> o mesmo </w:t>
+        <w:t xml:space="preserve"> </w:t>
+      </w:r>
+      <w:proofErr w:type="gramStart"/>
+      <w:r>
+        <w:rPr>
+          <w:bCs/>
+          <w:sz w:val="20"/>
+        </w:rPr>
+        <w:t>o mesmo</w:t>
+      </w:r>
+      <w:proofErr w:type="gramEnd"/>
+      <w:r>
+        <w:rPr>
+          <w:bCs/>
+          <w:sz w:val="20"/>
+        </w:rPr>
+        <w:t xml:space="preserve"> </w:t>
       </w:r>
       <w:r>
         <w:rPr>
@@ -30739,7 +31062,25 @@
           <w:w w:val="105"/>
           <w:sz w:val="19"/>
         </w:rPr>
-        <w:t xml:space="preserve"> - Interface Sindico Caixa Fonte: Autoria própria.</w:t>
+        <w:t xml:space="preserve"> - Interface </w:t>
+      </w:r>
+      <w:proofErr w:type="gramStart"/>
+      <w:r>
+        <w:rPr>
+          <w:b/>
+          <w:w w:val="105"/>
+          <w:sz w:val="19"/>
+        </w:rPr>
+        <w:t>Sindico</w:t>
+      </w:r>
+      <w:proofErr w:type="gramEnd"/>
+      <w:r>
+        <w:rPr>
+          <w:b/>
+          <w:w w:val="105"/>
+          <w:sz w:val="19"/>
+        </w:rPr>
+        <w:t xml:space="preserve"> Caixa Fonte: Autoria própria.</w:t>
       </w:r>
     </w:p>
     <w:p>
@@ -30771,7 +31112,23 @@
           <w:sz w:val="20"/>
         </w:rPr>
         <w:lastRenderedPageBreak/>
-        <w:t>Na aba de Tarefas, o sindico poderá manter o gerenciamento das</w:t>
+        <w:t xml:space="preserve">Na aba de Tarefas, o </w:t>
+      </w:r>
+      <w:proofErr w:type="gramStart"/>
+      <w:r>
+        <w:rPr>
+          <w:bCs/>
+          <w:sz w:val="20"/>
+        </w:rPr>
+        <w:t>sindico</w:t>
+      </w:r>
+      <w:proofErr w:type="gramEnd"/>
+      <w:r>
+        <w:rPr>
+          <w:bCs/>
+          <w:sz w:val="20"/>
+        </w:rPr>
+        <w:t xml:space="preserve"> poderá manter o gerenciamento das</w:t>
       </w:r>
       <w:r>
         <w:rPr>
@@ -30939,7 +31296,25 @@
           <w:w w:val="105"/>
           <w:sz w:val="19"/>
         </w:rPr>
-        <w:t xml:space="preserve"> - Interface Sindico Atividades Fonte: Autoria própria.</w:t>
+        <w:t xml:space="preserve"> - Interface </w:t>
+      </w:r>
+      <w:proofErr w:type="gramStart"/>
+      <w:r>
+        <w:rPr>
+          <w:b/>
+          <w:w w:val="105"/>
+          <w:sz w:val="19"/>
+        </w:rPr>
+        <w:t>Sindico</w:t>
+      </w:r>
+      <w:proofErr w:type="gramEnd"/>
+      <w:r>
+        <w:rPr>
+          <w:b/>
+          <w:w w:val="105"/>
+          <w:sz w:val="19"/>
+        </w:rPr>
+        <w:t xml:space="preserve"> Atividades Fonte: Autoria própria.</w:t>
       </w:r>
     </w:p>
     <w:p>
@@ -30993,7 +31368,23 @@
           <w:bCs/>
           <w:sz w:val="20"/>
         </w:rPr>
-        <w:t>, o sindico poderá cadastrar as pautas de debate para votação, assim como definir um período para vigência de cada pauta da assembleia, para que quando expire esse período o resultado então possa ser aferido pelos usuários do sistema</w:t>
+        <w:t xml:space="preserve">, o </w:t>
+      </w:r>
+      <w:proofErr w:type="gramStart"/>
+      <w:r>
+        <w:rPr>
+          <w:bCs/>
+          <w:sz w:val="20"/>
+        </w:rPr>
+        <w:t>sindico</w:t>
+      </w:r>
+      <w:proofErr w:type="gramEnd"/>
+      <w:r>
+        <w:rPr>
+          <w:bCs/>
+          <w:sz w:val="20"/>
+        </w:rPr>
+        <w:t xml:space="preserve"> poderá cadastrar as pautas de debate para votação, assim como definir um período para vigência de cada pauta da assembleia, para que quando expire esse período o resultado então possa ser aferido pelos usuários do sistema</w:t>
       </w:r>
       <w:r>
         <w:rPr>
@@ -31140,7 +31531,25 @@
           <w:w w:val="105"/>
           <w:sz w:val="19"/>
         </w:rPr>
-        <w:t xml:space="preserve"> - Interface Sindico Assembleia Fonte: Autoria própria.</w:t>
+        <w:t xml:space="preserve"> - Interface </w:t>
+      </w:r>
+      <w:proofErr w:type="gramStart"/>
+      <w:r>
+        <w:rPr>
+          <w:b/>
+          <w:w w:val="105"/>
+          <w:sz w:val="19"/>
+        </w:rPr>
+        <w:t>Sindico</w:t>
+      </w:r>
+      <w:proofErr w:type="gramEnd"/>
+      <w:r>
+        <w:rPr>
+          <w:b/>
+          <w:w w:val="105"/>
+          <w:sz w:val="19"/>
+        </w:rPr>
+        <w:t xml:space="preserve"> Assembleia Fonte: Autoria própria.</w:t>
       </w:r>
     </w:p>
     <w:p>
@@ -31179,7 +31588,23 @@
           <w:bCs/>
           <w:sz w:val="20"/>
         </w:rPr>
-        <w:t>Na aba de Vagas Visitantes, o sindico pode manter o controle das solicitações dos usuários para utilização de vagas para visitantes, podendo aprovar ou negar solicitações assim como também cadastrar conforme demonstrado na figura 24.</w:t>
+        <w:t xml:space="preserve">Na aba de Vagas Visitantes, o </w:t>
+      </w:r>
+      <w:proofErr w:type="gramStart"/>
+      <w:r>
+        <w:rPr>
+          <w:bCs/>
+          <w:sz w:val="20"/>
+        </w:rPr>
+        <w:t>sindico</w:t>
+      </w:r>
+      <w:proofErr w:type="gramEnd"/>
+      <w:r>
+        <w:rPr>
+          <w:bCs/>
+          <w:sz w:val="20"/>
+        </w:rPr>
+        <w:t xml:space="preserve"> pode manter o controle das solicitações dos usuários para utilização de vagas para visitantes, podendo aprovar ou negar solicitações assim como também cadastrar conforme demonstrado na figura 24.</w:t>
       </w:r>
     </w:p>
     <w:p>
@@ -31310,7 +31735,25 @@
           <w:w w:val="105"/>
           <w:sz w:val="19"/>
         </w:rPr>
-        <w:t xml:space="preserve"> - Interface Sindico Vagas Visitantes Fonte: Autoria própria.</w:t>
+        <w:t xml:space="preserve"> - Interface </w:t>
+      </w:r>
+      <w:proofErr w:type="gramStart"/>
+      <w:r>
+        <w:rPr>
+          <w:b/>
+          <w:w w:val="105"/>
+          <w:sz w:val="19"/>
+        </w:rPr>
+        <w:t>Sindico</w:t>
+      </w:r>
+      <w:proofErr w:type="gramEnd"/>
+      <w:r>
+        <w:rPr>
+          <w:b/>
+          <w:w w:val="105"/>
+          <w:sz w:val="19"/>
+        </w:rPr>
+        <w:t xml:space="preserve"> Vagas Visitantes Fonte: Autoria própria.</w:t>
       </w:r>
     </w:p>
     <w:p>
@@ -31359,7 +31802,23 @@
           <w:bCs/>
           <w:sz w:val="20"/>
         </w:rPr>
-        <w:t>Na aba de Ocorrências, o sindico pode visualizar, cadastrar, editar e excluir ocorrências que podem ser cadastradas pelos usuários do sistema conforme demonstra a figura 25.</w:t>
+        <w:t xml:space="preserve">Na aba de Ocorrências, o </w:t>
+      </w:r>
+      <w:proofErr w:type="gramStart"/>
+      <w:r>
+        <w:rPr>
+          <w:bCs/>
+          <w:sz w:val="20"/>
+        </w:rPr>
+        <w:t>sindico</w:t>
+      </w:r>
+      <w:proofErr w:type="gramEnd"/>
+      <w:r>
+        <w:rPr>
+          <w:bCs/>
+          <w:sz w:val="20"/>
+        </w:rPr>
+        <w:t xml:space="preserve"> pode visualizar, cadastrar, editar e excluir ocorrências que podem ser cadastradas pelos usuários do sistema conforme demonstra a figura 25.</w:t>
       </w:r>
     </w:p>
     <w:p>
@@ -31481,7 +31940,25 @@
           <w:w w:val="105"/>
           <w:sz w:val="19"/>
         </w:rPr>
-        <w:t xml:space="preserve"> - Interface Sindico Ocorrências Fonte: Autoria própria.</w:t>
+        <w:t xml:space="preserve"> - Interface </w:t>
+      </w:r>
+      <w:proofErr w:type="gramStart"/>
+      <w:r>
+        <w:rPr>
+          <w:b/>
+          <w:w w:val="105"/>
+          <w:sz w:val="19"/>
+        </w:rPr>
+        <w:t>Sindico</w:t>
+      </w:r>
+      <w:proofErr w:type="gramEnd"/>
+      <w:r>
+        <w:rPr>
+          <w:b/>
+          <w:w w:val="105"/>
+          <w:sz w:val="19"/>
+        </w:rPr>
+        <w:t xml:space="preserve"> Ocorrências Fonte: Autoria própria.</w:t>
       </w:r>
     </w:p>
     <w:p>
@@ -36561,14 +37038,25 @@
                 <w:lang w:eastAsia="pt-BR"/>
               </w:rPr>
             </w:pPr>
-            <w:r>
-              <w:rPr>
-                <w:rFonts w:eastAsia="Times New Roman" w:cs="Arial"/>
-                <w:color w:val="000000"/>
-                <w:sz w:val="22"/>
-                <w:lang w:eastAsia="pt-BR"/>
-              </w:rPr>
-              <w:t>Analise de viabilidade de tecnologias Front</w:t>
+            <w:proofErr w:type="gramStart"/>
+            <w:r>
+              <w:rPr>
+                <w:rFonts w:eastAsia="Times New Roman" w:cs="Arial"/>
+                <w:color w:val="000000"/>
+                <w:sz w:val="22"/>
+                <w:lang w:eastAsia="pt-BR"/>
+              </w:rPr>
+              <w:t>Analise</w:t>
+            </w:r>
+            <w:proofErr w:type="gramEnd"/>
+            <w:r>
+              <w:rPr>
+                <w:rFonts w:eastAsia="Times New Roman" w:cs="Arial"/>
+                <w:color w:val="000000"/>
+                <w:sz w:val="22"/>
+                <w:lang w:eastAsia="pt-BR"/>
+              </w:rPr>
+              <w:t xml:space="preserve"> de viabilidade de tecnologias Front</w:t>
             </w:r>
           </w:p>
         </w:tc>
@@ -36774,14 +37262,25 @@
                 <w:lang w:eastAsia="pt-BR"/>
               </w:rPr>
             </w:pPr>
-            <w:r>
-              <w:rPr>
-                <w:rFonts w:eastAsia="Times New Roman" w:cs="Arial"/>
-                <w:color w:val="000000"/>
-                <w:sz w:val="22"/>
-                <w:lang w:eastAsia="pt-BR"/>
-              </w:rPr>
-              <w:t>Analise de viabilidade de tecnologias Back</w:t>
+            <w:proofErr w:type="gramStart"/>
+            <w:r>
+              <w:rPr>
+                <w:rFonts w:eastAsia="Times New Roman" w:cs="Arial"/>
+                <w:color w:val="000000"/>
+                <w:sz w:val="22"/>
+                <w:lang w:eastAsia="pt-BR"/>
+              </w:rPr>
+              <w:t>Analise</w:t>
+            </w:r>
+            <w:proofErr w:type="gramEnd"/>
+            <w:r>
+              <w:rPr>
+                <w:rFonts w:eastAsia="Times New Roman" w:cs="Arial"/>
+                <w:color w:val="000000"/>
+                <w:sz w:val="22"/>
+                <w:lang w:eastAsia="pt-BR"/>
+              </w:rPr>
+              <w:t xml:space="preserve"> de viabilidade de tecnologias Back</w:t>
             </w:r>
           </w:p>
         </w:tc>
@@ -44653,7 +45152,18 @@
       </w:r>
       <w:proofErr w:type="spellEnd"/>
       <w:r>
-        <w:t xml:space="preserve"> Community, para modelagem de diagramas UML. Para prototipação das telas será usada a ferramenta </w:t>
+        <w:t xml:space="preserve"> Community, para modelagem de diagramas UML. </w:t>
+      </w:r>
+    </w:p>
+    <w:p>
+      <w:pPr>
+        <w:pStyle w:val="Corpodetexto"/>
+        <w:spacing w:line="362" w:lineRule="auto"/>
+        <w:ind w:left="159" w:right="267" w:firstLine="336"/>
+        <w:jc w:val="both"/>
+      </w:pPr>
+      <w:r>
+        <w:t xml:space="preserve">Para prototipação das telas será usada a ferramenta </w:t>
       </w:r>
       <w:proofErr w:type="spellStart"/>
       <w:r>
@@ -44691,7 +45201,7 @@
       </w:r>
       <w:proofErr w:type="spellEnd"/>
       <w:r>
-        <w:t xml:space="preserve"> e o Eclipse para o desenvolvendo </w:t>
+        <w:t xml:space="preserve"> e o Eclipse para o desenvolvimento </w:t>
       </w:r>
       <w:r>
         <w:rPr>
@@ -44702,6 +45212,76 @@
       </w:r>
       <w:r>
         <w:t>.</w:t>
+      </w:r>
+    </w:p>
+    <w:p>
+      <w:pPr>
+        <w:pStyle w:val="Corpodetexto"/>
+        <w:spacing w:line="362" w:lineRule="auto"/>
+        <w:ind w:left="159" w:right="267" w:firstLine="336"/>
+        <w:jc w:val="both"/>
+      </w:pPr>
+      <w:r>
+        <w:t xml:space="preserve">Utilizaremos para </w:t>
+      </w:r>
+      <w:proofErr w:type="spellStart"/>
+      <w:r>
+        <w:t>densenvolvimento</w:t>
+      </w:r>
+      <w:proofErr w:type="spellEnd"/>
+      <w:r>
+        <w:t xml:space="preserve"> do front-</w:t>
+      </w:r>
+      <w:proofErr w:type="spellStart"/>
+      <w:r>
+        <w:t>end</w:t>
+      </w:r>
+      <w:proofErr w:type="spellEnd"/>
+      <w:r>
+        <w:t xml:space="preserve"> o </w:t>
+      </w:r>
+      <w:proofErr w:type="spellStart"/>
+      <w:r>
+        <w:t>AngularJs</w:t>
+      </w:r>
+      <w:proofErr w:type="spellEnd"/>
+      <w:r>
+        <w:t xml:space="preserve"> que é um framework </w:t>
+      </w:r>
+      <w:proofErr w:type="spellStart"/>
+      <w:r>
+        <w:t>java</w:t>
+      </w:r>
+      <w:proofErr w:type="spellEnd"/>
+      <w:r>
+        <w:t xml:space="preserve"> script de desenvolvimento para interface gráfica. Para o </w:t>
+      </w:r>
+      <w:proofErr w:type="spellStart"/>
+      <w:r>
+        <w:t>back-end</w:t>
+      </w:r>
+      <w:proofErr w:type="spellEnd"/>
+      <w:r>
+        <w:t xml:space="preserve"> utilizaremos a linguagem Java com Spring Framework que facilita no desenvolvimento da aplicação fornecendo recursos para minimizar a complexidade e tempo de desenvolvimento além de ser gratuito. </w:t>
+      </w:r>
+    </w:p>
+    <w:p>
+      <w:pPr>
+        <w:pStyle w:val="Corpodetexto"/>
+        <w:spacing w:line="362" w:lineRule="auto"/>
+        <w:ind w:left="159" w:right="267" w:firstLine="336"/>
+        <w:jc w:val="both"/>
+      </w:pPr>
+      <w:r>
+        <w:t xml:space="preserve">O banco de dados utilizado será </w:t>
+      </w:r>
+      <w:proofErr w:type="spellStart"/>
+      <w:r>
+        <w:t>MariaDB</w:t>
+      </w:r>
+      <w:proofErr w:type="spellEnd"/>
+      <w:r>
+        <w:t xml:space="preserve"> que é gratuito, possui um desempenho rápido, é robusto fornecendo a confiabilidade necessária para o armazenamento das informações do sistema.</w:t>
       </w:r>
     </w:p>
     <w:p>
@@ -44736,6 +45316,9 @@
         <w:ind w:left="159" w:right="272" w:firstLine="336"/>
         <w:jc w:val="both"/>
       </w:pPr>
+      <w:r>
+        <w:t>Este sistema otimizara as atividades desempenhadas pelo síndico assim como dará transparência de informações sobre o condomínio aos seus usuários.</w:t>
+      </w:r>
     </w:p>
     <w:p>
       <w:pPr>
@@ -44747,6 +45330,14 @@
     </w:p>
     <w:p>
       <w:pPr>
+        <w:pStyle w:val="Corpodetexto"/>
+        <w:spacing w:before="4" w:line="362" w:lineRule="auto"/>
+        <w:ind w:left="159" w:right="272" w:firstLine="336"/>
+        <w:jc w:val="both"/>
+      </w:pPr>
+    </w:p>
+    <w:p>
+      <w:pPr>
         <w:pStyle w:val="Ttulo1"/>
       </w:pPr>
       <w:r>
@@ -44772,7 +45363,47 @@
           <w:szCs w:val="24"/>
           <w:lang w:eastAsia="pt-BR"/>
         </w:rPr>
-        <w:t>O Projeto do Sistema de Controle de Condomínio atingiu seus objetivos tornando se uma ferramenta auxiliar do Sindico como principal facilitadora de processos administrativos. O Sistema de Controle de Condomínio além de possuir uma maneira dinâmica e iterativa para orquestrar as tarefas do dia a dia do condomínio, repercute diretamente na satisfação dos condomínios com seu sindico, tornando suas tar</w:t>
+        <w:t xml:space="preserve">O Projeto do Sistema de Controle de Condomínio atingiu seus objetivos tornando se uma ferramenta auxiliar do </w:t>
+      </w:r>
+      <w:proofErr w:type="gramStart"/>
+      <w:r>
+        <w:rPr>
+          <w:rFonts w:eastAsia="Times New Roman"/>
+          <w:color w:val="000000"/>
+          <w:szCs w:val="24"/>
+          <w:lang w:eastAsia="pt-BR"/>
+        </w:rPr>
+        <w:t>Sindico</w:t>
+      </w:r>
+      <w:proofErr w:type="gramEnd"/>
+      <w:r>
+        <w:rPr>
+          <w:rFonts w:eastAsia="Times New Roman"/>
+          <w:color w:val="000000"/>
+          <w:szCs w:val="24"/>
+          <w:lang w:eastAsia="pt-BR"/>
+        </w:rPr>
+        <w:t xml:space="preserve"> como principal facilitadora de processos administrativos. O Sistema de Controle de Condomínio além de possuir uma maneira dinâmica e iterativa para orquestrar as tarefas do dia a dia do condomínio, repercute diretamente na satisfação dos condomínios com seu </w:t>
+      </w:r>
+      <w:proofErr w:type="gramStart"/>
+      <w:r>
+        <w:rPr>
+          <w:rFonts w:eastAsia="Times New Roman"/>
+          <w:color w:val="000000"/>
+          <w:szCs w:val="24"/>
+          <w:lang w:eastAsia="pt-BR"/>
+        </w:rPr>
+        <w:t>sindico</w:t>
+      </w:r>
+      <w:proofErr w:type="gramEnd"/>
+      <w:r>
+        <w:rPr>
+          <w:rFonts w:eastAsia="Times New Roman"/>
+          <w:color w:val="000000"/>
+          <w:szCs w:val="24"/>
+          <w:lang w:eastAsia="pt-BR"/>
+        </w:rPr>
+        <w:t>, tornando suas tar</w:t>
       </w:r>
       <w:r>
         <w:rPr>
@@ -44829,7 +45460,27 @@
           <w:szCs w:val="24"/>
           <w:lang w:eastAsia="pt-BR"/>
         </w:rPr>
-        <w:t xml:space="preserve">Por fim o sistema não se tornou uma ferramenta de complexidade alta para o domínio do sindico e cumprindo com o objetivo de ferramenta facilitadora das tarefas diárias e controle </w:t>
+        <w:t xml:space="preserve">Por fim o sistema não se tornou uma ferramenta de complexidade alta para o domínio do </w:t>
+      </w:r>
+      <w:proofErr w:type="gramStart"/>
+      <w:r>
+        <w:rPr>
+          <w:rFonts w:eastAsia="Times New Roman"/>
+          <w:color w:val="000000"/>
+          <w:szCs w:val="24"/>
+          <w:lang w:eastAsia="pt-BR"/>
+        </w:rPr>
+        <w:t>sindico</w:t>
+      </w:r>
+      <w:proofErr w:type="gramEnd"/>
+      <w:r>
+        <w:rPr>
+          <w:rFonts w:eastAsia="Times New Roman"/>
+          <w:color w:val="000000"/>
+          <w:szCs w:val="24"/>
+          <w:lang w:eastAsia="pt-BR"/>
+        </w:rPr>
+        <w:t xml:space="preserve"> e cumprindo com o objetivo de ferramenta facilitadora das tarefas diárias e controle </w:t>
       </w:r>
       <w:r>
         <w:rPr>

</xml_diff>

<commit_message>
Adicionado texto para caso de uso e conclusao
</commit_message>
<xml_diff>
--- a/SISTEMA DE CONDOMINIO TCC FACET -.docx
+++ b/SISTEMA DE CONDOMINIO TCC FACET -.docx
@@ -11521,10 +11521,38 @@
       </w:pPr>
       <w:bookmarkStart w:id="138" w:name="_Toc39592459"/>
       <w:r>
-        <w:lastRenderedPageBreak/>
         <w:t>Caso de Uso (com descrição)</w:t>
       </w:r>
       <w:bookmarkEnd w:id="138"/>
+    </w:p>
+    <w:p>
+      <w:pPr>
+        <w:pStyle w:val="Texto"/>
+      </w:pPr>
+      <w:r>
+        <w:t>O diagrama de caso de uso é a representação das funcionalidades externamente observáveis do sistema e dos elementos externos ao sistema e, que com ele interagem (Bezerra, 2007);</w:t>
+      </w:r>
+    </w:p>
+    <w:p>
+      <w:pPr>
+        <w:pStyle w:val="Texto"/>
+      </w:pPr>
+      <w:r>
+        <w:t xml:space="preserve">Abaixo temos o diagrama de caso de uso, Figura 2, descrevendo as funcionalidades do Sistema de Controle de </w:t>
+      </w:r>
+      <w:proofErr w:type="spellStart"/>
+      <w:r>
+        <w:t>Condominio</w:t>
+      </w:r>
+      <w:proofErr w:type="spellEnd"/>
+      <w:r>
+        <w:t>.</w:t>
+      </w:r>
+    </w:p>
+    <w:p>
+      <w:pPr>
+        <w:pStyle w:val="Texto"/>
+      </w:pPr>
     </w:p>
     <w:p>
       <w:pPr>
@@ -11538,6 +11566,151 @@
           <w:color w:val="000000"/>
         </w:rPr>
       </w:pPr>
+      <w:r>
+        <w:rPr>
+          <w:noProof/>
+        </w:rPr>
+        <w:lastRenderedPageBreak/>
+        <mc:AlternateContent>
+          <mc:Choice Requires="wps">
+            <w:drawing>
+              <wp:anchor distT="0" distB="0" distL="114300" distR="114300" simplePos="0" relativeHeight="251668992" behindDoc="0" locked="0" layoutInCell="1" allowOverlap="1" wp14:anchorId="36714AF1" wp14:editId="2A381D02">
+                <wp:simplePos x="0" y="0"/>
+                <wp:positionH relativeFrom="column">
+                  <wp:posOffset>0</wp:posOffset>
+                </wp:positionH>
+                <wp:positionV relativeFrom="paragraph">
+                  <wp:posOffset>3554095</wp:posOffset>
+                </wp:positionV>
+                <wp:extent cx="5677535" cy="635"/>
+                <wp:effectExtent l="0" t="0" r="0" b="0"/>
+                <wp:wrapTopAndBottom/>
+                <wp:docPr id="2" name="Caixa de Texto 2"/>
+                <wp:cNvGraphicFramePr/>
+                <a:graphic xmlns:a="http://schemas.openxmlformats.org/drawingml/2006/main">
+                  <a:graphicData uri="http://schemas.microsoft.com/office/word/2010/wordprocessingShape">
+                    <wps:wsp>
+                      <wps:cNvSpPr txBox="1"/>
+                      <wps:spPr>
+                        <a:xfrm>
+                          <a:off x="0" y="0"/>
+                          <a:ext cx="5677535" cy="635"/>
+                        </a:xfrm>
+                        <a:prstGeom prst="rect">
+                          <a:avLst/>
+                        </a:prstGeom>
+                        <a:solidFill>
+                          <a:prstClr val="white"/>
+                        </a:solidFill>
+                        <a:ln>
+                          <a:noFill/>
+                        </a:ln>
+                      </wps:spPr>
+                      <wps:txbx>
+                        <w:txbxContent>
+                          <w:p>
+                            <w:pPr>
+                              <w:pStyle w:val="Legenda"/>
+                              <w:rPr>
+                                <w:rFonts w:ascii="Times New Roman" w:eastAsia="Times New Roman" w:hAnsi="Times New Roman"/>
+                                <w:noProof/>
+                                <w:color w:val="00000A"/>
+                                <w:sz w:val="24"/>
+                                <w:szCs w:val="24"/>
+                              </w:rPr>
+                            </w:pPr>
+                            <w:r>
+                              <w:t xml:space="preserve">Figura </w:t>
+                            </w:r>
+                            <w:r>
+                              <w:fldChar w:fldCharType="begin"/>
+                            </w:r>
+                            <w:r>
+                              <w:instrText xml:space="preserve"> SEQ Figura \* ARABIC </w:instrText>
+                            </w:r>
+                            <w:r>
+                              <w:fldChar w:fldCharType="separate"/>
+                            </w:r>
+                            <w:r>
+                              <w:rPr>
+                                <w:noProof/>
+                              </w:rPr>
+                              <w:t>2</w:t>
+                            </w:r>
+                            <w:r>
+                              <w:fldChar w:fldCharType="end"/>
+                            </w:r>
+                            <w:r>
+                              <w:t xml:space="preserve"> - Diagrama de caso de uso</w:t>
+                            </w:r>
+                          </w:p>
+                        </w:txbxContent>
+                      </wps:txbx>
+                      <wps:bodyPr rot="0" spcFirstLastPara="0" vertOverflow="overflow" horzOverflow="overflow" vert="horz" wrap="square" lIns="0" tIns="0" rIns="0" bIns="0" numCol="1" spcCol="0" rtlCol="0" fromWordArt="0" anchor="t" anchorCtr="0" forceAA="0" compatLnSpc="1">
+                        <a:prstTxWarp prst="textNoShape">
+                          <a:avLst/>
+                        </a:prstTxWarp>
+                        <a:spAutoFit/>
+                      </wps:bodyPr>
+                    </wps:wsp>
+                  </a:graphicData>
+                </a:graphic>
+              </wp:anchor>
+            </w:drawing>
+          </mc:Choice>
+          <mc:Fallback>
+            <w:pict>
+              <v:shapetype w14:anchorId="36714AF1" id="_x0000_t202" coordsize="21600,21600" o:spt="202" path="m,l,21600r21600,l21600,xe">
+                <v:stroke joinstyle="miter"/>
+                <v:path gradientshapeok="t" o:connecttype="rect"/>
+              </v:shapetype>
+              <v:shape id="Caixa de Texto 2" o:spid="_x0000_s1026" type="#_x0000_t202" style="position:absolute;left:0;text-align:left;margin-left:0;margin-top:279.85pt;width:447.05pt;height:.05pt;z-index:251668992;visibility:visible;mso-wrap-style:square;mso-wrap-distance-left:9pt;mso-wrap-distance-top:0;mso-wrap-distance-right:9pt;mso-wrap-distance-bottom:0;mso-position-horizontal:absolute;mso-position-horizontal-relative:text;mso-position-vertical:absolute;mso-position-vertical-relative:text;v-text-anchor:top" o:gfxdata="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" stroked="f">
+                <v:textbox style="mso-fit-shape-to-text:t" inset="0,0,0,0">
+                  <w:txbxContent>
+                    <w:p>
+                      <w:pPr>
+                        <w:pStyle w:val="Legenda"/>
+                        <w:rPr>
+                          <w:rFonts w:ascii="Times New Roman" w:eastAsia="Times New Roman" w:hAnsi="Times New Roman"/>
+                          <w:noProof/>
+                          <w:color w:val="00000A"/>
+                          <w:sz w:val="24"/>
+                          <w:szCs w:val="24"/>
+                        </w:rPr>
+                      </w:pPr>
+                      <w:r>
+                        <w:t xml:space="preserve">Figura </w:t>
+                      </w:r>
+                      <w:r>
+                        <w:fldChar w:fldCharType="begin"/>
+                      </w:r>
+                      <w:r>
+                        <w:instrText xml:space="preserve"> SEQ Figura \* ARABIC </w:instrText>
+                      </w:r>
+                      <w:r>
+                        <w:fldChar w:fldCharType="separate"/>
+                      </w:r>
+                      <w:r>
+                        <w:rPr>
+                          <w:noProof/>
+                        </w:rPr>
+                        <w:t>2</w:t>
+                      </w:r>
+                      <w:r>
+                        <w:fldChar w:fldCharType="end"/>
+                      </w:r>
+                      <w:r>
+                        <w:t xml:space="preserve"> - Diagrama de caso de uso</w:t>
+                      </w:r>
+                    </w:p>
+                  </w:txbxContent>
+                </v:textbox>
+                <w10:wrap type="topAndBottom"/>
+              </v:shape>
+            </w:pict>
+          </mc:Fallback>
+        </mc:AlternateContent>
+      </w:r>
       <w:r>
         <w:rPr>
           <w:noProof/>
@@ -11797,7 +11970,6 @@
           <w:b/>
           <w:bCs w:val="0"/>
         </w:rPr>
-        <w:lastRenderedPageBreak/>
         <w:t xml:space="preserve">Tabela </w:t>
       </w:r>
       <w:r>
@@ -11878,6 +12050,7 @@
                 <w:b/>
                 <w:color w:val="000000"/>
               </w:rPr>
+              <w:lastRenderedPageBreak/>
               <w:t>Atores</w:t>
             </w:r>
           </w:p>
@@ -13612,13 +13785,7 @@
               <w:rPr>
                 <w:rFonts w:ascii="Arial" w:hAnsi="Arial" w:cs="Arial"/>
               </w:rPr>
-              <w:t xml:space="preserve"> preenchido</w:t>
-            </w:r>
-            <w:r>
-              <w:rPr>
-                <w:rFonts w:ascii="Arial" w:hAnsi="Arial" w:cs="Arial"/>
-              </w:rPr>
-              <w:t xml:space="preserve"> </w:t>
+              <w:t xml:space="preserve"> preenchido </w:t>
             </w:r>
             <w:r>
               <w:rPr>
@@ -13683,13 +13850,7 @@
               <w:rPr>
                 <w:rFonts w:cs="Arial"/>
               </w:rPr>
-              <w:t xml:space="preserve">O sistema </w:t>
-            </w:r>
-            <w:r>
-              <w:rPr>
-                <w:rFonts w:cs="Arial"/>
-              </w:rPr>
-              <w:t>exibe a mensagem "Por favor preencha todos os campos obrigatórios!"</w:t>
+              <w:t>O sistema exibe a mensagem "Por favor preencha todos os campos obrigatórios!"</w:t>
             </w:r>
           </w:p>
         </w:tc>
@@ -13899,13 +14060,7 @@
               <w:rPr>
                 <w:rFonts w:cs="Arial"/>
               </w:rPr>
-              <w:t xml:space="preserve">Sistema </w:t>
-            </w:r>
-            <w:r>
-              <w:rPr>
-                <w:rFonts w:cs="Arial"/>
-              </w:rPr>
-              <w:t>exibe a mensagem "</w:t>
+              <w:t>Sistema exibe a mensagem "</w:t>
             </w:r>
             <w:proofErr w:type="spellStart"/>
             <w:r>
@@ -13946,13 +14101,7 @@
               <w:rPr>
                 <w:rFonts w:ascii="Arial" w:hAnsi="Arial" w:cs="Arial"/>
               </w:rPr>
-              <w:t>F2.</w:t>
-            </w:r>
-            <w:r>
-              <w:rPr>
-                <w:rFonts w:ascii="Arial" w:hAnsi="Arial" w:cs="Arial"/>
-              </w:rPr>
-              <w:t>2</w:t>
+              <w:t>F2.2</w:t>
             </w:r>
           </w:p>
         </w:tc>
@@ -14003,13 +14152,7 @@
               <w:rPr>
                 <w:rFonts w:ascii="Arial" w:hAnsi="Arial" w:cs="Arial"/>
               </w:rPr>
-              <w:t>F2.</w:t>
-            </w:r>
-            <w:r>
-              <w:rPr>
-                <w:rFonts w:ascii="Arial" w:hAnsi="Arial" w:cs="Arial"/>
-              </w:rPr>
-              <w:t>3</w:t>
+              <w:t>F2.3</w:t>
             </w:r>
           </w:p>
         </w:tc>
@@ -14033,13 +14176,7 @@
               <w:rPr>
                 <w:rFonts w:cs="Arial"/>
               </w:rPr>
-              <w:t>O usuário preenche os campos do formulário e</w:t>
-            </w:r>
-            <w:r>
-              <w:rPr>
-                <w:rFonts w:cs="Arial"/>
-              </w:rPr>
-              <w:t xml:space="preserve"> clica em enviar.</w:t>
+              <w:t>O usuário preenche os campos do formulário e clica em enviar.</w:t>
             </w:r>
           </w:p>
         </w:tc>
@@ -14221,13 +14358,7 @@
         <w:t>3</w:t>
       </w:r>
       <w:r>
-        <w:t xml:space="preserve"> - Caso de Uso – </w:t>
-      </w:r>
-      <w:r>
-        <w:t>Manter</w:t>
-      </w:r>
-      <w:r>
-        <w:t xml:space="preserve"> Usuário</w:t>
+        <w:t xml:space="preserve"> - Caso de Uso – Manter Usuário</w:t>
       </w:r>
     </w:p>
     <w:p>
@@ -14787,13 +14918,7 @@
               <w:rPr>
                 <w:rFonts w:ascii="Arial" w:hAnsi="Arial" w:cs="Arial"/>
               </w:rPr>
-              <w:t>FA1</w:t>
-            </w:r>
-            <w:r>
-              <w:rPr>
-                <w:rFonts w:ascii="Arial" w:hAnsi="Arial" w:cs="Arial"/>
-              </w:rPr>
-              <w:t xml:space="preserve"> - Cadastrar</w:t>
+              <w:t>FA1 - Cadastrar</w:t>
             </w:r>
           </w:p>
         </w:tc>
@@ -15316,15 +15441,7 @@
                 <w:bCs/>
                 <w:color w:val="000000"/>
               </w:rPr>
-              <w:t>FA2</w:t>
-            </w:r>
-            <w:r>
-              <w:rPr>
-                <w:rFonts w:ascii="Arial" w:hAnsi="Arial" w:cs="Arial"/>
-                <w:bCs/>
-                <w:color w:val="000000"/>
-              </w:rPr>
-              <w:t xml:space="preserve"> - Editar</w:t>
+              <w:t>FA2 - Editar</w:t>
             </w:r>
           </w:p>
         </w:tc>
@@ -15457,23 +15574,7 @@
                 <w:bCs/>
                 <w:color w:val="000000"/>
               </w:rPr>
-              <w:t>O Sistema exibe os campos do cadastro e preenche todos os campos com os dados já cadastrados</w:t>
-            </w:r>
-            <w:r>
-              <w:rPr>
-                <w:rFonts w:cs="Arial"/>
-                <w:bCs/>
-                <w:color w:val="000000"/>
-              </w:rPr>
-              <w:t xml:space="preserve"> </w:t>
-            </w:r>
-            <w:r>
-              <w:rPr>
-                <w:rFonts w:cs="Arial"/>
-                <w:bCs/>
-                <w:color w:val="000000"/>
-              </w:rPr>
-              <w:t>no banco de dados com as informações do Usuário selecionado.</w:t>
+              <w:t>O Sistema exibe os campos do cadastro e preenche todos os campos com os dados já cadastrados no banco de dados com as informações do Usuário selecionado.</w:t>
             </w:r>
           </w:p>
         </w:tc>
@@ -40220,8 +40321,19 @@
                 <w:sz w:val="22"/>
                 <w:lang w:eastAsia="pt-BR"/>
               </w:rPr>
-              <w:t>Criação Repositório Git</w:t>
-            </w:r>
+              <w:t xml:space="preserve">Criação Repositório </w:t>
+            </w:r>
+            <w:proofErr w:type="spellStart"/>
+            <w:r>
+              <w:rPr>
+                <w:rFonts w:eastAsia="Times New Roman" w:cs="Arial"/>
+                <w:color w:val="000000"/>
+                <w:sz w:val="22"/>
+                <w:lang w:eastAsia="pt-BR"/>
+              </w:rPr>
+              <w:t>Git</w:t>
+            </w:r>
+            <w:proofErr w:type="spellEnd"/>
           </w:p>
         </w:tc>
         <w:tc>
@@ -40426,14 +40538,25 @@
                 <w:lang w:eastAsia="pt-BR"/>
               </w:rPr>
             </w:pPr>
-            <w:r>
-              <w:rPr>
-                <w:rFonts w:eastAsia="Times New Roman" w:cs="Arial"/>
-                <w:color w:val="000000"/>
-                <w:sz w:val="22"/>
-                <w:lang w:eastAsia="pt-BR"/>
-              </w:rPr>
-              <w:t>Analise de viabilidade de tecnologias Front</w:t>
+            <w:proofErr w:type="gramStart"/>
+            <w:r>
+              <w:rPr>
+                <w:rFonts w:eastAsia="Times New Roman" w:cs="Arial"/>
+                <w:color w:val="000000"/>
+                <w:sz w:val="22"/>
+                <w:lang w:eastAsia="pt-BR"/>
+              </w:rPr>
+              <w:t>Analise</w:t>
+            </w:r>
+            <w:proofErr w:type="gramEnd"/>
+            <w:r>
+              <w:rPr>
+                <w:rFonts w:eastAsia="Times New Roman" w:cs="Arial"/>
+                <w:color w:val="000000"/>
+                <w:sz w:val="22"/>
+                <w:lang w:eastAsia="pt-BR"/>
+              </w:rPr>
+              <w:t xml:space="preserve"> de viabilidade de tecnologias Front</w:t>
             </w:r>
           </w:p>
         </w:tc>
@@ -40639,14 +40762,25 @@
                 <w:lang w:eastAsia="pt-BR"/>
               </w:rPr>
             </w:pPr>
-            <w:r>
-              <w:rPr>
-                <w:rFonts w:eastAsia="Times New Roman" w:cs="Arial"/>
-                <w:color w:val="000000"/>
-                <w:sz w:val="22"/>
-                <w:lang w:eastAsia="pt-BR"/>
-              </w:rPr>
-              <w:t>Analise de viabilidade de tecnologias Back</w:t>
+            <w:proofErr w:type="gramStart"/>
+            <w:r>
+              <w:rPr>
+                <w:rFonts w:eastAsia="Times New Roman" w:cs="Arial"/>
+                <w:color w:val="000000"/>
+                <w:sz w:val="22"/>
+                <w:lang w:eastAsia="pt-BR"/>
+              </w:rPr>
+              <w:t>Analise</w:t>
+            </w:r>
+            <w:proofErr w:type="gramEnd"/>
+            <w:r>
+              <w:rPr>
+                <w:rFonts w:eastAsia="Times New Roman" w:cs="Arial"/>
+                <w:color w:val="000000"/>
+                <w:sz w:val="22"/>
+                <w:lang w:eastAsia="pt-BR"/>
+              </w:rPr>
+              <w:t xml:space="preserve"> de viabilidade de tecnologias Back</w:t>
             </w:r>
           </w:p>
         </w:tc>
@@ -41944,8 +42078,19 @@
                 <w:sz w:val="22"/>
                 <w:lang w:eastAsia="pt-BR"/>
               </w:rPr>
-              <w:t>Criar a estrutura do back-end</w:t>
-            </w:r>
+              <w:t xml:space="preserve">Criar a estrutura do </w:t>
+            </w:r>
+            <w:proofErr w:type="spellStart"/>
+            <w:r>
+              <w:rPr>
+                <w:rFonts w:eastAsia="Times New Roman" w:cs="Arial"/>
+                <w:color w:val="000000"/>
+                <w:sz w:val="22"/>
+                <w:lang w:eastAsia="pt-BR"/>
+              </w:rPr>
+              <w:t>back-end</w:t>
+            </w:r>
+            <w:proofErr w:type="spellEnd"/>
           </w:p>
         </w:tc>
         <w:tc>
@@ -42157,7 +42302,47 @@
                 <w:sz w:val="22"/>
                 <w:lang w:eastAsia="pt-BR"/>
               </w:rPr>
-              <w:t xml:space="preserve">Criar Api Back-End CRUD </w:t>
+              <w:t xml:space="preserve">Criar </w:t>
+            </w:r>
+            <w:proofErr w:type="spellStart"/>
+            <w:r>
+              <w:rPr>
+                <w:rFonts w:eastAsia="Times New Roman" w:cs="Arial"/>
+                <w:color w:val="000000"/>
+                <w:sz w:val="22"/>
+                <w:lang w:eastAsia="pt-BR"/>
+              </w:rPr>
+              <w:t>Api</w:t>
+            </w:r>
+            <w:proofErr w:type="spellEnd"/>
+            <w:r>
+              <w:rPr>
+                <w:rFonts w:eastAsia="Times New Roman" w:cs="Arial"/>
+                <w:color w:val="000000"/>
+                <w:sz w:val="22"/>
+                <w:lang w:eastAsia="pt-BR"/>
+              </w:rPr>
+              <w:t xml:space="preserve"> Back-</w:t>
+            </w:r>
+            <w:proofErr w:type="spellStart"/>
+            <w:r>
+              <w:rPr>
+                <w:rFonts w:eastAsia="Times New Roman" w:cs="Arial"/>
+                <w:color w:val="000000"/>
+                <w:sz w:val="22"/>
+                <w:lang w:eastAsia="pt-BR"/>
+              </w:rPr>
+              <w:t>End</w:t>
+            </w:r>
+            <w:proofErr w:type="spellEnd"/>
+            <w:r>
+              <w:rPr>
+                <w:rFonts w:eastAsia="Times New Roman" w:cs="Arial"/>
+                <w:color w:val="000000"/>
+                <w:sz w:val="22"/>
+                <w:lang w:eastAsia="pt-BR"/>
+              </w:rPr>
+              <w:t xml:space="preserve"> CRUD </w:t>
             </w:r>
             <w:r>
               <w:rPr>
@@ -42379,8 +42564,19 @@
                 <w:sz w:val="22"/>
                 <w:lang w:eastAsia="pt-BR"/>
               </w:rPr>
-              <w:t>Verificar questão de segurança para acesso as API´s</w:t>
-            </w:r>
+              <w:t xml:space="preserve">Verificar questão de segurança para acesso as </w:t>
+            </w:r>
+            <w:proofErr w:type="spellStart"/>
+            <w:r>
+              <w:rPr>
+                <w:rFonts w:eastAsia="Times New Roman" w:cs="Arial"/>
+                <w:color w:val="000000"/>
+                <w:sz w:val="22"/>
+                <w:lang w:eastAsia="pt-BR"/>
+              </w:rPr>
+              <w:t>API´s</w:t>
+            </w:r>
+            <w:proofErr w:type="spellEnd"/>
           </w:p>
         </w:tc>
         <w:tc>
@@ -44543,7 +44739,47 @@
                 <w:lang w:eastAsia="pt-BR"/>
               </w:rPr>
               <w:lastRenderedPageBreak/>
-              <w:t>Criar Api Back-End CRUD Manter Vagas</w:t>
+              <w:t xml:space="preserve">Criar </w:t>
+            </w:r>
+            <w:proofErr w:type="spellStart"/>
+            <w:r>
+              <w:rPr>
+                <w:rFonts w:eastAsia="Times New Roman" w:cs="Arial"/>
+                <w:color w:val="000000"/>
+                <w:sz w:val="22"/>
+                <w:lang w:eastAsia="pt-BR"/>
+              </w:rPr>
+              <w:t>Api</w:t>
+            </w:r>
+            <w:proofErr w:type="spellEnd"/>
+            <w:r>
+              <w:rPr>
+                <w:rFonts w:eastAsia="Times New Roman" w:cs="Arial"/>
+                <w:color w:val="000000"/>
+                <w:sz w:val="22"/>
+                <w:lang w:eastAsia="pt-BR"/>
+              </w:rPr>
+              <w:t xml:space="preserve"> Back-</w:t>
+            </w:r>
+            <w:proofErr w:type="spellStart"/>
+            <w:r>
+              <w:rPr>
+                <w:rFonts w:eastAsia="Times New Roman" w:cs="Arial"/>
+                <w:color w:val="000000"/>
+                <w:sz w:val="22"/>
+                <w:lang w:eastAsia="pt-BR"/>
+              </w:rPr>
+              <w:t>End</w:t>
+            </w:r>
+            <w:proofErr w:type="spellEnd"/>
+            <w:r>
+              <w:rPr>
+                <w:rFonts w:eastAsia="Times New Roman" w:cs="Arial"/>
+                <w:color w:val="000000"/>
+                <w:sz w:val="22"/>
+                <w:lang w:eastAsia="pt-BR"/>
+              </w:rPr>
+              <w:t xml:space="preserve"> CRUD Manter Vagas</w:t>
             </w:r>
           </w:p>
         </w:tc>
@@ -44756,7 +44992,47 @@
                 <w:sz w:val="22"/>
                 <w:lang w:eastAsia="pt-BR"/>
               </w:rPr>
-              <w:t>Criar Api Back-End CRUD Manter Atividades</w:t>
+              <w:t xml:space="preserve">Criar </w:t>
+            </w:r>
+            <w:proofErr w:type="spellStart"/>
+            <w:r>
+              <w:rPr>
+                <w:rFonts w:eastAsia="Times New Roman" w:cs="Arial"/>
+                <w:color w:val="000000"/>
+                <w:sz w:val="22"/>
+                <w:lang w:eastAsia="pt-BR"/>
+              </w:rPr>
+              <w:t>Api</w:t>
+            </w:r>
+            <w:proofErr w:type="spellEnd"/>
+            <w:r>
+              <w:rPr>
+                <w:rFonts w:eastAsia="Times New Roman" w:cs="Arial"/>
+                <w:color w:val="000000"/>
+                <w:sz w:val="22"/>
+                <w:lang w:eastAsia="pt-BR"/>
+              </w:rPr>
+              <w:t xml:space="preserve"> Back-</w:t>
+            </w:r>
+            <w:proofErr w:type="spellStart"/>
+            <w:r>
+              <w:rPr>
+                <w:rFonts w:eastAsia="Times New Roman" w:cs="Arial"/>
+                <w:color w:val="000000"/>
+                <w:sz w:val="22"/>
+                <w:lang w:eastAsia="pt-BR"/>
+              </w:rPr>
+              <w:t>End</w:t>
+            </w:r>
+            <w:proofErr w:type="spellEnd"/>
+            <w:r>
+              <w:rPr>
+                <w:rFonts w:eastAsia="Times New Roman" w:cs="Arial"/>
+                <w:color w:val="000000"/>
+                <w:sz w:val="22"/>
+                <w:lang w:eastAsia="pt-BR"/>
+              </w:rPr>
+              <w:t xml:space="preserve"> CRUD Manter Atividades</w:t>
             </w:r>
           </w:p>
         </w:tc>
@@ -45397,7 +45673,67 @@
                 <w:sz w:val="22"/>
                 <w:lang w:eastAsia="pt-BR"/>
               </w:rPr>
-              <w:t xml:space="preserve">Criar Api Back-End Crud Manter </w:t>
+              <w:t xml:space="preserve">Criar </w:t>
+            </w:r>
+            <w:proofErr w:type="spellStart"/>
+            <w:r>
+              <w:rPr>
+                <w:rFonts w:eastAsia="Times New Roman" w:cs="Arial"/>
+                <w:color w:val="000000"/>
+                <w:sz w:val="22"/>
+                <w:lang w:eastAsia="pt-BR"/>
+              </w:rPr>
+              <w:t>Api</w:t>
+            </w:r>
+            <w:proofErr w:type="spellEnd"/>
+            <w:r>
+              <w:rPr>
+                <w:rFonts w:eastAsia="Times New Roman" w:cs="Arial"/>
+                <w:color w:val="000000"/>
+                <w:sz w:val="22"/>
+                <w:lang w:eastAsia="pt-BR"/>
+              </w:rPr>
+              <w:t xml:space="preserve"> Back-</w:t>
+            </w:r>
+            <w:proofErr w:type="spellStart"/>
+            <w:r>
+              <w:rPr>
+                <w:rFonts w:eastAsia="Times New Roman" w:cs="Arial"/>
+                <w:color w:val="000000"/>
+                <w:sz w:val="22"/>
+                <w:lang w:eastAsia="pt-BR"/>
+              </w:rPr>
+              <w:t>End</w:t>
+            </w:r>
+            <w:proofErr w:type="spellEnd"/>
+            <w:r>
+              <w:rPr>
+                <w:rFonts w:eastAsia="Times New Roman" w:cs="Arial"/>
+                <w:color w:val="000000"/>
+                <w:sz w:val="22"/>
+                <w:lang w:eastAsia="pt-BR"/>
+              </w:rPr>
+              <w:t xml:space="preserve"> </w:t>
+            </w:r>
+            <w:proofErr w:type="spellStart"/>
+            <w:r>
+              <w:rPr>
+                <w:rFonts w:eastAsia="Times New Roman" w:cs="Arial"/>
+                <w:color w:val="000000"/>
+                <w:sz w:val="22"/>
+                <w:lang w:eastAsia="pt-BR"/>
+              </w:rPr>
+              <w:t>Crud</w:t>
+            </w:r>
+            <w:proofErr w:type="spellEnd"/>
+            <w:r>
+              <w:rPr>
+                <w:rFonts w:eastAsia="Times New Roman" w:cs="Arial"/>
+                <w:color w:val="000000"/>
+                <w:sz w:val="22"/>
+                <w:lang w:eastAsia="pt-BR"/>
+              </w:rPr>
+              <w:t xml:space="preserve"> Manter </w:t>
             </w:r>
             <w:r>
               <w:rPr>
@@ -45832,7 +46168,67 @@
                 <w:sz w:val="22"/>
                 <w:lang w:eastAsia="pt-BR"/>
               </w:rPr>
-              <w:t>Criar Api Back-End Crud Manter Moradores</w:t>
+              <w:t xml:space="preserve">Criar </w:t>
+            </w:r>
+            <w:proofErr w:type="spellStart"/>
+            <w:r>
+              <w:rPr>
+                <w:rFonts w:eastAsia="Times New Roman" w:cs="Arial"/>
+                <w:color w:val="000000"/>
+                <w:sz w:val="22"/>
+                <w:lang w:eastAsia="pt-BR"/>
+              </w:rPr>
+              <w:t>Api</w:t>
+            </w:r>
+            <w:proofErr w:type="spellEnd"/>
+            <w:r>
+              <w:rPr>
+                <w:rFonts w:eastAsia="Times New Roman" w:cs="Arial"/>
+                <w:color w:val="000000"/>
+                <w:sz w:val="22"/>
+                <w:lang w:eastAsia="pt-BR"/>
+              </w:rPr>
+              <w:t xml:space="preserve"> Back-</w:t>
+            </w:r>
+            <w:proofErr w:type="spellStart"/>
+            <w:r>
+              <w:rPr>
+                <w:rFonts w:eastAsia="Times New Roman" w:cs="Arial"/>
+                <w:color w:val="000000"/>
+                <w:sz w:val="22"/>
+                <w:lang w:eastAsia="pt-BR"/>
+              </w:rPr>
+              <w:t>End</w:t>
+            </w:r>
+            <w:proofErr w:type="spellEnd"/>
+            <w:r>
+              <w:rPr>
+                <w:rFonts w:eastAsia="Times New Roman" w:cs="Arial"/>
+                <w:color w:val="000000"/>
+                <w:sz w:val="22"/>
+                <w:lang w:eastAsia="pt-BR"/>
+              </w:rPr>
+              <w:t xml:space="preserve"> </w:t>
+            </w:r>
+            <w:proofErr w:type="spellStart"/>
+            <w:r>
+              <w:rPr>
+                <w:rFonts w:eastAsia="Times New Roman" w:cs="Arial"/>
+                <w:color w:val="000000"/>
+                <w:sz w:val="22"/>
+                <w:lang w:eastAsia="pt-BR"/>
+              </w:rPr>
+              <w:t>Crud</w:t>
+            </w:r>
+            <w:proofErr w:type="spellEnd"/>
+            <w:r>
+              <w:rPr>
+                <w:rFonts w:eastAsia="Times New Roman" w:cs="Arial"/>
+                <w:color w:val="000000"/>
+                <w:sz w:val="22"/>
+                <w:lang w:eastAsia="pt-BR"/>
+              </w:rPr>
+              <w:t xml:space="preserve"> Manter Moradores</w:t>
             </w:r>
           </w:p>
         </w:tc>
@@ -46258,7 +46654,47 @@
                 <w:sz w:val="22"/>
                 <w:lang w:eastAsia="pt-BR"/>
               </w:rPr>
-              <w:t>Criar Api Back-End Manter Caixa</w:t>
+              <w:t xml:space="preserve">Criar </w:t>
+            </w:r>
+            <w:proofErr w:type="spellStart"/>
+            <w:r>
+              <w:rPr>
+                <w:rFonts w:eastAsia="Times New Roman" w:cs="Arial"/>
+                <w:color w:val="000000"/>
+                <w:sz w:val="22"/>
+                <w:lang w:eastAsia="pt-BR"/>
+              </w:rPr>
+              <w:t>Api</w:t>
+            </w:r>
+            <w:proofErr w:type="spellEnd"/>
+            <w:r>
+              <w:rPr>
+                <w:rFonts w:eastAsia="Times New Roman" w:cs="Arial"/>
+                <w:color w:val="000000"/>
+                <w:sz w:val="22"/>
+                <w:lang w:eastAsia="pt-BR"/>
+              </w:rPr>
+              <w:t xml:space="preserve"> Back-</w:t>
+            </w:r>
+            <w:proofErr w:type="spellStart"/>
+            <w:r>
+              <w:rPr>
+                <w:rFonts w:eastAsia="Times New Roman" w:cs="Arial"/>
+                <w:color w:val="000000"/>
+                <w:sz w:val="22"/>
+                <w:lang w:eastAsia="pt-BR"/>
+              </w:rPr>
+              <w:t>End</w:t>
+            </w:r>
+            <w:proofErr w:type="spellEnd"/>
+            <w:r>
+              <w:rPr>
+                <w:rFonts w:eastAsia="Times New Roman" w:cs="Arial"/>
+                <w:color w:val="000000"/>
+                <w:sz w:val="22"/>
+                <w:lang w:eastAsia="pt-BR"/>
+              </w:rPr>
+              <w:t xml:space="preserve"> Manter Caixa</w:t>
             </w:r>
           </w:p>
         </w:tc>
@@ -47112,7 +47548,47 @@
                 <w:sz w:val="22"/>
                 <w:lang w:eastAsia="pt-BR"/>
               </w:rPr>
-              <w:t>Criar Api Back-End Assembleia</w:t>
+              <w:t xml:space="preserve">Criar </w:t>
+            </w:r>
+            <w:proofErr w:type="spellStart"/>
+            <w:r>
+              <w:rPr>
+                <w:rFonts w:eastAsia="Times New Roman" w:cs="Arial"/>
+                <w:color w:val="000000"/>
+                <w:sz w:val="22"/>
+                <w:lang w:eastAsia="pt-BR"/>
+              </w:rPr>
+              <w:t>Api</w:t>
+            </w:r>
+            <w:proofErr w:type="spellEnd"/>
+            <w:r>
+              <w:rPr>
+                <w:rFonts w:eastAsia="Times New Roman" w:cs="Arial"/>
+                <w:color w:val="000000"/>
+                <w:sz w:val="22"/>
+                <w:lang w:eastAsia="pt-BR"/>
+              </w:rPr>
+              <w:t xml:space="preserve"> Back-</w:t>
+            </w:r>
+            <w:proofErr w:type="spellStart"/>
+            <w:r>
+              <w:rPr>
+                <w:rFonts w:eastAsia="Times New Roman" w:cs="Arial"/>
+                <w:color w:val="000000"/>
+                <w:sz w:val="22"/>
+                <w:lang w:eastAsia="pt-BR"/>
+              </w:rPr>
+              <w:t>End</w:t>
+            </w:r>
+            <w:proofErr w:type="spellEnd"/>
+            <w:r>
+              <w:rPr>
+                <w:rFonts w:eastAsia="Times New Roman" w:cs="Arial"/>
+                <w:color w:val="000000"/>
+                <w:sz w:val="22"/>
+                <w:lang w:eastAsia="pt-BR"/>
+              </w:rPr>
+              <w:t xml:space="preserve"> Assembleia</w:t>
             </w:r>
           </w:p>
         </w:tc>
@@ -47318,14 +47794,25 @@
                 <w:lang w:eastAsia="pt-BR"/>
               </w:rPr>
             </w:pPr>
-            <w:r>
-              <w:rPr>
-                <w:rFonts w:eastAsia="Times New Roman" w:cs="Arial"/>
-                <w:color w:val="000000"/>
-                <w:sz w:val="22"/>
-                <w:lang w:eastAsia="pt-BR"/>
-              </w:rPr>
-              <w:t>Deploy Servidor</w:t>
+            <w:proofErr w:type="spellStart"/>
+            <w:r>
+              <w:rPr>
+                <w:rFonts w:eastAsia="Times New Roman" w:cs="Arial"/>
+                <w:color w:val="000000"/>
+                <w:sz w:val="22"/>
+                <w:lang w:eastAsia="pt-BR"/>
+              </w:rPr>
+              <w:t>Deploy</w:t>
+            </w:r>
+            <w:proofErr w:type="spellEnd"/>
+            <w:r>
+              <w:rPr>
+                <w:rFonts w:eastAsia="Times New Roman" w:cs="Arial"/>
+                <w:color w:val="000000"/>
+                <w:sz w:val="22"/>
+                <w:lang w:eastAsia="pt-BR"/>
+              </w:rPr>
+              <w:t xml:space="preserve"> Servidor</w:t>
             </w:r>
           </w:p>
         </w:tc>
@@ -48086,13 +48573,21 @@
         <w:rPr>
           <w:noProof/>
         </w:rPr>
-        <w:t>2</w:t>
+        <w:t>3</w:t>
       </w:r>
       <w:r>
         <w:fldChar w:fldCharType="end"/>
       </w:r>
       <w:r>
-        <w:t xml:space="preserve"> - Gráfico Gantt do cronograma da documentação</w:t>
+        <w:t xml:space="preserve"> - Gráfico </w:t>
+      </w:r>
+      <w:proofErr w:type="spellStart"/>
+      <w:r>
+        <w:t>Gantt</w:t>
+      </w:r>
+      <w:proofErr w:type="spellEnd"/>
+      <w:r>
+        <w:t xml:space="preserve"> do cronograma da documentação</w:t>
       </w:r>
     </w:p>
     <w:p>
@@ -48276,54 +48771,13 @@
         <w:jc w:val="both"/>
         <w:rPr>
           <w:rFonts w:eastAsia="Times New Roman"/>
+          <w:color w:val="000000"/>
           <w:szCs w:val="24"/>
           <w:lang w:eastAsia="pt-BR"/>
         </w:rPr>
       </w:pPr>
       <w:r>
-        <w:rPr>
-          <w:rFonts w:eastAsia="Times New Roman"/>
-          <w:color w:val="000000"/>
-          <w:szCs w:val="24"/>
-          <w:lang w:eastAsia="pt-BR"/>
-        </w:rPr>
-        <w:t>O Projeto do Sistema de Controle de Condomínio atingiu seus objetivos tornando se uma ferramenta auxiliar do Sindico como principal facilitadora de processos administrativos. O Sistema de Controle de Condomínio além de possuir uma maneira dinâmica e iterativa para orquestrar as tarefas do dia a dia do condomínio, repercute diretamente na satisfação dos condomínios com seu sindico, tornando suas tar</w:t>
-      </w:r>
-      <w:r>
-        <w:rPr>
-          <w:rFonts w:eastAsia="Times New Roman"/>
-          <w:color w:val="000000"/>
-          <w:szCs w:val="24"/>
-          <w:lang w:eastAsia="pt-BR"/>
-        </w:rPr>
-        <w:t>efas mais transparentes e acessí</w:t>
-      </w:r>
-      <w:r>
-        <w:rPr>
-          <w:rFonts w:eastAsia="Times New Roman"/>
-          <w:color w:val="000000"/>
-          <w:szCs w:val="24"/>
-          <w:lang w:eastAsia="pt-BR"/>
-        </w:rPr>
-        <w:t>veis aos</w:t>
-      </w:r>
-      <w:r>
-        <w:rPr>
-          <w:rFonts w:eastAsia="Times New Roman"/>
-          <w:color w:val="000000"/>
-          <w:szCs w:val="24"/>
-          <w:lang w:eastAsia="pt-BR"/>
-        </w:rPr>
-        <w:t xml:space="preserve"> seus</w:t>
-      </w:r>
-      <w:r>
-        <w:rPr>
-          <w:rFonts w:eastAsia="Times New Roman"/>
-          <w:color w:val="000000"/>
-          <w:szCs w:val="24"/>
-          <w:lang w:eastAsia="pt-BR"/>
-        </w:rPr>
-        <w:t xml:space="preserve"> usuários.</w:t>
+        <w:t>A elaboração deste trabalho teve como foco principal a criação de um sistema Web para controle de condomínio. Seu objetivo de criação foi facilitar a comunicação entre condôminos e o síndico, e apresentar uma maior transparência na administração.</w:t>
       </w:r>
     </w:p>
     <w:p>
@@ -48344,7 +48798,7 @@
           <w:szCs w:val="24"/>
           <w:lang w:eastAsia="pt-BR"/>
         </w:rPr>
-        <w:t xml:space="preserve">Por fim o sistema não se tornou uma ferramenta de complexidade alta para o domínio do sindico e cumprindo com o objetivo de ferramenta facilitadora das tarefas diárias e controle </w:t>
+        <w:t xml:space="preserve">O Projeto do Sistema de Controle de Condomínio atingiu seus objetivos tornando se uma ferramenta auxiliar do </w:t>
       </w:r>
       <w:r>
         <w:rPr>
@@ -48353,7 +48807,166 @@
           <w:szCs w:val="24"/>
           <w:lang w:eastAsia="pt-BR"/>
         </w:rPr>
-        <w:t>financeiro.</w:t>
+        <w:t>sí</w:t>
+      </w:r>
+      <w:r>
+        <w:rPr>
+          <w:rFonts w:eastAsia="Times New Roman"/>
+          <w:color w:val="000000"/>
+          <w:szCs w:val="24"/>
+          <w:lang w:eastAsia="pt-BR"/>
+        </w:rPr>
+        <w:t xml:space="preserve">ndico como principal facilitadora de processos administrativos. </w:t>
+      </w:r>
+      <w:r>
+        <w:rPr>
+          <w:rFonts w:eastAsia="Times New Roman"/>
+          <w:color w:val="000000"/>
+          <w:szCs w:val="24"/>
+          <w:lang w:eastAsia="pt-BR"/>
+        </w:rPr>
+        <w:t xml:space="preserve">Esse sistema </w:t>
+      </w:r>
+      <w:r>
+        <w:rPr>
+          <w:rFonts w:eastAsia="Times New Roman"/>
+          <w:color w:val="000000"/>
+          <w:szCs w:val="24"/>
+          <w:lang w:eastAsia="pt-BR"/>
+        </w:rPr>
+        <w:t xml:space="preserve">além de possuir uma maneira dinâmica e iterativa para orquestrar as tarefas do dia a dia do condomínio, repercute diretamente na satisfação dos </w:t>
+      </w:r>
+      <w:proofErr w:type="spellStart"/>
+      <w:r>
+        <w:rPr>
+          <w:rFonts w:eastAsia="Times New Roman"/>
+          <w:color w:val="000000"/>
+          <w:szCs w:val="24"/>
+          <w:lang w:eastAsia="pt-BR"/>
+        </w:rPr>
+        <w:t>cond</w:t>
+      </w:r>
+      <w:r>
+        <w:rPr>
+          <w:rFonts w:eastAsia="Times New Roman"/>
+          <w:color w:val="000000"/>
+          <w:szCs w:val="24"/>
+          <w:lang w:eastAsia="pt-BR"/>
+        </w:rPr>
+        <w:t>ô</w:t>
+      </w:r>
+      <w:r>
+        <w:rPr>
+          <w:rFonts w:eastAsia="Times New Roman"/>
+          <w:color w:val="000000"/>
+          <w:szCs w:val="24"/>
+          <w:lang w:eastAsia="pt-BR"/>
+        </w:rPr>
+        <w:t>m</w:t>
+      </w:r>
+      <w:r>
+        <w:rPr>
+          <w:rFonts w:eastAsia="Times New Roman"/>
+          <w:color w:val="000000"/>
+          <w:szCs w:val="24"/>
+          <w:lang w:eastAsia="pt-BR"/>
+        </w:rPr>
+        <w:t>i</w:t>
+      </w:r>
+      <w:r>
+        <w:rPr>
+          <w:rFonts w:eastAsia="Times New Roman"/>
+          <w:color w:val="000000"/>
+          <w:szCs w:val="24"/>
+          <w:lang w:eastAsia="pt-BR"/>
+        </w:rPr>
+        <w:t>nios</w:t>
+      </w:r>
+      <w:proofErr w:type="spellEnd"/>
+      <w:r>
+        <w:rPr>
+          <w:rFonts w:eastAsia="Times New Roman"/>
+          <w:color w:val="000000"/>
+          <w:szCs w:val="24"/>
+          <w:lang w:eastAsia="pt-BR"/>
+        </w:rPr>
+        <w:t xml:space="preserve"> com seu s</w:t>
+      </w:r>
+      <w:r>
+        <w:rPr>
+          <w:rFonts w:eastAsia="Times New Roman"/>
+          <w:color w:val="000000"/>
+          <w:szCs w:val="24"/>
+          <w:lang w:eastAsia="pt-BR"/>
+        </w:rPr>
+        <w:t>í</w:t>
+      </w:r>
+      <w:r>
+        <w:rPr>
+          <w:rFonts w:eastAsia="Times New Roman"/>
+          <w:color w:val="000000"/>
+          <w:szCs w:val="24"/>
+          <w:lang w:eastAsia="pt-BR"/>
+        </w:rPr>
+        <w:t>ndico, tornando suas tar</w:t>
+      </w:r>
+      <w:r>
+        <w:rPr>
+          <w:rFonts w:eastAsia="Times New Roman"/>
+          <w:color w:val="000000"/>
+          <w:szCs w:val="24"/>
+          <w:lang w:eastAsia="pt-BR"/>
+        </w:rPr>
+        <w:t>efas mais transparentes e acessí</w:t>
+      </w:r>
+      <w:r>
+        <w:rPr>
+          <w:rFonts w:eastAsia="Times New Roman"/>
+          <w:color w:val="000000"/>
+          <w:szCs w:val="24"/>
+          <w:lang w:eastAsia="pt-BR"/>
+        </w:rPr>
+        <w:t>veis aos</w:t>
+      </w:r>
+      <w:r>
+        <w:rPr>
+          <w:rFonts w:eastAsia="Times New Roman"/>
+          <w:color w:val="000000"/>
+          <w:szCs w:val="24"/>
+          <w:lang w:eastAsia="pt-BR"/>
+        </w:rPr>
+        <w:t xml:space="preserve"> seus</w:t>
+      </w:r>
+      <w:r>
+        <w:rPr>
+          <w:rFonts w:eastAsia="Times New Roman"/>
+          <w:color w:val="000000"/>
+          <w:szCs w:val="24"/>
+          <w:lang w:eastAsia="pt-BR"/>
+        </w:rPr>
+        <w:t xml:space="preserve"> usuários.</w:t>
+      </w:r>
+    </w:p>
+    <w:p>
+      <w:pPr>
+        <w:adjustRightInd w:val="0"/>
+        <w:ind w:firstLine="340"/>
+        <w:jc w:val="both"/>
+        <w:rPr>
+          <w:rFonts w:eastAsia="Times New Roman"/>
+          <w:szCs w:val="24"/>
+          <w:lang w:eastAsia="pt-BR"/>
+        </w:rPr>
+      </w:pPr>
+      <w:r>
+        <w:rPr>
+          <w:rFonts w:eastAsia="Times New Roman"/>
+          <w:color w:val="000000"/>
+          <w:szCs w:val="24"/>
+          <w:lang w:eastAsia="pt-BR"/>
+        </w:rPr>
+        <w:lastRenderedPageBreak/>
+        <w:t>Por fim o sistema não se tornou uma ferramenta de complexidade alta para o domínio do síndico e cumprindo com o objetivo de ferramenta facilitadora das tarefas diárias e controle financeiro.</w:t>
       </w:r>
       <w:r>
         <w:rPr>
@@ -48365,6 +48978,9 @@
     <w:p>
       <w:pPr>
         <w:pStyle w:val="Texto"/>
+        <w:rPr>
+          <w:u w:val="single"/>
+        </w:rPr>
       </w:pPr>
     </w:p>
     <w:p>

</xml_diff>